<commit_message>
added some pages into report
</commit_message>
<xml_diff>
--- a/Курсова робота.docx
+++ b/Курсова робота.docx
@@ -834,7 +834,7 @@
     </w:p>
     <w:tbl>
       <w:tblPr>
-        <w:tblStyle w:val="14"/>
+        <w:tblStyle w:val="15"/>
         <w:tblW w:w="9739" w:type="dxa"/>
         <w:tblInd w:w="0" w:type="dxa"/>
         <w:tblBorders>
@@ -882,11 +882,52 @@
               <w:spacing w:after="0" w:line="360" w:lineRule="auto"/>
               <w:jc w:val="center"/>
               <w:rPr>
+                <w:rFonts w:hint="default" w:ascii="Times New Roman" w:hAnsi="Times New Roman" w:eastAsia="Times New Roman" w:cs="Times New Roman"/>
+                <w:sz w:val="28"/>
+                <w:szCs w:val="28"/>
+                <w:lang w:val="uk-UA"/>
+              </w:rPr>
+            </w:pPr>
+            <w:r>
+              <w:rPr>
                 <w:rFonts w:ascii="Times New Roman" w:hAnsi="Times New Roman" w:eastAsia="Times New Roman" w:cs="Times New Roman"/>
                 <w:sz w:val="28"/>
                 <w:szCs w:val="28"/>
-              </w:rPr>
-            </w:pPr>
+                <w:u w:val="none"/>
+                <w:lang w:val="uk-UA"/>
+              </w:rPr>
+              <w:t>Зараніка</w:t>
+            </w:r>
+            <w:r>
+              <w:rPr>
+                <w:rFonts w:hint="default" w:ascii="Times New Roman" w:hAnsi="Times New Roman" w:eastAsia="Times New Roman" w:cs="Times New Roman"/>
+                <w:sz w:val="28"/>
+                <w:szCs w:val="28"/>
+                <w:u w:val="none"/>
+                <w:lang w:val="uk-UA"/>
+              </w:rPr>
+              <w:t xml:space="preserve"> Богдана Юрійовича</w:t>
+            </w:r>
+            <w:r>
+              <w:rPr>
+                <w:rFonts w:hint="default" w:ascii="Times New Roman" w:hAnsi="Times New Roman" w:eastAsia="Times New Roman" w:cs="Times New Roman"/>
+                <w:sz w:val="28"/>
+                <w:szCs w:val="28"/>
+                <w:u w:val="none"/>
+                <w:lang w:val="en-US"/>
+              </w:rPr>
+              <w:t xml:space="preserve"> </w:t>
+            </w:r>
+            <w:r>
+              <w:rPr>
+                <w:rFonts w:hint="default" w:ascii="Times New Roman" w:hAnsi="Times New Roman" w:eastAsia="Times New Roman" w:cs="Times New Roman"/>
+                <w:sz w:val="28"/>
+                <w:szCs w:val="28"/>
+                <w:u w:val="none"/>
+                <w:lang w:val="uk-UA"/>
+              </w:rPr>
+              <w:t xml:space="preserve">та </w:t>
+            </w:r>
             <w:r>
               <w:rPr>
                 <w:rFonts w:ascii="Times New Roman" w:hAnsi="Times New Roman" w:eastAsia="Times New Roman" w:cs="Times New Roman"/>
@@ -905,37 +946,7 @@
                 <w:u w:val="none"/>
                 <w:lang w:val="uk-UA"/>
               </w:rPr>
-              <w:t xml:space="preserve"> Євгенія Сергійовича </w:t>
-            </w:r>
-            <w:r>
-              <w:rPr>
-                <w:rFonts w:ascii="Times New Roman" w:hAnsi="Times New Roman" w:eastAsia="Times New Roman" w:cs="Times New Roman"/>
-                <w:sz w:val="28"/>
-                <w:szCs w:val="28"/>
-                <w:u w:val="none"/>
-                <w:rtl w:val="0"/>
-              </w:rPr>
-              <w:t xml:space="preserve">та </w:t>
-            </w:r>
-            <w:r>
-              <w:rPr>
-                <w:rFonts w:ascii="Times New Roman" w:hAnsi="Times New Roman" w:eastAsia="Times New Roman" w:cs="Times New Roman"/>
-                <w:sz w:val="28"/>
-                <w:szCs w:val="28"/>
-                <w:u w:val="none"/>
-                <w:lang w:val="uk-UA"/>
-              </w:rPr>
-              <w:t>Зараніка</w:t>
-            </w:r>
-            <w:r>
-              <w:rPr>
-                <w:rFonts w:hint="default" w:ascii="Times New Roman" w:hAnsi="Times New Roman" w:eastAsia="Times New Roman" w:cs="Times New Roman"/>
-                <w:sz w:val="28"/>
-                <w:szCs w:val="28"/>
-                <w:u w:val="none"/>
-                <w:lang w:val="uk-UA"/>
-              </w:rPr>
-              <w:t xml:space="preserve"> Богдана Юрійовича</w:t>
+              <w:t xml:space="preserve"> Євгенія Сергійовича</w:t>
             </w:r>
           </w:p>
         </w:tc>
@@ -955,7 +966,7 @@
     </w:p>
     <w:tbl>
       <w:tblPr>
-        <w:tblStyle w:val="15"/>
+        <w:tblStyle w:val="16"/>
         <w:tblW w:w="9757" w:type="dxa"/>
         <w:tblInd w:w="0" w:type="dxa"/>
         <w:tblBorders>
@@ -1060,6 +1071,12 @@
             <w:insideH w:val="single" w:color="000000" w:sz="4" w:space="0"/>
             <w:insideV w:val="single" w:color="000000" w:sz="4" w:space="0"/>
           </w:tblBorders>
+          <w:tblCellMar>
+            <w:top w:w="0" w:type="dxa"/>
+            <w:left w:w="108" w:type="dxa"/>
+            <w:bottom w:w="0" w:type="dxa"/>
+            <w:right w:w="108" w:type="dxa"/>
+          </w:tblCellMar>
         </w:tblPrEx>
         <w:trPr>
           <w:trHeight w:val="328" w:hRule="atLeast"/>
@@ -1096,9 +1113,20 @@
         </w:rPr>
       </w:pPr>
     </w:p>
+    <w:p>
+      <w:pPr>
+        <w:spacing w:line="360" w:lineRule="auto"/>
+        <w:jc w:val="both"/>
+        <w:rPr>
+          <w:rFonts w:ascii="Times New Roman" w:hAnsi="Times New Roman" w:eastAsia="Times New Roman" w:cs="Times New Roman"/>
+          <w:sz w:val="28"/>
+          <w:szCs w:val="28"/>
+        </w:rPr>
+      </w:pPr>
+    </w:p>
     <w:tbl>
       <w:tblPr>
-        <w:tblStyle w:val="16"/>
+        <w:tblStyle w:val="17"/>
         <w:tblW w:w="9774" w:type="dxa"/>
         <w:tblInd w:w="0" w:type="dxa"/>
         <w:tblBorders>
@@ -1207,9 +1235,19 @@
         </w:rPr>
       </w:pPr>
     </w:p>
+    <w:p>
+      <w:pPr>
+        <w:spacing w:line="360" w:lineRule="auto"/>
+        <w:rPr>
+          <w:rFonts w:ascii="Times New Roman" w:hAnsi="Times New Roman" w:eastAsia="Times New Roman" w:cs="Times New Roman"/>
+          <w:sz w:val="28"/>
+          <w:szCs w:val="28"/>
+        </w:rPr>
+      </w:pPr>
+    </w:p>
     <w:tbl>
       <w:tblPr>
-        <w:tblStyle w:val="17"/>
+        <w:tblStyle w:val="18"/>
         <w:tblW w:w="9789" w:type="dxa"/>
         <w:tblInd w:w="0" w:type="dxa"/>
         <w:tblBorders>
@@ -1693,7 +1731,6 @@
     <w:p>
       <w:pPr>
         <w:spacing w:line="360" w:lineRule="auto"/>
-        <w:ind w:firstLine="709"/>
         <w:jc w:val="both"/>
         <w:rPr>
           <w:rFonts w:ascii="Times New Roman" w:hAnsi="Times New Roman" w:eastAsia="Times New Roman" w:cs="Times New Roman"/>
@@ -1724,7 +1761,7 @@
     </w:p>
     <w:tbl>
       <w:tblPr>
-        <w:tblStyle w:val="18"/>
+        <w:tblStyle w:val="19"/>
         <w:tblW w:w="9794" w:type="dxa"/>
         <w:tblInd w:w="0" w:type="dxa"/>
         <w:tblBorders>
@@ -1946,7 +1983,7 @@
     </w:p>
     <w:tbl>
       <w:tblPr>
-        <w:tblStyle w:val="19"/>
+        <w:tblStyle w:val="20"/>
         <w:tblW w:w="9759" w:type="dxa"/>
         <w:tblInd w:w="0" w:type="dxa"/>
         <w:tblBorders>
@@ -2298,7 +2335,7 @@
     </w:p>
     <w:tbl>
       <w:tblPr>
-        <w:tblStyle w:val="20"/>
+        <w:tblStyle w:val="21"/>
         <w:tblW w:w="8865" w:type="dxa"/>
         <w:tblInd w:w="0" w:type="dxa"/>
         <w:tblBorders>
@@ -4422,299 +4459,6 @@
     </w:p>
     <w:tbl>
       <w:tblPr>
-        <w:tblStyle w:val="21"/>
-        <w:tblW w:w="9637" w:type="dxa"/>
-        <w:tblInd w:w="0" w:type="dxa"/>
-        <w:tblBorders>
-          <w:top w:val="none" w:color="000000" w:sz="0" w:space="0"/>
-          <w:left w:val="none" w:color="000000" w:sz="0" w:space="0"/>
-          <w:bottom w:val="single" w:color="000000" w:sz="4" w:space="0"/>
-          <w:right w:val="none" w:color="000000" w:sz="0" w:space="0"/>
-          <w:insideH w:val="single" w:color="000000" w:sz="4" w:space="0"/>
-          <w:insideV w:val="single" w:color="000000" w:sz="4" w:space="0"/>
-        </w:tblBorders>
-        <w:tblLayout w:type="fixed"/>
-        <w:tblCellMar>
-          <w:top w:w="0" w:type="dxa"/>
-          <w:left w:w="108" w:type="dxa"/>
-          <w:bottom w:w="0" w:type="dxa"/>
-          <w:right w:w="108" w:type="dxa"/>
-        </w:tblCellMar>
-      </w:tblPr>
-      <w:tblGrid>
-        <w:gridCol w:w="2144"/>
-        <w:gridCol w:w="2535"/>
-        <w:gridCol w:w="1387"/>
-        <w:gridCol w:w="3571"/>
-      </w:tblGrid>
-      <w:tr>
-        <w:tblPrEx>
-          <w:tblBorders>
-            <w:top w:val="none" w:color="000000" w:sz="0" w:space="0"/>
-            <w:left w:val="none" w:color="000000" w:sz="0" w:space="0"/>
-            <w:bottom w:val="single" w:color="000000" w:sz="4" w:space="0"/>
-            <w:right w:val="none" w:color="000000" w:sz="0" w:space="0"/>
-            <w:insideH w:val="single" w:color="000000" w:sz="4" w:space="0"/>
-            <w:insideV w:val="single" w:color="000000" w:sz="4" w:space="0"/>
-          </w:tblBorders>
-          <w:tblCellMar>
-            <w:top w:w="0" w:type="dxa"/>
-            <w:left w:w="108" w:type="dxa"/>
-            <w:bottom w:w="0" w:type="dxa"/>
-            <w:right w:w="108" w:type="dxa"/>
-          </w:tblCellMar>
-        </w:tblPrEx>
-        <w:trPr>
-          <w:trHeight w:val="371" w:hRule="atLeast"/>
-        </w:trPr>
-        <w:tc>
-          <w:tcPr>
-            <w:tcBorders>
-              <w:top w:val="nil"/>
-              <w:bottom w:val="nil"/>
-              <w:right w:val="nil"/>
-            </w:tcBorders>
-          </w:tcPr>
-          <w:p>
-            <w:pPr>
-              <w:spacing w:after="0" w:line="360" w:lineRule="auto"/>
-              <w:ind w:firstLine="709"/>
-              <w:jc w:val="both"/>
-              <w:rPr>
-                <w:rFonts w:ascii="Times New Roman" w:hAnsi="Times New Roman" w:eastAsia="Times New Roman" w:cs="Times New Roman"/>
-                <w:sz w:val="28"/>
-                <w:szCs w:val="28"/>
-              </w:rPr>
-            </w:pPr>
-            <w:r>
-              <w:rPr>
-                <w:rFonts w:ascii="Times New Roman" w:hAnsi="Times New Roman" w:eastAsia="Times New Roman" w:cs="Times New Roman"/>
-                <w:sz w:val="28"/>
-                <w:szCs w:val="28"/>
-                <w:rtl w:val="0"/>
-              </w:rPr>
-              <w:t>Студент</w:t>
-            </w:r>
-          </w:p>
-        </w:tc>
-        <w:tc>
-          <w:tcPr>
-            <w:tcBorders>
-              <w:left w:val="nil"/>
-              <w:right w:val="nil"/>
-            </w:tcBorders>
-          </w:tcPr>
-          <w:p>
-            <w:pPr>
-              <w:spacing w:after="0" w:line="360" w:lineRule="auto"/>
-              <w:rPr>
-                <w:rFonts w:ascii="Times New Roman" w:hAnsi="Times New Roman" w:eastAsia="Times New Roman" w:cs="Times New Roman"/>
-                <w:sz w:val="28"/>
-                <w:szCs w:val="28"/>
-              </w:rPr>
-            </w:pPr>
-          </w:p>
-        </w:tc>
-        <w:tc>
-          <w:tcPr>
-            <w:tcBorders>
-              <w:top w:val="nil"/>
-              <w:left w:val="nil"/>
-              <w:bottom w:val="nil"/>
-              <w:right w:val="nil"/>
-            </w:tcBorders>
-          </w:tcPr>
-          <w:p>
-            <w:pPr>
-              <w:spacing w:after="0" w:line="360" w:lineRule="auto"/>
-              <w:rPr>
-                <w:rFonts w:ascii="Times New Roman" w:hAnsi="Times New Roman" w:eastAsia="Times New Roman" w:cs="Times New Roman"/>
-                <w:sz w:val="28"/>
-                <w:szCs w:val="28"/>
-              </w:rPr>
-            </w:pPr>
-          </w:p>
-        </w:tc>
-        <w:tc>
-          <w:tcPr>
-            <w:tcBorders>
-              <w:left w:val="nil"/>
-            </w:tcBorders>
-          </w:tcPr>
-          <w:p>
-            <w:pPr>
-              <w:spacing w:after="0" w:line="360" w:lineRule="auto"/>
-              <w:jc w:val="center"/>
-              <w:rPr>
-                <w:rFonts w:hint="default" w:ascii="Times New Roman" w:hAnsi="Times New Roman" w:eastAsia="Times New Roman" w:cs="Times New Roman"/>
-                <w:sz w:val="28"/>
-                <w:szCs w:val="28"/>
-                <w:lang w:val="uk-UA"/>
-              </w:rPr>
-            </w:pPr>
-            <w:r>
-              <w:rPr>
-                <w:rFonts w:ascii="Times New Roman" w:hAnsi="Times New Roman" w:eastAsia="Times New Roman" w:cs="Times New Roman"/>
-                <w:sz w:val="28"/>
-                <w:szCs w:val="28"/>
-                <w:rtl w:val="0"/>
-                <w:lang w:val="uk-UA"/>
-              </w:rPr>
-              <w:t>Заранік</w:t>
-            </w:r>
-            <w:r>
-              <w:rPr>
-                <w:rFonts w:hint="default" w:ascii="Times New Roman" w:hAnsi="Times New Roman" w:eastAsia="Times New Roman" w:cs="Times New Roman"/>
-                <w:sz w:val="28"/>
-                <w:szCs w:val="28"/>
-                <w:rtl w:val="0"/>
-                <w:lang w:val="uk-UA"/>
-              </w:rPr>
-              <w:t xml:space="preserve"> Богдан Юрійович</w:t>
-            </w:r>
-          </w:p>
-        </w:tc>
-      </w:tr>
-      <w:tr>
-        <w:tblPrEx>
-          <w:tblBorders>
-            <w:top w:val="none" w:color="000000" w:sz="0" w:space="0"/>
-            <w:left w:val="none" w:color="000000" w:sz="0" w:space="0"/>
-            <w:bottom w:val="single" w:color="000000" w:sz="4" w:space="0"/>
-            <w:right w:val="none" w:color="000000" w:sz="0" w:space="0"/>
-            <w:insideH w:val="single" w:color="000000" w:sz="4" w:space="0"/>
-            <w:insideV w:val="single" w:color="000000" w:sz="4" w:space="0"/>
-          </w:tblBorders>
-          <w:tblCellMar>
-            <w:top w:w="0" w:type="dxa"/>
-            <w:left w:w="108" w:type="dxa"/>
-            <w:bottom w:w="0" w:type="dxa"/>
-            <w:right w:w="108" w:type="dxa"/>
-          </w:tblCellMar>
-        </w:tblPrEx>
-        <w:tc>
-          <w:tcPr>
-            <w:tcBorders>
-              <w:top w:val="nil"/>
-              <w:bottom w:val="nil"/>
-              <w:right w:val="nil"/>
-            </w:tcBorders>
-          </w:tcPr>
-          <w:p>
-            <w:pPr>
-              <w:spacing w:after="0" w:line="360" w:lineRule="auto"/>
-              <w:jc w:val="center"/>
-              <w:rPr>
-                <w:rFonts w:ascii="Times New Roman" w:hAnsi="Times New Roman" w:eastAsia="Times New Roman" w:cs="Times New Roman"/>
-                <w:sz w:val="28"/>
-                <w:szCs w:val="28"/>
-              </w:rPr>
-            </w:pPr>
-          </w:p>
-        </w:tc>
-        <w:tc>
-          <w:tcPr>
-            <w:tcBorders>
-              <w:top w:val="nil"/>
-              <w:left w:val="nil"/>
-              <w:bottom w:val="nil"/>
-              <w:right w:val="nil"/>
-            </w:tcBorders>
-          </w:tcPr>
-          <w:p>
-            <w:pPr>
-              <w:spacing w:after="0" w:line="360" w:lineRule="auto"/>
-              <w:jc w:val="center"/>
-              <w:rPr>
-                <w:rFonts w:ascii="Times New Roman" w:hAnsi="Times New Roman" w:eastAsia="Times New Roman" w:cs="Times New Roman"/>
-                <w:sz w:val="28"/>
-                <w:szCs w:val="28"/>
-              </w:rPr>
-            </w:pPr>
-            <w:r>
-              <w:rPr>
-                <w:rFonts w:ascii="Times New Roman" w:hAnsi="Times New Roman" w:eastAsia="Times New Roman" w:cs="Times New Roman"/>
-                <w:sz w:val="28"/>
-                <w:szCs w:val="28"/>
-                <w:u w:val="single"/>
-                <w:vertAlign w:val="subscript"/>
-                <w:rtl w:val="0"/>
-              </w:rPr>
-              <w:t>(підпис)</w:t>
-            </w:r>
-          </w:p>
-        </w:tc>
-        <w:tc>
-          <w:tcPr>
-            <w:tcBorders>
-              <w:top w:val="nil"/>
-              <w:left w:val="nil"/>
-              <w:bottom w:val="nil"/>
-              <w:right w:val="nil"/>
-            </w:tcBorders>
-          </w:tcPr>
-          <w:p>
-            <w:pPr>
-              <w:spacing w:after="0" w:line="360" w:lineRule="auto"/>
-              <w:jc w:val="center"/>
-              <w:rPr>
-                <w:rFonts w:ascii="Times New Roman" w:hAnsi="Times New Roman" w:eastAsia="Times New Roman" w:cs="Times New Roman"/>
-                <w:sz w:val="28"/>
-                <w:szCs w:val="28"/>
-                <w:u w:val="single"/>
-                <w:vertAlign w:val="subscript"/>
-              </w:rPr>
-            </w:pPr>
-          </w:p>
-        </w:tc>
-        <w:tc>
-          <w:tcPr>
-            <w:tcBorders>
-              <w:top w:val="nil"/>
-              <w:left w:val="nil"/>
-              <w:bottom w:val="nil"/>
-            </w:tcBorders>
-          </w:tcPr>
-          <w:p>
-            <w:pPr>
-              <w:spacing w:after="0" w:line="360" w:lineRule="auto"/>
-              <w:ind w:firstLine="709"/>
-              <w:jc w:val="both"/>
-              <w:rPr>
-                <w:rFonts w:ascii="Times New Roman" w:hAnsi="Times New Roman" w:eastAsia="Times New Roman" w:cs="Times New Roman"/>
-                <w:sz w:val="28"/>
-                <w:szCs w:val="28"/>
-                <w:vertAlign w:val="subscript"/>
-              </w:rPr>
-            </w:pPr>
-            <w:r>
-              <w:rPr>
-                <w:rFonts w:ascii="Times New Roman" w:hAnsi="Times New Roman" w:eastAsia="Times New Roman" w:cs="Times New Roman"/>
-                <w:sz w:val="28"/>
-                <w:szCs w:val="28"/>
-                <w:vertAlign w:val="subscript"/>
-                <w:rtl w:val="0"/>
-              </w:rPr>
-              <w:t>(прізвище, ім’я, по батькові)</w:t>
-            </w:r>
-          </w:p>
-        </w:tc>
-      </w:tr>
-    </w:tbl>
-    <w:p>
-      <w:pPr>
-        <w:spacing w:line="360" w:lineRule="auto"/>
-        <w:ind w:left="0" w:firstLine="0"/>
-        <w:jc w:val="both"/>
-        <w:rPr>
-          <w:rFonts w:ascii="Times New Roman" w:hAnsi="Times New Roman" w:eastAsia="Times New Roman" w:cs="Times New Roman"/>
-          <w:sz w:val="28"/>
-          <w:szCs w:val="28"/>
-        </w:rPr>
-      </w:pPr>
-    </w:p>
-    <w:tbl>
-      <w:tblPr>
         <w:tblStyle w:val="22"/>
         <w:tblW w:w="9637" w:type="dxa"/>
         <w:tblInd w:w="0" w:type="dxa"/>
@@ -4853,6 +4597,299 @@
                 <w:rtl w:val="0"/>
                 <w:lang w:val="uk-UA"/>
               </w:rPr>
+              <w:t>Заранік</w:t>
+            </w:r>
+            <w:r>
+              <w:rPr>
+                <w:rFonts w:hint="default" w:ascii="Times New Roman" w:hAnsi="Times New Roman" w:eastAsia="Times New Roman" w:cs="Times New Roman"/>
+                <w:sz w:val="28"/>
+                <w:szCs w:val="28"/>
+                <w:rtl w:val="0"/>
+                <w:lang w:val="uk-UA"/>
+              </w:rPr>
+              <w:t xml:space="preserve"> Богдан Юрійович</w:t>
+            </w:r>
+          </w:p>
+        </w:tc>
+      </w:tr>
+      <w:tr>
+        <w:tblPrEx>
+          <w:tblBorders>
+            <w:top w:val="none" w:color="000000" w:sz="0" w:space="0"/>
+            <w:left w:val="none" w:color="000000" w:sz="0" w:space="0"/>
+            <w:bottom w:val="single" w:color="000000" w:sz="4" w:space="0"/>
+            <w:right w:val="none" w:color="000000" w:sz="0" w:space="0"/>
+            <w:insideH w:val="single" w:color="000000" w:sz="4" w:space="0"/>
+            <w:insideV w:val="single" w:color="000000" w:sz="4" w:space="0"/>
+          </w:tblBorders>
+          <w:tblCellMar>
+            <w:top w:w="0" w:type="dxa"/>
+            <w:left w:w="108" w:type="dxa"/>
+            <w:bottom w:w="0" w:type="dxa"/>
+            <w:right w:w="108" w:type="dxa"/>
+          </w:tblCellMar>
+        </w:tblPrEx>
+        <w:tc>
+          <w:tcPr>
+            <w:tcBorders>
+              <w:top w:val="nil"/>
+              <w:bottom w:val="nil"/>
+              <w:right w:val="nil"/>
+            </w:tcBorders>
+          </w:tcPr>
+          <w:p>
+            <w:pPr>
+              <w:spacing w:after="0" w:line="360" w:lineRule="auto"/>
+              <w:jc w:val="center"/>
+              <w:rPr>
+                <w:rFonts w:ascii="Times New Roman" w:hAnsi="Times New Roman" w:eastAsia="Times New Roman" w:cs="Times New Roman"/>
+                <w:sz w:val="28"/>
+                <w:szCs w:val="28"/>
+              </w:rPr>
+            </w:pPr>
+          </w:p>
+        </w:tc>
+        <w:tc>
+          <w:tcPr>
+            <w:tcBorders>
+              <w:top w:val="nil"/>
+              <w:left w:val="nil"/>
+              <w:bottom w:val="nil"/>
+              <w:right w:val="nil"/>
+            </w:tcBorders>
+          </w:tcPr>
+          <w:p>
+            <w:pPr>
+              <w:spacing w:after="0" w:line="360" w:lineRule="auto"/>
+              <w:jc w:val="center"/>
+              <w:rPr>
+                <w:rFonts w:ascii="Times New Roman" w:hAnsi="Times New Roman" w:eastAsia="Times New Roman" w:cs="Times New Roman"/>
+                <w:sz w:val="28"/>
+                <w:szCs w:val="28"/>
+              </w:rPr>
+            </w:pPr>
+            <w:r>
+              <w:rPr>
+                <w:rFonts w:ascii="Times New Roman" w:hAnsi="Times New Roman" w:eastAsia="Times New Roman" w:cs="Times New Roman"/>
+                <w:sz w:val="28"/>
+                <w:szCs w:val="28"/>
+                <w:u w:val="single"/>
+                <w:vertAlign w:val="subscript"/>
+                <w:rtl w:val="0"/>
+              </w:rPr>
+              <w:t>(підпис)</w:t>
+            </w:r>
+          </w:p>
+        </w:tc>
+        <w:tc>
+          <w:tcPr>
+            <w:tcBorders>
+              <w:top w:val="nil"/>
+              <w:left w:val="nil"/>
+              <w:bottom w:val="nil"/>
+              <w:right w:val="nil"/>
+            </w:tcBorders>
+          </w:tcPr>
+          <w:p>
+            <w:pPr>
+              <w:spacing w:after="0" w:line="360" w:lineRule="auto"/>
+              <w:jc w:val="center"/>
+              <w:rPr>
+                <w:rFonts w:ascii="Times New Roman" w:hAnsi="Times New Roman" w:eastAsia="Times New Roman" w:cs="Times New Roman"/>
+                <w:sz w:val="28"/>
+                <w:szCs w:val="28"/>
+                <w:u w:val="single"/>
+                <w:vertAlign w:val="subscript"/>
+              </w:rPr>
+            </w:pPr>
+          </w:p>
+        </w:tc>
+        <w:tc>
+          <w:tcPr>
+            <w:tcBorders>
+              <w:top w:val="nil"/>
+              <w:left w:val="nil"/>
+              <w:bottom w:val="nil"/>
+            </w:tcBorders>
+          </w:tcPr>
+          <w:p>
+            <w:pPr>
+              <w:spacing w:after="0" w:line="360" w:lineRule="auto"/>
+              <w:ind w:firstLine="709"/>
+              <w:jc w:val="both"/>
+              <w:rPr>
+                <w:rFonts w:ascii="Times New Roman" w:hAnsi="Times New Roman" w:eastAsia="Times New Roman" w:cs="Times New Roman"/>
+                <w:sz w:val="28"/>
+                <w:szCs w:val="28"/>
+                <w:vertAlign w:val="subscript"/>
+              </w:rPr>
+            </w:pPr>
+            <w:r>
+              <w:rPr>
+                <w:rFonts w:ascii="Times New Roman" w:hAnsi="Times New Roman" w:eastAsia="Times New Roman" w:cs="Times New Roman"/>
+                <w:sz w:val="28"/>
+                <w:szCs w:val="28"/>
+                <w:vertAlign w:val="subscript"/>
+                <w:rtl w:val="0"/>
+              </w:rPr>
+              <w:t>(прізвище, ім’я, по батькові)</w:t>
+            </w:r>
+          </w:p>
+        </w:tc>
+      </w:tr>
+    </w:tbl>
+    <w:p>
+      <w:pPr>
+        <w:spacing w:line="360" w:lineRule="auto"/>
+        <w:ind w:left="0" w:firstLine="0"/>
+        <w:jc w:val="both"/>
+        <w:rPr>
+          <w:rFonts w:ascii="Times New Roman" w:hAnsi="Times New Roman" w:eastAsia="Times New Roman" w:cs="Times New Roman"/>
+          <w:sz w:val="28"/>
+          <w:szCs w:val="28"/>
+        </w:rPr>
+      </w:pPr>
+    </w:p>
+    <w:tbl>
+      <w:tblPr>
+        <w:tblStyle w:val="23"/>
+        <w:tblW w:w="9637" w:type="dxa"/>
+        <w:tblInd w:w="0" w:type="dxa"/>
+        <w:tblBorders>
+          <w:top w:val="none" w:color="000000" w:sz="0" w:space="0"/>
+          <w:left w:val="none" w:color="000000" w:sz="0" w:space="0"/>
+          <w:bottom w:val="single" w:color="000000" w:sz="4" w:space="0"/>
+          <w:right w:val="none" w:color="000000" w:sz="0" w:space="0"/>
+          <w:insideH w:val="single" w:color="000000" w:sz="4" w:space="0"/>
+          <w:insideV w:val="single" w:color="000000" w:sz="4" w:space="0"/>
+        </w:tblBorders>
+        <w:tblLayout w:type="fixed"/>
+        <w:tblCellMar>
+          <w:top w:w="0" w:type="dxa"/>
+          <w:left w:w="108" w:type="dxa"/>
+          <w:bottom w:w="0" w:type="dxa"/>
+          <w:right w:w="108" w:type="dxa"/>
+        </w:tblCellMar>
+      </w:tblPr>
+      <w:tblGrid>
+        <w:gridCol w:w="2144"/>
+        <w:gridCol w:w="2535"/>
+        <w:gridCol w:w="1387"/>
+        <w:gridCol w:w="3571"/>
+      </w:tblGrid>
+      <w:tr>
+        <w:tblPrEx>
+          <w:tblBorders>
+            <w:top w:val="none" w:color="000000" w:sz="0" w:space="0"/>
+            <w:left w:val="none" w:color="000000" w:sz="0" w:space="0"/>
+            <w:bottom w:val="single" w:color="000000" w:sz="4" w:space="0"/>
+            <w:right w:val="none" w:color="000000" w:sz="0" w:space="0"/>
+            <w:insideH w:val="single" w:color="000000" w:sz="4" w:space="0"/>
+            <w:insideV w:val="single" w:color="000000" w:sz="4" w:space="0"/>
+          </w:tblBorders>
+          <w:tblCellMar>
+            <w:top w:w="0" w:type="dxa"/>
+            <w:left w:w="108" w:type="dxa"/>
+            <w:bottom w:w="0" w:type="dxa"/>
+            <w:right w:w="108" w:type="dxa"/>
+          </w:tblCellMar>
+        </w:tblPrEx>
+        <w:trPr>
+          <w:trHeight w:val="371" w:hRule="atLeast"/>
+        </w:trPr>
+        <w:tc>
+          <w:tcPr>
+            <w:tcBorders>
+              <w:top w:val="nil"/>
+              <w:bottom w:val="nil"/>
+              <w:right w:val="nil"/>
+            </w:tcBorders>
+          </w:tcPr>
+          <w:p>
+            <w:pPr>
+              <w:spacing w:after="0" w:line="360" w:lineRule="auto"/>
+              <w:ind w:firstLine="709"/>
+              <w:jc w:val="both"/>
+              <w:rPr>
+                <w:rFonts w:ascii="Times New Roman" w:hAnsi="Times New Roman" w:eastAsia="Times New Roman" w:cs="Times New Roman"/>
+                <w:sz w:val="28"/>
+                <w:szCs w:val="28"/>
+              </w:rPr>
+            </w:pPr>
+            <w:r>
+              <w:rPr>
+                <w:rFonts w:ascii="Times New Roman" w:hAnsi="Times New Roman" w:eastAsia="Times New Roman" w:cs="Times New Roman"/>
+                <w:sz w:val="28"/>
+                <w:szCs w:val="28"/>
+                <w:rtl w:val="0"/>
+              </w:rPr>
+              <w:t>Студент</w:t>
+            </w:r>
+          </w:p>
+        </w:tc>
+        <w:tc>
+          <w:tcPr>
+            <w:tcBorders>
+              <w:left w:val="nil"/>
+              <w:right w:val="nil"/>
+            </w:tcBorders>
+          </w:tcPr>
+          <w:p>
+            <w:pPr>
+              <w:spacing w:after="0" w:line="360" w:lineRule="auto"/>
+              <w:rPr>
+                <w:rFonts w:ascii="Times New Roman" w:hAnsi="Times New Roman" w:eastAsia="Times New Roman" w:cs="Times New Roman"/>
+                <w:sz w:val="28"/>
+                <w:szCs w:val="28"/>
+              </w:rPr>
+            </w:pPr>
+          </w:p>
+        </w:tc>
+        <w:tc>
+          <w:tcPr>
+            <w:tcBorders>
+              <w:top w:val="nil"/>
+              <w:left w:val="nil"/>
+              <w:bottom w:val="nil"/>
+              <w:right w:val="nil"/>
+            </w:tcBorders>
+          </w:tcPr>
+          <w:p>
+            <w:pPr>
+              <w:spacing w:after="0" w:line="360" w:lineRule="auto"/>
+              <w:rPr>
+                <w:rFonts w:ascii="Times New Roman" w:hAnsi="Times New Roman" w:eastAsia="Times New Roman" w:cs="Times New Roman"/>
+                <w:sz w:val="28"/>
+                <w:szCs w:val="28"/>
+              </w:rPr>
+            </w:pPr>
+          </w:p>
+        </w:tc>
+        <w:tc>
+          <w:tcPr>
+            <w:tcBorders>
+              <w:left w:val="nil"/>
+            </w:tcBorders>
+          </w:tcPr>
+          <w:p>
+            <w:pPr>
+              <w:spacing w:after="0" w:line="360" w:lineRule="auto"/>
+              <w:jc w:val="center"/>
+              <w:rPr>
+                <w:rFonts w:hint="default" w:ascii="Times New Roman" w:hAnsi="Times New Roman" w:eastAsia="Times New Roman" w:cs="Times New Roman"/>
+                <w:sz w:val="28"/>
+                <w:szCs w:val="28"/>
+                <w:lang w:val="uk-UA"/>
+              </w:rPr>
+            </w:pPr>
+            <w:r>
+              <w:rPr>
+                <w:rFonts w:ascii="Times New Roman" w:hAnsi="Times New Roman" w:eastAsia="Times New Roman" w:cs="Times New Roman"/>
+                <w:sz w:val="28"/>
+                <w:szCs w:val="28"/>
+                <w:rtl w:val="0"/>
+                <w:lang w:val="uk-UA"/>
+              </w:rPr>
               <w:t>Пашковський</w:t>
             </w:r>
             <w:r>
@@ -5008,7 +5045,7 @@
     </w:p>
     <w:tbl>
       <w:tblPr>
-        <w:tblStyle w:val="23"/>
+        <w:tblStyle w:val="24"/>
         <w:tblW w:w="9637" w:type="dxa"/>
         <w:tblInd w:w="0" w:type="dxa"/>
         <w:tblBorders>
@@ -5043,12 +5080,6 @@
             <w:insideH w:val="single" w:color="000000" w:sz="4" w:space="0"/>
             <w:insideV w:val="single" w:color="000000" w:sz="4" w:space="0"/>
           </w:tblBorders>
-          <w:tblCellMar>
-            <w:top w:w="0" w:type="dxa"/>
-            <w:left w:w="108" w:type="dxa"/>
-            <w:bottom w:w="0" w:type="dxa"/>
-            <w:right w:w="108" w:type="dxa"/>
-          </w:tblCellMar>
         </w:tblPrEx>
         <w:trPr>
           <w:trHeight w:val="460" w:hRule="atLeast"/>
@@ -6004,21 +6035,40 @@
       <w:pPr>
         <w:spacing w:after="160" w:line="360" w:lineRule="auto"/>
         <w:ind w:firstLine="709"/>
-        <w:jc w:val="both"/>
-        <w:rPr>
-          <w:rFonts w:ascii="Times New Roman" w:hAnsi="Times New Roman" w:eastAsia="Times New Roman" w:cs="Times New Roman"/>
-          <w:sz w:val="28"/>
-          <w:szCs w:val="28"/>
-        </w:rPr>
-      </w:pPr>
-      <w:r>
-        <w:rPr>
-          <w:rFonts w:ascii="Times New Roman" w:hAnsi="Times New Roman" w:eastAsia="Times New Roman" w:cs="Times New Roman"/>
-          <w:sz w:val="28"/>
-          <w:szCs w:val="28"/>
-          <w:rtl w:val="0"/>
-        </w:rPr>
-        <w:t xml:space="preserve">МОДЕЛЬ ПРОГНОЗУВАННЯ, ІНТЕЛЕКТУАЛЬНИЙ АНАЛІЗ ДАНИХ, </w:t>
+        <w:jc w:val="center"/>
+        <w:rPr>
+          <w:rFonts w:ascii="Times New Roman" w:hAnsi="Times New Roman" w:eastAsia="Times New Roman" w:cs="Times New Roman"/>
+          <w:sz w:val="28"/>
+          <w:szCs w:val="28"/>
+        </w:rPr>
+      </w:pPr>
+      <w:r>
+        <w:rPr>
+          <w:rFonts w:ascii="Times New Roman" w:hAnsi="Times New Roman" w:eastAsia="Times New Roman" w:cs="Times New Roman"/>
+          <w:sz w:val="28"/>
+          <w:szCs w:val="28"/>
+          <w:rtl w:val="0"/>
+        </w:rPr>
+        <w:t>МОДЕЛЬ ПРОГНОЗУВАННЯ</w:t>
+      </w:r>
+      <w:r>
+        <w:rPr>
+          <w:rFonts w:hint="default" w:ascii="Times New Roman" w:hAnsi="Times New Roman" w:eastAsia="Times New Roman" w:cs="Times New Roman"/>
+          <w:sz w:val="28"/>
+          <w:szCs w:val="28"/>
+          <w:rtl w:val="0"/>
+          <w:lang w:val="uk-UA"/>
+        </w:rPr>
+        <w:t>, КЛАСИФІКАЦІЯ</w:t>
+      </w:r>
+      <w:r>
+        <w:rPr>
+          <w:rFonts w:ascii="Times New Roman" w:hAnsi="Times New Roman" w:eastAsia="Times New Roman" w:cs="Times New Roman"/>
+          <w:sz w:val="28"/>
+          <w:szCs w:val="28"/>
+          <w:rtl w:val="0"/>
+        </w:rPr>
+        <w:t xml:space="preserve">, ІНТЕЛЕКТУАЛЬНИЙ АНАЛІЗ ДАНИХ, </w:t>
       </w:r>
       <w:r>
         <w:rPr>
@@ -8446,7 +8496,307 @@
           <w:rtl w:val="0"/>
           <w:lang w:val="uk-UA"/>
         </w:rPr>
-        <w:t xml:space="preserve"> рівня щастя населення має першочергове значення у сучасному  світі, що розвивається зі швидкістю ракети. Від нього залежить працеспроможність населення, темпи економічного розвитку країни, привабливість країни для гарних спеціалістів сучасних професій із-за кордону, інвестиційна привабливість та інші. </w:t>
+        <w:t xml:space="preserve"> рівня щастя населення має першочергове значення у сучасному  світі, що розвивається зі величезною швидкістю. Від нього залежить рівень життя населення, темпи економічного розвитку країни, привабливість країни для спеціалістів сучасних професій із-за кордону, інвестиційна привабливість та інші.</w:t>
+      </w:r>
+    </w:p>
+    <w:p>
+      <w:pPr>
+        <w:pStyle w:val="12"/>
+        <w:keepNext w:val="0"/>
+        <w:keepLines w:val="0"/>
+        <w:widowControl/>
+        <w:suppressLineNumbers w:val="0"/>
+        <w:shd w:val="clear" w:fill="FFFFFF"/>
+        <w:spacing w:before="0" w:beforeAutospacing="0" w:after="0" w:afterAutospacing="0" w:line="360" w:lineRule="auto"/>
+        <w:ind w:left="0" w:right="0" w:firstLine="720" w:firstLineChars="0"/>
+        <w:rPr>
+          <w:rFonts w:hint="default" w:ascii="Times New Roman" w:hAnsi="Times New Roman" w:eastAsia="Times New Roman" w:cs="Times New Roman"/>
+          <w:sz w:val="28"/>
+          <w:szCs w:val="28"/>
+          <w:rtl w:val="0"/>
+          <w:lang w:val="uk-UA"/>
+        </w:rPr>
+      </w:pPr>
+      <w:r>
+        <w:rPr>
+          <w:rFonts w:hint="default" w:ascii="Times New Roman" w:hAnsi="Times New Roman" w:eastAsia="Times New Roman" w:cs="Times New Roman"/>
+          <w:sz w:val="28"/>
+          <w:szCs w:val="28"/>
+          <w:rtl w:val="0"/>
+          <w:lang w:val="uk-UA"/>
+        </w:rPr>
+        <w:t xml:space="preserve">Цей параметр є достатньо відносним, проте навіть його можна оцінити за певною шкалою. На рівень щастя населення впливають багато чинників, перш за все - економічні та соціальні. </w:t>
+      </w:r>
+    </w:p>
+    <w:p>
+      <w:pPr>
+        <w:pStyle w:val="12"/>
+        <w:keepNext w:val="0"/>
+        <w:keepLines w:val="0"/>
+        <w:widowControl/>
+        <w:suppressLineNumbers w:val="0"/>
+        <w:shd w:val="clear" w:fill="FFFFFF"/>
+        <w:spacing w:before="0" w:beforeAutospacing="0" w:after="0" w:afterAutospacing="0" w:line="360" w:lineRule="auto"/>
+        <w:ind w:left="0" w:right="0" w:firstLine="720" w:firstLineChars="0"/>
+        <w:rPr>
+          <w:rFonts w:hint="default" w:ascii="Times New Roman" w:hAnsi="Times New Roman" w:eastAsia="sans-serif" w:cs="Times New Roman"/>
+          <w:i w:val="0"/>
+          <w:iCs w:val="0"/>
+          <w:caps w:val="0"/>
+          <w:color w:val="202122"/>
+          <w:spacing w:val="0"/>
+          <w:sz w:val="28"/>
+          <w:szCs w:val="28"/>
+          <w:shd w:val="clear" w:fill="FFFFFF"/>
+        </w:rPr>
+      </w:pPr>
+      <w:r>
+        <w:rPr>
+          <w:rFonts w:hint="default" w:ascii="Times New Roman" w:hAnsi="Times New Roman" w:eastAsia="sans-serif" w:cs="Times New Roman"/>
+          <w:b w:val="0"/>
+          <w:bCs w:val="0"/>
+          <w:i w:val="0"/>
+          <w:iCs w:val="0"/>
+          <w:caps w:val="0"/>
+          <w:color w:val="202122"/>
+          <w:spacing w:val="0"/>
+          <w:sz w:val="28"/>
+          <w:szCs w:val="28"/>
+          <w:shd w:val="clear" w:fill="FFFFFF"/>
+        </w:rPr>
+        <w:t>Міжнародний індекс щастя </w:t>
+      </w:r>
+      <w:r>
+        <w:rPr>
+          <w:rFonts w:hint="default" w:ascii="Times New Roman" w:hAnsi="Times New Roman" w:eastAsia="sans-serif" w:cs="Times New Roman"/>
+          <w:i w:val="0"/>
+          <w:iCs w:val="0"/>
+          <w:caps w:val="0"/>
+          <w:color w:val="202122"/>
+          <w:spacing w:val="0"/>
+          <w:sz w:val="28"/>
+          <w:szCs w:val="28"/>
+          <w:shd w:val="clear" w:fill="FFFFFF"/>
+        </w:rPr>
+        <w:t>(</w:t>
+      </w:r>
+      <w:r>
+        <w:rPr>
+          <w:rFonts w:hint="default" w:ascii="Times New Roman" w:hAnsi="Times New Roman" w:eastAsia="sans-serif" w:cs="Times New Roman"/>
+          <w:i w:val="0"/>
+          <w:iCs w:val="0"/>
+          <w:caps w:val="0"/>
+          <w:color w:val="202122"/>
+          <w:spacing w:val="0"/>
+          <w:sz w:val="28"/>
+          <w:szCs w:val="28"/>
+          <w:shd w:val="clear" w:fill="FFFFFF"/>
+          <w:lang w:val="uk-UA"/>
+        </w:rPr>
+        <w:t xml:space="preserve">англ. </w:t>
+      </w:r>
+      <w:r>
+        <w:rPr>
+          <w:rFonts w:hint="default" w:ascii="Times New Roman" w:hAnsi="Times New Roman" w:eastAsia="sans-serif" w:cs="Times New Roman"/>
+          <w:i/>
+          <w:iCs/>
+          <w:caps w:val="0"/>
+          <w:color w:val="202122"/>
+          <w:spacing w:val="0"/>
+          <w:sz w:val="28"/>
+          <w:szCs w:val="28"/>
+          <w:shd w:val="clear" w:fill="FFFFFF"/>
+          <w:lang w:val="en-US"/>
+        </w:rPr>
+        <w:t>Happy Planet Index</w:t>
+      </w:r>
+      <w:r>
+        <w:rPr>
+          <w:rFonts w:hint="default" w:ascii="Times New Roman" w:hAnsi="Times New Roman" w:eastAsia="sans-serif" w:cs="Times New Roman"/>
+          <w:i w:val="0"/>
+          <w:iCs w:val="0"/>
+          <w:caps w:val="0"/>
+          <w:color w:val="202122"/>
+          <w:spacing w:val="0"/>
+          <w:sz w:val="28"/>
+          <w:szCs w:val="28"/>
+          <w:shd w:val="clear" w:fill="FFFFFF"/>
+        </w:rPr>
+        <w:t>) являє собою</w:t>
+      </w:r>
+      <w:r>
+        <w:rPr>
+          <w:rFonts w:hint="default" w:ascii="Times New Roman" w:hAnsi="Times New Roman" w:eastAsia="sans-serif" w:cs="Times New Roman"/>
+          <w:i w:val="0"/>
+          <w:iCs w:val="0"/>
+          <w:caps w:val="0"/>
+          <w:color w:val="202122"/>
+          <w:spacing w:val="0"/>
+          <w:sz w:val="28"/>
+          <w:szCs w:val="28"/>
+          <w:shd w:val="clear" w:fill="FFFFFF"/>
+          <w:lang w:val="uk-UA"/>
+        </w:rPr>
+        <w:t xml:space="preserve"> індекс, </w:t>
+      </w:r>
+      <w:r>
+        <w:rPr>
+          <w:rFonts w:hint="default" w:ascii="Times New Roman" w:hAnsi="Times New Roman" w:eastAsia="sans-serif" w:cs="Times New Roman"/>
+          <w:i w:val="0"/>
+          <w:iCs w:val="0"/>
+          <w:caps w:val="0"/>
+          <w:color w:val="202122"/>
+          <w:spacing w:val="0"/>
+          <w:sz w:val="28"/>
+          <w:szCs w:val="28"/>
+          <w:shd w:val="clear" w:fill="FFFFFF"/>
+        </w:rPr>
+        <w:t>що</w:t>
+      </w:r>
+      <w:r>
+        <w:rPr>
+          <w:rFonts w:hint="default" w:ascii="Times New Roman" w:hAnsi="Times New Roman" w:eastAsia="sans-serif" w:cs="Times New Roman"/>
+          <w:i w:val="0"/>
+          <w:iCs w:val="0"/>
+          <w:caps w:val="0"/>
+          <w:color w:val="202122"/>
+          <w:spacing w:val="0"/>
+          <w:sz w:val="28"/>
+          <w:szCs w:val="28"/>
+          <w:shd w:val="clear" w:fill="FFFFFF"/>
+          <w:lang w:val="uk-UA"/>
+        </w:rPr>
+        <w:t xml:space="preserve"> відображає </w:t>
+      </w:r>
+      <w:r>
+        <w:rPr>
+          <w:rFonts w:hint="default" w:ascii="Times New Roman" w:hAnsi="Times New Roman" w:eastAsia="sans-serif" w:cs="Times New Roman"/>
+          <w:i w:val="0"/>
+          <w:iCs w:val="0"/>
+          <w:caps w:val="0"/>
+          <w:color w:val="202122"/>
+          <w:spacing w:val="0"/>
+          <w:sz w:val="28"/>
+          <w:szCs w:val="28"/>
+          <w:shd w:val="clear" w:fill="FFFFFF"/>
+        </w:rPr>
+        <w:t>добробут людей та стан </w:t>
+      </w:r>
+      <w:r>
+        <w:rPr>
+          <w:rFonts w:hint="default" w:ascii="Times New Roman" w:hAnsi="Times New Roman" w:eastAsia="sans-serif" w:cs="Times New Roman"/>
+          <w:i w:val="0"/>
+          <w:iCs w:val="0"/>
+          <w:caps w:val="0"/>
+          <w:color w:val="202122"/>
+          <w:spacing w:val="0"/>
+          <w:sz w:val="28"/>
+          <w:szCs w:val="28"/>
+          <w:shd w:val="clear" w:fill="FFFFFF"/>
+          <w:lang w:val="uk-UA"/>
+        </w:rPr>
+        <w:t xml:space="preserve">навколишнього середовища </w:t>
+      </w:r>
+      <w:r>
+        <w:rPr>
+          <w:rFonts w:hint="default" w:ascii="Times New Roman" w:hAnsi="Times New Roman" w:eastAsia="sans-serif" w:cs="Times New Roman"/>
+          <w:i w:val="0"/>
+          <w:iCs w:val="0"/>
+          <w:caps w:val="0"/>
+          <w:color w:val="202122"/>
+          <w:spacing w:val="0"/>
+          <w:sz w:val="28"/>
+          <w:szCs w:val="28"/>
+          <w:shd w:val="clear" w:fill="FFFFFF"/>
+        </w:rPr>
+        <w:t>в різних країнах світу</w:t>
+      </w:r>
+      <w:r>
+        <w:rPr>
+          <w:rFonts w:hint="default" w:ascii="Times New Roman" w:hAnsi="Times New Roman" w:eastAsia="sans-serif" w:cs="Times New Roman"/>
+          <w:i w:val="0"/>
+          <w:iCs w:val="0"/>
+          <w:caps w:val="0"/>
+          <w:color w:val="202122"/>
+          <w:spacing w:val="0"/>
+          <w:sz w:val="28"/>
+          <w:szCs w:val="28"/>
+          <w:shd w:val="clear" w:fill="FFFFFF"/>
+          <w:lang w:val="uk-UA"/>
+        </w:rPr>
+        <w:t>.</w:t>
+      </w:r>
+      <w:r>
+        <w:rPr>
+          <w:rFonts w:hint="default" w:ascii="Times New Roman" w:hAnsi="Times New Roman" w:eastAsia="sans-serif" w:cs="Times New Roman"/>
+          <w:i w:val="0"/>
+          <w:iCs w:val="0"/>
+          <w:caps w:val="0"/>
+          <w:color w:val="202122"/>
+          <w:spacing w:val="0"/>
+          <w:sz w:val="28"/>
+          <w:szCs w:val="28"/>
+          <w:shd w:val="clear" w:fill="FFFFFF"/>
+        </w:rPr>
+        <w:t xml:space="preserve"> Головне завдання індексу відобразити «реальний» добробут націй. Для порівняння рівня життя в різних країнах використовується значення</w:t>
+      </w:r>
+      <w:r>
+        <w:rPr>
+          <w:rFonts w:hint="default" w:ascii="Times New Roman" w:hAnsi="Times New Roman" w:eastAsia="sans-serif" w:cs="Times New Roman"/>
+          <w:i w:val="0"/>
+          <w:iCs w:val="0"/>
+          <w:caps w:val="0"/>
+          <w:color w:val="202122"/>
+          <w:spacing w:val="0"/>
+          <w:sz w:val="28"/>
+          <w:szCs w:val="28"/>
+          <w:shd w:val="clear" w:fill="FFFFFF"/>
+          <w:lang w:val="uk-UA"/>
+        </w:rPr>
+        <w:t xml:space="preserve"> ВВП на душу населення або ІЛР</w:t>
+      </w:r>
+      <w:r>
+        <w:rPr>
+          <w:rFonts w:hint="default" w:ascii="Times New Roman" w:hAnsi="Times New Roman" w:eastAsia="sans-serif" w:cs="Times New Roman"/>
+          <w:i w:val="0"/>
+          <w:iCs w:val="0"/>
+          <w:caps w:val="0"/>
+          <w:color w:val="202122"/>
+          <w:spacing w:val="0"/>
+          <w:sz w:val="28"/>
+          <w:szCs w:val="28"/>
+          <w:shd w:val="clear" w:fill="FFFFFF"/>
+        </w:rPr>
+        <w:t xml:space="preserve">, але ці індекси не завжди можуть відобразити реальний стан речей. Зокрема порівняння значення ВВП </w:t>
+      </w:r>
+      <w:r>
+        <w:rPr>
+          <w:rFonts w:hint="default" w:ascii="Times New Roman" w:hAnsi="Times New Roman" w:eastAsia="sans-serif" w:cs="Times New Roman"/>
+          <w:i w:val="0"/>
+          <w:iCs w:val="0"/>
+          <w:caps w:val="0"/>
+          <w:color w:val="202122"/>
+          <w:spacing w:val="0"/>
+          <w:sz w:val="28"/>
+          <w:szCs w:val="28"/>
+          <w:shd w:val="clear" w:fill="FFFFFF"/>
+          <w:lang w:val="uk-UA"/>
+        </w:rPr>
+        <w:t xml:space="preserve">на душу населення </w:t>
+      </w:r>
+      <w:r>
+        <w:rPr>
+          <w:rFonts w:hint="default" w:ascii="Times New Roman" w:hAnsi="Times New Roman" w:eastAsia="sans-serif" w:cs="Times New Roman"/>
+          <w:i w:val="0"/>
+          <w:iCs w:val="0"/>
+          <w:caps w:val="0"/>
+          <w:color w:val="202122"/>
+          <w:spacing w:val="0"/>
+          <w:sz w:val="28"/>
+          <w:szCs w:val="28"/>
+          <w:shd w:val="clear" w:fill="FFFFFF"/>
+        </w:rPr>
+        <w:t>вважається недоречним, оскільки кінцева мета більшості людей не бути багатими, а бути щасливими та здоровими.</w:t>
       </w:r>
     </w:p>
     <w:p>
@@ -8468,7 +8818,10 @@
         <w:ind w:left="0" w:leftChars="0" w:firstLine="567" w:firstLineChars="0"/>
         <w:textAlignment w:val="auto"/>
         <w:rPr>
-          <w:rFonts w:hint="default"/>
+          <w:rFonts w:hint="default" w:ascii="Times New Roman" w:hAnsi="Times New Roman" w:eastAsia="Times New Roman" w:cs="Times New Roman"/>
+          <w:sz w:val="28"/>
+          <w:szCs w:val="28"/>
+          <w:rtl w:val="0"/>
           <w:lang w:val="uk-UA"/>
         </w:rPr>
       </w:pPr>
@@ -8480,7 +8833,44 @@
           <w:rtl w:val="0"/>
           <w:lang w:val="uk-UA"/>
         </w:rPr>
-        <w:t>Цей параметр є достатньо відносним, проте навіть його можна оцінити за певною шкалою. На рівень щастя населення впливають багато чинників, перш за все - економічні та соціальні. У нашій роботі ми задалися питанням, які саме чинники впливають на рівень щастя суттєво, а якими можна знехтувати.</w:t>
+        <w:t xml:space="preserve">У нашій роботі ми задалися питанням, які саме чинники впливають на рівень щастя людей суттєво, а якими можна знехтувати. </w:t>
+      </w:r>
+    </w:p>
+    <w:p>
+      <w:pPr>
+        <w:keepNext w:val="0"/>
+        <w:keepLines w:val="0"/>
+        <w:pageBreakBefore w:val="0"/>
+        <w:widowControl/>
+        <w:kinsoku/>
+        <w:wordWrap/>
+        <w:overflowPunct/>
+        <w:topLinePunct w:val="0"/>
+        <w:autoSpaceDE/>
+        <w:autoSpaceDN/>
+        <w:bidi w:val="0"/>
+        <w:adjustRightInd/>
+        <w:snapToGrid/>
+        <w:spacing w:line="360" w:lineRule="auto"/>
+        <w:ind w:left="0" w:leftChars="0" w:firstLine="567" w:firstLineChars="0"/>
+        <w:textAlignment w:val="auto"/>
+        <w:rPr>
+          <w:rFonts w:hint="default" w:ascii="Times New Roman" w:hAnsi="Times New Roman" w:eastAsia="Times New Roman" w:cs="Times New Roman"/>
+          <w:sz w:val="28"/>
+          <w:szCs w:val="28"/>
+          <w:rtl w:val="0"/>
+          <w:lang w:val="uk-UA"/>
+        </w:rPr>
+      </w:pPr>
+      <w:r>
+        <w:rPr>
+          <w:rFonts w:hint="default" w:ascii="Times New Roman" w:hAnsi="Times New Roman" w:eastAsia="Times New Roman" w:cs="Times New Roman"/>
+          <w:sz w:val="28"/>
+          <w:szCs w:val="28"/>
+          <w:rtl w:val="0"/>
+          <w:lang w:val="uk-UA"/>
+        </w:rPr>
+        <w:t>Також, як відомо, країни поділяють на “розвинені”, “ті, що розвиваються” та “слабо розвинені”. За даними вибірок ми також маємо на меті класифікувати країни за цими трьома типами, оскільки дуже вірогідно, що параметри, що сильно впливають на рівень щастя населення країн, також будуть суттєво вливати на те, до якого класу розвиненості належить та чи інша країна. Отже, цю гіпотезу нам і потрібно перевірити шляхом створення математичної моделі класифікації даних.</w:t>
       </w:r>
     </w:p>
     <w:p>
@@ -8491,9 +8881,13 @@
           <w:ilvl w:val="0"/>
           <w:numId w:val="1"/>
         </w:numPr>
+        <w:tabs>
+          <w:tab w:val="clear" w:pos="425"/>
+        </w:tabs>
         <w:spacing w:before="240" w:line="360" w:lineRule="auto"/>
-        <w:ind w:left="1440" w:hanging="360"/>
+        <w:ind w:left="425" w:leftChars="0" w:hanging="425" w:firstLineChars="0"/>
         <w:jc w:val="center"/>
+        <w:outlineLvl w:val="1"/>
         <w:rPr>
           <w:rFonts w:ascii="Times New Roman" w:hAnsi="Times New Roman" w:eastAsia="Times New Roman" w:cs="Times New Roman"/>
           <w:sz w:val="28"/>
@@ -8511,25 +8905,67 @@
         </w:rPr>
         <w:t>ПОСТАНОВКА ЗАДАЧІ</w:t>
       </w:r>
+      <w:bookmarkStart w:id="3" w:name="_5kv2za3limb7" w:colFirst="0" w:colLast="0"/>
+      <w:bookmarkEnd w:id="3"/>
     </w:p>
     <w:p>
       <w:pPr>
         <w:spacing w:line="360" w:lineRule="auto"/>
         <w:ind w:firstLine="566"/>
         <w:rPr>
-          <w:rFonts w:ascii="Times New Roman" w:hAnsi="Times New Roman" w:eastAsia="Times New Roman" w:cs="Times New Roman"/>
-          <w:sz w:val="28"/>
-          <w:szCs w:val="28"/>
-        </w:rPr>
-      </w:pPr>
-      <w:r>
-        <w:rPr>
-          <w:rFonts w:ascii="Times New Roman" w:hAnsi="Times New Roman" w:eastAsia="Times New Roman" w:cs="Times New Roman"/>
-          <w:sz w:val="28"/>
-          <w:szCs w:val="28"/>
-          <w:rtl w:val="0"/>
-        </w:rPr>
-        <w:t>Мета нашого дослідження - розробка ПО, що дозволяє відрізняти фейкові новини. Фейкові новини (або ж fake news) надзвичайно поширене у мережі явище. Як зауважувалось вище, це інструмент, яким активно оперує росія та приносить великої шкоди, генеруючи конфлікти, викривляючи правду та паплюжачи правду. І вирішення проблеми фільтрації цих новин може принести спеціальне ПО.</w:t>
+          <w:rFonts w:hint="default" w:ascii="Times New Roman" w:hAnsi="Times New Roman" w:eastAsia="Times New Roman" w:cs="Times New Roman"/>
+          <w:sz w:val="28"/>
+          <w:szCs w:val="28"/>
+          <w:lang w:val="uk-UA"/>
+        </w:rPr>
+      </w:pPr>
+      <w:r>
+        <w:rPr>
+          <w:rFonts w:ascii="Times New Roman" w:hAnsi="Times New Roman" w:eastAsia="Times New Roman" w:cs="Times New Roman"/>
+          <w:sz w:val="28"/>
+          <w:szCs w:val="28"/>
+          <w:rtl w:val="0"/>
+        </w:rPr>
+        <w:t xml:space="preserve">Мета нашого дослідження - розробка ПО, що дозволяє </w:t>
+      </w:r>
+      <w:r>
+        <w:rPr>
+          <w:rFonts w:hint="default" w:ascii="Times New Roman" w:hAnsi="Times New Roman" w:eastAsia="Times New Roman" w:cs="Times New Roman"/>
+          <w:sz w:val="28"/>
+          <w:szCs w:val="28"/>
+          <w:rtl w:val="0"/>
+          <w:lang w:val="uk-UA"/>
+        </w:rPr>
+        <w:t>виокремити із переліку параметрів, що впливають на рівень щастя населення, ті, що впливають суттєво, та розробити математичну модель прогнозування рівня щастя населення за даними конкретними параметрами</w:t>
+      </w:r>
+      <w:r>
+        <w:rPr>
+          <w:rFonts w:ascii="Times New Roman" w:hAnsi="Times New Roman" w:eastAsia="Times New Roman" w:cs="Times New Roman"/>
+          <w:sz w:val="28"/>
+          <w:szCs w:val="28"/>
+          <w:rtl w:val="0"/>
+        </w:rPr>
+        <w:t xml:space="preserve">. </w:t>
+      </w:r>
+      <w:r>
+        <w:rPr>
+          <w:rFonts w:ascii="Times New Roman" w:hAnsi="Times New Roman" w:eastAsia="Times New Roman" w:cs="Times New Roman"/>
+          <w:sz w:val="28"/>
+          <w:szCs w:val="28"/>
+          <w:rtl w:val="0"/>
+          <w:lang w:val="uk-UA"/>
+        </w:rPr>
+        <w:t>Також</w:t>
+      </w:r>
+      <w:r>
+        <w:rPr>
+          <w:rFonts w:hint="default" w:ascii="Times New Roman" w:hAnsi="Times New Roman" w:eastAsia="Times New Roman" w:cs="Times New Roman"/>
+          <w:sz w:val="28"/>
+          <w:szCs w:val="28"/>
+          <w:rtl w:val="0"/>
+          <w:lang w:val="uk-UA"/>
+        </w:rPr>
+        <w:t xml:space="preserve"> метою нашого дослідження є розробка моделі класифікації країн за рівнем розвитку. Дані математичні моделі можуть суттєво допомогти економістам у перевірці своїх припущень щодо встановленого рівня щастя населення для певної країни та віднесення її до певного класу за рівнем розвиненості.</w:t>
       </w:r>
     </w:p>
     <w:p>
@@ -8537,228 +8973,125 @@
         <w:spacing w:line="360" w:lineRule="auto"/>
         <w:ind w:firstLine="566"/>
         <w:rPr>
-          <w:rFonts w:ascii="Times New Roman" w:hAnsi="Times New Roman" w:eastAsia="Times New Roman" w:cs="Times New Roman"/>
-          <w:sz w:val="28"/>
-          <w:szCs w:val="28"/>
-        </w:rPr>
-      </w:pPr>
+          <w:rFonts w:hint="default" w:ascii="Times New Roman" w:hAnsi="Times New Roman" w:eastAsia="Times New Roman" w:cs="Times New Roman"/>
+          <w:sz w:val="28"/>
+          <w:szCs w:val="28"/>
+          <w:rtl w:val="0"/>
+          <w:lang w:val="uk-UA"/>
+        </w:rPr>
+      </w:pPr>
+      <w:r>
+        <w:rPr>
+          <w:rFonts w:ascii="Times New Roman" w:hAnsi="Times New Roman" w:eastAsia="Times New Roman" w:cs="Times New Roman"/>
+          <w:sz w:val="28"/>
+          <w:szCs w:val="28"/>
+          <w:rtl w:val="0"/>
+        </w:rPr>
+        <w:t xml:space="preserve">Результатом </w:t>
+      </w:r>
+      <w:r>
+        <w:rPr>
+          <w:rFonts w:ascii="Times New Roman" w:hAnsi="Times New Roman" w:eastAsia="Times New Roman" w:cs="Times New Roman"/>
+          <w:sz w:val="28"/>
+          <w:szCs w:val="28"/>
+          <w:rtl w:val="0"/>
+          <w:lang w:val="uk-UA"/>
+        </w:rPr>
+        <w:t>роботи</w:t>
+      </w:r>
+      <w:r>
+        <w:rPr>
+          <w:rFonts w:hint="default" w:ascii="Times New Roman" w:hAnsi="Times New Roman" w:eastAsia="Times New Roman" w:cs="Times New Roman"/>
+          <w:sz w:val="28"/>
+          <w:szCs w:val="28"/>
+          <w:rtl w:val="0"/>
+          <w:lang w:val="uk-UA"/>
+        </w:rPr>
+        <w:t xml:space="preserve"> алгоритму передбачення рівня щастя населення має бути певне дійсне число, що диференціює країну серед інших за вищезгаданим параметром</w:t>
+      </w:r>
+      <w:r>
+        <w:rPr>
+          <w:rFonts w:ascii="Times New Roman" w:hAnsi="Times New Roman" w:eastAsia="Times New Roman" w:cs="Times New Roman"/>
+          <w:sz w:val="28"/>
+          <w:szCs w:val="28"/>
+          <w:rtl w:val="0"/>
+        </w:rPr>
+        <w:t>.</w:t>
+      </w:r>
+      <w:r>
+        <w:rPr>
+          <w:rFonts w:hint="default" w:ascii="Times New Roman" w:hAnsi="Times New Roman" w:eastAsia="Times New Roman" w:cs="Times New Roman"/>
+          <w:sz w:val="28"/>
+          <w:szCs w:val="28"/>
+          <w:rtl w:val="0"/>
+          <w:lang w:val="uk-UA"/>
+        </w:rPr>
+        <w:t xml:space="preserve"> </w:t>
+      </w:r>
     </w:p>
     <w:p>
       <w:pPr>
         <w:spacing w:line="360" w:lineRule="auto"/>
         <w:ind w:firstLine="566"/>
         <w:rPr>
-          <w:rFonts w:ascii="Times New Roman" w:hAnsi="Times New Roman" w:eastAsia="Times New Roman" w:cs="Times New Roman"/>
-          <w:sz w:val="28"/>
-          <w:szCs w:val="28"/>
-        </w:rPr>
-      </w:pPr>
-      <w:r>
-        <w:rPr>
-          <w:rFonts w:ascii="Times New Roman" w:hAnsi="Times New Roman" w:eastAsia="Times New Roman" w:cs="Times New Roman"/>
-          <w:sz w:val="28"/>
-          <w:szCs w:val="28"/>
-          <w:rtl w:val="0"/>
-        </w:rPr>
-        <w:t xml:space="preserve"> Існує декілька варіантів фейкових новин : </w:t>
-      </w:r>
-    </w:p>
-    <w:p>
-      <w:pPr>
-        <w:numPr>
-          <w:ilvl w:val="0"/>
-          <w:numId w:val="2"/>
-        </w:numPr>
-        <w:spacing w:line="360" w:lineRule="auto"/>
-        <w:ind w:left="720" w:hanging="360"/>
-        <w:rPr>
-          <w:rFonts w:ascii="Times New Roman" w:hAnsi="Times New Roman" w:eastAsia="Times New Roman" w:cs="Times New Roman"/>
-          <w:sz w:val="28"/>
-          <w:szCs w:val="28"/>
-        </w:rPr>
-      </w:pPr>
-      <w:r>
-        <w:rPr>
-          <w:rFonts w:ascii="Times New Roman" w:hAnsi="Times New Roman" w:eastAsia="Times New Roman" w:cs="Times New Roman"/>
-          <w:sz w:val="28"/>
-          <w:szCs w:val="28"/>
-          <w:rtl w:val="0"/>
-        </w:rPr>
-        <w:t>Сатира або пародія - не несуть пряму мету нанести шкоду, але можуть ввести людину в оману (неодноразово траплялися випадки, коли сатирична новина поширювалася іншими, серйозними, засобами інформації та викликала обурення у суспільстві)</w:t>
-      </w:r>
-    </w:p>
-    <w:p>
-      <w:pPr>
-        <w:numPr>
-          <w:ilvl w:val="0"/>
-          <w:numId w:val="2"/>
-        </w:numPr>
-        <w:spacing w:line="360" w:lineRule="auto"/>
-        <w:ind w:left="720" w:hanging="360"/>
-        <w:rPr>
-          <w:rFonts w:ascii="Times New Roman" w:hAnsi="Times New Roman" w:eastAsia="Times New Roman" w:cs="Times New Roman"/>
-          <w:sz w:val="28"/>
-          <w:szCs w:val="28"/>
-        </w:rPr>
-      </w:pPr>
-      <w:r>
-        <w:rPr>
-          <w:rFonts w:ascii="Times New Roman" w:hAnsi="Times New Roman" w:eastAsia="Times New Roman" w:cs="Times New Roman"/>
-          <w:sz w:val="28"/>
-          <w:szCs w:val="28"/>
-          <w:rtl w:val="0"/>
-        </w:rPr>
-        <w:t>Клікбейт (від англ. Clickbait - приманка для кліку) - тип новин, у якому назва новини не відповідає змісту і просто націлена на підвищення інтересу читача.</w:t>
-      </w:r>
-    </w:p>
-    <w:p>
-      <w:pPr>
-        <w:numPr>
-          <w:ilvl w:val="0"/>
-          <w:numId w:val="2"/>
-        </w:numPr>
-        <w:spacing w:line="360" w:lineRule="auto"/>
-        <w:ind w:left="720" w:hanging="360"/>
-        <w:rPr>
-          <w:rFonts w:ascii="Times New Roman" w:hAnsi="Times New Roman" w:eastAsia="Times New Roman" w:cs="Times New Roman"/>
-          <w:sz w:val="28"/>
-          <w:szCs w:val="28"/>
-        </w:rPr>
-      </w:pPr>
-      <w:r>
-        <w:rPr>
-          <w:rFonts w:ascii="Times New Roman" w:hAnsi="Times New Roman" w:eastAsia="Times New Roman" w:cs="Times New Roman"/>
-          <w:sz w:val="28"/>
-          <w:szCs w:val="28"/>
-          <w:rtl w:val="0"/>
-        </w:rPr>
-        <w:t>Оманливі новини - використання інформації у оманливий спосіб, що сформувати у читача думку про людину, річ або подію</w:t>
-      </w:r>
-    </w:p>
-    <w:p>
-      <w:pPr>
-        <w:numPr>
-          <w:ilvl w:val="0"/>
-          <w:numId w:val="2"/>
-        </w:numPr>
-        <w:spacing w:line="360" w:lineRule="auto"/>
-        <w:ind w:left="720" w:hanging="360"/>
-        <w:rPr>
-          <w:rFonts w:ascii="Times New Roman" w:hAnsi="Times New Roman" w:eastAsia="Times New Roman" w:cs="Times New Roman"/>
-          <w:sz w:val="28"/>
-          <w:szCs w:val="28"/>
-        </w:rPr>
-      </w:pPr>
-      <w:r>
-        <w:rPr>
-          <w:rFonts w:ascii="Times New Roman" w:hAnsi="Times New Roman" w:eastAsia="Times New Roman" w:cs="Times New Roman"/>
-          <w:sz w:val="28"/>
-          <w:szCs w:val="28"/>
-          <w:rtl w:val="0"/>
-        </w:rPr>
-        <w:t>Підробка контексту - коли інформація правдива, але викривлений контекст вводить читача в оману.</w:t>
-      </w:r>
-    </w:p>
-    <w:p>
-      <w:pPr>
-        <w:numPr>
-          <w:ilvl w:val="0"/>
-          <w:numId w:val="2"/>
-        </w:numPr>
-        <w:spacing w:line="360" w:lineRule="auto"/>
-        <w:ind w:left="720" w:hanging="360"/>
-        <w:rPr>
-          <w:rFonts w:ascii="Times New Roman" w:hAnsi="Times New Roman" w:eastAsia="Times New Roman" w:cs="Times New Roman"/>
-          <w:sz w:val="28"/>
-          <w:szCs w:val="28"/>
-        </w:rPr>
-      </w:pPr>
-      <w:r>
-        <w:rPr>
-          <w:rFonts w:ascii="Times New Roman" w:hAnsi="Times New Roman" w:eastAsia="Times New Roman" w:cs="Times New Roman"/>
-          <w:sz w:val="28"/>
-          <w:szCs w:val="28"/>
-          <w:rtl w:val="0"/>
-        </w:rPr>
-        <w:t>Самозванський матеріал - коли, можливо навіть правдива, інформація підкріплена фальшивими джерелами.</w:t>
-      </w:r>
-    </w:p>
-    <w:p>
-      <w:pPr>
-        <w:numPr>
-          <w:ilvl w:val="0"/>
-          <w:numId w:val="2"/>
-        </w:numPr>
-        <w:spacing w:line="360" w:lineRule="auto"/>
-        <w:ind w:left="720" w:hanging="360"/>
-        <w:rPr>
-          <w:rFonts w:ascii="Times New Roman" w:hAnsi="Times New Roman" w:eastAsia="Times New Roman" w:cs="Times New Roman"/>
-          <w:sz w:val="28"/>
-          <w:szCs w:val="28"/>
-        </w:rPr>
-      </w:pPr>
-      <w:r>
-        <w:rPr>
-          <w:rFonts w:ascii="Times New Roman" w:hAnsi="Times New Roman" w:eastAsia="Times New Roman" w:cs="Times New Roman"/>
-          <w:sz w:val="28"/>
-          <w:szCs w:val="28"/>
-          <w:rtl w:val="0"/>
-        </w:rPr>
-        <w:t>Сфальсифікований матеріал - новина або допис повністю не відповідають дійсності.</w:t>
-      </w:r>
-    </w:p>
-    <w:p>
-      <w:pPr>
-        <w:spacing w:line="360" w:lineRule="auto"/>
-        <w:ind w:left="0" w:firstLine="0"/>
-        <w:rPr>
-          <w:rFonts w:ascii="Times New Roman" w:hAnsi="Times New Roman" w:eastAsia="Times New Roman" w:cs="Times New Roman"/>
-          <w:sz w:val="28"/>
-          <w:szCs w:val="28"/>
-        </w:rPr>
-      </w:pPr>
-    </w:p>
-    <w:p>
-      <w:pPr>
-        <w:spacing w:line="360" w:lineRule="auto"/>
-        <w:ind w:firstLine="566"/>
-        <w:rPr>
-          <w:rFonts w:ascii="Times New Roman" w:hAnsi="Times New Roman" w:eastAsia="Times New Roman" w:cs="Times New Roman"/>
-          <w:sz w:val="28"/>
-          <w:szCs w:val="28"/>
-        </w:rPr>
-      </w:pPr>
-      <w:r>
-        <w:rPr>
-          <w:rFonts w:ascii="Times New Roman" w:hAnsi="Times New Roman" w:eastAsia="Times New Roman" w:cs="Times New Roman"/>
-          <w:sz w:val="28"/>
-          <w:szCs w:val="28"/>
-          <w:rtl w:val="0"/>
-        </w:rPr>
-        <w:t>Результатом перевірки новин має бути відсотковий показник, що вказуватиме ймовірність, що відповідна новина справжня та відповідний відсоток, що новина - фейк.</w:t>
-      </w:r>
-    </w:p>
+          <w:rFonts w:hint="default" w:ascii="Times New Roman" w:hAnsi="Times New Roman" w:eastAsia="Times New Roman" w:cs="Times New Roman"/>
+          <w:sz w:val="28"/>
+          <w:szCs w:val="28"/>
+          <w:lang w:val="uk-UA"/>
+        </w:rPr>
+      </w:pPr>
+      <w:r>
+        <w:rPr>
+          <w:rFonts w:ascii="Times New Roman" w:hAnsi="Times New Roman" w:eastAsia="Times New Roman" w:cs="Times New Roman"/>
+          <w:sz w:val="28"/>
+          <w:szCs w:val="28"/>
+          <w:rtl w:val="0"/>
+        </w:rPr>
+        <w:t xml:space="preserve">Результатом </w:t>
+      </w:r>
+      <w:r>
+        <w:rPr>
+          <w:rFonts w:ascii="Times New Roman" w:hAnsi="Times New Roman" w:eastAsia="Times New Roman" w:cs="Times New Roman"/>
+          <w:sz w:val="28"/>
+          <w:szCs w:val="28"/>
+          <w:rtl w:val="0"/>
+          <w:lang w:val="uk-UA"/>
+        </w:rPr>
+        <w:t>роботи</w:t>
+      </w:r>
+      <w:r>
+        <w:rPr>
+          <w:rFonts w:hint="default" w:ascii="Times New Roman" w:hAnsi="Times New Roman" w:eastAsia="Times New Roman" w:cs="Times New Roman"/>
+          <w:sz w:val="28"/>
+          <w:szCs w:val="28"/>
+          <w:rtl w:val="0"/>
+          <w:lang w:val="uk-UA"/>
+        </w:rPr>
+        <w:t xml:space="preserve"> алгоритму класифікації країни за рівнем розвитку має бути один із трьох класів: “розвинена”, “та, що розвивається” та “слабо розвинена” - передбачуваний рівень розвитку даної країни.</w:t>
+      </w:r>
+    </w:p>
+    <w:p/>
     <w:p>
       <w:pPr>
         <w:pStyle w:val="3"/>
-        <w:keepNext/>
-        <w:keepLines/>
         <w:pageBreakBefore/>
         <w:numPr>
           <w:ilvl w:val="0"/>
           <w:numId w:val="1"/>
         </w:numPr>
-        <w:spacing w:before="240" w:after="120" w:line="360" w:lineRule="auto"/>
-        <w:ind w:left="1440" w:hanging="360"/>
+        <w:tabs>
+          <w:tab w:val="clear" w:pos="425"/>
+        </w:tabs>
+        <w:spacing w:before="240" w:line="360" w:lineRule="auto"/>
+        <w:ind w:left="425" w:leftChars="0" w:hanging="425" w:firstLineChars="0"/>
         <w:jc w:val="center"/>
-        <w:rPr>
-          <w:rFonts w:ascii="Times New Roman" w:hAnsi="Times New Roman" w:eastAsia="Times New Roman" w:cs="Times New Roman"/>
-          <w:sz w:val="28"/>
-          <w:szCs w:val="28"/>
-        </w:rPr>
-      </w:pPr>
-      <w:bookmarkStart w:id="3" w:name="_5kv2za3limb7" w:colFirst="0" w:colLast="0"/>
-      <w:bookmarkEnd w:id="3"/>
+        <w:outlineLvl w:val="1"/>
+        <w:rPr>
+          <w:rFonts w:ascii="Times New Roman" w:hAnsi="Times New Roman" w:eastAsia="Times New Roman" w:cs="Times New Roman"/>
+          <w:sz w:val="28"/>
+          <w:szCs w:val="28"/>
+        </w:rPr>
+      </w:pPr>
       <w:r>
         <w:rPr>
           <w:rFonts w:ascii="Times New Roman" w:hAnsi="Times New Roman" w:eastAsia="Times New Roman" w:cs="Times New Roman"/>
@@ -8768,97 +9101,384 @@
         </w:rPr>
         <w:t>АНАЛІЗ ПРЕДМЕТНОЇ ОБЛАСТІ</w:t>
       </w:r>
-    </w:p>
-    <w:p>
-      <w:pPr>
-        <w:spacing w:line="360" w:lineRule="auto"/>
-        <w:ind w:firstLine="709"/>
-        <w:jc w:val="both"/>
-        <w:rPr>
-          <w:rFonts w:ascii="Times New Roman" w:hAnsi="Times New Roman" w:eastAsia="Times New Roman" w:cs="Times New Roman"/>
-          <w:sz w:val="28"/>
-          <w:szCs w:val="28"/>
-        </w:rPr>
-      </w:pPr>
-      <w:r>
-        <w:rPr>
-          <w:rFonts w:ascii="Times New Roman" w:hAnsi="Times New Roman" w:eastAsia="Times New Roman" w:cs="Times New Roman"/>
-          <w:sz w:val="28"/>
-          <w:szCs w:val="28"/>
-          <w:rtl w:val="0"/>
-        </w:rPr>
-        <w:t xml:space="preserve">На сьогодні інтернет переповнений різними видами подання інформації: відео, ігри, статті, телебачення та насамперед інтернет джерела, але це все одно  лише малий список тих місць, звідки ми отримуємо інформацію.  </w:t>
-      </w:r>
-    </w:p>
-    <w:p>
-      <w:pPr>
-        <w:spacing w:line="360" w:lineRule="auto"/>
-        <w:ind w:firstLine="720"/>
-        <w:rPr>
-          <w:rFonts w:ascii="Times New Roman" w:hAnsi="Times New Roman" w:eastAsia="Times New Roman" w:cs="Times New Roman"/>
-          <w:sz w:val="28"/>
-          <w:szCs w:val="28"/>
-        </w:rPr>
-      </w:pPr>
-      <w:r>
-        <w:rPr>
-          <w:rFonts w:ascii="Times New Roman" w:hAnsi="Times New Roman" w:eastAsia="Times New Roman" w:cs="Times New Roman"/>
-          <w:sz w:val="28"/>
-          <w:szCs w:val="28"/>
-          <w:rtl w:val="0"/>
-        </w:rPr>
-        <w:t xml:space="preserve">Більше того, останнім часом в мережі почало з’являтися надзвичайно велика кількість фейкових новин пов’язаних з економічними, політичними та суспільними проблемами. Не потрібно бути експертом, щоб зрозуміти ту кількість людей, які можуть потрапити під вплив неправдивої інформації і поширювати її серед рідних і знайомих. </w:t>
-      </w:r>
-    </w:p>
-    <w:p>
-      <w:pPr>
-        <w:spacing w:line="360" w:lineRule="auto"/>
-        <w:ind w:firstLine="720"/>
-        <w:rPr>
-          <w:rFonts w:ascii="Times New Roman" w:hAnsi="Times New Roman" w:eastAsia="Times New Roman" w:cs="Times New Roman"/>
-          <w:sz w:val="28"/>
-          <w:szCs w:val="28"/>
-        </w:rPr>
-      </w:pPr>
-      <w:r>
-        <w:rPr>
-          <w:rFonts w:ascii="Times New Roman" w:hAnsi="Times New Roman" w:eastAsia="Times New Roman" w:cs="Times New Roman"/>
-          <w:sz w:val="28"/>
-          <w:szCs w:val="28"/>
-          <w:rtl w:val="0"/>
-        </w:rPr>
-        <w:t xml:space="preserve">Якщо деякі фейкові новини спрямовані на підвищення рейтингів чи статусу деякого продукту або людини, то існують інші фейкові новини, які сіють паніку та негативно впливають на психологічний стан багатьох людей. Наглядний приклад інформаційної пропаганди з боку раісіі у нашій війні. </w:t>
-      </w:r>
-    </w:p>
-    <w:p>
-      <w:pPr>
-        <w:spacing w:line="360" w:lineRule="auto"/>
-        <w:ind w:firstLine="720"/>
-        <w:rPr>
-          <w:rFonts w:ascii="Times New Roman" w:hAnsi="Times New Roman" w:eastAsia="Times New Roman" w:cs="Times New Roman"/>
-          <w:sz w:val="28"/>
-          <w:szCs w:val="28"/>
-        </w:rPr>
-      </w:pPr>
-      <w:r>
-        <w:rPr>
-          <w:rFonts w:ascii="Times New Roman" w:hAnsi="Times New Roman" w:eastAsia="Times New Roman" w:cs="Times New Roman"/>
-          <w:sz w:val="28"/>
-          <w:szCs w:val="28"/>
-          <w:rtl w:val="0"/>
-        </w:rPr>
-        <w:t>У програмному забезпеченні буде реалізовано наступну</w:t>
-      </w:r>
-    </w:p>
-    <w:p>
-      <w:pPr>
-        <w:spacing w:line="360" w:lineRule="auto"/>
-        <w:rPr>
-          <w:rFonts w:ascii="Times New Roman" w:hAnsi="Times New Roman" w:eastAsia="Times New Roman" w:cs="Times New Roman"/>
-          <w:sz w:val="28"/>
-          <w:szCs w:val="28"/>
-        </w:rPr>
-      </w:pPr>
+      <w:bookmarkStart w:id="4" w:name="_anywmk5ae8xc" w:colFirst="0" w:colLast="0"/>
+      <w:bookmarkEnd w:id="4"/>
+    </w:p>
+    <w:p>
+      <w:pPr>
+        <w:spacing w:line="360" w:lineRule="auto"/>
+        <w:ind w:firstLine="566"/>
+        <w:rPr>
+          <w:rFonts w:hint="default" w:ascii="Times New Roman" w:hAnsi="Times New Roman" w:eastAsia="Times New Roman" w:cs="Times New Roman"/>
+          <w:sz w:val="28"/>
+          <w:szCs w:val="28"/>
+          <w:rtl w:val="0"/>
+          <w:lang w:val="uk-UA"/>
+        </w:rPr>
+      </w:pPr>
+      <w:r>
+        <w:rPr>
+          <w:rFonts w:ascii="Times New Roman" w:hAnsi="Times New Roman" w:eastAsia="Times New Roman" w:cs="Times New Roman"/>
+          <w:sz w:val="28"/>
+          <w:szCs w:val="28"/>
+          <w:rtl w:val="0"/>
+          <w:lang w:val="uk-UA"/>
+        </w:rPr>
+        <w:t>На</w:t>
+      </w:r>
+      <w:r>
+        <w:rPr>
+          <w:rFonts w:hint="default" w:ascii="Times New Roman" w:hAnsi="Times New Roman" w:eastAsia="Times New Roman" w:cs="Times New Roman"/>
+          <w:sz w:val="28"/>
+          <w:szCs w:val="28"/>
+          <w:rtl w:val="0"/>
+          <w:lang w:val="uk-UA"/>
+        </w:rPr>
+        <w:t xml:space="preserve"> нашу думку, впливати на рівень щастя населення та рівень розвитку країни можуть такі чинники:</w:t>
+      </w:r>
+    </w:p>
+    <w:p>
+      <w:pPr>
+        <w:numPr>
+          <w:ilvl w:val="0"/>
+          <w:numId w:val="2"/>
+        </w:numPr>
+        <w:tabs>
+          <w:tab w:val="left" w:pos="420"/>
+          <w:tab w:val="clear" w:pos="1260"/>
+        </w:tabs>
+        <w:spacing w:line="360" w:lineRule="auto"/>
+        <w:ind w:left="1260" w:leftChars="0" w:hanging="420" w:firstLineChars="0"/>
+        <w:rPr>
+          <w:rFonts w:hint="default" w:ascii="Times New Roman" w:hAnsi="Times New Roman" w:eastAsia="Times New Roman" w:cs="Times New Roman"/>
+          <w:sz w:val="28"/>
+          <w:szCs w:val="28"/>
+          <w:rtl w:val="0"/>
+          <w:lang w:val="uk-UA"/>
+        </w:rPr>
+      </w:pPr>
+      <w:r>
+        <w:rPr>
+          <w:rFonts w:hint="default" w:ascii="Times New Roman" w:hAnsi="Times New Roman" w:eastAsia="Times New Roman" w:cs="Times New Roman"/>
+          <w:sz w:val="28"/>
+          <w:szCs w:val="28"/>
+          <w:rtl w:val="0"/>
+          <w:lang w:val="uk-UA"/>
+        </w:rPr>
+        <w:t>ВВП на душу населення</w:t>
+      </w:r>
+    </w:p>
+    <w:p>
+      <w:pPr>
+        <w:numPr>
+          <w:ilvl w:val="0"/>
+          <w:numId w:val="2"/>
+        </w:numPr>
+        <w:tabs>
+          <w:tab w:val="left" w:pos="420"/>
+          <w:tab w:val="clear" w:pos="1260"/>
+        </w:tabs>
+        <w:spacing w:line="360" w:lineRule="auto"/>
+        <w:ind w:left="1260" w:leftChars="0" w:hanging="420" w:firstLineChars="0"/>
+        <w:rPr>
+          <w:rFonts w:hint="default" w:ascii="Times New Roman" w:hAnsi="Times New Roman" w:eastAsia="Times New Roman" w:cs="Times New Roman"/>
+          <w:sz w:val="28"/>
+          <w:szCs w:val="28"/>
+          <w:rtl w:val="0"/>
+          <w:lang w:val="uk-UA"/>
+        </w:rPr>
+      </w:pPr>
+      <w:r>
+        <w:rPr>
+          <w:rFonts w:hint="default" w:ascii="Times New Roman" w:hAnsi="Times New Roman" w:eastAsia="Times New Roman" w:cs="Times New Roman"/>
+          <w:sz w:val="28"/>
+          <w:szCs w:val="28"/>
+          <w:rtl w:val="0"/>
+          <w:lang w:val="uk-UA"/>
+        </w:rPr>
+        <w:t>Рівень свободи</w:t>
+      </w:r>
+    </w:p>
+    <w:p>
+      <w:pPr>
+        <w:numPr>
+          <w:ilvl w:val="0"/>
+          <w:numId w:val="2"/>
+        </w:numPr>
+        <w:tabs>
+          <w:tab w:val="left" w:pos="420"/>
+          <w:tab w:val="clear" w:pos="1260"/>
+        </w:tabs>
+        <w:spacing w:line="360" w:lineRule="auto"/>
+        <w:ind w:left="1260" w:leftChars="0" w:hanging="420" w:firstLineChars="0"/>
+        <w:rPr>
+          <w:rFonts w:hint="default" w:ascii="Times New Roman" w:hAnsi="Times New Roman" w:eastAsia="Times New Roman" w:cs="Times New Roman"/>
+          <w:sz w:val="28"/>
+          <w:szCs w:val="28"/>
+          <w:rtl w:val="0"/>
+          <w:lang w:val="uk-UA"/>
+        </w:rPr>
+      </w:pPr>
+      <w:r>
+        <w:rPr>
+          <w:rFonts w:hint="default" w:ascii="Times New Roman" w:hAnsi="Times New Roman" w:eastAsia="Times New Roman" w:cs="Times New Roman"/>
+          <w:sz w:val="28"/>
+          <w:szCs w:val="28"/>
+          <w:rtl w:val="0"/>
+          <w:lang w:val="uk-UA"/>
+        </w:rPr>
+        <w:t>Рівень довіри населення владі</w:t>
+      </w:r>
+    </w:p>
+    <w:p>
+      <w:pPr>
+        <w:numPr>
+          <w:ilvl w:val="0"/>
+          <w:numId w:val="2"/>
+        </w:numPr>
+        <w:tabs>
+          <w:tab w:val="left" w:pos="420"/>
+          <w:tab w:val="clear" w:pos="1260"/>
+        </w:tabs>
+        <w:spacing w:line="360" w:lineRule="auto"/>
+        <w:ind w:left="1260" w:leftChars="0" w:hanging="420" w:firstLineChars="0"/>
+        <w:rPr>
+          <w:rFonts w:hint="default" w:ascii="Times New Roman" w:hAnsi="Times New Roman" w:eastAsia="Times New Roman" w:cs="Times New Roman"/>
+          <w:sz w:val="28"/>
+          <w:szCs w:val="28"/>
+          <w:rtl w:val="0"/>
+          <w:lang w:val="uk-UA"/>
+        </w:rPr>
+      </w:pPr>
+      <w:r>
+        <w:rPr>
+          <w:rFonts w:hint="default" w:ascii="Times New Roman" w:hAnsi="Times New Roman" w:eastAsia="Times New Roman" w:cs="Times New Roman"/>
+          <w:sz w:val="28"/>
+          <w:szCs w:val="28"/>
+          <w:rtl w:val="0"/>
+          <w:lang w:val="uk-UA"/>
+        </w:rPr>
+        <w:t>Щедрість населення</w:t>
+      </w:r>
+    </w:p>
+    <w:p>
+      <w:pPr>
+        <w:numPr>
+          <w:ilvl w:val="0"/>
+          <w:numId w:val="2"/>
+        </w:numPr>
+        <w:tabs>
+          <w:tab w:val="left" w:pos="420"/>
+          <w:tab w:val="clear" w:pos="1260"/>
+        </w:tabs>
+        <w:spacing w:line="360" w:lineRule="auto"/>
+        <w:ind w:left="1260" w:leftChars="0" w:hanging="420" w:firstLineChars="0"/>
+        <w:rPr>
+          <w:rFonts w:hint="default" w:ascii="Times New Roman" w:hAnsi="Times New Roman" w:eastAsia="Times New Roman" w:cs="Times New Roman"/>
+          <w:sz w:val="28"/>
+          <w:szCs w:val="28"/>
+          <w:rtl w:val="0"/>
+          <w:lang w:val="uk-UA"/>
+        </w:rPr>
+      </w:pPr>
+      <w:r>
+        <w:rPr>
+          <w:rFonts w:hint="default" w:ascii="Times New Roman" w:hAnsi="Times New Roman" w:eastAsia="Times New Roman" w:cs="Times New Roman"/>
+          <w:sz w:val="28"/>
+          <w:szCs w:val="28"/>
+          <w:rtl w:val="0"/>
+          <w:lang w:val="uk-UA"/>
+        </w:rPr>
+        <w:t>Розповсюдженість наркотичних засобів</w:t>
+      </w:r>
+    </w:p>
+    <w:p>
+      <w:pPr>
+        <w:numPr>
+          <w:ilvl w:val="0"/>
+          <w:numId w:val="2"/>
+        </w:numPr>
+        <w:tabs>
+          <w:tab w:val="left" w:pos="420"/>
+          <w:tab w:val="clear" w:pos="1260"/>
+        </w:tabs>
+        <w:spacing w:line="360" w:lineRule="auto"/>
+        <w:ind w:left="1260" w:leftChars="0" w:hanging="420" w:firstLineChars="0"/>
+        <w:rPr>
+          <w:rFonts w:hint="default" w:ascii="Times New Roman" w:hAnsi="Times New Roman" w:eastAsia="Times New Roman" w:cs="Times New Roman"/>
+          <w:sz w:val="28"/>
+          <w:szCs w:val="28"/>
+          <w:rtl w:val="0"/>
+          <w:lang w:val="ru-RU"/>
+        </w:rPr>
+      </w:pPr>
+      <w:r>
+        <w:rPr>
+          <w:rFonts w:hint="default" w:ascii="Times New Roman" w:hAnsi="Times New Roman" w:eastAsia="Times New Roman" w:cs="Times New Roman"/>
+          <w:sz w:val="28"/>
+          <w:szCs w:val="28"/>
+          <w:rtl w:val="0"/>
+          <w:lang w:val="uk-UA"/>
+        </w:rPr>
+        <w:t>Захворюваність на на деякі види захворювань</w:t>
+      </w:r>
+    </w:p>
+    <w:p>
+      <w:pPr>
+        <w:numPr>
+          <w:ilvl w:val="0"/>
+          <w:numId w:val="2"/>
+        </w:numPr>
+        <w:tabs>
+          <w:tab w:val="left" w:pos="420"/>
+          <w:tab w:val="clear" w:pos="1260"/>
+        </w:tabs>
+        <w:spacing w:line="360" w:lineRule="auto"/>
+        <w:ind w:left="1260" w:leftChars="0" w:hanging="420" w:firstLineChars="0"/>
+        <w:rPr>
+          <w:rFonts w:hint="default" w:ascii="Times New Roman" w:hAnsi="Times New Roman" w:eastAsia="Times New Roman" w:cs="Times New Roman"/>
+          <w:sz w:val="28"/>
+          <w:szCs w:val="28"/>
+          <w:rtl w:val="0"/>
+          <w:lang w:val="uk-UA"/>
+        </w:rPr>
+      </w:pPr>
+      <w:r>
+        <w:rPr>
+          <w:rFonts w:hint="default" w:ascii="Times New Roman" w:hAnsi="Times New Roman" w:eastAsia="Times New Roman" w:cs="Times New Roman"/>
+          <w:sz w:val="28"/>
+          <w:szCs w:val="28"/>
+          <w:rtl w:val="0"/>
+          <w:lang w:val="uk-UA"/>
+        </w:rPr>
+        <w:t>Соціальна підтримка зі сторони держави</w:t>
+      </w:r>
+    </w:p>
+    <w:p>
+      <w:pPr>
+        <w:keepNext w:val="0"/>
+        <w:keepLines w:val="0"/>
+        <w:pageBreakBefore w:val="0"/>
+        <w:widowControl/>
+        <w:numPr>
+          <w:ilvl w:val="0"/>
+          <w:numId w:val="0"/>
+        </w:numPr>
+        <w:tabs>
+          <w:tab w:val="left" w:pos="420"/>
+        </w:tabs>
+        <w:kinsoku/>
+        <w:wordWrap/>
+        <w:overflowPunct/>
+        <w:topLinePunct w:val="0"/>
+        <w:autoSpaceDE/>
+        <w:autoSpaceDN/>
+        <w:bidi w:val="0"/>
+        <w:adjustRightInd/>
+        <w:snapToGrid/>
+        <w:spacing w:line="360" w:lineRule="auto"/>
+        <w:ind w:firstLine="567"/>
+        <w:textAlignment w:val="auto"/>
+        <w:rPr>
+          <w:rFonts w:hint="default" w:ascii="Times New Roman" w:hAnsi="Times New Roman" w:eastAsia="Times New Roman" w:cs="Times New Roman"/>
+          <w:sz w:val="28"/>
+          <w:szCs w:val="28"/>
+          <w:rtl w:val="0"/>
+          <w:lang w:val="uk-UA"/>
+        </w:rPr>
+      </w:pPr>
+      <w:r>
+        <w:rPr>
+          <w:rFonts w:hint="default" w:ascii="Times New Roman" w:hAnsi="Times New Roman" w:eastAsia="Times New Roman" w:cs="Times New Roman"/>
+          <w:sz w:val="28"/>
+          <w:szCs w:val="28"/>
+          <w:rtl w:val="0"/>
+          <w:lang w:val="uk-UA"/>
+        </w:rPr>
+        <w:t>Даний список параметрів, що впливають на рівень щастя населення, є неповним, оскільки на нього впливає безліч чинників, але досліджувати шукану залежніть ми будемо саме за ним, адже на нашу думку у списку присутня більшість параметрів, що так чи інше складають оцінку рівня щастя.</w:t>
+      </w:r>
+    </w:p>
+    <w:p>
+      <w:pPr>
+        <w:keepNext w:val="0"/>
+        <w:keepLines w:val="0"/>
+        <w:pageBreakBefore w:val="0"/>
+        <w:widowControl/>
+        <w:kinsoku/>
+        <w:wordWrap/>
+        <w:overflowPunct/>
+        <w:topLinePunct w:val="0"/>
+        <w:autoSpaceDE/>
+        <w:autoSpaceDN/>
+        <w:bidi w:val="0"/>
+        <w:adjustRightInd/>
+        <w:snapToGrid/>
+        <w:spacing w:line="360" w:lineRule="auto"/>
+        <w:ind w:left="0" w:leftChars="0" w:firstLine="567" w:firstLineChars="0"/>
+        <w:textAlignment w:val="auto"/>
+        <w:rPr>
+          <w:rFonts w:ascii="Times New Roman" w:hAnsi="Times New Roman" w:eastAsia="Times New Roman" w:cs="Times New Roman"/>
+          <w:sz w:val="28"/>
+          <w:szCs w:val="28"/>
+        </w:rPr>
+      </w:pPr>
+      <w:r>
+        <w:rPr>
+          <w:rFonts w:ascii="Times New Roman" w:hAnsi="Times New Roman" w:eastAsia="Times New Roman" w:cs="Times New Roman"/>
+          <w:sz w:val="28"/>
+          <w:szCs w:val="28"/>
+          <w:rtl w:val="0"/>
+        </w:rPr>
+        <w:t>У програмн</w:t>
+      </w:r>
+      <w:r>
+        <w:rPr>
+          <w:rFonts w:hint="default" w:ascii="Times New Roman" w:hAnsi="Times New Roman" w:eastAsia="Times New Roman" w:cs="Times New Roman"/>
+          <w:sz w:val="28"/>
+          <w:szCs w:val="28"/>
+          <w:rtl w:val="0"/>
+          <w:lang w:val="uk-UA"/>
+        </w:rPr>
+        <w:t>ій</w:t>
+      </w:r>
+      <w:r>
+        <w:rPr>
+          <w:rFonts w:ascii="Times New Roman" w:hAnsi="Times New Roman" w:eastAsia="Times New Roman" w:cs="Times New Roman"/>
+          <w:sz w:val="28"/>
+          <w:szCs w:val="28"/>
+          <w:rtl w:val="0"/>
+        </w:rPr>
+        <w:t xml:space="preserve"> </w:t>
+      </w:r>
+      <w:r>
+        <w:rPr>
+          <w:rFonts w:ascii="Times New Roman" w:hAnsi="Times New Roman" w:eastAsia="Times New Roman" w:cs="Times New Roman"/>
+          <w:sz w:val="28"/>
+          <w:szCs w:val="28"/>
+          <w:rtl w:val="0"/>
+          <w:lang w:val="uk-UA"/>
+        </w:rPr>
+        <w:t>системі</w:t>
+      </w:r>
+      <w:r>
+        <w:rPr>
+          <w:rFonts w:ascii="Times New Roman" w:hAnsi="Times New Roman" w:eastAsia="Times New Roman" w:cs="Times New Roman"/>
+          <w:sz w:val="28"/>
+          <w:szCs w:val="28"/>
+          <w:rtl w:val="0"/>
+        </w:rPr>
+        <w:t xml:space="preserve"> буде реалізовано наступну</w:t>
+      </w:r>
+      <w:r>
+        <w:rPr>
+          <w:rFonts w:hint="default" w:ascii="Times New Roman" w:hAnsi="Times New Roman" w:eastAsia="Times New Roman" w:cs="Times New Roman"/>
+          <w:sz w:val="28"/>
+          <w:szCs w:val="28"/>
+          <w:rtl w:val="0"/>
+          <w:lang w:val="uk-UA"/>
+        </w:rPr>
+        <w:t xml:space="preserve"> </w:t>
+      </w:r>
       <w:r>
         <w:rPr>
           <w:rFonts w:ascii="Times New Roman" w:hAnsi="Times New Roman" w:eastAsia="Times New Roman" w:cs="Times New Roman"/>
@@ -8890,7 +9510,7 @@
           <w:szCs w:val="28"/>
           <w:rtl w:val="0"/>
         </w:rPr>
-        <w:t>створення ETL процесів для завантаження і оновлення даних;</w:t>
+        <w:t>створення ETL процесів для завантаження даних;</w:t>
       </w:r>
     </w:p>
     <w:p>
@@ -8914,7 +9534,7 @@
           <w:szCs w:val="28"/>
           <w:rtl w:val="0"/>
         </w:rPr>
-        <w:t>створення вибірки даних з сховища;</w:t>
+        <w:t>графічне відображення отриманих результатів та їх аналіз.</w:t>
       </w:r>
     </w:p>
     <w:p>
@@ -8938,7 +9558,84 @@
           <w:szCs w:val="28"/>
           <w:rtl w:val="0"/>
         </w:rPr>
-        <w:t>інтелектуальний аналіз даних;</w:t>
+        <w:t xml:space="preserve">створення </w:t>
+      </w:r>
+      <w:r>
+        <w:rPr>
+          <w:rFonts w:ascii="Times New Roman" w:hAnsi="Times New Roman" w:eastAsia="Times New Roman" w:cs="Times New Roman"/>
+          <w:sz w:val="28"/>
+          <w:szCs w:val="28"/>
+          <w:rtl w:val="0"/>
+          <w:lang w:val="uk-UA"/>
+        </w:rPr>
+        <w:t>датасету</w:t>
+      </w:r>
+      <w:r>
+        <w:rPr>
+          <w:rFonts w:ascii="Times New Roman" w:hAnsi="Times New Roman" w:eastAsia="Times New Roman" w:cs="Times New Roman"/>
+          <w:sz w:val="28"/>
+          <w:szCs w:val="28"/>
+          <w:rtl w:val="0"/>
+        </w:rPr>
+        <w:t xml:space="preserve"> з</w:t>
+      </w:r>
+      <w:r>
+        <w:rPr>
+          <w:rFonts w:ascii="Times New Roman" w:hAnsi="Times New Roman" w:eastAsia="Times New Roman" w:cs="Times New Roman"/>
+          <w:sz w:val="28"/>
+          <w:szCs w:val="28"/>
+          <w:rtl w:val="0"/>
+          <w:lang w:val="uk-UA"/>
+        </w:rPr>
+        <w:t>і</w:t>
+      </w:r>
+      <w:r>
+        <w:rPr>
+          <w:rFonts w:ascii="Times New Roman" w:hAnsi="Times New Roman" w:eastAsia="Times New Roman" w:cs="Times New Roman"/>
+          <w:sz w:val="28"/>
+          <w:szCs w:val="28"/>
+          <w:rtl w:val="0"/>
+        </w:rPr>
+        <w:t xml:space="preserve"> сховища</w:t>
+      </w:r>
+      <w:r>
+        <w:rPr>
+          <w:rFonts w:hint="default" w:ascii="Times New Roman" w:hAnsi="Times New Roman" w:eastAsia="Times New Roman" w:cs="Times New Roman"/>
+          <w:sz w:val="28"/>
+          <w:szCs w:val="28"/>
+          <w:rtl w:val="0"/>
+          <w:lang w:val="uk-UA"/>
+        </w:rPr>
+        <w:t xml:space="preserve"> у вигляді </w:t>
+      </w:r>
+      <w:r>
+        <w:rPr>
+          <w:rFonts w:hint="default" w:ascii="Times New Roman" w:hAnsi="Times New Roman" w:eastAsia="Times New Roman" w:cs="Times New Roman"/>
+          <w:sz w:val="28"/>
+          <w:szCs w:val="28"/>
+          <w:rtl w:val="0"/>
+          <w:lang w:val="en-US"/>
+        </w:rPr>
+        <w:t>csv-</w:t>
+      </w:r>
+      <w:r>
+        <w:rPr>
+          <w:rFonts w:hint="default" w:ascii="Times New Roman" w:hAnsi="Times New Roman" w:eastAsia="Times New Roman" w:cs="Times New Roman"/>
+          <w:sz w:val="28"/>
+          <w:szCs w:val="28"/>
+          <w:rtl w:val="0"/>
+          <w:lang w:val="uk-UA"/>
+        </w:rPr>
+        <w:t>файлу</w:t>
+      </w:r>
+      <w:r>
+        <w:rPr>
+          <w:rFonts w:ascii="Times New Roman" w:hAnsi="Times New Roman" w:eastAsia="Times New Roman" w:cs="Times New Roman"/>
+          <w:sz w:val="28"/>
+          <w:szCs w:val="28"/>
+          <w:rtl w:val="0"/>
+        </w:rPr>
+        <w:t>;</w:t>
       </w:r>
     </w:p>
     <w:p>
@@ -8962,7 +9659,7 @@
           <w:szCs w:val="28"/>
           <w:rtl w:val="0"/>
         </w:rPr>
-        <w:t>використання декількох моделей прогнозування даних;</w:t>
+        <w:t>інтелектуальний аналіз даних;</w:t>
       </w:r>
     </w:p>
     <w:p>
@@ -8986,67 +9683,80 @@
           <w:szCs w:val="28"/>
           <w:rtl w:val="0"/>
         </w:rPr>
-        <w:t>прогнозування фейкових новин;</w:t>
-      </w:r>
-    </w:p>
-    <w:p>
-      <w:pPr>
-        <w:numPr>
-          <w:ilvl w:val="0"/>
-          <w:numId w:val="3"/>
-        </w:numPr>
-        <w:spacing w:line="360" w:lineRule="auto"/>
-        <w:ind w:left="720" w:hanging="360"/>
-        <w:rPr>
-          <w:rFonts w:ascii="Times New Roman" w:hAnsi="Times New Roman" w:eastAsia="Times New Roman" w:cs="Times New Roman"/>
-          <w:sz w:val="28"/>
-          <w:szCs w:val="28"/>
-        </w:rPr>
-      </w:pPr>
-      <w:r>
-        <w:rPr>
-          <w:rFonts w:ascii="Times New Roman" w:hAnsi="Times New Roman" w:eastAsia="Times New Roman" w:cs="Times New Roman"/>
-          <w:sz w:val="28"/>
-          <w:szCs w:val="28"/>
-          <w:rtl w:val="0"/>
-        </w:rPr>
-        <w:t>графічне відображення отриманих результатів та їх аналіз.</w:t>
-      </w:r>
-    </w:p>
-    <w:p>
-      <w:pPr>
-        <w:spacing w:after="160" w:line="360" w:lineRule="auto"/>
-        <w:ind w:firstLine="709"/>
-        <w:jc w:val="center"/>
-        <w:rPr>
-          <w:rFonts w:ascii="Times New Roman" w:hAnsi="Times New Roman" w:eastAsia="Times New Roman" w:cs="Times New Roman"/>
-          <w:b/>
-          <w:sz w:val="28"/>
-          <w:szCs w:val="28"/>
-        </w:rPr>
-      </w:pPr>
-      <w:r>
-        <w:br w:type="page"/>
+        <w:t xml:space="preserve">використання </w:t>
+      </w:r>
+      <w:r>
+        <w:rPr>
+          <w:rFonts w:ascii="Times New Roman" w:hAnsi="Times New Roman" w:eastAsia="Times New Roman" w:cs="Times New Roman"/>
+          <w:sz w:val="28"/>
+          <w:szCs w:val="28"/>
+          <w:rtl w:val="0"/>
+          <w:lang w:val="uk-UA"/>
+        </w:rPr>
+        <w:t>регресійних</w:t>
+      </w:r>
+      <w:r>
+        <w:rPr>
+          <w:rFonts w:ascii="Times New Roman" w:hAnsi="Times New Roman" w:eastAsia="Times New Roman" w:cs="Times New Roman"/>
+          <w:sz w:val="28"/>
+          <w:szCs w:val="28"/>
+          <w:rtl w:val="0"/>
+        </w:rPr>
+        <w:t xml:space="preserve"> моделей прогнозування;</w:t>
+      </w:r>
+    </w:p>
+    <w:p>
+      <w:r>
+        <w:rPr>
+          <w:rFonts w:ascii="Times New Roman" w:hAnsi="Times New Roman" w:eastAsia="Times New Roman" w:cs="Times New Roman"/>
+          <w:sz w:val="28"/>
+          <w:szCs w:val="28"/>
+          <w:rtl w:val="0"/>
+          <w:lang w:val="uk-UA"/>
+        </w:rPr>
+        <w:t>використання</w:t>
+      </w:r>
+      <w:r>
+        <w:rPr>
+          <w:rFonts w:hint="default" w:ascii="Times New Roman" w:hAnsi="Times New Roman" w:eastAsia="Times New Roman" w:cs="Times New Roman"/>
+          <w:sz w:val="28"/>
+          <w:szCs w:val="28"/>
+          <w:rtl w:val="0"/>
+          <w:lang w:val="uk-UA"/>
+        </w:rPr>
+        <w:t xml:space="preserve"> математичних моделей класифікації даних(навчанні із вчителем)</w:t>
+      </w:r>
+      <w:r>
+        <w:rPr>
+          <w:rFonts w:ascii="Times New Roman" w:hAnsi="Times New Roman" w:eastAsia="Times New Roman" w:cs="Times New Roman"/>
+          <w:sz w:val="28"/>
+          <w:szCs w:val="28"/>
+          <w:rtl w:val="0"/>
+        </w:rPr>
+        <w:t>;</w:t>
       </w:r>
     </w:p>
     <w:p>
       <w:pPr>
         <w:pStyle w:val="3"/>
+        <w:pageBreakBefore/>
         <w:numPr>
           <w:ilvl w:val="0"/>
           <w:numId w:val="1"/>
         </w:numPr>
-        <w:spacing w:after="160" w:line="360" w:lineRule="auto"/>
-        <w:ind w:left="1440" w:hanging="360"/>
+        <w:tabs>
+          <w:tab w:val="clear" w:pos="425"/>
+        </w:tabs>
+        <w:spacing w:before="240" w:line="360" w:lineRule="auto"/>
+        <w:ind w:left="425" w:leftChars="0" w:hanging="425" w:firstLineChars="0"/>
         <w:jc w:val="center"/>
-        <w:rPr>
-          <w:rFonts w:ascii="Times New Roman" w:hAnsi="Times New Roman" w:eastAsia="Times New Roman" w:cs="Times New Roman"/>
-          <w:sz w:val="28"/>
-          <w:szCs w:val="28"/>
-        </w:rPr>
-      </w:pPr>
-      <w:bookmarkStart w:id="4" w:name="_anywmk5ae8xc" w:colFirst="0" w:colLast="0"/>
-      <w:bookmarkEnd w:id="4"/>
+        <w:outlineLvl w:val="1"/>
+        <w:rPr>
+          <w:rFonts w:ascii="Times New Roman" w:hAnsi="Times New Roman" w:eastAsia="Times New Roman" w:cs="Times New Roman"/>
+          <w:sz w:val="28"/>
+          <w:szCs w:val="28"/>
+        </w:rPr>
+      </w:pPr>
       <w:r>
         <w:rPr>
           <w:rFonts w:ascii="Times New Roman" w:hAnsi="Times New Roman" w:eastAsia="Times New Roman" w:cs="Times New Roman"/>
@@ -9060,21 +9770,135 @@
     <w:p>
       <w:pPr>
         <w:pStyle w:val="4"/>
+        <w:numPr>
+          <w:ilvl w:val="1"/>
+          <w:numId w:val="1"/>
+        </w:numPr>
+        <w:spacing w:line="360" w:lineRule="auto"/>
+        <w:ind w:left="845" w:leftChars="0" w:hanging="425" w:firstLineChars="0"/>
+        <w:jc w:val="both"/>
+        <w:rPr>
+          <w:rFonts w:ascii="Times New Roman" w:hAnsi="Times New Roman" w:eastAsia="Times New Roman" w:cs="Times New Roman"/>
+        </w:rPr>
+      </w:pPr>
+      <w:bookmarkStart w:id="5" w:name="_x44x8sqxs2r8" w:colFirst="0" w:colLast="0"/>
+      <w:bookmarkEnd w:id="5"/>
+      <w:r>
+        <w:rPr>
+          <w:rFonts w:ascii="Times New Roman" w:hAnsi="Times New Roman" w:eastAsia="Times New Roman" w:cs="Times New Roman"/>
+          <w:rtl w:val="0"/>
+        </w:rPr>
+        <w:t xml:space="preserve"> Розробка ETL процесів</w:t>
+      </w:r>
+      <w:bookmarkStart w:id="6" w:name="_wx39r75mbz4t" w:colFirst="0" w:colLast="0"/>
+      <w:bookmarkEnd w:id="6"/>
+    </w:p>
+    <w:p>
+      <w:pPr>
         <w:spacing w:line="360" w:lineRule="auto"/>
         <w:ind w:firstLine="709"/>
         <w:jc w:val="both"/>
         <w:rPr>
           <w:rFonts w:ascii="Times New Roman" w:hAnsi="Times New Roman" w:eastAsia="Times New Roman" w:cs="Times New Roman"/>
-        </w:rPr>
-      </w:pPr>
-      <w:bookmarkStart w:id="5" w:name="_x44x8sqxs2r8" w:colFirst="0" w:colLast="0"/>
-      <w:bookmarkEnd w:id="5"/>
-      <w:r>
-        <w:rPr>
-          <w:rFonts w:ascii="Times New Roman" w:hAnsi="Times New Roman" w:eastAsia="Times New Roman" w:cs="Times New Roman"/>
-          <w:rtl w:val="0"/>
-        </w:rPr>
-        <w:t>3.1 Розробка ETL процесів</w:t>
+          <w:sz w:val="28"/>
+          <w:szCs w:val="28"/>
+        </w:rPr>
+      </w:pPr>
+      <w:r>
+        <w:rPr>
+          <w:rFonts w:ascii="Times New Roman" w:hAnsi="Times New Roman" w:eastAsia="Times New Roman" w:cs="Times New Roman"/>
+          <w:sz w:val="28"/>
+          <w:szCs w:val="28"/>
+          <w:rtl w:val="0"/>
+        </w:rPr>
+        <w:t xml:space="preserve">Для проектування та подальшої роботи потрібно врахувати </w:t>
+      </w:r>
+      <w:r>
+        <w:rPr>
+          <w:rFonts w:ascii="Times New Roman" w:hAnsi="Times New Roman" w:eastAsia="Times New Roman" w:cs="Times New Roman"/>
+          <w:sz w:val="28"/>
+          <w:szCs w:val="28"/>
+          <w:rtl w:val="0"/>
+          <w:lang w:val="uk-UA"/>
+        </w:rPr>
+        <w:t>цілу</w:t>
+      </w:r>
+      <w:r>
+        <w:rPr>
+          <w:rFonts w:hint="default" w:ascii="Times New Roman" w:hAnsi="Times New Roman" w:eastAsia="Times New Roman" w:cs="Times New Roman"/>
+          <w:sz w:val="28"/>
+          <w:szCs w:val="28"/>
+          <w:rtl w:val="0"/>
+          <w:lang w:val="uk-UA"/>
+        </w:rPr>
+        <w:t xml:space="preserve"> низку </w:t>
+      </w:r>
+      <w:r>
+        <w:rPr>
+          <w:rFonts w:ascii="Times New Roman" w:hAnsi="Times New Roman" w:eastAsia="Times New Roman" w:cs="Times New Roman"/>
+          <w:sz w:val="28"/>
+          <w:szCs w:val="28"/>
+          <w:rtl w:val="0"/>
+        </w:rPr>
+        <w:t xml:space="preserve">методів, які реалізують процес </w:t>
+      </w:r>
+      <w:r>
+        <w:rPr>
+          <w:rFonts w:ascii="Times New Roman" w:hAnsi="Times New Roman" w:eastAsia="Times New Roman" w:cs="Times New Roman"/>
+          <w:sz w:val="28"/>
+          <w:szCs w:val="28"/>
+          <w:rtl w:val="0"/>
+          <w:lang w:val="uk-UA"/>
+        </w:rPr>
+        <w:t>перетворення</w:t>
+      </w:r>
+      <w:r>
+        <w:rPr>
+          <w:rFonts w:hint="default" w:ascii="Times New Roman" w:hAnsi="Times New Roman" w:eastAsia="Times New Roman" w:cs="Times New Roman"/>
+          <w:sz w:val="28"/>
+          <w:szCs w:val="28"/>
+          <w:rtl w:val="0"/>
+          <w:lang w:val="uk-UA"/>
+        </w:rPr>
+        <w:t xml:space="preserve"> </w:t>
+      </w:r>
+      <w:r>
+        <w:rPr>
+          <w:rFonts w:ascii="Times New Roman" w:hAnsi="Times New Roman" w:eastAsia="Times New Roman" w:cs="Times New Roman"/>
+          <w:sz w:val="28"/>
+          <w:szCs w:val="28"/>
+          <w:rtl w:val="0"/>
+        </w:rPr>
+        <w:t xml:space="preserve">початкових даних </w:t>
+      </w:r>
+      <w:r>
+        <w:rPr>
+          <w:rFonts w:ascii="Times New Roman" w:hAnsi="Times New Roman" w:eastAsia="Times New Roman" w:cs="Times New Roman"/>
+          <w:sz w:val="28"/>
+          <w:szCs w:val="28"/>
+          <w:rtl w:val="0"/>
+          <w:lang w:val="uk-UA"/>
+        </w:rPr>
+        <w:t>у</w:t>
+      </w:r>
+      <w:r>
+        <w:rPr>
+          <w:rFonts w:hint="default" w:ascii="Times New Roman" w:hAnsi="Times New Roman" w:eastAsia="Times New Roman" w:cs="Times New Roman"/>
+          <w:sz w:val="28"/>
+          <w:szCs w:val="28"/>
+          <w:rtl w:val="0"/>
+          <w:lang w:val="uk-UA"/>
+        </w:rPr>
+        <w:t xml:space="preserve"> формат, що є зручним для обробки та аналізу</w:t>
+      </w:r>
+      <w:r>
+        <w:rPr>
+          <w:rFonts w:ascii="Times New Roman" w:hAnsi="Times New Roman" w:eastAsia="Times New Roman" w:cs="Times New Roman"/>
+          <w:sz w:val="28"/>
+          <w:szCs w:val="28"/>
+          <w:rtl w:val="0"/>
+        </w:rPr>
+        <w:t>, який буде підтримуватись та не порушуватиме цілісність системи. Для цього опишемо основні функції ETL процесів, що включають:</w:t>
       </w:r>
     </w:p>
     <w:p>
@@ -9084,18 +9908,20 @@
         <w:jc w:val="both"/>
         <w:rPr>
           <w:rFonts w:ascii="Times New Roman" w:hAnsi="Times New Roman" w:eastAsia="Times New Roman" w:cs="Times New Roman"/>
-          <w:sz w:val="28"/>
-          <w:szCs w:val="28"/>
-        </w:rPr>
-      </w:pPr>
-      <w:r>
-        <w:rPr>
-          <w:rFonts w:ascii="Times New Roman" w:hAnsi="Times New Roman" w:eastAsia="Times New Roman" w:cs="Times New Roman"/>
-          <w:sz w:val="28"/>
-          <w:szCs w:val="28"/>
-          <w:rtl w:val="0"/>
-        </w:rPr>
-        <w:t>Для проектування та подальшої роботи потрібно врахувати комплекс методів, які реалізують процес переносу початкових даних в аналітичний формат, який буде підтримуватись та не порушуватиме цілісність системи. Для цього опишемо основні функції ETL процесів, що включають:</w:t>
+          <w:b/>
+          <w:sz w:val="28"/>
+          <w:szCs w:val="28"/>
+        </w:rPr>
+      </w:pPr>
+      <w:r>
+        <w:rPr>
+          <w:rFonts w:ascii="Times New Roman" w:hAnsi="Times New Roman" w:eastAsia="Times New Roman" w:cs="Times New Roman"/>
+          <w:b/>
+          <w:sz w:val="28"/>
+          <w:szCs w:val="28"/>
+          <w:rtl w:val="0"/>
+        </w:rPr>
+        <w:t>Процес завантаження.</w:t>
       </w:r>
     </w:p>
     <w:p>
@@ -9105,20 +9931,308 @@
         <w:jc w:val="both"/>
         <w:rPr>
           <w:rFonts w:ascii="Times New Roman" w:hAnsi="Times New Roman" w:eastAsia="Times New Roman" w:cs="Times New Roman"/>
-          <w:b/>
-          <w:sz w:val="28"/>
-          <w:szCs w:val="28"/>
-        </w:rPr>
-      </w:pPr>
-      <w:r>
-        <w:rPr>
-          <w:rFonts w:ascii="Times New Roman" w:hAnsi="Times New Roman" w:eastAsia="Times New Roman" w:cs="Times New Roman"/>
-          <w:b/>
-          <w:sz w:val="28"/>
-          <w:szCs w:val="28"/>
-          <w:rtl w:val="0"/>
-        </w:rPr>
-        <w:t>Процес завантаження.</w:t>
+          <w:sz w:val="28"/>
+          <w:szCs w:val="28"/>
+        </w:rPr>
+      </w:pPr>
+      <w:r>
+        <w:rPr>
+          <w:rFonts w:ascii="Times New Roman" w:hAnsi="Times New Roman" w:eastAsia="Times New Roman" w:cs="Times New Roman"/>
+          <w:sz w:val="28"/>
+          <w:szCs w:val="28"/>
+          <w:rtl w:val="0"/>
+          <w:lang w:val="uk-UA"/>
+        </w:rPr>
+        <w:t>Даний</w:t>
+      </w:r>
+      <w:r>
+        <w:rPr>
+          <w:rFonts w:ascii="Times New Roman" w:hAnsi="Times New Roman" w:eastAsia="Times New Roman" w:cs="Times New Roman"/>
+          <w:sz w:val="28"/>
+          <w:szCs w:val="28"/>
+          <w:rtl w:val="0"/>
+        </w:rPr>
+        <w:t xml:space="preserve"> етап передбачає </w:t>
+      </w:r>
+      <w:r>
+        <w:rPr>
+          <w:rFonts w:ascii="Times New Roman" w:hAnsi="Times New Roman" w:eastAsia="Times New Roman" w:cs="Times New Roman"/>
+          <w:sz w:val="28"/>
+          <w:szCs w:val="28"/>
+          <w:rtl w:val="0"/>
+          <w:lang w:val="uk-UA"/>
+        </w:rPr>
+        <w:t>завантаження</w:t>
+      </w:r>
+      <w:r>
+        <w:rPr>
+          <w:rFonts w:hint="default" w:ascii="Times New Roman" w:hAnsi="Times New Roman" w:eastAsia="Times New Roman" w:cs="Times New Roman"/>
+          <w:sz w:val="28"/>
+          <w:szCs w:val="28"/>
+          <w:rtl w:val="0"/>
+          <w:lang w:val="uk-UA"/>
+        </w:rPr>
+        <w:t xml:space="preserve"> сирих даних до так званої </w:t>
+      </w:r>
+      <w:r>
+        <w:rPr>
+          <w:rFonts w:hint="default" w:ascii="Times New Roman" w:hAnsi="Times New Roman" w:eastAsia="Times New Roman" w:cs="Times New Roman"/>
+          <w:sz w:val="28"/>
+          <w:szCs w:val="28"/>
+          <w:rtl w:val="0"/>
+          <w:lang w:val="en-US"/>
+        </w:rPr>
+        <w:t>stage</w:t>
+      </w:r>
+      <w:r>
+        <w:rPr>
+          <w:rFonts w:hint="default" w:ascii="Times New Roman" w:hAnsi="Times New Roman" w:eastAsia="Times New Roman" w:cs="Times New Roman"/>
+          <w:sz w:val="28"/>
+          <w:szCs w:val="28"/>
+          <w:rtl w:val="0"/>
+          <w:lang w:val="ru-RU"/>
+        </w:rPr>
+        <w:t>-</w:t>
+      </w:r>
+      <w:r>
+        <w:rPr>
+          <w:rFonts w:hint="default" w:ascii="Times New Roman" w:hAnsi="Times New Roman" w:eastAsia="Times New Roman" w:cs="Times New Roman"/>
+          <w:sz w:val="28"/>
+          <w:szCs w:val="28"/>
+          <w:rtl w:val="0"/>
+          <w:lang w:val="uk-UA"/>
+        </w:rPr>
+        <w:t>зони</w:t>
+      </w:r>
+      <w:r>
+        <w:rPr>
+          <w:rFonts w:ascii="Times New Roman" w:hAnsi="Times New Roman" w:eastAsia="Times New Roman" w:cs="Times New Roman"/>
+          <w:sz w:val="28"/>
+          <w:szCs w:val="28"/>
+          <w:rtl w:val="0"/>
+        </w:rPr>
+        <w:t xml:space="preserve">. </w:t>
+      </w:r>
+      <w:r>
+        <w:rPr>
+          <w:rFonts w:ascii="Times New Roman" w:hAnsi="Times New Roman" w:eastAsia="Times New Roman" w:cs="Times New Roman"/>
+          <w:sz w:val="28"/>
+          <w:szCs w:val="28"/>
+          <w:rtl w:val="0"/>
+          <w:lang w:val="uk-UA"/>
+        </w:rPr>
+        <w:t>Сирі</w:t>
+      </w:r>
+      <w:r>
+        <w:rPr>
+          <w:rFonts w:hint="default" w:ascii="Times New Roman" w:hAnsi="Times New Roman" w:eastAsia="Times New Roman" w:cs="Times New Roman"/>
+          <w:sz w:val="28"/>
+          <w:szCs w:val="28"/>
+          <w:rtl w:val="0"/>
+          <w:lang w:val="uk-UA"/>
+        </w:rPr>
+        <w:t xml:space="preserve"> </w:t>
+      </w:r>
+      <w:r>
+        <w:rPr>
+          <w:rFonts w:ascii="Times New Roman" w:hAnsi="Times New Roman" w:eastAsia="Times New Roman" w:cs="Times New Roman"/>
+          <w:sz w:val="28"/>
+          <w:szCs w:val="28"/>
+          <w:rtl w:val="0"/>
+        </w:rPr>
+        <w:t xml:space="preserve">дані можуть бути </w:t>
+      </w:r>
+      <w:r>
+        <w:rPr>
+          <w:rFonts w:ascii="Times New Roman" w:hAnsi="Times New Roman" w:eastAsia="Times New Roman" w:cs="Times New Roman"/>
+          <w:sz w:val="28"/>
+          <w:szCs w:val="28"/>
+          <w:rtl w:val="0"/>
+          <w:lang w:val="uk-UA"/>
+        </w:rPr>
+        <w:t>зібрані</w:t>
+      </w:r>
+      <w:r>
+        <w:rPr>
+          <w:rFonts w:hint="default" w:ascii="Times New Roman" w:hAnsi="Times New Roman" w:eastAsia="Times New Roman" w:cs="Times New Roman"/>
+          <w:sz w:val="28"/>
+          <w:szCs w:val="28"/>
+          <w:rtl w:val="0"/>
+          <w:lang w:val="uk-UA"/>
+        </w:rPr>
+        <w:t xml:space="preserve"> з</w:t>
+      </w:r>
+      <w:r>
+        <w:rPr>
+          <w:rFonts w:ascii="Times New Roman" w:hAnsi="Times New Roman" w:eastAsia="Times New Roman" w:cs="Times New Roman"/>
+          <w:sz w:val="28"/>
+          <w:szCs w:val="28"/>
+          <w:rtl w:val="0"/>
+        </w:rPr>
+        <w:t xml:space="preserve"> </w:t>
+      </w:r>
+      <w:r>
+        <w:rPr>
+          <w:rFonts w:ascii="Times New Roman" w:hAnsi="Times New Roman" w:eastAsia="Times New Roman" w:cs="Times New Roman"/>
+          <w:sz w:val="28"/>
+          <w:szCs w:val="28"/>
+          <w:rtl w:val="0"/>
+          <w:lang w:val="uk-UA"/>
+        </w:rPr>
+        <w:t>кількох</w:t>
+      </w:r>
+      <w:r>
+        <w:rPr>
+          <w:rFonts w:hint="default" w:ascii="Times New Roman" w:hAnsi="Times New Roman" w:eastAsia="Times New Roman" w:cs="Times New Roman"/>
+          <w:sz w:val="28"/>
+          <w:szCs w:val="28"/>
+          <w:rtl w:val="0"/>
+          <w:lang w:val="uk-UA"/>
+        </w:rPr>
+        <w:t xml:space="preserve"> </w:t>
+      </w:r>
+      <w:r>
+        <w:rPr>
+          <w:rFonts w:ascii="Times New Roman" w:hAnsi="Times New Roman" w:eastAsia="Times New Roman" w:cs="Times New Roman"/>
+          <w:sz w:val="28"/>
+          <w:szCs w:val="28"/>
+          <w:rtl w:val="0"/>
+        </w:rPr>
+        <w:t>джерел</w:t>
+      </w:r>
+      <w:r>
+        <w:rPr>
+          <w:rFonts w:hint="default" w:ascii="Times New Roman" w:hAnsi="Times New Roman" w:eastAsia="Times New Roman" w:cs="Times New Roman"/>
+          <w:sz w:val="28"/>
+          <w:szCs w:val="28"/>
+          <w:rtl w:val="0"/>
+          <w:lang w:val="uk-UA"/>
+        </w:rPr>
+        <w:t>, можуть бути</w:t>
+      </w:r>
+      <w:r>
+        <w:rPr>
+          <w:rFonts w:ascii="Times New Roman" w:hAnsi="Times New Roman" w:eastAsia="Times New Roman" w:cs="Times New Roman"/>
+          <w:sz w:val="28"/>
+          <w:szCs w:val="28"/>
+          <w:rtl w:val="0"/>
+        </w:rPr>
+        <w:t xml:space="preserve"> різних типів і форматів, і, крім того, можуть використовувати різне кодування</w:t>
+      </w:r>
+      <w:r>
+        <w:rPr>
+          <w:rFonts w:hint="default" w:ascii="Times New Roman" w:hAnsi="Times New Roman" w:eastAsia="Times New Roman" w:cs="Times New Roman"/>
+          <w:sz w:val="28"/>
+          <w:szCs w:val="28"/>
+          <w:rtl w:val="0"/>
+          <w:lang w:val="uk-UA"/>
+        </w:rPr>
+        <w:t xml:space="preserve"> чи формат</w:t>
+      </w:r>
+      <w:r>
+        <w:rPr>
+          <w:rFonts w:ascii="Times New Roman" w:hAnsi="Times New Roman" w:eastAsia="Times New Roman" w:cs="Times New Roman"/>
+          <w:sz w:val="28"/>
+          <w:szCs w:val="28"/>
+          <w:rtl w:val="0"/>
+        </w:rPr>
+        <w:t xml:space="preserve">. </w:t>
+      </w:r>
+      <w:r>
+        <w:rPr>
+          <w:rFonts w:ascii="Times New Roman" w:hAnsi="Times New Roman" w:eastAsia="Times New Roman" w:cs="Times New Roman"/>
+          <w:sz w:val="28"/>
+          <w:szCs w:val="28"/>
+          <w:rtl w:val="0"/>
+          <w:lang w:val="uk-UA"/>
+        </w:rPr>
+        <w:t>Тому</w:t>
+      </w:r>
+      <w:r>
+        <w:rPr>
+          <w:rFonts w:hint="default" w:ascii="Times New Roman" w:hAnsi="Times New Roman" w:eastAsia="Times New Roman" w:cs="Times New Roman"/>
+          <w:sz w:val="28"/>
+          <w:szCs w:val="28"/>
+          <w:rtl w:val="0"/>
+          <w:lang w:val="uk-UA"/>
+        </w:rPr>
+        <w:t xml:space="preserve"> у </w:t>
+      </w:r>
+      <w:r>
+        <w:rPr>
+          <w:rFonts w:ascii="Times New Roman" w:hAnsi="Times New Roman" w:eastAsia="Times New Roman" w:cs="Times New Roman"/>
+          <w:sz w:val="28"/>
+          <w:szCs w:val="28"/>
+          <w:rtl w:val="0"/>
+        </w:rPr>
+        <w:t>подальшому</w:t>
+      </w:r>
+      <w:r>
+        <w:rPr>
+          <w:rFonts w:hint="default" w:ascii="Times New Roman" w:hAnsi="Times New Roman" w:eastAsia="Times New Roman" w:cs="Times New Roman"/>
+          <w:sz w:val="28"/>
+          <w:szCs w:val="28"/>
+          <w:rtl w:val="0"/>
+          <w:lang w:val="uk-UA"/>
+        </w:rPr>
+        <w:t>,</w:t>
+      </w:r>
+      <w:r>
+        <w:rPr>
+          <w:rFonts w:ascii="Times New Roman" w:hAnsi="Times New Roman" w:eastAsia="Times New Roman" w:cs="Times New Roman"/>
+          <w:sz w:val="28"/>
+          <w:szCs w:val="28"/>
+          <w:rtl w:val="0"/>
+        </w:rPr>
+        <w:t xml:space="preserve"> для вирішення завдань аналізу</w:t>
+      </w:r>
+      <w:r>
+        <w:rPr>
+          <w:rFonts w:hint="default" w:ascii="Times New Roman" w:hAnsi="Times New Roman" w:eastAsia="Times New Roman" w:cs="Times New Roman"/>
+          <w:sz w:val="28"/>
+          <w:szCs w:val="28"/>
+          <w:rtl w:val="0"/>
+          <w:lang w:val="uk-UA"/>
+        </w:rPr>
+        <w:t>,</w:t>
+      </w:r>
+      <w:r>
+        <w:rPr>
+          <w:rFonts w:ascii="Times New Roman" w:hAnsi="Times New Roman" w:eastAsia="Times New Roman" w:cs="Times New Roman"/>
+          <w:sz w:val="28"/>
+          <w:szCs w:val="28"/>
+          <w:rtl w:val="0"/>
+        </w:rPr>
+        <w:t xml:space="preserve"> дані повинні бути перетворені в єдиний </w:t>
+      </w:r>
+      <w:r>
+        <w:rPr>
+          <w:rFonts w:ascii="Times New Roman" w:hAnsi="Times New Roman" w:eastAsia="Times New Roman" w:cs="Times New Roman"/>
+          <w:sz w:val="28"/>
+          <w:szCs w:val="28"/>
+          <w:rtl w:val="0"/>
+          <w:lang w:val="uk-UA"/>
+        </w:rPr>
+        <w:t>загальний</w:t>
+      </w:r>
+      <w:r>
+        <w:rPr>
+          <w:rFonts w:hint="default" w:ascii="Times New Roman" w:hAnsi="Times New Roman" w:eastAsia="Times New Roman" w:cs="Times New Roman"/>
+          <w:sz w:val="28"/>
+          <w:szCs w:val="28"/>
+          <w:rtl w:val="0"/>
+          <w:lang w:val="uk-UA"/>
+        </w:rPr>
+        <w:t xml:space="preserve"> уніфікований </w:t>
+      </w:r>
+      <w:r>
+        <w:rPr>
+          <w:rFonts w:ascii="Times New Roman" w:hAnsi="Times New Roman" w:eastAsia="Times New Roman" w:cs="Times New Roman"/>
+          <w:sz w:val="28"/>
+          <w:szCs w:val="28"/>
+          <w:rtl w:val="0"/>
+        </w:rPr>
+        <w:t>формат.</w:t>
       </w:r>
     </w:p>
     <w:p>
@@ -9128,18 +10242,20 @@
         <w:jc w:val="both"/>
         <w:rPr>
           <w:rFonts w:ascii="Times New Roman" w:hAnsi="Times New Roman" w:eastAsia="Times New Roman" w:cs="Times New Roman"/>
-          <w:sz w:val="28"/>
-          <w:szCs w:val="28"/>
-        </w:rPr>
-      </w:pPr>
-      <w:r>
-        <w:rPr>
-          <w:rFonts w:ascii="Times New Roman" w:hAnsi="Times New Roman" w:eastAsia="Times New Roman" w:cs="Times New Roman"/>
-          <w:sz w:val="28"/>
-          <w:szCs w:val="28"/>
-          <w:rtl w:val="0"/>
-        </w:rPr>
-        <w:t>Цей етап передбачає стягування даних довільної якості для подальшої обробки. Вхідні дані можуть бути в джерелах різних типів і форматів, бути створені в різних додатках, і, крім того, можуть використовувати різне кодування. Саме тому в подальшому для вирішення завдань аналізу дані повинні бути перетворені в єдиний універсальний формат, щоб запобігти вмісту різних факторів, які ускладнююють коректний аналіз даних.</w:t>
+          <w:b/>
+          <w:sz w:val="28"/>
+          <w:szCs w:val="28"/>
+        </w:rPr>
+      </w:pPr>
+      <w:r>
+        <w:rPr>
+          <w:rFonts w:ascii="Times New Roman" w:hAnsi="Times New Roman" w:eastAsia="Times New Roman" w:cs="Times New Roman"/>
+          <w:b/>
+          <w:sz w:val="28"/>
+          <w:szCs w:val="28"/>
+          <w:rtl w:val="0"/>
+        </w:rPr>
+        <w:t xml:space="preserve">Процес валідації даних. </w:t>
       </w:r>
     </w:p>
     <w:p>
@@ -9148,21 +10264,98 @@
         <w:ind w:firstLine="709"/>
         <w:jc w:val="both"/>
         <w:rPr>
-          <w:rFonts w:ascii="Times New Roman" w:hAnsi="Times New Roman" w:eastAsia="Times New Roman" w:cs="Times New Roman"/>
-          <w:b/>
-          <w:sz w:val="28"/>
-          <w:szCs w:val="28"/>
-        </w:rPr>
-      </w:pPr>
-      <w:r>
-        <w:rPr>
-          <w:rFonts w:ascii="Times New Roman" w:hAnsi="Times New Roman" w:eastAsia="Times New Roman" w:cs="Times New Roman"/>
-          <w:b/>
-          <w:sz w:val="28"/>
-          <w:szCs w:val="28"/>
-          <w:rtl w:val="0"/>
-        </w:rPr>
-        <w:t xml:space="preserve">Процес валідації даних. </w:t>
+          <w:rFonts w:hint="default" w:ascii="Times New Roman" w:hAnsi="Times New Roman" w:eastAsia="Times New Roman"/>
+          <w:sz w:val="28"/>
+          <w:szCs w:val="28"/>
+          <w:rtl w:val="0"/>
+        </w:rPr>
+      </w:pPr>
+      <w:r>
+        <w:rPr>
+          <w:rFonts w:hint="default" w:ascii="Times New Roman" w:hAnsi="Times New Roman" w:eastAsia="Times New Roman"/>
+          <w:sz w:val="28"/>
+          <w:szCs w:val="28"/>
+          <w:rtl w:val="0"/>
+        </w:rPr>
+        <w:t xml:space="preserve">На </w:t>
+      </w:r>
+      <w:r>
+        <w:rPr>
+          <w:rFonts w:hint="default" w:ascii="Times New Roman" w:hAnsi="Times New Roman" w:eastAsia="Times New Roman"/>
+          <w:sz w:val="28"/>
+          <w:szCs w:val="28"/>
+          <w:rtl w:val="0"/>
+          <w:lang w:val="uk-UA"/>
+        </w:rPr>
+        <w:t xml:space="preserve">даному </w:t>
+      </w:r>
+      <w:r>
+        <w:rPr>
+          <w:rFonts w:hint="default" w:ascii="Times New Roman" w:hAnsi="Times New Roman" w:eastAsia="Times New Roman"/>
+          <w:sz w:val="28"/>
+          <w:szCs w:val="28"/>
+          <w:rtl w:val="0"/>
+        </w:rPr>
+        <w:t>етапі основним завданням є перевірка точності та повноти даних, а потім повідомлення про помилки для виправлення та узагальнення даних.</w:t>
+      </w:r>
+      <w:r>
+        <w:rPr>
+          <w:rFonts w:hint="default" w:ascii="Times New Roman" w:hAnsi="Times New Roman" w:eastAsia="Times New Roman"/>
+          <w:sz w:val="28"/>
+          <w:szCs w:val="28"/>
+          <w:rtl w:val="0"/>
+          <w:lang w:val="uk-UA"/>
+        </w:rPr>
+        <w:t xml:space="preserve"> Наприклад, </w:t>
+      </w:r>
+      <w:r>
+        <w:rPr>
+          <w:rFonts w:hint="default" w:ascii="Times New Roman" w:hAnsi="Times New Roman" w:eastAsia="Times New Roman"/>
+          <w:sz w:val="28"/>
+          <w:szCs w:val="28"/>
+          <w:rtl w:val="0"/>
+          <w:lang w:val="ru-RU"/>
+        </w:rPr>
+        <w:t>перев</w:t>
+      </w:r>
+      <w:r>
+        <w:rPr>
+          <w:rFonts w:hint="default" w:ascii="Times New Roman" w:hAnsi="Times New Roman" w:eastAsia="Times New Roman"/>
+          <w:sz w:val="28"/>
+          <w:szCs w:val="28"/>
+          <w:rtl w:val="0"/>
+          <w:lang w:val="uk-UA"/>
+        </w:rPr>
+        <w:t>і</w:t>
+      </w:r>
+      <w:r>
+        <w:rPr>
+          <w:rFonts w:hint="default" w:ascii="Times New Roman" w:hAnsi="Times New Roman" w:eastAsia="Times New Roman"/>
+          <w:sz w:val="28"/>
+          <w:szCs w:val="28"/>
+          <w:rtl w:val="0"/>
+          <w:lang w:val="ru-RU"/>
+        </w:rPr>
+        <w:t xml:space="preserve">рка даних на </w:t>
+      </w:r>
+      <w:r>
+        <w:rPr>
+          <w:rFonts w:hint="default" w:ascii="Times New Roman" w:hAnsi="Times New Roman" w:eastAsia="Times New Roman"/>
+          <w:sz w:val="28"/>
+          <w:szCs w:val="28"/>
+          <w:rtl w:val="0"/>
+          <w:lang w:val="uk-UA"/>
+        </w:rPr>
+        <w:t xml:space="preserve">належність до певного типу даних, формату, діапазону значень та інше. </w:t>
+      </w:r>
+      <w:r>
+        <w:rPr>
+          <w:rFonts w:hint="default" w:ascii="Times New Roman" w:hAnsi="Times New Roman" w:eastAsia="Times New Roman"/>
+          <w:sz w:val="28"/>
+          <w:szCs w:val="28"/>
+          <w:rtl w:val="0"/>
+        </w:rPr>
+        <w:t xml:space="preserve"> </w:t>
       </w:r>
     </w:p>
     <w:p>
@@ -9171,19 +10364,39 @@
         <w:ind w:firstLine="709"/>
         <w:jc w:val="both"/>
         <w:rPr>
-          <w:rFonts w:ascii="Times New Roman" w:hAnsi="Times New Roman" w:eastAsia="Times New Roman" w:cs="Times New Roman"/>
-          <w:sz w:val="28"/>
-          <w:szCs w:val="28"/>
-        </w:rPr>
-      </w:pPr>
-      <w:r>
-        <w:rPr>
-          <w:rFonts w:ascii="Times New Roman" w:hAnsi="Times New Roman" w:eastAsia="Times New Roman" w:cs="Times New Roman"/>
-          <w:sz w:val="28"/>
-          <w:szCs w:val="28"/>
-          <w:rtl w:val="0"/>
-        </w:rPr>
-        <w:t>На цьому етапі головною задачею є перевірка даних на коректність і повноту, після чого складається звіт про помилки для виправлення та узагальнення даних. Первинне очищення даних в процесі ETL носить переважно технічний характер, в якому основне завдання - підготувати дані до завантаження в сховище. Вторинна очистка в аналітичній системі є користувальницькою та спрямована на підготовку даних до вирішення конкретної аналітичної задачі. Завдяки чому обидва етапи очищення однаково важливі і необхідні.</w:t>
+          <w:rFonts w:hint="default" w:ascii="Times New Roman" w:hAnsi="Times New Roman" w:eastAsia="Times New Roman"/>
+          <w:sz w:val="28"/>
+          <w:szCs w:val="28"/>
+          <w:rtl w:val="0"/>
+        </w:rPr>
+      </w:pPr>
+      <w:r>
+        <w:rPr>
+          <w:rFonts w:hint="default" w:ascii="Times New Roman" w:hAnsi="Times New Roman" w:eastAsia="Times New Roman"/>
+          <w:sz w:val="28"/>
+          <w:szCs w:val="28"/>
+          <w:rtl w:val="0"/>
+        </w:rPr>
+        <w:t xml:space="preserve">Первинне очищення даних у процесі ETL носить переважно технічний характер, де основним завданням є підготовка даних до завантаження </w:t>
+      </w:r>
+      <w:r>
+        <w:rPr>
+          <w:rFonts w:hint="default" w:ascii="Times New Roman" w:hAnsi="Times New Roman" w:eastAsia="Times New Roman"/>
+          <w:sz w:val="28"/>
+          <w:szCs w:val="28"/>
+          <w:rtl w:val="0"/>
+          <w:lang w:val="uk-UA"/>
+        </w:rPr>
+        <w:t>у сховище</w:t>
+      </w:r>
+      <w:r>
+        <w:rPr>
+          <w:rFonts w:hint="default" w:ascii="Times New Roman" w:hAnsi="Times New Roman" w:eastAsia="Times New Roman"/>
+          <w:sz w:val="28"/>
+          <w:szCs w:val="28"/>
+          <w:rtl w:val="0"/>
+        </w:rPr>
+        <w:t>. Вторинне очищення в аналітичних системах спеціально розроблено для підготовки даних для вирішення конкретних аналітичних питань. Тому обидва етапи очищення однаково важливі і необхідні.</w:t>
       </w:r>
     </w:p>
     <w:p>
@@ -9211,86 +10424,134 @@
     </w:p>
     <w:p>
       <w:pPr>
-        <w:spacing w:line="360" w:lineRule="auto"/>
-        <w:ind w:firstLine="709"/>
+        <w:keepNext w:val="0"/>
+        <w:keepLines w:val="0"/>
+        <w:pageBreakBefore w:val="0"/>
+        <w:widowControl/>
+        <w:kinsoku/>
+        <w:wordWrap/>
+        <w:overflowPunct/>
+        <w:topLinePunct w:val="0"/>
+        <w:autoSpaceDE/>
+        <w:autoSpaceDN/>
+        <w:bidi w:val="0"/>
+        <w:adjustRightInd/>
+        <w:snapToGrid/>
+        <w:spacing w:line="360" w:lineRule="auto"/>
+        <w:ind w:firstLine="567"/>
         <w:jc w:val="both"/>
-        <w:rPr>
-          <w:rFonts w:ascii="Times New Roman" w:hAnsi="Times New Roman" w:eastAsia="Times New Roman" w:cs="Times New Roman"/>
-          <w:sz w:val="28"/>
-          <w:szCs w:val="28"/>
-        </w:rPr>
-      </w:pPr>
-      <w:r>
-        <w:rPr>
-          <w:rFonts w:ascii="Times New Roman" w:hAnsi="Times New Roman" w:eastAsia="Times New Roman" w:cs="Times New Roman"/>
-          <w:sz w:val="28"/>
-          <w:szCs w:val="28"/>
-          <w:rtl w:val="0"/>
-        </w:rPr>
-        <w:t>Даний етап ETL процесу потрібний для підготовки даних до розміщення в сховище даних і приведення їх до найбільш зручного виду для подальшого аналізу. При цьому повинна враховуватися вимога рівня якості даних. Тому в процесі перетворення можуть бути задіяні найрізноманітніші інструменти, які можуть бути як і найпростішими засобами ручного редагування даних так і реалізація досить складних методів обробки та очищення даних.</w:t>
-      </w:r>
-    </w:p>
-    <w:p>
-      <w:pPr>
-        <w:spacing w:line="360" w:lineRule="auto"/>
+        <w:textAlignment w:val="auto"/>
+        <w:rPr>
+          <w:rFonts w:hint="default" w:ascii="Times New Roman" w:hAnsi="Times New Roman" w:eastAsia="Times New Roman" w:cs="Times New Roman"/>
+          <w:sz w:val="28"/>
+          <w:szCs w:val="28"/>
+          <w:lang w:val="uk-UA"/>
+        </w:rPr>
+      </w:pPr>
+      <w:r>
+        <w:rPr>
+          <w:rFonts w:hint="default" w:ascii="Times New Roman" w:hAnsi="Times New Roman" w:eastAsia="Times New Roman"/>
+          <w:sz w:val="28"/>
+          <w:szCs w:val="28"/>
+        </w:rPr>
+        <w:t xml:space="preserve">Цей етап процесу ETL передбачає підготовку даних для розміщення в сховищі даних і приведення їх у найбільш зручну форму для подальшого аналізу. </w:t>
+      </w:r>
+      <w:r>
+        <w:rPr>
+          <w:rFonts w:hint="default" w:ascii="Times New Roman" w:hAnsi="Times New Roman" w:eastAsia="Times New Roman"/>
+          <w:sz w:val="28"/>
+          <w:szCs w:val="28"/>
+          <w:lang w:val="uk-UA"/>
+        </w:rPr>
+        <w:t>П</w:t>
+      </w:r>
+      <w:r>
+        <w:rPr>
+          <w:rFonts w:hint="default" w:ascii="Times New Roman" w:hAnsi="Times New Roman" w:eastAsia="Times New Roman"/>
+          <w:sz w:val="28"/>
+          <w:szCs w:val="28"/>
+        </w:rPr>
+        <w:t>ід час процесу перетворення можна використовувати різноманітні інструменти, починаючи від найпростіших засобів ручного редагування даних до дуже складних методів обробки та очищення даних.</w:t>
+      </w:r>
+      <w:r>
+        <w:rPr>
+          <w:rFonts w:hint="default" w:ascii="Times New Roman" w:hAnsi="Times New Roman" w:eastAsia="Times New Roman"/>
+          <w:sz w:val="28"/>
+          <w:szCs w:val="28"/>
+          <w:lang w:val="uk-UA"/>
+        </w:rPr>
+        <w:t xml:space="preserve"> </w:t>
+      </w:r>
+      <w:r>
+        <w:rPr>
+          <w:rFonts w:hint="default" w:ascii="Times New Roman" w:hAnsi="Times New Roman" w:eastAsia="Times New Roman"/>
+          <w:sz w:val="28"/>
+          <w:szCs w:val="28"/>
+        </w:rPr>
+        <w:t>При цьому слід враховувати необхідний рівень якості даних.</w:t>
+      </w:r>
+    </w:p>
+    <w:p>
+      <w:pPr>
+        <w:pStyle w:val="4"/>
+        <w:numPr>
+          <w:ilvl w:val="1"/>
+          <w:numId w:val="1"/>
+        </w:numPr>
+        <w:spacing w:line="360" w:lineRule="auto"/>
+        <w:ind w:left="845" w:leftChars="0" w:hanging="425" w:firstLineChars="0"/>
         <w:jc w:val="both"/>
         <w:rPr>
           <w:rFonts w:ascii="Times New Roman" w:hAnsi="Times New Roman" w:eastAsia="Times New Roman" w:cs="Times New Roman"/>
-          <w:sz w:val="28"/>
-          <w:szCs w:val="28"/>
-        </w:rPr>
-      </w:pPr>
-    </w:p>
-    <w:p>
-      <w:pPr>
-        <w:pStyle w:val="4"/>
+        </w:rPr>
+      </w:pPr>
+      <w:r>
+        <w:rPr>
+          <w:rFonts w:hint="default" w:ascii="Times New Roman" w:hAnsi="Times New Roman" w:eastAsia="Times New Roman" w:cs="Times New Roman"/>
+          <w:rtl w:val="0"/>
+          <w:lang w:val="uk-UA"/>
+        </w:rPr>
+        <w:t xml:space="preserve"> </w:t>
+      </w:r>
+      <w:r>
+        <w:rPr>
+          <w:rFonts w:ascii="Times New Roman" w:hAnsi="Times New Roman" w:eastAsia="Times New Roman" w:cs="Times New Roman"/>
+          <w:rtl w:val="0"/>
+        </w:rPr>
+        <w:t>Завантаження даних та імпортування важливих бібліотек</w:t>
+      </w:r>
+    </w:p>
+    <w:p>
+      <w:pPr>
         <w:spacing w:line="360" w:lineRule="auto"/>
         <w:ind w:left="0" w:firstLine="0"/>
-        <w:jc w:val="both"/>
-        <w:rPr>
-          <w:rFonts w:ascii="Times New Roman" w:hAnsi="Times New Roman" w:eastAsia="Times New Roman" w:cs="Times New Roman"/>
-        </w:rPr>
-      </w:pPr>
-      <w:bookmarkStart w:id="6" w:name="_wx39r75mbz4t" w:colFirst="0" w:colLast="0"/>
-      <w:bookmarkEnd w:id="6"/>
-      <w:r>
-        <w:rPr>
-          <w:rFonts w:ascii="Times New Roman" w:hAnsi="Times New Roman" w:eastAsia="Times New Roman" w:cs="Times New Roman"/>
-          <w:rtl w:val="0"/>
-        </w:rPr>
-        <w:t>3.2 Завантаження даних та імпортування важливих бібліотек</w:t>
-      </w:r>
-    </w:p>
-    <w:p>
-      <w:pPr>
-        <w:spacing w:line="360" w:lineRule="auto"/>
-        <w:ind w:firstLine="720"/>
-        <w:rPr>
-          <w:rFonts w:ascii="Times New Roman" w:hAnsi="Times New Roman" w:eastAsia="Times New Roman" w:cs="Times New Roman"/>
-          <w:sz w:val="28"/>
-          <w:szCs w:val="28"/>
-        </w:rPr>
-      </w:pPr>
-      <w:r>
-        <w:rPr>
-          <w:rFonts w:ascii="Times New Roman" w:hAnsi="Times New Roman" w:eastAsia="Times New Roman" w:cs="Times New Roman"/>
-          <w:sz w:val="28"/>
-          <w:szCs w:val="28"/>
-          <w:rtl w:val="0"/>
-        </w:rPr>
-        <w:t>Завантажимо спочатку всі бібліотека, які нам будуть потрібні для розробки.</w:t>
-      </w:r>
-    </w:p>
-    <w:p>
-      <w:pPr>
-        <w:spacing w:line="360" w:lineRule="auto"/>
-        <w:ind w:left="0" w:firstLine="0"/>
-        <w:rPr>
-          <w:rFonts w:ascii="Times New Roman" w:hAnsi="Times New Roman" w:eastAsia="Times New Roman" w:cs="Times New Roman"/>
-          <w:sz w:val="28"/>
-          <w:szCs w:val="28"/>
-        </w:rPr>
-      </w:pPr>
+        <w:rPr>
+          <w:rFonts w:hint="default" w:ascii="Times New Roman" w:hAnsi="Times New Roman" w:eastAsia="Times New Roman" w:cs="Times New Roman"/>
+          <w:sz w:val="28"/>
+          <w:szCs w:val="28"/>
+          <w:lang w:val="en-US"/>
+        </w:rPr>
+      </w:pPr>
+      <w:r>
+        <w:rPr>
+          <w:rFonts w:ascii="Times New Roman" w:hAnsi="Times New Roman" w:eastAsia="Times New Roman" w:cs="Times New Roman"/>
+          <w:sz w:val="28"/>
+          <w:szCs w:val="28"/>
+          <w:lang w:val="uk-UA"/>
+        </w:rPr>
+        <w:t>Перш</w:t>
+      </w:r>
+      <w:r>
+        <w:rPr>
+          <w:rFonts w:hint="default" w:ascii="Times New Roman" w:hAnsi="Times New Roman" w:eastAsia="Times New Roman" w:cs="Times New Roman"/>
+          <w:sz w:val="28"/>
+          <w:szCs w:val="28"/>
+          <w:lang w:val="uk-UA"/>
+        </w:rPr>
+        <w:t xml:space="preserve"> за все, імпортуємо усі бібліотеки, що потрібні нам для аналізу даних. Далі вкажемо деякі конфігурації консольного виводу.</w:t>
+      </w:r>
+      <w:bookmarkStart w:id="23" w:name="_GoBack"/>
+      <w:bookmarkEnd w:id="23"/>
     </w:p>
     <w:p>
       <w:pPr>
@@ -9303,27 +10564,26 @@
         </w:rPr>
       </w:pPr>
       <w:r>
-        <w:rPr>
-          <w:rFonts w:ascii="Times New Roman" w:hAnsi="Times New Roman" w:eastAsia="Times New Roman" w:cs="Times New Roman"/>
-          <w:sz w:val="28"/>
-          <w:szCs w:val="28"/>
-        </w:rPr>
         <w:drawing>
-          <wp:inline distT="114300" distB="114300" distL="114300" distR="114300">
-            <wp:extent cx="6118860" cy="3365500"/>
-            <wp:effectExtent l="0" t="0" r="0" b="0"/>
-            <wp:docPr id="25" name="image28.png"/>
-            <wp:cNvGraphicFramePr/>
+          <wp:inline distT="0" distB="0" distL="114300" distR="114300">
+            <wp:extent cx="6029325" cy="3233420"/>
+            <wp:effectExtent l="0" t="0" r="5715" b="12700"/>
+            <wp:docPr id="25" name="Изображение 1"/>
+            <wp:cNvGraphicFramePr>
+              <a:graphicFrameLocks xmlns:a="http://schemas.openxmlformats.org/drawingml/2006/main" noChangeAspect="1"/>
+            </wp:cNvGraphicFramePr>
             <a:graphic xmlns:a="http://schemas.openxmlformats.org/drawingml/2006/main">
               <a:graphicData uri="http://schemas.openxmlformats.org/drawingml/2006/picture">
                 <pic:pic xmlns:pic="http://schemas.openxmlformats.org/drawingml/2006/picture">
                   <pic:nvPicPr>
-                    <pic:cNvPr id="25" name="image28.png"/>
-                    <pic:cNvPicPr preferRelativeResize="0"/>
+                    <pic:cNvPr id="25" name="Изображение 1"/>
+                    <pic:cNvPicPr>
+                      <a:picLocks noChangeAspect="1"/>
+                    </pic:cNvPicPr>
                   </pic:nvPicPr>
                   <pic:blipFill>
                     <a:blip r:embed="rId7"/>
-                    <a:srcRect/>
+                    <a:srcRect t="1978" r="1504" b="6439"/>
                     <a:stretch>
                       <a:fillRect/>
                     </a:stretch>
@@ -9331,11 +10591,15 @@
                   <pic:spPr>
                     <a:xfrm>
                       <a:off x="0" y="0"/>
-                      <a:ext cx="6119185" cy="3365500"/>
+                      <a:ext cx="6029325" cy="3233420"/>
                     </a:xfrm>
                     <a:prstGeom prst="rect">
                       <a:avLst/>
                     </a:prstGeom>
+                    <a:noFill/>
+                    <a:ln>
+                      <a:noFill/>
+                    </a:ln>
                   </pic:spPr>
                 </pic:pic>
               </a:graphicData>
@@ -11606,8 +12870,6 @@
         </w:rPr>
         <w:t xml:space="preserve">Процес padding допомагає нам сформувати tokenized масиви однакового розміру, додаючи до кожного з них ту кількість нулів, якої бракує для формування масиву з максимальним розміром.  </w:t>
       </w:r>
-      <w:bookmarkStart w:id="23" w:name="_GoBack"/>
-      <w:bookmarkEnd w:id="23"/>
     </w:p>
     <w:p>
       <w:pPr>
@@ -11834,7 +13096,7 @@
         <w:pStyle w:val="3"/>
         <w:numPr>
           <w:ilvl w:val="0"/>
-          <w:numId w:val="1"/>
+          <w:numId w:val="5"/>
         </w:numPr>
         <w:spacing w:line="360" w:lineRule="auto"/>
         <w:ind w:left="1440" w:hanging="360"/>
@@ -12077,7 +13339,7 @@
       <w:pPr>
         <w:numPr>
           <w:ilvl w:val="0"/>
-          <w:numId w:val="5"/>
+          <w:numId w:val="6"/>
         </w:numPr>
         <w:spacing w:line="360" w:lineRule="auto"/>
         <w:ind w:left="720" w:hanging="360"/>
@@ -12101,7 +13363,7 @@
       <w:pPr>
         <w:numPr>
           <w:ilvl w:val="0"/>
-          <w:numId w:val="5"/>
+          <w:numId w:val="6"/>
         </w:numPr>
         <w:spacing w:line="360" w:lineRule="auto"/>
         <w:ind w:left="720" w:hanging="360"/>
@@ -12928,7 +14190,7 @@
       <w:pPr>
         <w:numPr>
           <w:ilvl w:val="0"/>
-          <w:numId w:val="6"/>
+          <w:numId w:val="7"/>
         </w:numPr>
         <w:spacing w:after="0" w:afterAutospacing="0" w:line="360" w:lineRule="auto"/>
         <w:ind w:left="720" w:hanging="360"/>
@@ -12946,173 +14208,6 @@
           <w:rtl w:val="0"/>
         </w:rPr>
         <w:t>Визначити Grid Search Parameters;</w:t>
-      </w:r>
-    </w:p>
-    <w:p>
-      <w:pPr>
-        <w:numPr>
-          <w:ilvl w:val="0"/>
-          <w:numId w:val="6"/>
-        </w:numPr>
-        <w:spacing w:after="160" w:line="360" w:lineRule="auto"/>
-        <w:ind w:left="720" w:hanging="360"/>
-        <w:rPr>
-          <w:rFonts w:ascii="Times New Roman" w:hAnsi="Times New Roman" w:eastAsia="Times New Roman" w:cs="Times New Roman"/>
-          <w:sz w:val="28"/>
-          <w:szCs w:val="28"/>
-        </w:rPr>
-      </w:pPr>
-      <w:r>
-        <w:rPr>
-          <w:rFonts w:ascii="Times New Roman" w:hAnsi="Times New Roman" w:eastAsia="Times New Roman" w:cs="Times New Roman"/>
-          <w:sz w:val="28"/>
-          <w:szCs w:val="28"/>
-          <w:rtl w:val="0"/>
-        </w:rPr>
-        <w:t>Cross Validation;</w:t>
-      </w:r>
-    </w:p>
-    <w:p>
-      <w:pPr>
-        <w:spacing w:after="160" w:line="360" w:lineRule="auto"/>
-        <w:rPr>
-          <w:rFonts w:ascii="Times New Roman" w:hAnsi="Times New Roman" w:eastAsia="Times New Roman" w:cs="Times New Roman"/>
-          <w:b/>
-          <w:sz w:val="28"/>
-          <w:szCs w:val="28"/>
-        </w:rPr>
-      </w:pPr>
-      <w:r>
-        <w:rPr>
-          <w:rFonts w:ascii="Times New Roman" w:hAnsi="Times New Roman" w:eastAsia="Times New Roman" w:cs="Times New Roman"/>
-          <w:b/>
-          <w:sz w:val="28"/>
-          <w:szCs w:val="28"/>
-          <w:rtl w:val="0"/>
-        </w:rPr>
-        <w:t>ВИСНОВКИ</w:t>
-      </w:r>
-    </w:p>
-    <w:p>
-      <w:pPr>
-        <w:spacing w:after="160" w:line="360" w:lineRule="auto"/>
-        <w:jc w:val="both"/>
-        <w:rPr>
-          <w:rFonts w:ascii="Times New Roman" w:hAnsi="Times New Roman" w:eastAsia="Times New Roman" w:cs="Times New Roman"/>
-          <w:sz w:val="28"/>
-          <w:szCs w:val="28"/>
-        </w:rPr>
-      </w:pPr>
-      <w:r>
-        <w:rPr>
-          <w:rFonts w:ascii="Times New Roman" w:hAnsi="Times New Roman" w:eastAsia="Times New Roman" w:cs="Times New Roman"/>
-          <w:b/>
-          <w:sz w:val="28"/>
-          <w:szCs w:val="28"/>
-          <w:rtl w:val="0"/>
-        </w:rPr>
-        <w:tab/>
-      </w:r>
-      <w:r>
-        <w:rPr>
-          <w:rFonts w:ascii="Times New Roman" w:hAnsi="Times New Roman" w:eastAsia="Times New Roman" w:cs="Times New Roman"/>
-          <w:sz w:val="28"/>
-          <w:szCs w:val="28"/>
-          <w:rtl w:val="0"/>
-        </w:rPr>
-        <w:t xml:space="preserve">В результаті виконання курсової роботи було розроблено алгоритм, який допомагає виявити чи новина фекова. Розглянуто основні підходи для реалізація такоє моделі. Для реалізація поставленої задачі було використано мову програмування Python та різні бібліотеки: pandas, numpy, matlplot, seaborn, nltk, gensim, tensorflow.keras та інші. </w:t>
-      </w:r>
-    </w:p>
-    <w:p>
-      <w:pPr>
-        <w:spacing w:after="160" w:line="360" w:lineRule="auto"/>
-        <w:jc w:val="both"/>
-        <w:rPr>
-          <w:rFonts w:ascii="Times New Roman" w:hAnsi="Times New Roman" w:eastAsia="Times New Roman" w:cs="Times New Roman"/>
-          <w:sz w:val="28"/>
-          <w:szCs w:val="28"/>
-        </w:rPr>
-      </w:pPr>
-      <w:r>
-        <w:rPr>
-          <w:rFonts w:ascii="Times New Roman" w:hAnsi="Times New Roman" w:eastAsia="Times New Roman" w:cs="Times New Roman"/>
-          <w:sz w:val="28"/>
-          <w:szCs w:val="28"/>
-          <w:rtl w:val="0"/>
-        </w:rPr>
-        <w:tab/>
-      </w:r>
-      <w:r>
-        <w:rPr>
-          <w:rFonts w:ascii="Times New Roman" w:hAnsi="Times New Roman" w:eastAsia="Times New Roman" w:cs="Times New Roman"/>
-          <w:sz w:val="28"/>
-          <w:szCs w:val="28"/>
-          <w:rtl w:val="0"/>
-        </w:rPr>
-        <w:t xml:space="preserve">На основі детального опису та проведеного аналізу предметної області інтелектуального аналізу даних для визначення фейкових новин було отримано результати з високою точністю передбачення таких новин. Підтвердженням даних висновків є результати точності виявлення фейкових новин, яка складає 0.9939866369710467 для тестового набору даних. Результати досліджень показують, що дана можель може застосовуватися за призначенням і приносити користь. </w:t>
-      </w:r>
-    </w:p>
-    <w:p>
-      <w:pPr>
-        <w:spacing w:line="360" w:lineRule="auto"/>
-        <w:ind w:firstLine="709"/>
-        <w:jc w:val="both"/>
-        <w:rPr>
-          <w:rFonts w:ascii="Times New Roman" w:hAnsi="Times New Roman" w:eastAsia="Times New Roman" w:cs="Times New Roman"/>
-          <w:sz w:val="28"/>
-          <w:szCs w:val="28"/>
-        </w:rPr>
-      </w:pPr>
-      <w:r>
-        <w:rPr>
-          <w:rFonts w:ascii="Times New Roman" w:hAnsi="Times New Roman" w:eastAsia="Times New Roman" w:cs="Times New Roman"/>
-          <w:sz w:val="28"/>
-          <w:szCs w:val="28"/>
-          <w:rtl w:val="0"/>
-        </w:rPr>
-        <w:t>Отже, поставлені задачі були виконані, а також планується створення датасету з російськими новинами та фековими статтями, які можна буде використовувати для тренування розробленої моделі. Дана можель може допомогти розробити телеграм-бот, який допоможе фільтрувати новині стрічки.</w:t>
-      </w:r>
-    </w:p>
-    <w:p>
-      <w:pPr>
-        <w:pStyle w:val="3"/>
-        <w:spacing w:line="360" w:lineRule="auto"/>
-        <w:ind w:firstLine="709"/>
-        <w:jc w:val="center"/>
-        <w:rPr>
-          <w:rFonts w:ascii="Times New Roman" w:hAnsi="Times New Roman" w:eastAsia="Times New Roman" w:cs="Times New Roman"/>
-          <w:sz w:val="28"/>
-          <w:szCs w:val="28"/>
-        </w:rPr>
-      </w:pPr>
-      <w:bookmarkStart w:id="20" w:name="_cpebdbsbolq9" w:colFirst="0" w:colLast="0"/>
-      <w:bookmarkEnd w:id="20"/>
-      <w:r>
-        <w:br w:type="page"/>
-      </w:r>
-    </w:p>
-    <w:p>
-      <w:pPr>
-        <w:pStyle w:val="3"/>
-        <w:spacing w:line="360" w:lineRule="auto"/>
-        <w:ind w:firstLine="709"/>
-        <w:jc w:val="center"/>
-        <w:rPr>
-          <w:rFonts w:ascii="Times New Roman" w:hAnsi="Times New Roman" w:eastAsia="Times New Roman" w:cs="Times New Roman"/>
-          <w:sz w:val="28"/>
-          <w:szCs w:val="28"/>
-        </w:rPr>
-      </w:pPr>
-      <w:bookmarkStart w:id="21" w:name="_edcesay6pd17" w:colFirst="0" w:colLast="0"/>
-      <w:bookmarkEnd w:id="21"/>
-      <w:r>
-        <w:rPr>
-          <w:rFonts w:ascii="Times New Roman" w:hAnsi="Times New Roman" w:eastAsia="Times New Roman" w:cs="Times New Roman"/>
-          <w:sz w:val="28"/>
-          <w:szCs w:val="28"/>
-          <w:rtl w:val="0"/>
-        </w:rPr>
-        <w:t>ПЕРЕЛІК ПОСИЛАНЬ</w:t>
       </w:r>
     </w:p>
     <w:p>
@@ -13121,6 +14216,173 @@
           <w:ilvl w:val="0"/>
           <w:numId w:val="7"/>
         </w:numPr>
+        <w:spacing w:after="160" w:line="360" w:lineRule="auto"/>
+        <w:ind w:left="720" w:hanging="360"/>
+        <w:rPr>
+          <w:rFonts w:ascii="Times New Roman" w:hAnsi="Times New Roman" w:eastAsia="Times New Roman" w:cs="Times New Roman"/>
+          <w:sz w:val="28"/>
+          <w:szCs w:val="28"/>
+        </w:rPr>
+      </w:pPr>
+      <w:r>
+        <w:rPr>
+          <w:rFonts w:ascii="Times New Roman" w:hAnsi="Times New Roman" w:eastAsia="Times New Roman" w:cs="Times New Roman"/>
+          <w:sz w:val="28"/>
+          <w:szCs w:val="28"/>
+          <w:rtl w:val="0"/>
+        </w:rPr>
+        <w:t>Cross Validation;</w:t>
+      </w:r>
+    </w:p>
+    <w:p>
+      <w:pPr>
+        <w:spacing w:after="160" w:line="360" w:lineRule="auto"/>
+        <w:rPr>
+          <w:rFonts w:ascii="Times New Roman" w:hAnsi="Times New Roman" w:eastAsia="Times New Roman" w:cs="Times New Roman"/>
+          <w:b/>
+          <w:sz w:val="28"/>
+          <w:szCs w:val="28"/>
+        </w:rPr>
+      </w:pPr>
+      <w:r>
+        <w:rPr>
+          <w:rFonts w:ascii="Times New Roman" w:hAnsi="Times New Roman" w:eastAsia="Times New Roman" w:cs="Times New Roman"/>
+          <w:b/>
+          <w:sz w:val="28"/>
+          <w:szCs w:val="28"/>
+          <w:rtl w:val="0"/>
+        </w:rPr>
+        <w:t>ВИСНОВКИ</w:t>
+      </w:r>
+    </w:p>
+    <w:p>
+      <w:pPr>
+        <w:spacing w:after="160" w:line="360" w:lineRule="auto"/>
+        <w:jc w:val="both"/>
+        <w:rPr>
+          <w:rFonts w:ascii="Times New Roman" w:hAnsi="Times New Roman" w:eastAsia="Times New Roman" w:cs="Times New Roman"/>
+          <w:sz w:val="28"/>
+          <w:szCs w:val="28"/>
+        </w:rPr>
+      </w:pPr>
+      <w:r>
+        <w:rPr>
+          <w:rFonts w:ascii="Times New Roman" w:hAnsi="Times New Roman" w:eastAsia="Times New Roman" w:cs="Times New Roman"/>
+          <w:b/>
+          <w:sz w:val="28"/>
+          <w:szCs w:val="28"/>
+          <w:rtl w:val="0"/>
+        </w:rPr>
+        <w:tab/>
+      </w:r>
+      <w:r>
+        <w:rPr>
+          <w:rFonts w:ascii="Times New Roman" w:hAnsi="Times New Roman" w:eastAsia="Times New Roman" w:cs="Times New Roman"/>
+          <w:sz w:val="28"/>
+          <w:szCs w:val="28"/>
+          <w:rtl w:val="0"/>
+        </w:rPr>
+        <w:t xml:space="preserve">В результаті виконання курсової роботи було розроблено алгоритм, який допомагає виявити чи новина фекова. Розглянуто основні підходи для реалізація такоє моделі. Для реалізація поставленої задачі було використано мову програмування Python та різні бібліотеки: pandas, numpy, matlplot, seaborn, nltk, gensim, tensorflow.keras та інші. </w:t>
+      </w:r>
+    </w:p>
+    <w:p>
+      <w:pPr>
+        <w:spacing w:after="160" w:line="360" w:lineRule="auto"/>
+        <w:jc w:val="both"/>
+        <w:rPr>
+          <w:rFonts w:ascii="Times New Roman" w:hAnsi="Times New Roman" w:eastAsia="Times New Roman" w:cs="Times New Roman"/>
+          <w:sz w:val="28"/>
+          <w:szCs w:val="28"/>
+        </w:rPr>
+      </w:pPr>
+      <w:r>
+        <w:rPr>
+          <w:rFonts w:ascii="Times New Roman" w:hAnsi="Times New Roman" w:eastAsia="Times New Roman" w:cs="Times New Roman"/>
+          <w:sz w:val="28"/>
+          <w:szCs w:val="28"/>
+          <w:rtl w:val="0"/>
+        </w:rPr>
+        <w:tab/>
+      </w:r>
+      <w:r>
+        <w:rPr>
+          <w:rFonts w:ascii="Times New Roman" w:hAnsi="Times New Roman" w:eastAsia="Times New Roman" w:cs="Times New Roman"/>
+          <w:sz w:val="28"/>
+          <w:szCs w:val="28"/>
+          <w:rtl w:val="0"/>
+        </w:rPr>
+        <w:t xml:space="preserve">На основі детального опису та проведеного аналізу предметної області інтелектуального аналізу даних для визначення фейкових новин було отримано результати з високою точністю передбачення таких новин. Підтвердженням даних висновків є результати точності виявлення фейкових новин, яка складає 0.9939866369710467 для тестового набору даних. Результати досліджень показують, що дана можель може застосовуватися за призначенням і приносити користь. </w:t>
+      </w:r>
+    </w:p>
+    <w:p>
+      <w:pPr>
+        <w:spacing w:line="360" w:lineRule="auto"/>
+        <w:ind w:firstLine="709"/>
+        <w:jc w:val="both"/>
+        <w:rPr>
+          <w:rFonts w:ascii="Times New Roman" w:hAnsi="Times New Roman" w:eastAsia="Times New Roman" w:cs="Times New Roman"/>
+          <w:sz w:val="28"/>
+          <w:szCs w:val="28"/>
+        </w:rPr>
+      </w:pPr>
+      <w:r>
+        <w:rPr>
+          <w:rFonts w:ascii="Times New Roman" w:hAnsi="Times New Roman" w:eastAsia="Times New Roman" w:cs="Times New Roman"/>
+          <w:sz w:val="28"/>
+          <w:szCs w:val="28"/>
+          <w:rtl w:val="0"/>
+        </w:rPr>
+        <w:t>Отже, поставлені задачі були виконані, а також планується створення датасету з російськими новинами та фековими статтями, які можна буде використовувати для тренування розробленої моделі. Дана можель може допомогти розробити телеграм-бот, який допоможе фільтрувати новині стрічки.</w:t>
+      </w:r>
+    </w:p>
+    <w:p>
+      <w:pPr>
+        <w:pStyle w:val="3"/>
+        <w:spacing w:line="360" w:lineRule="auto"/>
+        <w:ind w:firstLine="709"/>
+        <w:jc w:val="center"/>
+        <w:rPr>
+          <w:rFonts w:ascii="Times New Roman" w:hAnsi="Times New Roman" w:eastAsia="Times New Roman" w:cs="Times New Roman"/>
+          <w:sz w:val="28"/>
+          <w:szCs w:val="28"/>
+        </w:rPr>
+      </w:pPr>
+      <w:bookmarkStart w:id="20" w:name="_cpebdbsbolq9" w:colFirst="0" w:colLast="0"/>
+      <w:bookmarkEnd w:id="20"/>
+      <w:r>
+        <w:br w:type="page"/>
+      </w:r>
+    </w:p>
+    <w:p>
+      <w:pPr>
+        <w:pStyle w:val="3"/>
+        <w:spacing w:line="360" w:lineRule="auto"/>
+        <w:ind w:firstLine="709"/>
+        <w:jc w:val="center"/>
+        <w:rPr>
+          <w:rFonts w:ascii="Times New Roman" w:hAnsi="Times New Roman" w:eastAsia="Times New Roman" w:cs="Times New Roman"/>
+          <w:sz w:val="28"/>
+          <w:szCs w:val="28"/>
+        </w:rPr>
+      </w:pPr>
+      <w:bookmarkStart w:id="21" w:name="_edcesay6pd17" w:colFirst="0" w:colLast="0"/>
+      <w:bookmarkEnd w:id="21"/>
+      <w:r>
+        <w:rPr>
+          <w:rFonts w:ascii="Times New Roman" w:hAnsi="Times New Roman" w:eastAsia="Times New Roman" w:cs="Times New Roman"/>
+          <w:sz w:val="28"/>
+          <w:szCs w:val="28"/>
+          <w:rtl w:val="0"/>
+        </w:rPr>
+        <w:t>ПЕРЕЛІК ПОСИЛАНЬ</w:t>
+      </w:r>
+    </w:p>
+    <w:p>
+      <w:pPr>
+        <w:numPr>
+          <w:ilvl w:val="0"/>
+          <w:numId w:val="8"/>
+        </w:numPr>
         <w:spacing w:line="360" w:lineRule="auto"/>
         <w:ind w:left="1080" w:hanging="360"/>
         <w:jc w:val="both"/>
@@ -13166,7 +14428,7 @@
       <w:pPr>
         <w:numPr>
           <w:ilvl w:val="0"/>
-          <w:numId w:val="7"/>
+          <w:numId w:val="8"/>
         </w:numPr>
         <w:spacing w:line="360" w:lineRule="auto"/>
         <w:ind w:left="1080" w:hanging="360"/>
@@ -13213,7 +14475,7 @@
       <w:pPr>
         <w:numPr>
           <w:ilvl w:val="0"/>
-          <w:numId w:val="7"/>
+          <w:numId w:val="8"/>
         </w:numPr>
         <w:spacing w:line="360" w:lineRule="auto"/>
         <w:ind w:left="1080" w:hanging="360"/>
@@ -13260,7 +14522,7 @@
       <w:pPr>
         <w:numPr>
           <w:ilvl w:val="0"/>
-          <w:numId w:val="7"/>
+          <w:numId w:val="8"/>
         </w:numPr>
         <w:spacing w:line="360" w:lineRule="auto"/>
         <w:ind w:left="1080" w:hanging="360"/>
@@ -13307,7 +14569,7 @@
       <w:pPr>
         <w:numPr>
           <w:ilvl w:val="0"/>
-          <w:numId w:val="7"/>
+          <w:numId w:val="8"/>
         </w:numPr>
         <w:spacing w:line="360" w:lineRule="auto"/>
         <w:ind w:left="1080" w:hanging="360"/>
@@ -13354,7 +14616,7 @@
       <w:pPr>
         <w:numPr>
           <w:ilvl w:val="0"/>
-          <w:numId w:val="7"/>
+          <w:numId w:val="8"/>
         </w:numPr>
         <w:spacing w:line="360" w:lineRule="auto"/>
         <w:ind w:left="1080" w:hanging="360"/>
@@ -13379,7 +14641,7 @@
       <w:pPr>
         <w:numPr>
           <w:ilvl w:val="0"/>
-          <w:numId w:val="7"/>
+          <w:numId w:val="8"/>
         </w:numPr>
         <w:spacing w:line="360" w:lineRule="auto"/>
         <w:ind w:left="1080" w:hanging="360"/>
@@ -13404,7 +14666,7 @@
       <w:pPr>
         <w:numPr>
           <w:ilvl w:val="0"/>
-          <w:numId w:val="7"/>
+          <w:numId w:val="8"/>
         </w:numPr>
         <w:spacing w:line="360" w:lineRule="auto"/>
         <w:ind w:left="1080" w:hanging="360"/>
@@ -13451,7 +14713,7 @@
       <w:pPr>
         <w:numPr>
           <w:ilvl w:val="0"/>
-          <w:numId w:val="7"/>
+          <w:numId w:val="8"/>
         </w:numPr>
         <w:spacing w:line="360" w:lineRule="auto"/>
         <w:ind w:left="1080" w:hanging="360"/>
@@ -13498,7 +14760,7 @@
       <w:pPr>
         <w:numPr>
           <w:ilvl w:val="0"/>
-          <w:numId w:val="7"/>
+          <w:numId w:val="8"/>
         </w:numPr>
         <w:spacing w:line="360" w:lineRule="auto"/>
         <w:ind w:left="1080" w:hanging="360"/>
@@ -13554,7 +14816,7 @@
       <w:pPr>
         <w:numPr>
           <w:ilvl w:val="0"/>
-          <w:numId w:val="7"/>
+          <w:numId w:val="8"/>
         </w:numPr>
         <w:spacing w:line="360" w:lineRule="auto"/>
         <w:ind w:left="1080" w:hanging="360"/>
@@ -14027,16 +15289,16 @@
     </w:lvl>
   </w:abstractNum>
   <w:abstractNum w:abstractNumId="2">
-    <w:nsid w:val="CF092B84"/>
+    <w:nsid w:val="CDBFD1E6"/>
     <w:multiLevelType w:val="multilevel"/>
-    <w:tmpl w:val="CF092B84"/>
+    <w:tmpl w:val="CDBFD1E6"/>
     <w:lvl w:ilvl="0" w:tentative="0">
       <w:start w:val="1"/>
       <w:numFmt w:val="decimal"/>
-      <w:lvlText w:val="%1)"/>
+      <w:lvlText w:val="%1."/>
       <w:lvlJc w:val="left"/>
       <w:pPr>
-        <w:ind w:left="720" w:hanging="360"/>
+        <w:ind w:left="1440" w:hanging="360"/>
       </w:pPr>
       <w:rPr>
         <w:u w:val="none"/>
@@ -14045,10 +15307,10 @@
     <w:lvl w:ilvl="1" w:tentative="0">
       <w:start w:val="1"/>
       <w:numFmt w:val="lowerLetter"/>
-      <w:lvlText w:val="%2)"/>
+      <w:lvlText w:val="%2."/>
       <w:lvlJc w:val="left"/>
       <w:pPr>
-        <w:ind w:left="1440" w:hanging="360"/>
+        <w:ind w:left="2160" w:hanging="360"/>
       </w:pPr>
       <w:rPr>
         <w:u w:val="none"/>
@@ -14057,10 +15319,10 @@
     <w:lvl w:ilvl="2" w:tentative="0">
       <w:start w:val="1"/>
       <w:numFmt w:val="lowerRoman"/>
-      <w:lvlText w:val="%3)"/>
+      <w:lvlText w:val="%3."/>
       <w:lvlJc w:val="right"/>
       <w:pPr>
-        <w:ind w:left="2160" w:hanging="360"/>
+        <w:ind w:left="2880" w:hanging="360"/>
       </w:pPr>
       <w:rPr>
         <w:u w:val="none"/>
@@ -14069,10 +15331,10 @@
     <w:lvl w:ilvl="3" w:tentative="0">
       <w:start w:val="1"/>
       <w:numFmt w:val="decimal"/>
-      <w:lvlText w:val="(%4)"/>
+      <w:lvlText w:val="%4."/>
       <w:lvlJc w:val="left"/>
       <w:pPr>
-        <w:ind w:left="2880" w:hanging="360"/>
+        <w:ind w:left="3600" w:hanging="360"/>
       </w:pPr>
       <w:rPr>
         <w:u w:val="none"/>
@@ -14081,10 +15343,10 @@
     <w:lvl w:ilvl="4" w:tentative="0">
       <w:start w:val="1"/>
       <w:numFmt w:val="lowerLetter"/>
-      <w:lvlText w:val="(%5)"/>
+      <w:lvlText w:val="%5."/>
       <w:lvlJc w:val="left"/>
       <w:pPr>
-        <w:ind w:left="3600" w:hanging="360"/>
+        <w:ind w:left="4320" w:hanging="360"/>
       </w:pPr>
       <w:rPr>
         <w:u w:val="none"/>
@@ -14093,10 +15355,10 @@
     <w:lvl w:ilvl="5" w:tentative="0">
       <w:start w:val="1"/>
       <w:numFmt w:val="lowerRoman"/>
-      <w:lvlText w:val="(%6)"/>
+      <w:lvlText w:val="%6."/>
       <w:lvlJc w:val="right"/>
       <w:pPr>
-        <w:ind w:left="4320" w:hanging="360"/>
+        <w:ind w:left="5040" w:hanging="360"/>
       </w:pPr>
       <w:rPr>
         <w:u w:val="none"/>
@@ -14108,7 +15370,7 @@
       <w:lvlText w:val="%7."/>
       <w:lvlJc w:val="left"/>
       <w:pPr>
-        <w:ind w:left="5040" w:hanging="360"/>
+        <w:ind w:left="5760" w:hanging="360"/>
       </w:pPr>
       <w:rPr>
         <w:u w:val="none"/>
@@ -14120,7 +15382,7 @@
       <w:lvlText w:val="%8."/>
       <w:lvlJc w:val="left"/>
       <w:pPr>
-        <w:ind w:left="5760" w:hanging="360"/>
+        <w:ind w:left="6480" w:hanging="360"/>
       </w:pPr>
       <w:rPr>
         <w:u w:val="none"/>
@@ -14132,7 +15394,7 @@
       <w:lvlText w:val="%9."/>
       <w:lvlJc w:val="right"/>
       <w:pPr>
-        <w:ind w:left="6480" w:hanging="360"/>
+        <w:ind w:left="7200" w:hanging="360"/>
       </w:pPr>
       <w:rPr>
         <w:u w:val="none"/>
@@ -14140,119 +15402,6 @@
     </w:lvl>
   </w:abstractNum>
   <w:abstractNum w:abstractNumId="3">
-    <w:nsid w:val="0053208E"/>
-    <w:multiLevelType w:val="multilevel"/>
-    <w:tmpl w:val="0053208E"/>
-    <w:lvl w:ilvl="0" w:tentative="0">
-      <w:start w:val="1"/>
-      <w:numFmt w:val="decimal"/>
-      <w:lvlText w:val="%1."/>
-      <w:lvlJc w:val="left"/>
-      <w:pPr>
-        <w:ind w:left="1440" w:hanging="360"/>
-      </w:pPr>
-      <w:rPr>
-        <w:u w:val="none"/>
-      </w:rPr>
-    </w:lvl>
-    <w:lvl w:ilvl="1" w:tentative="0">
-      <w:start w:val="1"/>
-      <w:numFmt w:val="lowerLetter"/>
-      <w:lvlText w:val="%2."/>
-      <w:lvlJc w:val="left"/>
-      <w:pPr>
-        <w:ind w:left="2160" w:hanging="360"/>
-      </w:pPr>
-      <w:rPr>
-        <w:u w:val="none"/>
-      </w:rPr>
-    </w:lvl>
-    <w:lvl w:ilvl="2" w:tentative="0">
-      <w:start w:val="1"/>
-      <w:numFmt w:val="lowerRoman"/>
-      <w:lvlText w:val="%3."/>
-      <w:lvlJc w:val="right"/>
-      <w:pPr>
-        <w:ind w:left="2880" w:hanging="360"/>
-      </w:pPr>
-      <w:rPr>
-        <w:u w:val="none"/>
-      </w:rPr>
-    </w:lvl>
-    <w:lvl w:ilvl="3" w:tentative="0">
-      <w:start w:val="1"/>
-      <w:numFmt w:val="decimal"/>
-      <w:lvlText w:val="%4."/>
-      <w:lvlJc w:val="left"/>
-      <w:pPr>
-        <w:ind w:left="3600" w:hanging="360"/>
-      </w:pPr>
-      <w:rPr>
-        <w:u w:val="none"/>
-      </w:rPr>
-    </w:lvl>
-    <w:lvl w:ilvl="4" w:tentative="0">
-      <w:start w:val="1"/>
-      <w:numFmt w:val="lowerLetter"/>
-      <w:lvlText w:val="%5."/>
-      <w:lvlJc w:val="left"/>
-      <w:pPr>
-        <w:ind w:left="4320" w:hanging="360"/>
-      </w:pPr>
-      <w:rPr>
-        <w:u w:val="none"/>
-      </w:rPr>
-    </w:lvl>
-    <w:lvl w:ilvl="5" w:tentative="0">
-      <w:start w:val="1"/>
-      <w:numFmt w:val="lowerRoman"/>
-      <w:lvlText w:val="%6."/>
-      <w:lvlJc w:val="right"/>
-      <w:pPr>
-        <w:ind w:left="5040" w:hanging="360"/>
-      </w:pPr>
-      <w:rPr>
-        <w:u w:val="none"/>
-      </w:rPr>
-    </w:lvl>
-    <w:lvl w:ilvl="6" w:tentative="0">
-      <w:start w:val="1"/>
-      <w:numFmt w:val="decimal"/>
-      <w:lvlText w:val="%7."/>
-      <w:lvlJc w:val="left"/>
-      <w:pPr>
-        <w:ind w:left="5760" w:hanging="360"/>
-      </w:pPr>
-      <w:rPr>
-        <w:u w:val="none"/>
-      </w:rPr>
-    </w:lvl>
-    <w:lvl w:ilvl="7" w:tentative="0">
-      <w:start w:val="1"/>
-      <w:numFmt w:val="lowerLetter"/>
-      <w:lvlText w:val="%8."/>
-      <w:lvlJc w:val="left"/>
-      <w:pPr>
-        <w:ind w:left="6480" w:hanging="360"/>
-      </w:pPr>
-      <w:rPr>
-        <w:u w:val="none"/>
-      </w:rPr>
-    </w:lvl>
-    <w:lvl w:ilvl="8" w:tentative="0">
-      <w:start w:val="1"/>
-      <w:numFmt w:val="lowerRoman"/>
-      <w:lvlText w:val="%9."/>
-      <w:lvlJc w:val="right"/>
-      <w:pPr>
-        <w:ind w:left="7200" w:hanging="360"/>
-      </w:pPr>
-      <w:rPr>
-        <w:u w:val="none"/>
-      </w:rPr>
-    </w:lvl>
-  </w:abstractNum>
-  <w:abstractNum w:abstractNumId="4">
     <w:nsid w:val="03D62ECE"/>
     <w:multiLevelType w:val="multilevel"/>
     <w:tmpl w:val="03D62ECE"/>
@@ -14362,6 +15511,27 @@
       </w:pPr>
       <w:rPr>
         <w:u w:val="none"/>
+      </w:rPr>
+    </w:lvl>
+  </w:abstractNum>
+  <w:abstractNum w:abstractNumId="4">
+    <w:nsid w:val="1A07D2BF"/>
+    <w:multiLevelType w:val="singleLevel"/>
+    <w:tmpl w:val="1A07D2BF"/>
+    <w:lvl w:ilvl="0" w:tentative="0">
+      <w:start w:val="1"/>
+      <w:numFmt w:val="bullet"/>
+      <w:lvlText w:val=""/>
+      <w:lvlJc w:val="left"/>
+      <w:pPr>
+        <w:tabs>
+          <w:tab w:val="left" w:pos="1260"/>
+        </w:tabs>
+        <w:ind w:left="1260" w:leftChars="0" w:hanging="420" w:firstLineChars="0"/>
+      </w:pPr>
+      <w:rPr>
+        <w:rFonts w:hint="default" w:ascii="Wingdings" w:hAnsi="Wingdings"/>
+        <w:sz w:val="10"/>
       </w:rPr>
     </w:lvl>
   </w:abstractNum>
@@ -14452,6 +15622,146 @@
     </w:lvl>
   </w:abstractNum>
   <w:abstractNum w:abstractNumId="6">
+    <w:nsid w:val="28E4E2E9"/>
+    <w:multiLevelType w:val="multilevel"/>
+    <w:tmpl w:val="28E4E2E9"/>
+    <w:lvl w:ilvl="0" w:tentative="0">
+      <w:start w:val="1"/>
+      <w:numFmt w:val="decimal"/>
+      <w:lvlText w:val="%1."/>
+      <w:lvlJc w:val="left"/>
+      <w:pPr>
+        <w:tabs>
+          <w:tab w:val="left" w:pos="425"/>
+        </w:tabs>
+        <w:ind w:left="425" w:leftChars="0" w:hanging="425" w:firstLineChars="0"/>
+      </w:pPr>
+      <w:rPr>
+        <w:rFonts w:hint="default"/>
+      </w:rPr>
+    </w:lvl>
+    <w:lvl w:ilvl="1" w:tentative="0">
+      <w:start w:val="1"/>
+      <w:numFmt w:val="decimal"/>
+      <w:lvlText w:val="%1.%2."/>
+      <w:lvlJc w:val="left"/>
+      <w:pPr>
+        <w:tabs>
+          <w:tab w:val="left" w:pos="567"/>
+        </w:tabs>
+        <w:ind w:left="567" w:leftChars="0" w:hanging="567" w:firstLineChars="0"/>
+      </w:pPr>
+      <w:rPr>
+        <w:rFonts w:hint="default"/>
+      </w:rPr>
+    </w:lvl>
+    <w:lvl w:ilvl="2" w:tentative="0">
+      <w:start w:val="1"/>
+      <w:numFmt w:val="decimal"/>
+      <w:lvlText w:val="%1.%2.%3."/>
+      <w:lvlJc w:val="left"/>
+      <w:pPr>
+        <w:tabs>
+          <w:tab w:val="left" w:pos="709"/>
+        </w:tabs>
+        <w:ind w:left="709" w:leftChars="0" w:hanging="709" w:firstLineChars="0"/>
+      </w:pPr>
+      <w:rPr>
+        <w:rFonts w:hint="default"/>
+      </w:rPr>
+    </w:lvl>
+    <w:lvl w:ilvl="3" w:tentative="0">
+      <w:start w:val="1"/>
+      <w:numFmt w:val="decimal"/>
+      <w:lvlText w:val="%1.%2.%3.%4."/>
+      <w:lvlJc w:val="left"/>
+      <w:pPr>
+        <w:tabs>
+          <w:tab w:val="left" w:pos="850"/>
+        </w:tabs>
+        <w:ind w:left="850" w:leftChars="0" w:hanging="850" w:firstLineChars="0"/>
+      </w:pPr>
+      <w:rPr>
+        <w:rFonts w:hint="default"/>
+      </w:rPr>
+    </w:lvl>
+    <w:lvl w:ilvl="4" w:tentative="0">
+      <w:start w:val="1"/>
+      <w:numFmt w:val="decimal"/>
+      <w:lvlText w:val="%1.%2.%3.%4.%5."/>
+      <w:lvlJc w:val="left"/>
+      <w:pPr>
+        <w:tabs>
+          <w:tab w:val="left" w:pos="991"/>
+        </w:tabs>
+        <w:ind w:left="991" w:leftChars="0" w:hanging="991" w:firstLineChars="0"/>
+      </w:pPr>
+      <w:rPr>
+        <w:rFonts w:hint="default"/>
+      </w:rPr>
+    </w:lvl>
+    <w:lvl w:ilvl="5" w:tentative="0">
+      <w:start w:val="1"/>
+      <w:numFmt w:val="decimal"/>
+      <w:lvlText w:val="%1.%2.%3.%4.%5.%6."/>
+      <w:lvlJc w:val="left"/>
+      <w:pPr>
+        <w:tabs>
+          <w:tab w:val="left" w:pos="1134"/>
+        </w:tabs>
+        <w:ind w:left="1134" w:leftChars="0" w:hanging="1134" w:firstLineChars="0"/>
+      </w:pPr>
+      <w:rPr>
+        <w:rFonts w:hint="default"/>
+      </w:rPr>
+    </w:lvl>
+    <w:lvl w:ilvl="6" w:tentative="0">
+      <w:start w:val="1"/>
+      <w:numFmt w:val="decimal"/>
+      <w:lvlText w:val="%1.%2.%3.%4.%5.%6.%7."/>
+      <w:lvlJc w:val="left"/>
+      <w:pPr>
+        <w:tabs>
+          <w:tab w:val="left" w:pos="1275"/>
+        </w:tabs>
+        <w:ind w:left="1275" w:leftChars="0" w:hanging="1275" w:firstLineChars="0"/>
+      </w:pPr>
+      <w:rPr>
+        <w:rFonts w:hint="default"/>
+      </w:rPr>
+    </w:lvl>
+    <w:lvl w:ilvl="7" w:tentative="0">
+      <w:start w:val="1"/>
+      <w:numFmt w:val="decimal"/>
+      <w:lvlText w:val="%1.%2.%3.%4.%5.%6.%7.%8."/>
+      <w:lvlJc w:val="left"/>
+      <w:pPr>
+        <w:tabs>
+          <w:tab w:val="left" w:pos="1418"/>
+        </w:tabs>
+        <w:ind w:left="1418" w:leftChars="0" w:hanging="1418" w:firstLineChars="0"/>
+      </w:pPr>
+      <w:rPr>
+        <w:rFonts w:hint="default"/>
+      </w:rPr>
+    </w:lvl>
+    <w:lvl w:ilvl="8" w:tentative="0">
+      <w:start w:val="1"/>
+      <w:numFmt w:val="decimal"/>
+      <w:lvlText w:val="%1.%2.%3.%4.%5.%6.%7.%8.%9."/>
+      <w:lvlJc w:val="left"/>
+      <w:pPr>
+        <w:tabs>
+          <w:tab w:val="left" w:pos="1558"/>
+        </w:tabs>
+        <w:ind w:left="1558" w:leftChars="0" w:hanging="1558" w:firstLineChars="0"/>
+      </w:pPr>
+      <w:rPr>
+        <w:rFonts w:hint="default"/>
+      </w:rPr>
+    </w:lvl>
+  </w:abstractNum>
+  <w:abstractNum w:abstractNumId="7">
     <w:nsid w:val="59ADCABA"/>
     <w:multiLevelType w:val="multilevel"/>
     <w:tmpl w:val="59ADCABA"/>
@@ -14565,24 +15875,27 @@
     </w:lvl>
   </w:abstractNum>
   <w:num w:numId="1">
-    <w:abstractNumId w:val="3"/>
+    <w:abstractNumId w:val="6"/>
   </w:num>
   <w:num w:numId="2">
-    <w:abstractNumId w:val="2"/>
+    <w:abstractNumId w:val="4"/>
   </w:num>
   <w:num w:numId="3">
-    <w:abstractNumId w:val="6"/>
+    <w:abstractNumId w:val="7"/>
   </w:num>
   <w:num w:numId="4">
     <w:abstractNumId w:val="1"/>
   </w:num>
   <w:num w:numId="5">
+    <w:abstractNumId w:val="2"/>
+  </w:num>
+  <w:num w:numId="6">
     <w:abstractNumId w:val="0"/>
   </w:num>
-  <w:num w:numId="6">
-    <w:abstractNumId w:val="4"/>
+  <w:num w:numId="7">
+    <w:abstractNumId w:val="3"/>
   </w:num>
-  <w:num w:numId="7">
+  <w:num w:numId="8">
     <w:abstractNumId w:val="5"/>
   </w:num>
 </w:numbering>
@@ -14593,7 +15906,7 @@
   <w:docDefaults>
     <w:rPrDefault>
       <w:rPr>
-        <w:rFonts w:ascii="Arial" w:hAnsi="Arial" w:eastAsia="Arial" w:cs="Arial"/>
+        <w:rFonts w:ascii="Times New Roman" w:hAnsi="Times New Roman" w:eastAsia="SimSun" w:cs="Times New Roman"/>
       </w:rPr>
     </w:rPrDefault>
     <w:pPrDefault/>
@@ -14702,7 +16015,7 @@
     <w:lsdException w:unhideWhenUsed="0" w:uiPriority="0" w:semiHidden="0" w:name="HTML Sample"/>
     <w:lsdException w:unhideWhenUsed="0" w:uiPriority="0" w:semiHidden="0" w:name="HTML Typewriter"/>
     <w:lsdException w:unhideWhenUsed="0" w:uiPriority="0" w:semiHidden="0" w:name="HTML Variable"/>
-    <w:lsdException w:unhideWhenUsed="0" w:uiPriority="0" w:name="Normal Table"/>
+    <w:lsdException w:qFormat="1" w:unhideWhenUsed="0" w:uiPriority="0" w:name="Normal Table"/>
     <w:lsdException w:unhideWhenUsed="0" w:uiPriority="0" w:semiHidden="0" w:name="annotation subject"/>
     <w:lsdException w:unhideWhenUsed="0" w:uiPriority="0" w:semiHidden="0" w:name="Table Simple 1"/>
     <w:lsdException w:unhideWhenUsed="0" w:uiPriority="0" w:semiHidden="0" w:name="Table Simple 2"/>
@@ -14875,6 +16188,7 @@
   <w:style w:type="table" w:default="1" w:styleId="9">
     <w:name w:val="Normal Table"/>
     <w:semiHidden/>
+    <w:qFormat/>
     <w:uiPriority w:val="0"/>
     <w:tblPr>
       <w:tblCellMar>
@@ -14911,6 +16225,21 @@
     </w:rPr>
   </w:style>
   <w:style w:type="paragraph" w:styleId="12">
+    <w:name w:val="Normal (Web)"/>
+    <w:uiPriority w:val="0"/>
+    <w:pPr>
+      <w:spacing w:before="0" w:beforeAutospacing="1" w:after="0" w:afterAutospacing="1"/>
+      <w:ind w:left="0" w:right="0"/>
+      <w:jc w:val="left"/>
+    </w:pPr>
+    <w:rPr>
+      <w:kern w:val="0"/>
+      <w:sz w:val="24"/>
+      <w:szCs w:val="24"/>
+      <w:lang w:val="en-US" w:eastAsia="zh-CN" w:bidi="ar"/>
+    </w:rPr>
+  </w:style>
+  <w:style w:type="paragraph" w:styleId="13">
     <w:name w:val="Subtitle"/>
     <w:basedOn w:val="1"/>
     <w:next w:val="1"/>
@@ -14929,30 +16258,13 @@
       <w:szCs w:val="30"/>
     </w:rPr>
   </w:style>
-  <w:style w:type="table" w:customStyle="1" w:styleId="13">
+  <w:style w:type="table" w:customStyle="1" w:styleId="14">
     <w:name w:val="Table Normal"/>
     <w:uiPriority w:val="0"/>
   </w:style>
-  <w:style w:type="table" w:customStyle="1" w:styleId="14">
+  <w:style w:type="table" w:customStyle="1" w:styleId="15">
     <w:name w:val="_Style 10"/>
-    <w:basedOn w:val="13"/>
-    <w:qFormat/>
-    <w:uiPriority w:val="0"/>
-    <w:pPr>
-      <w:spacing w:after="0" w:line="240" w:lineRule="auto"/>
-    </w:pPr>
-    <w:tblPr>
-      <w:tblCellMar>
-        <w:top w:w="0" w:type="dxa"/>
-        <w:left w:w="108" w:type="dxa"/>
-        <w:bottom w:w="0" w:type="dxa"/>
-        <w:right w:w="108" w:type="dxa"/>
-      </w:tblCellMar>
-    </w:tblPr>
-  </w:style>
-  <w:style w:type="table" w:customStyle="1" w:styleId="15">
-    <w:name w:val="_Style 11"/>
-    <w:basedOn w:val="13"/>
+    <w:basedOn w:val="14"/>
     <w:qFormat/>
     <w:uiPriority w:val="0"/>
     <w:pPr>
@@ -14968,8 +16280,9 @@
     </w:tblPr>
   </w:style>
   <w:style w:type="table" w:customStyle="1" w:styleId="16">
-    <w:name w:val="_Style 12"/>
-    <w:basedOn w:val="13"/>
+    <w:name w:val="_Style 11"/>
+    <w:basedOn w:val="14"/>
+    <w:qFormat/>
     <w:uiPriority w:val="0"/>
     <w:pPr>
       <w:spacing w:after="0" w:line="240" w:lineRule="auto"/>
@@ -14984,8 +16297,8 @@
     </w:tblPr>
   </w:style>
   <w:style w:type="table" w:customStyle="1" w:styleId="17">
-    <w:name w:val="_Style 13"/>
-    <w:basedOn w:val="13"/>
+    <w:name w:val="_Style 12"/>
+    <w:basedOn w:val="14"/>
     <w:uiPriority w:val="0"/>
     <w:pPr>
       <w:spacing w:after="0" w:line="240" w:lineRule="auto"/>
@@ -15000,8 +16313,9 @@
     </w:tblPr>
   </w:style>
   <w:style w:type="table" w:customStyle="1" w:styleId="18">
-    <w:name w:val="_Style 14"/>
-    <w:basedOn w:val="13"/>
+    <w:name w:val="_Style 13"/>
+    <w:basedOn w:val="14"/>
+    <w:qFormat/>
     <w:uiPriority w:val="0"/>
     <w:pPr>
       <w:spacing w:after="0" w:line="240" w:lineRule="auto"/>
@@ -15016,8 +16330,9 @@
     </w:tblPr>
   </w:style>
   <w:style w:type="table" w:customStyle="1" w:styleId="19">
-    <w:name w:val="_Style 15"/>
-    <w:basedOn w:val="13"/>
+    <w:name w:val="_Style 14"/>
+    <w:basedOn w:val="14"/>
+    <w:qFormat/>
     <w:uiPriority w:val="0"/>
     <w:pPr>
       <w:spacing w:after="0" w:line="240" w:lineRule="auto"/>
@@ -15032,21 +16347,8 @@
     </w:tblPr>
   </w:style>
   <w:style w:type="table" w:customStyle="1" w:styleId="20">
-    <w:name w:val="_Style 16"/>
-    <w:basedOn w:val="13"/>
-    <w:uiPriority w:val="0"/>
-    <w:tblPr>
-      <w:tblCellMar>
-        <w:top w:w="100" w:type="dxa"/>
-        <w:left w:w="100" w:type="dxa"/>
-        <w:bottom w:w="100" w:type="dxa"/>
-        <w:right w:w="100" w:type="dxa"/>
-      </w:tblCellMar>
-    </w:tblPr>
-  </w:style>
-  <w:style w:type="table" w:customStyle="1" w:styleId="21">
-    <w:name w:val="_Style 17"/>
-    <w:basedOn w:val="13"/>
+    <w:name w:val="_Style 15"/>
+    <w:basedOn w:val="14"/>
     <w:uiPriority w:val="0"/>
     <w:pPr>
       <w:spacing w:after="0" w:line="240" w:lineRule="auto"/>
@@ -15060,9 +16362,24 @@
       </w:tblCellMar>
     </w:tblPr>
   </w:style>
+  <w:style w:type="table" w:customStyle="1" w:styleId="21">
+    <w:name w:val="_Style 16"/>
+    <w:basedOn w:val="14"/>
+    <w:qFormat/>
+    <w:uiPriority w:val="0"/>
+    <w:tblPr>
+      <w:tblCellMar>
+        <w:top w:w="100" w:type="dxa"/>
+        <w:left w:w="100" w:type="dxa"/>
+        <w:bottom w:w="100" w:type="dxa"/>
+        <w:right w:w="100" w:type="dxa"/>
+      </w:tblCellMar>
+    </w:tblPr>
+  </w:style>
   <w:style w:type="table" w:customStyle="1" w:styleId="22">
-    <w:name w:val="_Style 18"/>
-    <w:basedOn w:val="13"/>
+    <w:name w:val="_Style 17"/>
+    <w:basedOn w:val="14"/>
+    <w:qFormat/>
     <w:uiPriority w:val="0"/>
     <w:pPr>
       <w:spacing w:after="0" w:line="240" w:lineRule="auto"/>
@@ -15077,8 +16394,25 @@
     </w:tblPr>
   </w:style>
   <w:style w:type="table" w:customStyle="1" w:styleId="23">
+    <w:name w:val="_Style 18"/>
+    <w:basedOn w:val="14"/>
+    <w:uiPriority w:val="0"/>
+    <w:pPr>
+      <w:spacing w:after="0" w:line="240" w:lineRule="auto"/>
+    </w:pPr>
+    <w:tblPr>
+      <w:tblCellMar>
+        <w:top w:w="0" w:type="dxa"/>
+        <w:left w:w="108" w:type="dxa"/>
+        <w:bottom w:w="0" w:type="dxa"/>
+        <w:right w:w="108" w:type="dxa"/>
+      </w:tblCellMar>
+    </w:tblPr>
+  </w:style>
+  <w:style w:type="table" w:customStyle="1" w:styleId="24">
     <w:name w:val="_Style 19"/>
-    <w:basedOn w:val="13"/>
+    <w:basedOn w:val="14"/>
+    <w:qFormat/>
     <w:uiPriority w:val="0"/>
     <w:pPr>
       <w:spacing w:after="0" w:line="240" w:lineRule="auto"/>

</xml_diff>

<commit_message>
another large commitgit stgit st
</commit_message>
<xml_diff>
--- a/Курсова робота.docx
+++ b/Курсова робота.docx
@@ -997,6 +997,12 @@
             <w:insideH w:val="single" w:color="000000" w:sz="4" w:space="0"/>
             <w:insideV w:val="single" w:color="000000" w:sz="4" w:space="0"/>
           </w:tblBorders>
+          <w:tblCellMar>
+            <w:top w:w="0" w:type="dxa"/>
+            <w:left w:w="108" w:type="dxa"/>
+            <w:bottom w:w="0" w:type="dxa"/>
+            <w:right w:w="108" w:type="dxa"/>
+          </w:tblCellMar>
         </w:tblPrEx>
         <w:trPr>
           <w:trHeight w:val="383" w:hRule="atLeast"/>
@@ -1152,6 +1158,12 @@
             <w:insideH w:val="single" w:color="000000" w:sz="4" w:space="0"/>
             <w:insideV w:val="single" w:color="000000" w:sz="4" w:space="0"/>
           </w:tblBorders>
+          <w:tblCellMar>
+            <w:top w:w="0" w:type="dxa"/>
+            <w:left w:w="108" w:type="dxa"/>
+            <w:bottom w:w="0" w:type="dxa"/>
+            <w:right w:w="108" w:type="dxa"/>
+          </w:tblCellMar>
         </w:tblPrEx>
         <w:trPr>
           <w:trHeight w:val="276" w:hRule="atLeast"/>
@@ -1822,6 +1834,12 @@
             <w:insideH w:val="single" w:color="000000" w:sz="4" w:space="0"/>
             <w:insideV w:val="single" w:color="000000" w:sz="4" w:space="0"/>
           </w:tblBorders>
+          <w:tblCellMar>
+            <w:top w:w="0" w:type="dxa"/>
+            <w:left w:w="108" w:type="dxa"/>
+            <w:bottom w:w="0" w:type="dxa"/>
+            <w:right w:w="108" w:type="dxa"/>
+          </w:tblCellMar>
         </w:tblPrEx>
         <w:trPr>
           <w:trHeight w:val="308" w:hRule="atLeast"/>
@@ -3436,12 +3454,6 @@
             <w:insideH w:val="none" w:color="000000" w:sz="0" w:space="0"/>
             <w:insideV w:val="none" w:color="000000" w:sz="0" w:space="0"/>
           </w:tblBorders>
-          <w:tblCellMar>
-            <w:top w:w="100" w:type="dxa"/>
-            <w:left w:w="100" w:type="dxa"/>
-            <w:bottom w:w="100" w:type="dxa"/>
-            <w:right w:w="100" w:type="dxa"/>
-          </w:tblCellMar>
         </w:tblPrEx>
         <w:trPr>
           <w:trHeight w:val="935" w:hRule="atLeast"/>
@@ -5615,21 +5627,17 @@
     <w:p>
       <w:pPr>
         <w:pStyle w:val="3"/>
-        <w:spacing w:after="160" w:line="360" w:lineRule="auto"/>
+        <w:bidi w:val="0"/>
         <w:jc w:val="center"/>
         <w:rPr>
           <w:rFonts w:ascii="Times New Roman" w:hAnsi="Times New Roman" w:eastAsia="Times New Roman" w:cs="Times New Roman"/>
-          <w:sz w:val="28"/>
           <w:szCs w:val="28"/>
         </w:rPr>
       </w:pPr>
       <w:bookmarkStart w:id="0" w:name="_Toc1762"/>
-      <w:bookmarkStart w:id="1" w:name="_Toc7186"/>
-      <w:r>
-        <w:rPr>
-          <w:rFonts w:ascii="Times New Roman" w:hAnsi="Times New Roman" w:eastAsia="Times New Roman" w:cs="Times New Roman"/>
-          <w:sz w:val="28"/>
-          <w:szCs w:val="28"/>
+      <w:bookmarkStart w:id="1" w:name="_Toc24368"/>
+      <w:r>
+        <w:rPr>
           <w:rtl w:val="0"/>
         </w:rPr>
         <w:t>АНОТАЦІЯ</w:t>
@@ -6138,25 +6146,23 @@
     </w:p>
     <w:p>
       <w:pPr>
-        <w:spacing w:after="160" w:line="360" w:lineRule="auto"/>
-        <w:ind w:firstLine="709"/>
+        <w:pStyle w:val="3"/>
+        <w:bidi w:val="0"/>
         <w:jc w:val="center"/>
         <w:rPr>
           <w:rFonts w:ascii="Times New Roman" w:hAnsi="Times New Roman" w:eastAsia="Times New Roman" w:cs="Times New Roman"/>
-          <w:sz w:val="28"/>
-          <w:szCs w:val="28"/>
-          <w:rtl w:val="0"/>
-        </w:rPr>
-      </w:pPr>
-      <w:r>
-        <w:rPr>
-          <w:rFonts w:ascii="Times New Roman" w:hAnsi="Times New Roman" w:eastAsia="Times New Roman" w:cs="Times New Roman"/>
-          <w:sz w:val="28"/>
-          <w:szCs w:val="28"/>
+          <w:szCs w:val="28"/>
+          <w:rtl w:val="0"/>
+        </w:rPr>
+      </w:pPr>
+      <w:bookmarkStart w:id="2" w:name="_Toc26000"/>
+      <w:r>
+        <w:rPr>
           <w:rtl w:val="0"/>
         </w:rPr>
         <w:t>ЗМІСТ</w:t>
       </w:r>
+      <w:bookmarkEnd w:id="2"/>
     </w:p>
     <w:p>
       <w:pPr>
@@ -6201,7 +6207,7 @@
           <w:rFonts w:ascii="Times New Roman" w:hAnsi="Times New Roman" w:eastAsia="Times New Roman" w:cs="Times New Roman"/>
           <w:szCs w:val="28"/>
         </w:rPr>
-        <w:instrText xml:space="preserve"> HYPERLINK \l _Toc7186 </w:instrText>
+        <w:instrText xml:space="preserve"> HYPERLINK \l _Toc24368 </w:instrText>
       </w:r>
       <w:r>
         <w:rPr>
@@ -6212,8 +6218,6 @@
       </w:r>
       <w:r>
         <w:rPr>
-          <w:rFonts w:ascii="Times New Roman" w:hAnsi="Times New Roman" w:eastAsia="Times New Roman" w:cs="Times New Roman"/>
-          <w:szCs w:val="28"/>
           <w:rtl w:val="0"/>
         </w:rPr>
         <w:t>АНОТАЦІЯ</w:t>
@@ -6225,7 +6229,7 @@
         <w:fldChar w:fldCharType="begin"/>
       </w:r>
       <w:r>
-        <w:instrText xml:space="preserve"> PAGEREF _Toc7186 \h </w:instrText>
+        <w:instrText xml:space="preserve"> PAGEREF _Toc24368 \h </w:instrText>
       </w:r>
       <w:r>
         <w:fldChar w:fldCharType="separate"/>
@@ -6263,7 +6267,7 @@
           <w:rFonts w:ascii="Times New Roman" w:hAnsi="Times New Roman" w:eastAsia="Times New Roman" w:cs="Times New Roman"/>
           <w:szCs w:val="28"/>
         </w:rPr>
-        <w:instrText xml:space="preserve"> HYPERLINK \l _Toc21767 </w:instrText>
+        <w:instrText xml:space="preserve"> HYPERLINK \l _Toc26000 </w:instrText>
       </w:r>
       <w:r>
         <w:rPr>
@@ -6274,11 +6278,9 @@
       </w:r>
       <w:r>
         <w:rPr>
-          <w:rFonts w:ascii="Times New Roman" w:hAnsi="Times New Roman" w:eastAsia="Times New Roman" w:cs="Times New Roman"/>
-          <w:szCs w:val="28"/>
-          <w:rtl w:val="0"/>
-        </w:rPr>
-        <w:t>ВСТУП</w:t>
+          <w:rtl w:val="0"/>
+        </w:rPr>
+        <w:t>ЗМІСТ</w:t>
       </w:r>
       <w:r>
         <w:tab/>
@@ -6287,13 +6289,13 @@
         <w:fldChar w:fldCharType="begin"/>
       </w:r>
       <w:r>
-        <w:instrText xml:space="preserve"> PAGEREF _Toc21767 \h </w:instrText>
+        <w:instrText xml:space="preserve"> PAGEREF _Toc26000 \h </w:instrText>
       </w:r>
       <w:r>
         <w:fldChar w:fldCharType="separate"/>
       </w:r>
       <w:r>
-        <w:t>5</w:t>
+        <w:t>4</w:t>
       </w:r>
       <w:r>
         <w:fldChar w:fldCharType="end"/>
@@ -6325,7 +6327,7 @@
           <w:rFonts w:ascii="Times New Roman" w:hAnsi="Times New Roman" w:eastAsia="Times New Roman" w:cs="Times New Roman"/>
           <w:szCs w:val="28"/>
         </w:rPr>
-        <w:instrText xml:space="preserve"> HYPERLINK \l _Toc9786 </w:instrText>
+        <w:instrText xml:space="preserve"> HYPERLINK \l _Toc21063 </w:instrText>
       </w:r>
       <w:r>
         <w:rPr>
@@ -6336,18 +6338,9 @@
       </w:r>
       <w:r>
         <w:rPr>
-          <w:rFonts w:hint="default" w:ascii="Times New Roman" w:hAnsi="Times New Roman" w:eastAsia="Times New Roman" w:cs="Times New Roman"/>
-          <w:szCs w:val="28"/>
-        </w:rPr>
-        <w:t xml:space="preserve">1. </w:t>
-      </w:r>
-      <w:r>
-        <w:rPr>
-          <w:rFonts w:ascii="Times New Roman" w:hAnsi="Times New Roman" w:eastAsia="Times New Roman" w:cs="Times New Roman"/>
-          <w:szCs w:val="28"/>
-          <w:rtl w:val="0"/>
-        </w:rPr>
-        <w:t>ПОСТАНОВКА ЗАДАЧІ</w:t>
+          <w:rtl w:val="0"/>
+        </w:rPr>
+        <w:t>ВСТУП</w:t>
       </w:r>
       <w:r>
         <w:tab/>
@@ -6356,13 +6349,13 @@
         <w:fldChar w:fldCharType="begin"/>
       </w:r>
       <w:r>
-        <w:instrText xml:space="preserve"> PAGEREF _Toc9786 \h </w:instrText>
+        <w:instrText xml:space="preserve"> PAGEREF _Toc21063 \h </w:instrText>
       </w:r>
       <w:r>
         <w:fldChar w:fldCharType="separate"/>
       </w:r>
       <w:r>
-        <w:t>6</w:t>
+        <w:t>5</w:t>
       </w:r>
       <w:r>
         <w:fldChar w:fldCharType="end"/>
@@ -6394,7 +6387,7 @@
           <w:rFonts w:ascii="Times New Roman" w:hAnsi="Times New Roman" w:eastAsia="Times New Roman" w:cs="Times New Roman"/>
           <w:szCs w:val="28"/>
         </w:rPr>
-        <w:instrText xml:space="preserve"> HYPERLINK \l _Toc8346 </w:instrText>
+        <w:instrText xml:space="preserve"> HYPERLINK \l _Toc395 </w:instrText>
       </w:r>
       <w:r>
         <w:rPr>
@@ -6405,20 +6398,16 @@
       </w:r>
       <w:r>
         <w:rPr>
-          <w:rFonts w:hint="default" w:eastAsia="Times New Roman" w:cs="Times New Roman"/>
-          <w:szCs w:val="28"/>
-          <w:rtl w:val="0"/>
-          <w:lang w:val="en-US"/>
-        </w:rPr>
-        <w:t xml:space="preserve">2. </w:t>
-      </w:r>
-      <w:r>
-        <w:rPr>
-          <w:rFonts w:ascii="Times New Roman" w:hAnsi="Times New Roman" w:eastAsia="Times New Roman" w:cs="Times New Roman"/>
-          <w:szCs w:val="28"/>
-          <w:rtl w:val="0"/>
-        </w:rPr>
-        <w:t>АНАЛІЗ ПРЕДМЕТНОЇ ОБЛАСТІ</w:t>
+          <w:rFonts w:hint="default" w:ascii="Times New Roman" w:hAnsi="Times New Roman" w:eastAsia="Times New Roman" w:cs="Times New Roman"/>
+          <w:szCs w:val="28"/>
+        </w:rPr>
+        <w:t xml:space="preserve">1. </w:t>
+      </w:r>
+      <w:r>
+        <w:rPr>
+          <w:rtl w:val="0"/>
+        </w:rPr>
+        <w:t>ПОСТАНОВКА ЗАДАЧІ</w:t>
       </w:r>
       <w:r>
         <w:tab/>
@@ -6427,13 +6416,13 @@
         <w:fldChar w:fldCharType="begin"/>
       </w:r>
       <w:r>
-        <w:instrText xml:space="preserve"> PAGEREF _Toc8346 \h </w:instrText>
+        <w:instrText xml:space="preserve"> PAGEREF _Toc395 \h </w:instrText>
       </w:r>
       <w:r>
         <w:fldChar w:fldCharType="separate"/>
       </w:r>
       <w:r>
-        <w:t>7</w:t>
+        <w:t>6</w:t>
       </w:r>
       <w:r>
         <w:fldChar w:fldCharType="end"/>
@@ -6465,7 +6454,7 @@
           <w:rFonts w:ascii="Times New Roman" w:hAnsi="Times New Roman" w:eastAsia="Times New Roman" w:cs="Times New Roman"/>
           <w:szCs w:val="28"/>
         </w:rPr>
-        <w:instrText xml:space="preserve"> HYPERLINK \l _Toc259 </w:instrText>
+        <w:instrText xml:space="preserve"> HYPERLINK \l _Toc29883 </w:instrText>
       </w:r>
       <w:r>
         <w:rPr>
@@ -6479,12 +6468,77 @@
           <w:rFonts w:hint="default" w:ascii="Times New Roman" w:hAnsi="Times New Roman" w:eastAsia="Times New Roman" w:cs="Times New Roman"/>
           <w:szCs w:val="28"/>
         </w:rPr>
+        <w:t xml:space="preserve">2. </w:t>
+      </w:r>
+      <w:r>
+        <w:rPr>
+          <w:rtl w:val="0"/>
+        </w:rPr>
+        <w:t>АНАЛІЗ ПРЕДМЕТНОЇ ОБЛАСТІ</w:t>
+      </w:r>
+      <w:r>
+        <w:tab/>
+      </w:r>
+      <w:r>
+        <w:fldChar w:fldCharType="begin"/>
+      </w:r>
+      <w:r>
+        <w:instrText xml:space="preserve"> PAGEREF _Toc29883 \h </w:instrText>
+      </w:r>
+      <w:r>
+        <w:fldChar w:fldCharType="separate"/>
+      </w:r>
+      <w:r>
+        <w:t>7</w:t>
+      </w:r>
+      <w:r>
+        <w:fldChar w:fldCharType="end"/>
+      </w:r>
+      <w:r>
+        <w:rPr>
+          <w:rFonts w:ascii="Times New Roman" w:hAnsi="Times New Roman" w:eastAsia="Times New Roman" w:cs="Times New Roman"/>
+          <w:szCs w:val="28"/>
+        </w:rPr>
+        <w:fldChar w:fldCharType="end"/>
+      </w:r>
+    </w:p>
+    <w:p>
+      <w:pPr>
+        <w:pStyle w:val="12"/>
+        <w:tabs>
+          <w:tab w:val="right" w:leader="middleDot" w:pos="9640"/>
+        </w:tabs>
+      </w:pPr>
+      <w:r>
+        <w:rPr>
+          <w:rFonts w:ascii="Times New Roman" w:hAnsi="Times New Roman" w:eastAsia="Times New Roman" w:cs="Times New Roman"/>
+          <w:szCs w:val="28"/>
+        </w:rPr>
+        <w:fldChar w:fldCharType="begin"/>
+      </w:r>
+      <w:r>
+        <w:rPr>
+          <w:rFonts w:ascii="Times New Roman" w:hAnsi="Times New Roman" w:eastAsia="Times New Roman" w:cs="Times New Roman"/>
+          <w:szCs w:val="28"/>
+        </w:rPr>
+        <w:instrText xml:space="preserve"> HYPERLINK \l _Toc13477 </w:instrText>
+      </w:r>
+      <w:r>
+        <w:rPr>
+          <w:rFonts w:ascii="Times New Roman" w:hAnsi="Times New Roman" w:eastAsia="Times New Roman" w:cs="Times New Roman"/>
+          <w:szCs w:val="28"/>
+        </w:rPr>
+        <w:fldChar w:fldCharType="separate"/>
+      </w:r>
+      <w:r>
+        <w:rPr>
+          <w:rFonts w:hint="default" w:ascii="Times New Roman" w:hAnsi="Times New Roman" w:eastAsia="Times New Roman" w:cs="Times New Roman"/>
+          <w:szCs w:val="28"/>
+        </w:rPr>
         <w:t xml:space="preserve">3. </w:t>
       </w:r>
       <w:r>
         <w:rPr>
-          <w:rFonts w:ascii="Times New Roman" w:hAnsi="Times New Roman" w:eastAsia="Times New Roman" w:cs="Times New Roman"/>
-          <w:szCs w:val="28"/>
           <w:rtl w:val="0"/>
         </w:rPr>
         <w:t>РОЗРОБКА СХОВИЩА ДАНИХ</w:t>
@@ -6496,7 +6550,7 @@
         <w:fldChar w:fldCharType="begin"/>
       </w:r>
       <w:r>
-        <w:instrText xml:space="preserve"> PAGEREF _Toc259 \h </w:instrText>
+        <w:instrText xml:space="preserve"> PAGEREF _Toc13477 \h </w:instrText>
       </w:r>
       <w:r>
         <w:fldChar w:fldCharType="separate"/>
@@ -6534,7 +6588,7 @@
           <w:rFonts w:ascii="Times New Roman" w:hAnsi="Times New Roman" w:eastAsia="Times New Roman" w:cs="Times New Roman"/>
           <w:szCs w:val="28"/>
         </w:rPr>
-        <w:instrText xml:space="preserve"> HYPERLINK \l _Toc25821 </w:instrText>
+        <w:instrText xml:space="preserve"> HYPERLINK \l _Toc4903 </w:instrText>
       </w:r>
       <w:r>
         <w:rPr>
@@ -6565,7 +6619,7 @@
         <w:fldChar w:fldCharType="begin"/>
       </w:r>
       <w:r>
-        <w:instrText xml:space="preserve"> PAGEREF _Toc25821 \h </w:instrText>
+        <w:instrText xml:space="preserve"> PAGEREF _Toc4903 \h </w:instrText>
       </w:r>
       <w:r>
         <w:fldChar w:fldCharType="separate"/>
@@ -6603,7 +6657,7 @@
           <w:rFonts w:ascii="Times New Roman" w:hAnsi="Times New Roman" w:eastAsia="Times New Roman" w:cs="Times New Roman"/>
           <w:szCs w:val="28"/>
         </w:rPr>
-        <w:instrText xml:space="preserve"> HYPERLINK \l _Toc3842 </w:instrText>
+        <w:instrText xml:space="preserve"> HYPERLINK \l _Toc7379 </w:instrText>
       </w:r>
       <w:r>
         <w:rPr>
@@ -6716,7 +6770,7 @@
         <w:fldChar w:fldCharType="begin"/>
       </w:r>
       <w:r>
-        <w:instrText xml:space="preserve"> PAGEREF _Toc3842 \h </w:instrText>
+        <w:instrText xml:space="preserve"> PAGEREF _Toc7379 \h </w:instrText>
       </w:r>
       <w:r>
         <w:fldChar w:fldCharType="separate"/>
@@ -6754,7 +6808,7 @@
           <w:rFonts w:ascii="Times New Roman" w:hAnsi="Times New Roman" w:eastAsia="Times New Roman" w:cs="Times New Roman"/>
           <w:szCs w:val="28"/>
         </w:rPr>
-        <w:instrText xml:space="preserve"> HYPERLINK \l _Toc8363 </w:instrText>
+        <w:instrText xml:space="preserve"> HYPERLINK \l _Toc20585 </w:instrText>
       </w:r>
       <w:r>
         <w:rPr>
@@ -6808,7 +6862,7 @@
         <w:fldChar w:fldCharType="begin"/>
       </w:r>
       <w:r>
-        <w:instrText xml:space="preserve"> PAGEREF _Toc8363 \h </w:instrText>
+        <w:instrText xml:space="preserve"> PAGEREF _Toc20585 \h </w:instrText>
       </w:r>
       <w:r>
         <w:fldChar w:fldCharType="separate"/>
@@ -6846,7 +6900,7 @@
           <w:rFonts w:ascii="Times New Roman" w:hAnsi="Times New Roman" w:eastAsia="Times New Roman" w:cs="Times New Roman"/>
           <w:szCs w:val="28"/>
         </w:rPr>
-        <w:instrText xml:space="preserve"> HYPERLINK \l _Toc18390 </w:instrText>
+        <w:instrText xml:space="preserve"> HYPERLINK \l _Toc17228 </w:instrText>
       </w:r>
       <w:r>
         <w:rPr>
@@ -6902,7 +6956,7 @@
         <w:fldChar w:fldCharType="begin"/>
       </w:r>
       <w:r>
-        <w:instrText xml:space="preserve"> PAGEREF _Toc18390 \h </w:instrText>
+        <w:instrText xml:space="preserve"> PAGEREF _Toc17228 \h </w:instrText>
       </w:r>
       <w:r>
         <w:fldChar w:fldCharType="separate"/>
@@ -6940,7 +6994,7 @@
           <w:rFonts w:ascii="Times New Roman" w:hAnsi="Times New Roman" w:eastAsia="Times New Roman" w:cs="Times New Roman"/>
           <w:szCs w:val="28"/>
         </w:rPr>
-        <w:instrText xml:space="preserve"> HYPERLINK \l _Toc22671 </w:instrText>
+        <w:instrText xml:space="preserve"> HYPERLINK \l _Toc869 </w:instrText>
       </w:r>
       <w:r>
         <w:rPr>
@@ -6986,7 +7040,7 @@
         <w:fldChar w:fldCharType="begin"/>
       </w:r>
       <w:r>
-        <w:instrText xml:space="preserve"> PAGEREF _Toc22671 \h </w:instrText>
+        <w:instrText xml:space="preserve"> PAGEREF _Toc869 \h </w:instrText>
       </w:r>
       <w:r>
         <w:fldChar w:fldCharType="separate"/>
@@ -7024,7 +7078,7 @@
           <w:rFonts w:ascii="Times New Roman" w:hAnsi="Times New Roman" w:eastAsia="Times New Roman" w:cs="Times New Roman"/>
           <w:szCs w:val="28"/>
         </w:rPr>
-        <w:instrText xml:space="preserve"> HYPERLINK \l _Toc931 </w:instrText>
+        <w:instrText xml:space="preserve"> HYPERLINK \l _Toc29635 </w:instrText>
       </w:r>
       <w:r>
         <w:rPr>
@@ -7064,7 +7118,7 @@
         <w:fldChar w:fldCharType="begin"/>
       </w:r>
       <w:r>
-        <w:instrText xml:space="preserve"> PAGEREF _Toc931 \h </w:instrText>
+        <w:instrText xml:space="preserve"> PAGEREF _Toc29635 \h </w:instrText>
       </w:r>
       <w:r>
         <w:fldChar w:fldCharType="separate"/>
@@ -7102,7 +7156,7 @@
           <w:rFonts w:ascii="Times New Roman" w:hAnsi="Times New Roman" w:eastAsia="Times New Roman" w:cs="Times New Roman"/>
           <w:szCs w:val="28"/>
         </w:rPr>
-        <w:instrText xml:space="preserve"> HYPERLINK \l _Toc23260 </w:instrText>
+        <w:instrText xml:space="preserve"> HYPERLINK \l _Toc24537 </w:instrText>
       </w:r>
       <w:r>
         <w:rPr>
@@ -7139,13 +7193,80 @@
         <w:fldChar w:fldCharType="begin"/>
       </w:r>
       <w:r>
-        <w:instrText xml:space="preserve"> PAGEREF _Toc23260 \h </w:instrText>
+        <w:instrText xml:space="preserve"> PAGEREF _Toc24537 \h </w:instrText>
       </w:r>
       <w:r>
         <w:fldChar w:fldCharType="separate"/>
       </w:r>
       <w:r>
         <w:t>15</w:t>
+      </w:r>
+      <w:r>
+        <w:fldChar w:fldCharType="end"/>
+      </w:r>
+      <w:r>
+        <w:rPr>
+          <w:rFonts w:ascii="Times New Roman" w:hAnsi="Times New Roman" w:eastAsia="Times New Roman" w:cs="Times New Roman"/>
+          <w:szCs w:val="28"/>
+        </w:rPr>
+        <w:fldChar w:fldCharType="end"/>
+      </w:r>
+    </w:p>
+    <w:p>
+      <w:pPr>
+        <w:pStyle w:val="12"/>
+        <w:tabs>
+          <w:tab w:val="right" w:leader="middleDot" w:pos="9640"/>
+        </w:tabs>
+      </w:pPr>
+      <w:r>
+        <w:rPr>
+          <w:rFonts w:ascii="Times New Roman" w:hAnsi="Times New Roman" w:eastAsia="Times New Roman" w:cs="Times New Roman"/>
+          <w:szCs w:val="28"/>
+        </w:rPr>
+        <w:fldChar w:fldCharType="begin"/>
+      </w:r>
+      <w:r>
+        <w:rPr>
+          <w:rFonts w:ascii="Times New Roman" w:hAnsi="Times New Roman" w:eastAsia="Times New Roman" w:cs="Times New Roman"/>
+          <w:szCs w:val="28"/>
+        </w:rPr>
+        <w:instrText xml:space="preserve"> HYPERLINK \l _Toc13937 </w:instrText>
+      </w:r>
+      <w:r>
+        <w:rPr>
+          <w:rFonts w:ascii="Times New Roman" w:hAnsi="Times New Roman" w:eastAsia="Times New Roman" w:cs="Times New Roman"/>
+          <w:szCs w:val="28"/>
+        </w:rPr>
+        <w:fldChar w:fldCharType="separate"/>
+      </w:r>
+      <w:r>
+        <w:rPr>
+          <w:rFonts w:hint="default"/>
+        </w:rPr>
+        <w:t xml:space="preserve">4. </w:t>
+      </w:r>
+      <w:r>
+        <w:rPr>
+          <w:rFonts w:hint="default"/>
+          <w:lang w:val="uk-UA"/>
+        </w:rPr>
+        <w:t>ВІДБІР ТА АНАЛІЗ ДАНИХ</w:t>
+      </w:r>
+      <w:r>
+        <w:tab/>
+      </w:r>
+      <w:r>
+        <w:fldChar w:fldCharType="begin"/>
+      </w:r>
+      <w:r>
+        <w:instrText xml:space="preserve"> PAGEREF _Toc13937 \h </w:instrText>
+      </w:r>
+      <w:r>
+        <w:fldChar w:fldCharType="separate"/>
+      </w:r>
+      <w:r>
+        <w:t>17</w:t>
       </w:r>
       <w:r>
         <w:fldChar w:fldCharType="end"/>
@@ -7177,7 +7298,7 @@
           <w:rFonts w:ascii="Times New Roman" w:hAnsi="Times New Roman" w:eastAsia="Times New Roman" w:cs="Times New Roman"/>
           <w:szCs w:val="28"/>
         </w:rPr>
-        <w:instrText xml:space="preserve"> HYPERLINK \l _Toc15170 </w:instrText>
+        <w:instrText xml:space="preserve"> HYPERLINK \l _Toc10955 </w:instrText>
       </w:r>
       <w:r>
         <w:rPr>
@@ -7188,18 +7309,156 @@
       </w:r>
       <w:r>
         <w:rPr>
+          <w:rFonts w:hint="default" w:ascii="Times New Roman" w:hAnsi="Times New Roman" w:eastAsia="Times New Roman" w:cs="Times New Roman"/>
+        </w:rPr>
+        <w:t xml:space="preserve">4.1. </w:t>
+      </w:r>
+      <w:r>
+        <w:rPr>
+          <w:rFonts w:ascii="Times New Roman" w:hAnsi="Times New Roman" w:eastAsia="Times New Roman" w:cs="Times New Roman"/>
+          <w:rtl w:val="0"/>
+        </w:rPr>
+        <w:t>Візуалізація даних</w:t>
+      </w:r>
+      <w:r>
+        <w:tab/>
+      </w:r>
+      <w:r>
+        <w:fldChar w:fldCharType="begin"/>
+      </w:r>
+      <w:r>
+        <w:instrText xml:space="preserve"> PAGEREF _Toc10955 \h </w:instrText>
+      </w:r>
+      <w:r>
+        <w:fldChar w:fldCharType="separate"/>
+      </w:r>
+      <w:r>
+        <w:t>17</w:t>
+      </w:r>
+      <w:r>
+        <w:fldChar w:fldCharType="end"/>
+      </w:r>
+      <w:r>
+        <w:rPr>
+          <w:rFonts w:ascii="Times New Roman" w:hAnsi="Times New Roman" w:eastAsia="Times New Roman" w:cs="Times New Roman"/>
+          <w:szCs w:val="28"/>
+        </w:rPr>
+        <w:fldChar w:fldCharType="end"/>
+      </w:r>
+    </w:p>
+    <w:p>
+      <w:pPr>
+        <w:pStyle w:val="14"/>
+        <w:tabs>
+          <w:tab w:val="right" w:leader="middleDot" w:pos="9640"/>
+        </w:tabs>
+      </w:pPr>
+      <w:r>
+        <w:rPr>
+          <w:rFonts w:ascii="Times New Roman" w:hAnsi="Times New Roman" w:eastAsia="Times New Roman" w:cs="Times New Roman"/>
+          <w:szCs w:val="28"/>
+        </w:rPr>
+        <w:fldChar w:fldCharType="begin"/>
+      </w:r>
+      <w:r>
+        <w:rPr>
+          <w:rFonts w:ascii="Times New Roman" w:hAnsi="Times New Roman" w:eastAsia="Times New Roman" w:cs="Times New Roman"/>
+          <w:szCs w:val="28"/>
+        </w:rPr>
+        <w:instrText xml:space="preserve"> HYPERLINK \l _Toc19276 </w:instrText>
+      </w:r>
+      <w:r>
+        <w:rPr>
+          <w:rFonts w:ascii="Times New Roman" w:hAnsi="Times New Roman" w:eastAsia="Times New Roman" w:cs="Times New Roman"/>
+          <w:szCs w:val="28"/>
+        </w:rPr>
+        <w:fldChar w:fldCharType="separate"/>
+      </w:r>
+      <w:r>
+        <w:rPr>
+          <w:rFonts w:hint="default" w:eastAsia="Times New Roman" w:cs="Times New Roman"/>
+          <w:rtl w:val="0"/>
+          <w:lang w:val="uk-UA"/>
+        </w:rPr>
+        <w:t>4.2. Створення представлень бази даних</w:t>
+      </w:r>
+      <w:r>
+        <w:tab/>
+      </w:r>
+      <w:r>
+        <w:fldChar w:fldCharType="begin"/>
+      </w:r>
+      <w:r>
+        <w:instrText xml:space="preserve"> PAGEREF _Toc19276 \h </w:instrText>
+      </w:r>
+      <w:r>
+        <w:fldChar w:fldCharType="separate"/>
+      </w:r>
+      <w:r>
+        <w:t>19</w:t>
+      </w:r>
+      <w:r>
+        <w:fldChar w:fldCharType="end"/>
+      </w:r>
+      <w:r>
+        <w:rPr>
+          <w:rFonts w:ascii="Times New Roman" w:hAnsi="Times New Roman" w:eastAsia="Times New Roman" w:cs="Times New Roman"/>
+          <w:szCs w:val="28"/>
+        </w:rPr>
+        <w:fldChar w:fldCharType="end"/>
+      </w:r>
+    </w:p>
+    <w:p>
+      <w:pPr>
+        <w:pStyle w:val="14"/>
+        <w:tabs>
+          <w:tab w:val="right" w:leader="middleDot" w:pos="9640"/>
+        </w:tabs>
+      </w:pPr>
+      <w:r>
+        <w:rPr>
+          <w:rFonts w:ascii="Times New Roman" w:hAnsi="Times New Roman" w:eastAsia="Times New Roman" w:cs="Times New Roman"/>
+          <w:szCs w:val="28"/>
+        </w:rPr>
+        <w:fldChar w:fldCharType="begin"/>
+      </w:r>
+      <w:r>
+        <w:rPr>
+          <w:rFonts w:ascii="Times New Roman" w:hAnsi="Times New Roman" w:eastAsia="Times New Roman" w:cs="Times New Roman"/>
+          <w:szCs w:val="28"/>
+        </w:rPr>
+        <w:instrText xml:space="preserve"> HYPERLINK \l _Toc32591 </w:instrText>
+      </w:r>
+      <w:r>
+        <w:rPr>
+          <w:rFonts w:ascii="Times New Roman" w:hAnsi="Times New Roman" w:eastAsia="Times New Roman" w:cs="Times New Roman"/>
+          <w:szCs w:val="28"/>
+        </w:rPr>
+        <w:fldChar w:fldCharType="separate"/>
+      </w:r>
+      <w:r>
+        <w:rPr>
+          <w:rFonts w:hint="default" w:eastAsia="Times New Roman" w:cs="Times New Roman"/>
+          <w:rtl w:val="0"/>
+          <w:lang w:val="uk-UA"/>
+        </w:rPr>
+        <w:t>4.3. Підготовка даних</w:t>
+      </w:r>
+      <w:r>
+        <w:rPr>
           <w:rFonts w:hint="default" w:eastAsia="Times New Roman" w:cs="Times New Roman"/>
           <w:rtl w:val="0"/>
           <w:lang w:val="en-US"/>
         </w:rPr>
-        <w:t xml:space="preserve">3.4. </w:t>
-      </w:r>
-      <w:r>
-        <w:rPr>
-          <w:rFonts w:ascii="Times New Roman" w:hAnsi="Times New Roman" w:eastAsia="Times New Roman" w:cs="Times New Roman"/>
-          <w:rtl w:val="0"/>
-        </w:rPr>
-        <w:t>Візуалізація даних</w:t>
+        <w:t xml:space="preserve"> </w:t>
+      </w:r>
+      <w:r>
+        <w:rPr>
+          <w:rFonts w:hint="default" w:eastAsia="Times New Roman" w:cs="Times New Roman"/>
+          <w:rtl w:val="0"/>
+          <w:lang w:val="uk-UA"/>
+        </w:rPr>
+        <w:t>до аналізу</w:t>
       </w:r>
       <w:r>
         <w:tab/>
@@ -7208,13 +7467,13 @@
         <w:fldChar w:fldCharType="begin"/>
       </w:r>
       <w:r>
-        <w:instrText xml:space="preserve"> PAGEREF _Toc15170 \h </w:instrText>
+        <w:instrText xml:space="preserve"> PAGEREF _Toc32591 \h </w:instrText>
       </w:r>
       <w:r>
         <w:fldChar w:fldCharType="separate"/>
       </w:r>
       <w:r>
-        <w:t>17</w:t>
+        <w:t>20</w:t>
       </w:r>
       <w:r>
         <w:fldChar w:fldCharType="end"/>
@@ -7246,7 +7505,7 @@
           <w:rFonts w:ascii="Times New Roman" w:hAnsi="Times New Roman" w:eastAsia="Times New Roman" w:cs="Times New Roman"/>
           <w:szCs w:val="28"/>
         </w:rPr>
-        <w:instrText xml:space="preserve"> HYPERLINK \l _Toc22927 </w:instrText>
+        <w:instrText xml:space="preserve"> HYPERLINK \l _Toc14369 </w:instrText>
       </w:r>
       <w:r>
         <w:rPr>
@@ -7259,20 +7518,17 @@
         <w:rPr>
           <w:rFonts w:hint="default" w:ascii="Times New Roman" w:hAnsi="Times New Roman" w:eastAsia="Times New Roman" w:cs="Times New Roman"/>
         </w:rPr>
-        <w:t xml:space="preserve">4. </w:t>
-      </w:r>
-      <w:r>
-        <w:rPr>
-          <w:rFonts w:eastAsia="Times New Roman" w:cs="Times New Roman"/>
-          <w:szCs w:val="28"/>
+        <w:t xml:space="preserve">5. </w:t>
+      </w:r>
+      <w:r>
+        <w:rPr>
           <w:lang w:val="uk-UA"/>
         </w:rPr>
         <w:t>ІНТЕЛЕКТУАЛЬНИЙ</w:t>
       </w:r>
       <w:r>
         <w:rPr>
-          <w:rFonts w:hint="default" w:eastAsia="Times New Roman" w:cs="Times New Roman"/>
-          <w:szCs w:val="28"/>
+          <w:rFonts w:hint="default"/>
           <w:lang w:val="uk-UA"/>
         </w:rPr>
         <w:t xml:space="preserve"> АНАЛІЗ ДАНИХ</w:t>
@@ -7284,13 +7540,13 @@
         <w:fldChar w:fldCharType="begin"/>
       </w:r>
       <w:r>
-        <w:instrText xml:space="preserve"> PAGEREF _Toc22927 \h </w:instrText>
+        <w:instrText xml:space="preserve"> PAGEREF _Toc14369 \h </w:instrText>
       </w:r>
       <w:r>
         <w:fldChar w:fldCharType="separate"/>
       </w:r>
       <w:r>
-        <w:t>19</w:t>
+        <w:t>24</w:t>
       </w:r>
       <w:r>
         <w:fldChar w:fldCharType="end"/>
@@ -7322,7 +7578,7 @@
           <w:rFonts w:ascii="Times New Roman" w:hAnsi="Times New Roman" w:eastAsia="Times New Roman" w:cs="Times New Roman"/>
           <w:szCs w:val="28"/>
         </w:rPr>
-        <w:instrText xml:space="preserve"> HYPERLINK \l _Toc11036 </w:instrText>
+        <w:instrText xml:space="preserve"> HYPERLINK \l _Toc3782 </w:instrText>
       </w:r>
       <w:r>
         <w:rPr>
@@ -7337,7 +7593,7 @@
           <w:rtl w:val="0"/>
           <w:lang w:val="uk-UA"/>
         </w:rPr>
-        <w:t xml:space="preserve">4.1. </w:t>
+        <w:t xml:space="preserve">5.1. </w:t>
       </w:r>
       <w:r>
         <w:rPr>
@@ -7384,13 +7640,13 @@
         <w:fldChar w:fldCharType="begin"/>
       </w:r>
       <w:r>
-        <w:instrText xml:space="preserve"> PAGEREF _Toc11036 \h </w:instrText>
+        <w:instrText xml:space="preserve"> PAGEREF _Toc3782 \h </w:instrText>
       </w:r>
       <w:r>
         <w:fldChar w:fldCharType="separate"/>
       </w:r>
       <w:r>
-        <w:t>20</w:t>
+        <w:t>24</w:t>
       </w:r>
       <w:r>
         <w:fldChar w:fldCharType="end"/>
@@ -7422,7 +7678,7 @@
           <w:rFonts w:ascii="Times New Roman" w:hAnsi="Times New Roman" w:eastAsia="Times New Roman" w:cs="Times New Roman"/>
           <w:szCs w:val="28"/>
         </w:rPr>
-        <w:instrText xml:space="preserve"> HYPERLINK \l _Toc12355 </w:instrText>
+        <w:instrText xml:space="preserve"> HYPERLINK \l _Toc18549 </w:instrText>
       </w:r>
       <w:r>
         <w:rPr>
@@ -7437,7 +7693,7 @@
           <w:rtl w:val="0"/>
           <w:lang w:val="uk-UA"/>
         </w:rPr>
-        <w:t xml:space="preserve">4.2. </w:t>
+        <w:t xml:space="preserve">5.2. </w:t>
       </w:r>
       <w:r>
         <w:rPr>
@@ -7468,13 +7724,13 @@
         <w:fldChar w:fldCharType="begin"/>
       </w:r>
       <w:r>
-        <w:instrText xml:space="preserve"> PAGEREF _Toc12355 \h </w:instrText>
+        <w:instrText xml:space="preserve"> PAGEREF _Toc18549 \h </w:instrText>
       </w:r>
       <w:r>
         <w:fldChar w:fldCharType="separate"/>
       </w:r>
       <w:r>
-        <w:t>21</w:t>
+        <w:t>25</w:t>
       </w:r>
       <w:r>
         <w:fldChar w:fldCharType="end"/>
@@ -7506,7 +7762,7 @@
           <w:rFonts w:ascii="Times New Roman" w:hAnsi="Times New Roman" w:eastAsia="Times New Roman" w:cs="Times New Roman"/>
           <w:szCs w:val="28"/>
         </w:rPr>
-        <w:instrText xml:space="preserve"> HYPERLINK \l _Toc30165 </w:instrText>
+        <w:instrText xml:space="preserve"> HYPERLINK \l _Toc24511 </w:instrText>
       </w:r>
       <w:r>
         <w:rPr>
@@ -7521,7 +7777,7 @@
           <w:rtl w:val="0"/>
           <w:lang w:val="uk-UA"/>
         </w:rPr>
-        <w:t>4.3. Валідація моделі</w:t>
+        <w:t>5.3. Валідація моделі</w:t>
       </w:r>
       <w:r>
         <w:tab/>
@@ -7530,13 +7786,13 @@
         <w:fldChar w:fldCharType="begin"/>
       </w:r>
       <w:r>
-        <w:instrText xml:space="preserve"> PAGEREF _Toc30165 \h </w:instrText>
+        <w:instrText xml:space="preserve"> PAGEREF _Toc24511 \h </w:instrText>
       </w:r>
       <w:r>
         <w:fldChar w:fldCharType="separate"/>
       </w:r>
       <w:r>
-        <w:t>22</w:t>
+        <w:t>26</w:t>
       </w:r>
       <w:r>
         <w:fldChar w:fldCharType="end"/>
@@ -7568,7 +7824,7 @@
           <w:rFonts w:ascii="Times New Roman" w:hAnsi="Times New Roman" w:eastAsia="Times New Roman" w:cs="Times New Roman"/>
           <w:szCs w:val="28"/>
         </w:rPr>
-        <w:instrText xml:space="preserve"> HYPERLINK \l _Toc7868 </w:instrText>
+        <w:instrText xml:space="preserve"> HYPERLINK \l _Toc5451 </w:instrText>
       </w:r>
       <w:r>
         <w:rPr>
@@ -7582,7 +7838,7 @@
           <w:rFonts w:hint="default" w:ascii="Times New Roman" w:hAnsi="Times New Roman" w:eastAsia="Times New Roman" w:cs="Times New Roman"/>
           <w:rtl w:val="0"/>
         </w:rPr>
-        <w:t xml:space="preserve">4.4. </w:t>
+        <w:t xml:space="preserve">5.4. </w:t>
       </w:r>
       <w:r>
         <w:rPr>
@@ -7599,13 +7855,13 @@
         <w:fldChar w:fldCharType="begin"/>
       </w:r>
       <w:r>
-        <w:instrText xml:space="preserve"> PAGEREF _Toc7868 \h </w:instrText>
+        <w:instrText xml:space="preserve"> PAGEREF _Toc5451 \h </w:instrText>
       </w:r>
       <w:r>
         <w:fldChar w:fldCharType="separate"/>
       </w:r>
       <w:r>
-        <w:t>25</w:t>
+        <w:t>29</w:t>
       </w:r>
       <w:r>
         <w:fldChar w:fldCharType="end"/>
@@ -7637,7 +7893,7 @@
           <w:rFonts w:ascii="Times New Roman" w:hAnsi="Times New Roman" w:eastAsia="Times New Roman" w:cs="Times New Roman"/>
           <w:szCs w:val="28"/>
         </w:rPr>
-        <w:instrText xml:space="preserve"> HYPERLINK \l _Toc3361 </w:instrText>
+        <w:instrText xml:space="preserve"> HYPERLINK \l _Toc26906 </w:instrText>
       </w:r>
       <w:r>
         <w:rPr>
@@ -7661,13 +7917,13 @@
         <w:fldChar w:fldCharType="begin"/>
       </w:r>
       <w:r>
-        <w:instrText xml:space="preserve"> PAGEREF _Toc3361 \h </w:instrText>
+        <w:instrText xml:space="preserve"> PAGEREF _Toc26906 \h </w:instrText>
       </w:r>
       <w:r>
         <w:fldChar w:fldCharType="separate"/>
       </w:r>
       <w:r>
-        <w:t>28</w:t>
+        <w:t>32</w:t>
       </w:r>
       <w:r>
         <w:fldChar w:fldCharType="end"/>
@@ -7699,7 +7955,7 @@
           <w:rFonts w:ascii="Times New Roman" w:hAnsi="Times New Roman" w:eastAsia="Times New Roman" w:cs="Times New Roman"/>
           <w:szCs w:val="28"/>
         </w:rPr>
-        <w:instrText xml:space="preserve"> HYPERLINK \l _Toc17621 </w:instrText>
+        <w:instrText xml:space="preserve"> HYPERLINK \l _Toc7238 </w:instrText>
       </w:r>
       <w:r>
         <w:rPr>
@@ -7723,13 +7979,13 @@
         <w:fldChar w:fldCharType="begin"/>
       </w:r>
       <w:r>
-        <w:instrText xml:space="preserve"> PAGEREF _Toc17621 \h </w:instrText>
+        <w:instrText xml:space="preserve"> PAGEREF _Toc7238 \h </w:instrText>
       </w:r>
       <w:r>
         <w:fldChar w:fldCharType="separate"/>
       </w:r>
       <w:r>
-        <w:t>29</w:t>
+        <w:t>33</w:t>
       </w:r>
       <w:r>
         <w:fldChar w:fldCharType="end"/>
@@ -7785,35 +8041,28 @@
           <w:titlePg/>
         </w:sectPr>
       </w:pPr>
-      <w:bookmarkStart w:id="2" w:name="_Toc14418"/>
-      <w:bookmarkStart w:id="3" w:name="_Toc21767"/>
+      <w:bookmarkStart w:id="3" w:name="_Toc14418"/>
     </w:p>
     <w:p>
       <w:pPr>
         <w:pStyle w:val="3"/>
-        <w:keepNext/>
-        <w:keepLines/>
-        <w:pageBreakBefore/>
-        <w:spacing w:line="360" w:lineRule="auto"/>
+        <w:bidi w:val="0"/>
         <w:jc w:val="center"/>
         <w:rPr>
           <w:rFonts w:ascii="Times New Roman" w:hAnsi="Times New Roman" w:eastAsia="Times New Roman" w:cs="Times New Roman"/>
-          <w:sz w:val="28"/>
-          <w:szCs w:val="28"/>
-          <w:rtl w:val="0"/>
-        </w:rPr>
-      </w:pPr>
-      <w:r>
-        <w:rPr>
-          <w:rFonts w:ascii="Times New Roman" w:hAnsi="Times New Roman" w:eastAsia="Times New Roman" w:cs="Times New Roman"/>
-          <w:sz w:val="28"/>
-          <w:szCs w:val="28"/>
+          <w:szCs w:val="28"/>
+          <w:rtl w:val="0"/>
+        </w:rPr>
+      </w:pPr>
+      <w:bookmarkStart w:id="4" w:name="_Toc21063"/>
+      <w:r>
+        <w:rPr>
           <w:rtl w:val="0"/>
         </w:rPr>
         <w:t>ВСТУП</w:t>
       </w:r>
-      <w:bookmarkEnd w:id="2"/>
       <w:bookmarkEnd w:id="3"/>
+      <w:bookmarkEnd w:id="4"/>
     </w:p>
     <w:p>
       <w:pPr>
@@ -8271,16 +8520,16 @@
           <w:szCs w:val="28"/>
         </w:rPr>
       </w:pPr>
-      <w:bookmarkStart w:id="4" w:name="_Toc32350"/>
-      <w:bookmarkStart w:id="5" w:name="_Toc9786"/>
+      <w:bookmarkStart w:id="5" w:name="_Toc32350"/>
+      <w:bookmarkStart w:id="6" w:name="_Toc395"/>
       <w:r>
         <w:rPr>
           <w:rtl w:val="0"/>
         </w:rPr>
         <w:t>ПОСТАНОВКА ЗАДАЧІ</w:t>
       </w:r>
-      <w:bookmarkEnd w:id="4"/>
       <w:bookmarkEnd w:id="5"/>
+      <w:bookmarkEnd w:id="6"/>
     </w:p>
     <w:p>
       <w:pPr>
@@ -8480,16 +8729,16 @@
           <w:szCs w:val="28"/>
         </w:rPr>
       </w:pPr>
-      <w:bookmarkStart w:id="6" w:name="_Toc2709"/>
-      <w:bookmarkStart w:id="7" w:name="_Toc8346"/>
+      <w:bookmarkStart w:id="7" w:name="_Toc2709"/>
+      <w:bookmarkStart w:id="8" w:name="_Toc29883"/>
       <w:r>
         <w:rPr>
           <w:rtl w:val="0"/>
         </w:rPr>
         <w:t>АНАЛІЗ ПРЕДМЕТНОЇ ОБЛАСТІ</w:t>
       </w:r>
-      <w:bookmarkEnd w:id="6"/>
       <w:bookmarkEnd w:id="7"/>
+      <w:bookmarkEnd w:id="8"/>
     </w:p>
     <w:p>
       <w:pPr>
@@ -9614,16 +9863,16 @@
           <w:szCs w:val="28"/>
         </w:rPr>
       </w:pPr>
-      <w:bookmarkStart w:id="8" w:name="_Toc17040"/>
-      <w:bookmarkStart w:id="9" w:name="_Toc259"/>
+      <w:bookmarkStart w:id="9" w:name="_Toc17040"/>
+      <w:bookmarkStart w:id="10" w:name="_Toc13477"/>
       <w:r>
         <w:rPr>
           <w:rtl w:val="0"/>
         </w:rPr>
         <w:t>РОЗРОБКА СХОВИЩА ДАНИХ</w:t>
       </w:r>
-      <w:bookmarkEnd w:id="8"/>
       <w:bookmarkEnd w:id="9"/>
+      <w:bookmarkEnd w:id="10"/>
     </w:p>
     <w:p>
       <w:pPr>
@@ -9648,8 +9897,8 @@
         </w:rPr>
         <w:t xml:space="preserve"> </w:t>
       </w:r>
-      <w:bookmarkStart w:id="10" w:name="_Toc23978"/>
-      <w:bookmarkStart w:id="11" w:name="_Toc25821"/>
+      <w:bookmarkStart w:id="11" w:name="_Toc23978"/>
+      <w:bookmarkStart w:id="12" w:name="_Toc4903"/>
       <w:r>
         <w:rPr>
           <w:rFonts w:ascii="Times New Roman" w:hAnsi="Times New Roman" w:eastAsia="Times New Roman" w:cs="Times New Roman"/>
@@ -9657,8 +9906,8 @@
         </w:rPr>
         <w:t>Розробка ETL процесів</w:t>
       </w:r>
-      <w:bookmarkEnd w:id="10"/>
       <w:bookmarkEnd w:id="11"/>
+      <w:bookmarkEnd w:id="12"/>
       <w:r>
         <w:rPr>
           <w:rFonts w:hint="default" w:eastAsia="Times New Roman" w:cs="Times New Roman"/>
@@ -10039,8 +10288,8 @@
           <w:lang w:val="uk-UA"/>
         </w:rPr>
       </w:pPr>
-      <w:bookmarkStart w:id="12" w:name="_Toc30827"/>
-      <w:bookmarkStart w:id="13" w:name="_Toc3842"/>
+      <w:bookmarkStart w:id="13" w:name="_Toc30827"/>
+      <w:bookmarkStart w:id="14" w:name="_Toc7379"/>
       <w:r>
         <w:rPr>
           <w:rFonts w:hint="default"/>
@@ -10199,8 +10448,8 @@
         </w:rPr>
         <w:t>2015-2022</w:t>
       </w:r>
-      <w:bookmarkEnd w:id="12"/>
       <w:bookmarkEnd w:id="13"/>
+      <w:bookmarkEnd w:id="14"/>
       <w:r>
         <w:rPr>
           <w:rFonts w:hint="default" w:eastAsia="Times New Roman"/>
@@ -10685,8 +10934,8 @@
           <w:lang w:val="uk-UA"/>
         </w:rPr>
       </w:pPr>
-      <w:bookmarkStart w:id="14" w:name="_Toc1136"/>
-      <w:bookmarkStart w:id="15" w:name="_Toc8363"/>
+      <w:bookmarkStart w:id="15" w:name="_Toc1136"/>
+      <w:bookmarkStart w:id="16" w:name="_Toc20585"/>
       <w:r>
         <w:rPr>
           <w:rFonts w:hint="default"/>
@@ -10735,8 +10984,8 @@
         </w:rPr>
         <w:t>.</w:t>
       </w:r>
-      <w:bookmarkEnd w:id="14"/>
       <w:bookmarkEnd w:id="15"/>
+      <w:bookmarkEnd w:id="16"/>
       <w:r>
         <w:rPr>
           <w:rFonts w:hint="default" w:eastAsia="Times New Roman" w:cs="Times New Roman"/>
@@ -10949,8 +11198,8 @@
           </w14:textFill>
         </w:rPr>
       </w:pPr>
-      <w:bookmarkStart w:id="16" w:name="_Toc10807"/>
-      <w:bookmarkStart w:id="17" w:name="_Toc18390"/>
+      <w:bookmarkStart w:id="17" w:name="_Toc10807"/>
+      <w:bookmarkStart w:id="18" w:name="_Toc17228"/>
       <w:r>
         <w:rPr>
           <w:rFonts w:hint="default" w:ascii="Times New Roman" w:hAnsi="Times New Roman" w:eastAsia="Times New Roman" w:cs="Times New Roman"/>
@@ -11007,8 +11256,8 @@
         </w:rPr>
         <w:t>Country Consumption</w:t>
       </w:r>
-      <w:bookmarkEnd w:id="16"/>
       <w:bookmarkEnd w:id="17"/>
+      <w:bookmarkEnd w:id="18"/>
       <w:r>
         <w:rPr>
           <w:rFonts w:hint="default" w:eastAsia="Times New Roman" w:cs="Times New Roman"/>
@@ -11513,8 +11762,8 @@
           </w14:textFill>
         </w:rPr>
       </w:pPr>
-      <w:bookmarkStart w:id="18" w:name="_Toc32586"/>
-      <w:bookmarkStart w:id="19" w:name="_Toc22671"/>
+      <w:bookmarkStart w:id="19" w:name="_Toc32586"/>
+      <w:bookmarkStart w:id="20" w:name="_Toc869"/>
       <w:r>
         <w:rPr>
           <w:rFonts w:hint="default" w:eastAsia="Times New Roman" w:cs="Times New Roman"/>
@@ -11549,8 +11798,8 @@
         </w:rPr>
         <w:t>mainETL.py</w:t>
       </w:r>
-      <w:bookmarkEnd w:id="18"/>
       <w:bookmarkEnd w:id="19"/>
+      <w:bookmarkEnd w:id="20"/>
     </w:p>
     <w:p>
       <w:pPr>
@@ -11833,8 +12082,8 @@
         </w:rPr>
         <w:t xml:space="preserve"> </w:t>
       </w:r>
-      <w:bookmarkStart w:id="20" w:name="_Toc269"/>
-      <w:bookmarkStart w:id="21" w:name="_Toc931"/>
+      <w:bookmarkStart w:id="21" w:name="_Toc269"/>
+      <w:bookmarkStart w:id="22" w:name="_Toc29635"/>
       <w:r>
         <w:rPr>
           <w:rFonts w:ascii="Times New Roman" w:hAnsi="Times New Roman" w:eastAsia="Times New Roman" w:cs="Times New Roman"/>
@@ -11851,8 +12100,8 @@
         </w:rPr>
         <w:t xml:space="preserve"> сховища даних</w:t>
       </w:r>
-      <w:bookmarkEnd w:id="20"/>
       <w:bookmarkEnd w:id="21"/>
+      <w:bookmarkEnd w:id="22"/>
       <w:r>
         <w:rPr>
           <w:rFonts w:hint="default" w:ascii="Times New Roman" w:hAnsi="Times New Roman" w:eastAsia="Times New Roman" w:cs="Times New Roman"/>
@@ -11877,7 +12126,7 @@
           <w:rtl w:val="0"/>
           <w:lang w:val="uk-UA"/>
         </w:rPr>
-        <w:t>Сховище даних складається з двох фактових таблиць та троьх вимірів. Опис таблиць бази даних наведені у наступній Таблиці 1.</w:t>
+        <w:t>Сховище даних складається з двох фактових таблиць та трьох вимірів. Опис таблиць бази даних наведені у наступній Таблиці 1.</w:t>
       </w:r>
     </w:p>
     <w:tbl>
@@ -11895,7 +12144,9 @@
         </w:tblBorders>
         <w:tblLayout w:type="autofit"/>
         <w:tblCellMar>
+          <w:top w:w="0" w:type="dxa"/>
           <w:left w:w="108" w:type="dxa"/>
+          <w:bottom w:w="0" w:type="dxa"/>
           <w:right w:w="108" w:type="dxa"/>
         </w:tblCellMar>
       </w:tblPr>
@@ -11914,7 +12165,9 @@
             <w:insideV w:val="single" w:color="auto" w:sz="4" w:space="0"/>
           </w:tblBorders>
           <w:tblCellMar>
+            <w:top w:w="0" w:type="dxa"/>
             <w:left w:w="108" w:type="dxa"/>
+            <w:bottom w:w="0" w:type="dxa"/>
             <w:right w:w="108" w:type="dxa"/>
           </w:tblCellMar>
         </w:tblPrEx>
@@ -11925,6 +12178,7 @@
           </w:tcPr>
           <w:p>
             <w:pPr>
+              <w:widowControl w:val="0"/>
               <w:ind w:left="0" w:leftChars="0" w:right="-48" w:rightChars="-17" w:firstLine="0" w:firstLineChars="0"/>
               <w:jc w:val="center"/>
               <w:rPr>
@@ -11952,6 +12206,7 @@
           </w:tcPr>
           <w:p>
             <w:pPr>
+              <w:widowControl w:val="0"/>
               <w:ind w:left="0" w:leftChars="0" w:right="-48" w:rightChars="-17" w:firstLine="0" w:firstLineChars="0"/>
               <w:jc w:val="center"/>
               <w:rPr>
@@ -11984,7 +12239,9 @@
             <w:insideV w:val="single" w:color="auto" w:sz="4" w:space="0"/>
           </w:tblBorders>
           <w:tblCellMar>
+            <w:top w:w="0" w:type="dxa"/>
             <w:left w:w="108" w:type="dxa"/>
+            <w:bottom w:w="0" w:type="dxa"/>
             <w:right w:w="108" w:type="dxa"/>
           </w:tblCellMar>
         </w:tblPrEx>
@@ -11995,6 +12252,7 @@
           </w:tcPr>
           <w:p>
             <w:pPr>
+              <w:widowControl w:val="0"/>
               <w:ind w:left="0" w:leftChars="0" w:right="-48" w:rightChars="-17" w:firstLine="0" w:firstLineChars="0"/>
               <w:jc w:val="center"/>
               <w:rPr>
@@ -12021,6 +12279,7 @@
           </w:tcPr>
           <w:p>
             <w:pPr>
+              <w:widowControl w:val="0"/>
               <w:ind w:left="0" w:leftChars="0" w:right="-48" w:rightChars="-17" w:firstLine="0" w:firstLineChars="0"/>
               <w:jc w:val="center"/>
               <w:rPr>
@@ -12052,7 +12311,9 @@
             <w:insideV w:val="single" w:color="auto" w:sz="4" w:space="0"/>
           </w:tblBorders>
           <w:tblCellMar>
+            <w:top w:w="0" w:type="dxa"/>
             <w:left w:w="108" w:type="dxa"/>
+            <w:bottom w:w="0" w:type="dxa"/>
             <w:right w:w="108" w:type="dxa"/>
           </w:tblCellMar>
         </w:tblPrEx>
@@ -12063,6 +12324,7 @@
           </w:tcPr>
           <w:p>
             <w:pPr>
+              <w:widowControl w:val="0"/>
               <w:ind w:left="0" w:leftChars="0" w:right="-48" w:rightChars="-17" w:firstLine="0" w:firstLineChars="0"/>
               <w:jc w:val="center"/>
               <w:rPr>
@@ -12089,6 +12351,7 @@
           </w:tcPr>
           <w:p>
             <w:pPr>
+              <w:widowControl w:val="0"/>
               <w:ind w:left="0" w:leftChars="0" w:firstLine="0" w:firstLineChars="0"/>
               <w:jc w:val="both"/>
               <w:rPr>
@@ -12120,7 +12383,9 @@
             <w:insideV w:val="single" w:color="auto" w:sz="4" w:space="0"/>
           </w:tblBorders>
           <w:tblCellMar>
+            <w:top w:w="0" w:type="dxa"/>
             <w:left w:w="108" w:type="dxa"/>
+            <w:bottom w:w="0" w:type="dxa"/>
             <w:right w:w="108" w:type="dxa"/>
           </w:tblCellMar>
         </w:tblPrEx>
@@ -12131,6 +12396,7 @@
           </w:tcPr>
           <w:p>
             <w:pPr>
+              <w:widowControl w:val="0"/>
               <w:ind w:left="0" w:leftChars="0" w:right="-48" w:rightChars="-17" w:firstLine="0" w:firstLineChars="0"/>
               <w:jc w:val="center"/>
               <w:rPr>
@@ -12158,6 +12424,7 @@
           </w:tcPr>
           <w:p>
             <w:pPr>
+              <w:widowControl w:val="0"/>
               <w:ind w:left="0" w:leftChars="0" w:right="-48" w:rightChars="-17" w:firstLine="0" w:firstLineChars="0"/>
               <w:jc w:val="center"/>
               <w:rPr>
@@ -12190,7 +12457,9 @@
             <w:insideV w:val="single" w:color="auto" w:sz="4" w:space="0"/>
           </w:tblBorders>
           <w:tblCellMar>
+            <w:top w:w="0" w:type="dxa"/>
             <w:left w:w="108" w:type="dxa"/>
+            <w:bottom w:w="0" w:type="dxa"/>
             <w:right w:w="108" w:type="dxa"/>
           </w:tblCellMar>
         </w:tblPrEx>
@@ -12201,6 +12470,7 @@
           </w:tcPr>
           <w:p>
             <w:pPr>
+              <w:widowControl w:val="0"/>
               <w:ind w:left="0" w:leftChars="0" w:right="-48" w:rightChars="-17" w:firstLine="0" w:firstLineChars="0"/>
               <w:jc w:val="center"/>
               <w:rPr>
@@ -12228,6 +12498,7 @@
           </w:tcPr>
           <w:p>
             <w:pPr>
+              <w:widowControl w:val="0"/>
               <w:ind w:left="0" w:leftChars="0" w:right="-48" w:rightChars="-17" w:firstLine="0" w:firstLineChars="0"/>
               <w:jc w:val="center"/>
               <w:rPr>
@@ -12260,7 +12531,9 @@
             <w:insideV w:val="single" w:color="auto" w:sz="4" w:space="0"/>
           </w:tblBorders>
           <w:tblCellMar>
+            <w:top w:w="0" w:type="dxa"/>
             <w:left w:w="108" w:type="dxa"/>
+            <w:bottom w:w="0" w:type="dxa"/>
             <w:right w:w="108" w:type="dxa"/>
           </w:tblCellMar>
         </w:tblPrEx>
@@ -12271,6 +12544,7 @@
           </w:tcPr>
           <w:p>
             <w:pPr>
+              <w:widowControl w:val="0"/>
               <w:ind w:left="0" w:leftChars="0" w:right="-48" w:rightChars="-17" w:firstLine="0" w:firstLineChars="0"/>
               <w:jc w:val="center"/>
               <w:rPr>
@@ -12298,6 +12572,7 @@
           </w:tcPr>
           <w:p>
             <w:pPr>
+              <w:widowControl w:val="0"/>
               <w:ind w:left="0" w:leftChars="0" w:right="-48" w:rightChars="-17" w:firstLine="0" w:firstLineChars="0"/>
               <w:jc w:val="center"/>
               <w:rPr>
@@ -12947,8 +13222,8 @@
         </w:rPr>
         <w:t xml:space="preserve"> </w:t>
       </w:r>
-      <w:bookmarkStart w:id="22" w:name="_Toc15429"/>
-      <w:bookmarkStart w:id="23" w:name="_Toc23260"/>
+      <w:bookmarkStart w:id="23" w:name="_Toc15429"/>
+      <w:bookmarkStart w:id="24" w:name="_Toc24537"/>
       <w:r>
         <w:rPr>
           <w:rFonts w:ascii="Times New Roman" w:hAnsi="Times New Roman" w:eastAsia="Times New Roman" w:cs="Times New Roman"/>
@@ -12962,7 +13237,7 @@
         </w:rPr>
         <w:t xml:space="preserve">Завантаження даних </w:t>
       </w:r>
-      <w:bookmarkEnd w:id="22"/>
+      <w:bookmarkEnd w:id="23"/>
       <w:r>
         <w:rPr>
           <w:rFonts w:hint="default" w:eastAsia="Times New Roman" w:cs="Times New Roman"/>
@@ -12977,7 +13252,7 @@
         </w:rPr>
         <w:t>до сховища</w:t>
       </w:r>
-      <w:bookmarkEnd w:id="23"/>
+      <w:bookmarkEnd w:id="24"/>
     </w:p>
     <w:p>
       <w:pPr>
@@ -13261,6 +13536,7 @@
     </w:p>
     <w:p>
       <w:pPr>
+        <w:jc w:val="both"/>
         <w:rPr>
           <w:rFonts w:hint="default" w:eastAsia="Times New Roman" w:cs="Times New Roman"/>
           <w:color w:val="666666"/>
@@ -13336,7 +13612,7 @@
           </wp:inline>
         </w:drawing>
       </w:r>
-      <w:bookmarkStart w:id="24" w:name="_Toc9424"/>
+      <w:bookmarkStart w:id="25" w:name="_Toc9424"/>
     </w:p>
     <w:p>
       <w:pPr>
@@ -13419,6 +13695,7 @@
     </w:p>
     <w:p>
       <w:pPr>
+        <w:jc w:val="both"/>
         <w:rPr>
           <w:rFonts w:hint="default" w:eastAsia="Times New Roman" w:cs="Times New Roman"/>
           <w:color w:val="666666"/>
@@ -13592,6 +13869,7 @@
     </w:p>
     <w:p>
       <w:pPr>
+        <w:jc w:val="both"/>
         <w:rPr>
           <w:rFonts w:hint="default" w:eastAsia="Times New Roman" w:cs="Times New Roman"/>
           <w:color w:val="666666"/>
@@ -13801,7 +14079,85 @@
         <w:t>death_report</w:t>
       </w:r>
     </w:p>
-    <w:bookmarkEnd w:id="24"/>
+    <w:p>
+      <w:pPr>
+        <w:spacing w:line="360" w:lineRule="auto"/>
+        <w:jc w:val="both"/>
+        <w:rPr>
+          <w:rFonts w:hint="default" w:eastAsia="Times New Roman" w:cs="Times New Roman"/>
+          <w:rtl w:val="0"/>
+          <w:lang w:val="uk-UA"/>
+        </w:rPr>
+      </w:pPr>
+      <w:r>
+        <w:rPr>
+          <w:rFonts w:hint="default" w:eastAsia="Times New Roman" w:cs="Times New Roman"/>
+          <w:rtl w:val="0"/>
+          <w:lang w:val="uk-UA"/>
+        </w:rPr>
+        <w:t>Отже, результатом роботи над цим розділом стало створення сховища даних і також його заповнення даними з датасетів.</w:t>
+      </w:r>
+    </w:p>
+    <w:p>
+      <w:pPr>
+        <w:spacing w:line="360" w:lineRule="auto"/>
+        <w:jc w:val="both"/>
+        <w:rPr>
+          <w:rFonts w:hint="default" w:eastAsia="Times New Roman" w:cs="Times New Roman"/>
+          <w:rtl w:val="0"/>
+          <w:lang w:val="uk-UA"/>
+        </w:rPr>
+      </w:pPr>
+    </w:p>
+    <w:p>
+      <w:pPr>
+        <w:spacing w:line="360" w:lineRule="auto"/>
+        <w:jc w:val="both"/>
+        <w:rPr>
+          <w:rFonts w:hint="default" w:eastAsia="Times New Roman" w:cs="Times New Roman"/>
+          <w:rtl w:val="0"/>
+          <w:lang w:val="uk-UA"/>
+        </w:rPr>
+      </w:pPr>
+    </w:p>
+    <w:p>
+      <w:pPr>
+        <w:rPr>
+          <w:rFonts w:hint="default" w:eastAsia="Times New Roman" w:cs="Times New Roman"/>
+          <w:rtl w:val="0"/>
+          <w:lang w:val="uk-UA"/>
+        </w:rPr>
+      </w:pPr>
+      <w:r>
+        <w:rPr>
+          <w:rFonts w:hint="default" w:eastAsia="Times New Roman" w:cs="Times New Roman"/>
+          <w:rtl w:val="0"/>
+          <w:lang w:val="uk-UA"/>
+        </w:rPr>
+        <w:br w:type="page"/>
+      </w:r>
+    </w:p>
+    <w:p>
+      <w:pPr>
+        <w:pStyle w:val="3"/>
+        <w:numPr>
+          <w:ilvl w:val="0"/>
+          <w:numId w:val="1"/>
+        </w:numPr>
+        <w:bidi w:val="0"/>
+        <w:jc w:val="center"/>
+      </w:pPr>
+      <w:bookmarkStart w:id="26" w:name="_Toc13937"/>
+      <w:r>
+        <w:rPr>
+          <w:rFonts w:hint="default"/>
+          <w:lang w:val="uk-UA"/>
+        </w:rPr>
+        <w:t>ВІДБІР ТА АНАЛІЗ ДАНИХ</w:t>
+      </w:r>
+      <w:bookmarkEnd w:id="26"/>
+    </w:p>
+    <w:bookmarkEnd w:id="25"/>
     <w:p>
       <w:pPr>
         <w:pStyle w:val="4"/>
@@ -13824,19 +14180,26 @@
         </w:rPr>
         <w:t xml:space="preserve"> </w:t>
       </w:r>
-      <w:bookmarkStart w:id="25" w:name="_Toc15170"/>
-      <w:r>
-        <w:rPr>
-          <w:rFonts w:ascii="Times New Roman" w:hAnsi="Times New Roman" w:eastAsia="Times New Roman" w:cs="Times New Roman"/>
-          <w:rtl w:val="0"/>
+      <w:bookmarkStart w:id="27" w:name="_Toc10955"/>
+      <w:r>
+        <w:rPr>
+          <w:rFonts w:ascii="Times New Roman" w:hAnsi="Times New Roman" w:eastAsia="Times New Roman" w:cs="Times New Roman"/>
+          <w:color w:val="000000" w:themeColor="text1"/>
+          <w:rtl w:val="0"/>
+          <w14:textFill>
+            <w14:solidFill>
+              <w14:schemeClr w14:val="tx1"/>
+            </w14:solidFill>
+          </w14:textFill>
         </w:rPr>
         <w:t>Візуалізація даних</w:t>
       </w:r>
-      <w:bookmarkEnd w:id="25"/>
+      <w:bookmarkEnd w:id="27"/>
     </w:p>
     <w:p>
       <w:pPr>
         <w:spacing w:line="360" w:lineRule="auto"/>
+        <w:jc w:val="both"/>
         <w:rPr>
           <w:rFonts w:hint="default" w:ascii="Times New Roman" w:hAnsi="Times New Roman" w:eastAsia="Times New Roman" w:cs="Times New Roman"/>
           <w:sz w:val="28"/>
@@ -14040,8 +14403,8 @@
       <w:r>
         <w:drawing>
           <wp:inline distT="0" distB="0" distL="114300" distR="114300">
-            <wp:extent cx="3006725" cy="2357755"/>
-            <wp:effectExtent l="0" t="0" r="10795" b="4445"/>
+            <wp:extent cx="2317115" cy="1817370"/>
+            <wp:effectExtent l="0" t="0" r="14605" b="11430"/>
             <wp:docPr id="12" name="Изображение 5"/>
             <wp:cNvGraphicFramePr>
               <a:graphicFrameLocks xmlns:a="http://schemas.openxmlformats.org/drawingml/2006/main" noChangeAspect="1"/>
@@ -14064,7 +14427,7 @@
                   <pic:spPr>
                     <a:xfrm>
                       <a:off x="0" y="0"/>
-                      <a:ext cx="3006725" cy="2357755"/>
+                      <a:ext cx="2317115" cy="1817370"/>
                     </a:xfrm>
                     <a:prstGeom prst="rect">
                       <a:avLst/>
@@ -14142,8 +14505,8 @@
       <w:r>
         <w:drawing>
           <wp:inline distT="0" distB="0" distL="114300" distR="114300">
-            <wp:extent cx="2736850" cy="2091055"/>
-            <wp:effectExtent l="0" t="0" r="6350" b="12065"/>
+            <wp:extent cx="2267585" cy="1732915"/>
+            <wp:effectExtent l="0" t="0" r="3175" b="4445"/>
             <wp:docPr id="13" name="Изображение 6"/>
             <wp:cNvGraphicFramePr>
               <a:graphicFrameLocks xmlns:a="http://schemas.openxmlformats.org/drawingml/2006/main" noChangeAspect="1"/>
@@ -14166,7 +14529,7 @@
                   <pic:spPr>
                     <a:xfrm>
                       <a:off x="0" y="0"/>
-                      <a:ext cx="2736850" cy="2091055"/>
+                      <a:ext cx="2267585" cy="1732915"/>
                     </a:xfrm>
                     <a:prstGeom prst="rect">
                       <a:avLst/>
@@ -14247,8 +14610,8 @@
       <w:r>
         <w:drawing>
           <wp:inline distT="0" distB="0" distL="114300" distR="114300">
-            <wp:extent cx="2776855" cy="1988820"/>
-            <wp:effectExtent l="0" t="0" r="12065" b="7620"/>
+            <wp:extent cx="2009140" cy="1438910"/>
+            <wp:effectExtent l="0" t="0" r="2540" b="8890"/>
             <wp:docPr id="16" name="Изображение 7"/>
             <wp:cNvGraphicFramePr>
               <a:graphicFrameLocks xmlns:a="http://schemas.openxmlformats.org/drawingml/2006/main" noChangeAspect="1"/>
@@ -14271,7 +14634,7 @@
                   <pic:spPr>
                     <a:xfrm>
                       <a:off x="0" y="0"/>
-                      <a:ext cx="2776855" cy="1988820"/>
+                      <a:ext cx="2009140" cy="1438910"/>
                     </a:xfrm>
                     <a:prstGeom prst="rect">
                       <a:avLst/>
@@ -14346,6 +14709,99 @@
     </w:p>
     <w:p>
       <w:pPr>
+        <w:spacing w:line="360" w:lineRule="auto"/>
+        <w:jc w:val="both"/>
+        <w:rPr>
+          <w:rFonts w:hint="default" w:eastAsia="Times New Roman" w:cs="Times New Roman"/>
+          <w:sz w:val="28"/>
+          <w:szCs w:val="28"/>
+          <w:rtl w:val="0"/>
+          <w:lang w:val="uk-UA"/>
+        </w:rPr>
+      </w:pPr>
+      <w:r>
+        <w:rPr>
+          <w:rFonts w:ascii="Times New Roman" w:hAnsi="Times New Roman" w:eastAsia="Times New Roman" w:cs="Times New Roman"/>
+          <w:sz w:val="28"/>
+          <w:szCs w:val="28"/>
+          <w:rtl w:val="0"/>
+        </w:rPr>
+        <w:t xml:space="preserve"> </w:t>
+      </w:r>
+      <w:r>
+        <w:rPr>
+          <w:rFonts w:eastAsia="Times New Roman" w:cs="Times New Roman"/>
+          <w:sz w:val="28"/>
+          <w:szCs w:val="28"/>
+          <w:rtl w:val="0"/>
+          <w:lang w:val="uk-UA"/>
+        </w:rPr>
+        <w:t>Для</w:t>
+      </w:r>
+      <w:r>
+        <w:rPr>
+          <w:rFonts w:hint="default" w:eastAsia="Times New Roman" w:cs="Times New Roman"/>
+          <w:sz w:val="28"/>
+          <w:szCs w:val="28"/>
+          <w:rtl w:val="0"/>
+          <w:lang w:val="uk-UA"/>
+        </w:rPr>
+        <w:t xml:space="preserve"> більшої наглядності продемонструємо також діаграми розмаху деяких даних по колонках:</w:t>
+      </w:r>
+    </w:p>
+    <w:p>
+      <w:pPr>
+        <w:spacing w:line="360" w:lineRule="auto"/>
+        <w:jc w:val="center"/>
+      </w:pPr>
+      <w:r>
+        <w:drawing>
+          <wp:inline distT="0" distB="0" distL="114300" distR="114300">
+            <wp:extent cx="2257425" cy="1622425"/>
+            <wp:effectExtent l="0" t="0" r="13335" b="8255"/>
+            <wp:docPr id="2" name="Изображение 4"/>
+            <wp:cNvGraphicFramePr>
+              <a:graphicFrameLocks xmlns:a="http://schemas.openxmlformats.org/drawingml/2006/main" noChangeAspect="1"/>
+            </wp:cNvGraphicFramePr>
+            <a:graphic xmlns:a="http://schemas.openxmlformats.org/drawingml/2006/main">
+              <a:graphicData uri="http://schemas.openxmlformats.org/drawingml/2006/picture">
+                <pic:pic xmlns:pic="http://schemas.openxmlformats.org/drawingml/2006/picture">
+                  <pic:nvPicPr>
+                    <pic:cNvPr id="2" name="Изображение 4"/>
+                    <pic:cNvPicPr>
+                      <a:picLocks noChangeAspect="1"/>
+                    </pic:cNvPicPr>
+                  </pic:nvPicPr>
+                  <pic:blipFill>
+                    <a:blip r:embed="rId29"/>
+                    <a:stretch>
+                      <a:fillRect/>
+                    </a:stretch>
+                  </pic:blipFill>
+                  <pic:spPr>
+                    <a:xfrm>
+                      <a:off x="0" y="0"/>
+                      <a:ext cx="2257425" cy="1622425"/>
+                    </a:xfrm>
+                    <a:prstGeom prst="rect">
+                      <a:avLst/>
+                    </a:prstGeom>
+                    <a:noFill/>
+                    <a:ln>
+                      <a:noFill/>
+                    </a:ln>
+                  </pic:spPr>
+                </pic:pic>
+              </a:graphicData>
+            </a:graphic>
+          </wp:inline>
+        </w:drawing>
+      </w:r>
+    </w:p>
+    <w:p>
+      <w:pPr>
+        <w:spacing w:line="360" w:lineRule="auto"/>
+        <w:jc w:val="center"/>
         <w:rPr>
           <w:rFonts w:hint="default" w:eastAsia="Times New Roman" w:cs="Times New Roman"/>
           <w:color w:val="666666"/>
@@ -14357,6 +14813,16 @@
       </w:pPr>
       <w:r>
         <w:rPr>
+          <w:rFonts w:ascii="Times New Roman" w:hAnsi="Times New Roman" w:eastAsia="Times New Roman" w:cs="Times New Roman"/>
+          <w:color w:val="666666"/>
+          <w:sz w:val="28"/>
+          <w:szCs w:val="28"/>
+          <w:rtl w:val="0"/>
+        </w:rPr>
+        <w:t>Рисунок 3.1</w:t>
+      </w:r>
+      <w:r>
+        <w:rPr>
           <w:rFonts w:hint="default" w:eastAsia="Times New Roman" w:cs="Times New Roman"/>
           <w:color w:val="666666"/>
           <w:sz w:val="28"/>
@@ -14364,27 +14830,335 @@
           <w:rtl w:val="0"/>
           <w:lang w:val="en-US"/>
         </w:rPr>
+        <w:t>4</w:t>
+      </w:r>
+      <w:r>
+        <w:rPr>
+          <w:rFonts w:ascii="Times New Roman" w:hAnsi="Times New Roman" w:eastAsia="Times New Roman" w:cs="Times New Roman"/>
+          <w:color w:val="666666"/>
+          <w:sz w:val="28"/>
+          <w:szCs w:val="28"/>
+          <w:rtl w:val="0"/>
+        </w:rPr>
+        <w:t xml:space="preserve"> - Побудова </w:t>
+      </w:r>
+      <w:r>
+        <w:rPr>
+          <w:rFonts w:eastAsia="Times New Roman" w:cs="Times New Roman"/>
+          <w:color w:val="666666"/>
+          <w:sz w:val="28"/>
+          <w:szCs w:val="28"/>
+          <w:rtl w:val="0"/>
+          <w:lang w:val="uk-UA"/>
+        </w:rPr>
+        <w:t>діаграми</w:t>
+      </w:r>
+      <w:r>
+        <w:rPr>
+          <w:rFonts w:hint="default" w:eastAsia="Times New Roman" w:cs="Times New Roman"/>
+          <w:color w:val="666666"/>
+          <w:sz w:val="28"/>
+          <w:szCs w:val="28"/>
+          <w:rtl w:val="0"/>
+          <w:lang w:val="uk-UA"/>
+        </w:rPr>
+        <w:t xml:space="preserve"> розмаху для </w:t>
+      </w:r>
+      <w:r>
+        <w:rPr>
+          <w:rFonts w:hint="default" w:eastAsia="Times New Roman" w:cs="Times New Roman"/>
+          <w:color w:val="666666"/>
+          <w:sz w:val="28"/>
+          <w:szCs w:val="28"/>
+          <w:rtl w:val="0"/>
+          <w:lang w:val="en-US"/>
+        </w:rPr>
+        <w:t>gdp</w:t>
+      </w:r>
+    </w:p>
+    <w:p>
+      <w:pPr>
+        <w:spacing w:line="360" w:lineRule="auto"/>
+        <w:jc w:val="center"/>
+        <w:rPr>
+          <w:rFonts w:hint="default" w:eastAsia="Times New Roman" w:cs="Times New Roman"/>
+          <w:color w:val="666666"/>
+          <w:sz w:val="28"/>
+          <w:szCs w:val="28"/>
+          <w:rtl w:val="0"/>
+          <w:lang w:val="en-US"/>
+        </w:rPr>
+      </w:pPr>
+      <w:r>
+        <w:drawing>
+          <wp:inline distT="0" distB="0" distL="114300" distR="114300">
+            <wp:extent cx="2208530" cy="1693545"/>
+            <wp:effectExtent l="0" t="0" r="1270" b="13335"/>
+            <wp:docPr id="3" name="Изображение 5"/>
+            <wp:cNvGraphicFramePr>
+              <a:graphicFrameLocks xmlns:a="http://schemas.openxmlformats.org/drawingml/2006/main" noChangeAspect="1"/>
+            </wp:cNvGraphicFramePr>
+            <a:graphic xmlns:a="http://schemas.openxmlformats.org/drawingml/2006/main">
+              <a:graphicData uri="http://schemas.openxmlformats.org/drawingml/2006/picture">
+                <pic:pic xmlns:pic="http://schemas.openxmlformats.org/drawingml/2006/picture">
+                  <pic:nvPicPr>
+                    <pic:cNvPr id="3" name="Изображение 5"/>
+                    <pic:cNvPicPr>
+                      <a:picLocks noChangeAspect="1"/>
+                    </pic:cNvPicPr>
+                  </pic:nvPicPr>
+                  <pic:blipFill>
+                    <a:blip r:embed="rId30"/>
+                    <a:stretch>
+                      <a:fillRect/>
+                    </a:stretch>
+                  </pic:blipFill>
+                  <pic:spPr>
+                    <a:xfrm>
+                      <a:off x="0" y="0"/>
+                      <a:ext cx="2208530" cy="1693545"/>
+                    </a:xfrm>
+                    <a:prstGeom prst="rect">
+                      <a:avLst/>
+                    </a:prstGeom>
+                    <a:noFill/>
+                    <a:ln>
+                      <a:noFill/>
+                    </a:ln>
+                  </pic:spPr>
+                </pic:pic>
+              </a:graphicData>
+            </a:graphic>
+          </wp:inline>
+        </w:drawing>
+      </w:r>
+    </w:p>
+    <w:p>
+      <w:pPr>
+        <w:spacing w:line="360" w:lineRule="auto"/>
+        <w:jc w:val="center"/>
+        <w:rPr>
+          <w:rFonts w:hint="default" w:eastAsia="Times New Roman" w:cs="Times New Roman"/>
+          <w:color w:val="666666"/>
+          <w:sz w:val="28"/>
+          <w:szCs w:val="28"/>
+          <w:rtl w:val="0"/>
+          <w:lang w:val="en-US"/>
+        </w:rPr>
+      </w:pPr>
+      <w:r>
+        <w:rPr>
+          <w:rFonts w:ascii="Times New Roman" w:hAnsi="Times New Roman" w:eastAsia="Times New Roman" w:cs="Times New Roman"/>
+          <w:color w:val="666666"/>
+          <w:sz w:val="28"/>
+          <w:szCs w:val="28"/>
+          <w:rtl w:val="0"/>
+        </w:rPr>
+        <w:t>Рисунок 3.1</w:t>
+      </w:r>
+      <w:r>
+        <w:rPr>
+          <w:rFonts w:hint="default" w:eastAsia="Times New Roman" w:cs="Times New Roman"/>
+          <w:color w:val="666666"/>
+          <w:sz w:val="28"/>
+          <w:szCs w:val="28"/>
+          <w:rtl w:val="0"/>
+          <w:lang w:val="en-US"/>
+        </w:rPr>
+        <w:t>4</w:t>
+      </w:r>
+      <w:r>
+        <w:rPr>
+          <w:rFonts w:ascii="Times New Roman" w:hAnsi="Times New Roman" w:eastAsia="Times New Roman" w:cs="Times New Roman"/>
+          <w:color w:val="666666"/>
+          <w:sz w:val="28"/>
+          <w:szCs w:val="28"/>
+          <w:rtl w:val="0"/>
+        </w:rPr>
+        <w:t xml:space="preserve"> - Побудова </w:t>
+      </w:r>
+      <w:r>
+        <w:rPr>
+          <w:rFonts w:eastAsia="Times New Roman" w:cs="Times New Roman"/>
+          <w:color w:val="666666"/>
+          <w:sz w:val="28"/>
+          <w:szCs w:val="28"/>
+          <w:rtl w:val="0"/>
+          <w:lang w:val="uk-UA"/>
+        </w:rPr>
+        <w:t>діаграми</w:t>
+      </w:r>
+      <w:r>
+        <w:rPr>
+          <w:rFonts w:hint="default" w:eastAsia="Times New Roman" w:cs="Times New Roman"/>
+          <w:color w:val="666666"/>
+          <w:sz w:val="28"/>
+          <w:szCs w:val="28"/>
+          <w:rtl w:val="0"/>
+          <w:lang w:val="uk-UA"/>
+        </w:rPr>
+        <w:t xml:space="preserve"> розмаху для </w:t>
+      </w:r>
+      <w:r>
+        <w:rPr>
+          <w:rFonts w:hint="default" w:eastAsia="Times New Roman" w:cs="Times New Roman"/>
+          <w:color w:val="666666"/>
+          <w:sz w:val="28"/>
+          <w:szCs w:val="28"/>
+          <w:rtl w:val="0"/>
+          <w:lang w:val="en-US"/>
+        </w:rPr>
+        <w:t>freedom</w:t>
+      </w:r>
+    </w:p>
+    <w:p>
+      <w:pPr>
+        <w:spacing w:line="360" w:lineRule="auto"/>
+        <w:jc w:val="center"/>
+      </w:pPr>
+      <w:r>
+        <w:drawing>
+          <wp:inline distT="0" distB="0" distL="114300" distR="114300">
+            <wp:extent cx="2176145" cy="1687830"/>
+            <wp:effectExtent l="0" t="0" r="3175" b="3810"/>
+            <wp:docPr id="9" name="Изображение 6"/>
+            <wp:cNvGraphicFramePr>
+              <a:graphicFrameLocks xmlns:a="http://schemas.openxmlformats.org/drawingml/2006/main" noChangeAspect="1"/>
+            </wp:cNvGraphicFramePr>
+            <a:graphic xmlns:a="http://schemas.openxmlformats.org/drawingml/2006/main">
+              <a:graphicData uri="http://schemas.openxmlformats.org/drawingml/2006/picture">
+                <pic:pic xmlns:pic="http://schemas.openxmlformats.org/drawingml/2006/picture">
+                  <pic:nvPicPr>
+                    <pic:cNvPr id="9" name="Изображение 6"/>
+                    <pic:cNvPicPr>
+                      <a:picLocks noChangeAspect="1"/>
+                    </pic:cNvPicPr>
+                  </pic:nvPicPr>
+                  <pic:blipFill>
+                    <a:blip r:embed="rId31"/>
+                    <a:stretch>
+                      <a:fillRect/>
+                    </a:stretch>
+                  </pic:blipFill>
+                  <pic:spPr>
+                    <a:xfrm>
+                      <a:off x="0" y="0"/>
+                      <a:ext cx="2176145" cy="1687830"/>
+                    </a:xfrm>
+                    <a:prstGeom prst="rect">
+                      <a:avLst/>
+                    </a:prstGeom>
+                    <a:noFill/>
+                    <a:ln>
+                      <a:noFill/>
+                    </a:ln>
+                  </pic:spPr>
+                </pic:pic>
+              </a:graphicData>
+            </a:graphic>
+          </wp:inline>
+        </w:drawing>
+      </w:r>
+    </w:p>
+    <w:p>
+      <w:pPr>
+        <w:spacing w:line="360" w:lineRule="auto"/>
+        <w:jc w:val="center"/>
+        <w:rPr>
+          <w:rFonts w:hint="default" w:eastAsia="Times New Roman" w:cs="Times New Roman"/>
+          <w:color w:val="666666"/>
+          <w:sz w:val="28"/>
+          <w:szCs w:val="28"/>
+          <w:rtl w:val="0"/>
+          <w:lang w:val="en-US"/>
+        </w:rPr>
+      </w:pPr>
+      <w:r>
+        <w:rPr>
+          <w:rFonts w:ascii="Times New Roman" w:hAnsi="Times New Roman" w:eastAsia="Times New Roman" w:cs="Times New Roman"/>
+          <w:color w:val="666666"/>
+          <w:sz w:val="28"/>
+          <w:szCs w:val="28"/>
+          <w:rtl w:val="0"/>
+        </w:rPr>
+        <w:t>Рисунок 3.1</w:t>
+      </w:r>
+      <w:r>
+        <w:rPr>
+          <w:rFonts w:hint="default" w:eastAsia="Times New Roman" w:cs="Times New Roman"/>
+          <w:color w:val="666666"/>
+          <w:sz w:val="28"/>
+          <w:szCs w:val="28"/>
+          <w:rtl w:val="0"/>
+          <w:lang w:val="en-US"/>
+        </w:rPr>
+        <w:t>4</w:t>
+      </w:r>
+      <w:r>
+        <w:rPr>
+          <w:rFonts w:ascii="Times New Roman" w:hAnsi="Times New Roman" w:eastAsia="Times New Roman" w:cs="Times New Roman"/>
+          <w:color w:val="666666"/>
+          <w:sz w:val="28"/>
+          <w:szCs w:val="28"/>
+          <w:rtl w:val="0"/>
+        </w:rPr>
+        <w:t xml:space="preserve"> - Побудова </w:t>
+      </w:r>
+      <w:r>
+        <w:rPr>
+          <w:rFonts w:eastAsia="Times New Roman" w:cs="Times New Roman"/>
+          <w:color w:val="666666"/>
+          <w:sz w:val="28"/>
+          <w:szCs w:val="28"/>
+          <w:rtl w:val="0"/>
+          <w:lang w:val="uk-UA"/>
+        </w:rPr>
+        <w:t>діаграми</w:t>
+      </w:r>
+      <w:r>
+        <w:rPr>
+          <w:rFonts w:hint="default" w:eastAsia="Times New Roman" w:cs="Times New Roman"/>
+          <w:color w:val="666666"/>
+          <w:sz w:val="28"/>
+          <w:szCs w:val="28"/>
+          <w:rtl w:val="0"/>
+          <w:lang w:val="uk-UA"/>
+        </w:rPr>
+        <w:t xml:space="preserve"> розмаху для </w:t>
+      </w:r>
+      <w:r>
+        <w:rPr>
+          <w:rFonts w:hint="default" w:eastAsia="Times New Roman" w:cs="Times New Roman"/>
+          <w:color w:val="666666"/>
+          <w:sz w:val="28"/>
+          <w:szCs w:val="28"/>
+          <w:rtl w:val="0"/>
+          <w:lang w:val="en-US"/>
+        </w:rPr>
+        <w:t>trust</w:t>
+      </w:r>
+    </w:p>
+    <w:p>
+      <w:pPr>
+        <w:rPr>
+          <w:rFonts w:hint="default" w:eastAsia="Times New Roman" w:cs="Times New Roman"/>
+          <w:color w:val="666666"/>
+          <w:sz w:val="28"/>
+          <w:szCs w:val="28"/>
+          <w:rtl w:val="0"/>
+          <w:lang w:val="en-US"/>
+        </w:rPr>
+      </w:pPr>
+      <w:r>
+        <w:rPr>
+          <w:rFonts w:hint="default" w:eastAsia="Times New Roman" w:cs="Times New Roman"/>
+          <w:color w:val="666666"/>
+          <w:sz w:val="28"/>
+          <w:szCs w:val="28"/>
+          <w:rtl w:val="0"/>
+          <w:lang w:val="en-US"/>
+        </w:rPr>
         <w:br w:type="page"/>
-      </w:r>
-    </w:p>
-    <w:p>
-      <w:pPr>
-        <w:pStyle w:val="3"/>
-        <w:numPr>
-          <w:ilvl w:val="0"/>
-          <w:numId w:val="1"/>
-        </w:numPr>
-        <w:bidi w:val="0"/>
-        <w:jc w:val="center"/>
-      </w:pPr>
-      <w:bookmarkStart w:id="26" w:name="_Toc13067"/>
-      <w:bookmarkStart w:id="27" w:name="_Toc22927"/>
-      <w:r>
-        <w:rPr>
-          <w:rFonts w:hint="default"/>
-          <w:lang w:val="uk-UA"/>
-        </w:rPr>
-        <w:t>ВІДБІР ТА АНАЛІЗ ДАНИХ</w:t>
       </w:r>
     </w:p>
     <w:p>
@@ -14399,15 +15173,58 @@
         <w:jc w:val="both"/>
         <w:rPr>
           <w:rFonts w:ascii="Times New Roman" w:hAnsi="Times New Roman" w:eastAsia="Times New Roman" w:cs="Times New Roman"/>
-        </w:rPr>
-      </w:pPr>
-      <w:r>
-        <w:rPr>
-          <w:rFonts w:hint="default" w:eastAsia="Times New Roman" w:cs="Times New Roman"/>
-          <w:rtl w:val="0"/>
-          <w:lang w:val="uk-UA"/>
-        </w:rPr>
-        <w:t xml:space="preserve"> Створення представлень бази даних </w:t>
+          <w:color w:val="000000" w:themeColor="text1"/>
+          <w14:textFill>
+            <w14:solidFill>
+              <w14:schemeClr w14:val="tx1"/>
+            </w14:solidFill>
+          </w14:textFill>
+        </w:rPr>
+      </w:pPr>
+      <w:bookmarkStart w:id="28" w:name="_Toc13067"/>
+      <w:r>
+        <w:rPr>
+          <w:rFonts w:hint="default" w:eastAsia="Times New Roman" w:cs="Times New Roman"/>
+          <w:color w:val="000000" w:themeColor="text1"/>
+          <w:rtl w:val="0"/>
+          <w:lang w:val="uk-UA"/>
+          <w14:textFill>
+            <w14:solidFill>
+              <w14:schemeClr w14:val="tx1"/>
+            </w14:solidFill>
+          </w14:textFill>
+        </w:rPr>
+        <w:t xml:space="preserve"> </w:t>
+      </w:r>
+      <w:bookmarkStart w:id="29" w:name="_Toc19276"/>
+      <w:r>
+        <w:rPr>
+          <w:rFonts w:hint="default" w:eastAsia="Times New Roman" w:cs="Times New Roman"/>
+          <w:color w:val="000000" w:themeColor="text1"/>
+          <w:rtl w:val="0"/>
+          <w:lang w:val="uk-UA"/>
+          <w14:textFill>
+            <w14:solidFill>
+              <w14:schemeClr w14:val="tx1"/>
+            </w14:solidFill>
+          </w14:textFill>
+        </w:rPr>
+        <w:t>Створення представлень бази даних</w:t>
+      </w:r>
+      <w:bookmarkEnd w:id="29"/>
+      <w:r>
+        <w:rPr>
+          <w:rFonts w:hint="default" w:eastAsia="Times New Roman" w:cs="Times New Roman"/>
+          <w:color w:val="000000" w:themeColor="text1"/>
+          <w:rtl w:val="0"/>
+          <w:lang w:val="uk-UA"/>
+          <w14:textFill>
+            <w14:solidFill>
+              <w14:schemeClr w14:val="tx1"/>
+            </w14:solidFill>
+          </w14:textFill>
+        </w:rPr>
+        <w:t xml:space="preserve"> </w:t>
       </w:r>
     </w:p>
     <w:p>
@@ -14507,7 +15324,7 @@
                     </pic:cNvPicPr>
                   </pic:nvPicPr>
                   <pic:blipFill>
-                    <a:blip r:embed="rId29"/>
+                    <a:blip r:embed="rId32"/>
                     <a:stretch>
                       <a:fillRect/>
                     </a:stretch>
@@ -14648,7 +15465,7 @@
                     </pic:cNvPicPr>
                   </pic:nvPicPr>
                   <pic:blipFill>
-                    <a:blip r:embed="rId30"/>
+                    <a:blip r:embed="rId33"/>
                     <a:stretch>
                       <a:fillRect/>
                     </a:stretch>
@@ -14776,16 +15593,74 @@
             </w14:solidFill>
           </w14:textFill>
         </w:rPr>
-        <w:t xml:space="preserve"> Підготовка даних до аналізу</w:t>
+        <w:t xml:space="preserve"> </w:t>
+      </w:r>
+      <w:bookmarkStart w:id="30" w:name="_Toc32591"/>
+      <w:r>
+        <w:rPr>
+          <w:rFonts w:hint="default" w:eastAsia="Times New Roman" w:cs="Times New Roman"/>
+          <w:color w:val="000000" w:themeColor="text1"/>
+          <w:rtl w:val="0"/>
+          <w:lang w:val="uk-UA"/>
+          <w14:textFill>
+            <w14:solidFill>
+              <w14:schemeClr w14:val="tx1"/>
+            </w14:solidFill>
+          </w14:textFill>
+        </w:rPr>
+        <w:t>Підготовка даних</w:t>
+      </w:r>
+      <w:r>
+        <w:rPr>
+          <w:rFonts w:hint="default" w:eastAsia="Times New Roman" w:cs="Times New Roman"/>
+          <w:color w:val="000000" w:themeColor="text1"/>
+          <w:rtl w:val="0"/>
+          <w:lang w:val="en-US"/>
+          <w14:textFill>
+            <w14:solidFill>
+              <w14:schemeClr w14:val="tx1"/>
+            </w14:solidFill>
+          </w14:textFill>
+        </w:rPr>
+        <w:t xml:space="preserve"> </w:t>
+      </w:r>
+      <w:r>
+        <w:rPr>
+          <w:rFonts w:hint="default" w:eastAsia="Times New Roman" w:cs="Times New Roman"/>
+          <w:color w:val="000000" w:themeColor="text1"/>
+          <w:rtl w:val="0"/>
+          <w:lang w:val="uk-UA"/>
+          <w14:textFill>
+            <w14:solidFill>
+              <w14:schemeClr w14:val="tx1"/>
+            </w14:solidFill>
+          </w14:textFill>
+        </w:rPr>
+        <w:t>до аналізу</w:t>
+      </w:r>
+      <w:bookmarkEnd w:id="30"/>
+      <w:r>
+        <w:rPr>
+          <w:rFonts w:hint="default" w:eastAsia="Times New Roman" w:cs="Times New Roman"/>
+          <w:color w:val="000000" w:themeColor="text1"/>
+          <w:rtl w:val="0"/>
+          <w:lang w:val="uk-UA"/>
+          <w14:textFill>
+            <w14:solidFill>
+              <w14:schemeClr w14:val="tx1"/>
+            </w14:solidFill>
+          </w14:textFill>
+        </w:rPr>
+        <w:t xml:space="preserve"> </w:t>
       </w:r>
     </w:p>
     <w:p>
       <w:r>
         <w:drawing>
           <wp:inline distT="0" distB="0" distL="114300" distR="114300">
-            <wp:extent cx="6117590" cy="3496945"/>
-            <wp:effectExtent l="0" t="0" r="8890" b="8255"/>
-            <wp:docPr id="37" name="Изображение 78"/>
+            <wp:extent cx="6108700" cy="3991610"/>
+            <wp:effectExtent l="0" t="0" r="2540" b="1270"/>
+            <wp:docPr id="24" name="Изображение 9"/>
             <wp:cNvGraphicFramePr>
               <a:graphicFrameLocks xmlns:a="http://schemas.openxmlformats.org/drawingml/2006/main" noChangeAspect="1"/>
             </wp:cNvGraphicFramePr>
@@ -14793,13 +15668,13 @@
               <a:graphicData uri="http://schemas.openxmlformats.org/drawingml/2006/picture">
                 <pic:pic xmlns:pic="http://schemas.openxmlformats.org/drawingml/2006/picture">
                   <pic:nvPicPr>
-                    <pic:cNvPr id="37" name="Изображение 78"/>
+                    <pic:cNvPr id="24" name="Изображение 9"/>
                     <pic:cNvPicPr>
                       <a:picLocks noChangeAspect="1"/>
                     </pic:cNvPicPr>
                   </pic:nvPicPr>
                   <pic:blipFill>
-                    <a:blip r:embed="rId31"/>
+                    <a:blip r:embed="rId34"/>
                     <a:stretch>
                       <a:fillRect/>
                     </a:stretch>
@@ -14807,7 +15682,7 @@
                   <pic:spPr>
                     <a:xfrm>
                       <a:off x="0" y="0"/>
-                      <a:ext cx="6117590" cy="3496945"/>
+                      <a:ext cx="6108700" cy="3991610"/>
                     </a:xfrm>
                     <a:prstGeom prst="rect">
                       <a:avLst/>
@@ -14885,6 +15760,7 @@
     </w:p>
     <w:p>
       <w:pPr>
+        <w:jc w:val="both"/>
         <w:rPr>
           <w:rFonts w:hint="default"/>
           <w:rtl w:val="0"/>
@@ -14953,6 +15829,102 @@
           <w:rtl w:val="0"/>
           <w:lang w:val="en-US"/>
         </w:rPr>
+        <w:t>, generosity (</w:t>
+      </w:r>
+      <w:r>
+        <w:rPr>
+          <w:rFonts w:hint="default"/>
+          <w:rtl w:val="0"/>
+          <w:lang w:val="uk-UA"/>
+        </w:rPr>
+        <w:t xml:space="preserve">кореляція із </w:t>
+      </w:r>
+      <w:r>
+        <w:rPr>
+          <w:rFonts w:hint="default"/>
+          <w:rtl w:val="0"/>
+          <w:lang w:val="en-US"/>
+        </w:rPr>
+        <w:t xml:space="preserve">happiness_score </w:t>
+      </w:r>
+      <w:r>
+        <w:rPr>
+          <w:rFonts w:hint="default"/>
+          <w:rtl w:val="0"/>
+          <w:lang w:val="uk-UA"/>
+        </w:rPr>
+        <w:t>0</w:t>
+      </w:r>
+      <w:r>
+        <w:rPr>
+          <w:rFonts w:hint="default"/>
+          <w:rtl w:val="0"/>
+          <w:lang w:val="en-US"/>
+        </w:rPr>
+        <w:t xml:space="preserve">.14) </w:t>
+      </w:r>
+      <w:r>
+        <w:rPr>
+          <w:rFonts w:hint="default"/>
+          <w:rtl w:val="0"/>
+          <w:lang w:val="uk-UA"/>
+        </w:rPr>
+        <w:t xml:space="preserve">і </w:t>
+      </w:r>
+      <w:r>
+        <w:rPr>
+          <w:rFonts w:hint="default"/>
+          <w:rtl w:val="0"/>
+          <w:lang w:val="en-US"/>
+        </w:rPr>
+        <w:t xml:space="preserve">population_density </w:t>
+      </w:r>
+      <w:r>
+        <w:rPr>
+          <w:rFonts w:hint="default"/>
+          <w:rtl w:val="0"/>
+          <w:lang w:val="uk-UA"/>
+        </w:rPr>
+        <w:t xml:space="preserve">(кореляція із </w:t>
+      </w:r>
+      <w:r>
+        <w:rPr>
+          <w:rFonts w:hint="default"/>
+          <w:rtl w:val="0"/>
+          <w:lang w:val="en-US"/>
+        </w:rPr>
+        <w:t>happiness_score -</w:t>
+      </w:r>
+      <w:r>
+        <w:rPr>
+          <w:rFonts w:hint="default"/>
+          <w:rtl w:val="0"/>
+          <w:lang w:val="uk-UA"/>
+        </w:rPr>
+        <w:t>0</w:t>
+      </w:r>
+      <w:r>
+        <w:rPr>
+          <w:rFonts w:hint="default"/>
+          <w:rtl w:val="0"/>
+          <w:lang w:val="en-US"/>
+        </w:rPr>
+        <w:t>.045</w:t>
+      </w:r>
+      <w:r>
+        <w:rPr>
+          <w:rFonts w:hint="default"/>
+          <w:rtl w:val="0"/>
+          <w:lang w:val="uk-UA"/>
+        </w:rPr>
+        <w:t>)</w:t>
+      </w:r>
+      <w:r>
+        <w:rPr>
+          <w:rFonts w:hint="default"/>
+          <w:rtl w:val="0"/>
+          <w:lang w:val="en-US"/>
+        </w:rPr>
         <w:t xml:space="preserve"> </w:t>
       </w:r>
       <w:r>
@@ -14961,23 +15933,41 @@
           <w:rtl w:val="0"/>
           <w:lang w:val="uk-UA"/>
         </w:rPr>
-        <w:t xml:space="preserve">і </w:t>
-      </w:r>
-      <w:r>
+        <w:t>мають низьку значимість, то їх було видалено із аналізу.</w:t>
+      </w:r>
+    </w:p>
+    <w:p>
+      <w:pPr>
+        <w:jc w:val="both"/>
         <w:rPr>
           <w:rFonts w:hint="default"/>
           <w:rtl w:val="0"/>
+          <w:lang w:val="uk-UA"/>
+        </w:rPr>
+      </w:pPr>
+      <w:r>
+        <w:rPr>
+          <w:rFonts w:hint="default"/>
+          <w:rtl w:val="0"/>
+          <w:lang w:val="uk-UA"/>
+        </w:rPr>
+        <w:t>Також у зв’язку з мультиколінеарністю було видалено</w:t>
+      </w:r>
+      <w:r>
+        <w:rPr>
+          <w:rFonts w:hint="default"/>
+          <w:rtl w:val="0"/>
           <w:lang w:val="en-US"/>
         </w:rPr>
-        <w:t xml:space="preserve">population_density </w:t>
+        <w:t xml:space="preserve"> </w:t>
       </w:r>
       <w:r>
         <w:rPr>
           <w:rFonts w:hint="default"/>
           <w:rtl w:val="0"/>
-          <w:lang w:val="uk-UA"/>
-        </w:rPr>
-        <w:t xml:space="preserve">(кореляція із </w:t>
+          <w:lang w:val="ru-RU"/>
+        </w:rPr>
+        <w:t xml:space="preserve">параметр </w:t>
       </w:r>
       <w:r>
         <w:rPr>
@@ -14985,7 +15975,7 @@
           <w:rtl w:val="0"/>
           <w:lang w:val="en-US"/>
         </w:rPr>
-        <w:t>happiness_score -</w:t>
+        <w:t>energy_consumption_per_capita</w:t>
       </w:r>
       <w:r>
         <w:rPr>
@@ -14993,7 +15983,7 @@
           <w:rtl w:val="0"/>
           <w:lang w:val="uk-UA"/>
         </w:rPr>
-        <w:t>0</w:t>
+        <w:t xml:space="preserve"> (кореляція із </w:t>
       </w:r>
       <w:r>
         <w:rPr>
@@ -15001,7 +15991,7 @@
           <w:rtl w:val="0"/>
           <w:lang w:val="en-US"/>
         </w:rPr>
-        <w:t>.045</w:t>
+        <w:t>gdp 0.79</w:t>
       </w:r>
       <w:r>
         <w:rPr>
@@ -15017,6 +16007,56 @@
           <w:rtl w:val="0"/>
           <w:lang w:val="en-US"/>
         </w:rPr>
+        <w:t>, social_support(</w:t>
+      </w:r>
+      <w:r>
+        <w:rPr>
+          <w:rFonts w:hint="default"/>
+          <w:rtl w:val="0"/>
+          <w:lang w:val="uk-UA"/>
+        </w:rPr>
+        <w:t xml:space="preserve">кореляція із </w:t>
+      </w:r>
+      <w:r>
+        <w:rPr>
+          <w:rFonts w:hint="default"/>
+          <w:rtl w:val="0"/>
+          <w:lang w:val="en-US"/>
+        </w:rPr>
+        <w:t>gdp 0.59)</w:t>
+      </w:r>
+      <w:r>
+        <w:rPr>
+          <w:rFonts w:hint="default"/>
+          <w:rtl w:val="0"/>
+          <w:lang w:val="uk-UA"/>
+        </w:rPr>
+        <w:t>.</w:t>
+      </w:r>
+    </w:p>
+    <w:p>
+      <w:pPr>
+        <w:jc w:val="both"/>
+        <w:rPr>
+          <w:rFonts w:hint="default"/>
+          <w:rtl w:val="0"/>
+          <w:lang w:val="en-US"/>
+        </w:rPr>
+      </w:pPr>
+      <w:r>
+        <w:rPr>
+          <w:rFonts w:hint="default"/>
+          <w:rtl w:val="0"/>
+          <w:lang w:val="uk-UA"/>
+        </w:rPr>
+        <w:t>Отже, у кінці кінців</w:t>
+      </w:r>
+      <w:r>
+        <w:rPr>
+          <w:rFonts w:hint="default"/>
+          <w:rtl w:val="0"/>
+          <w:lang w:val="en-US"/>
+        </w:rPr>
         <w:t xml:space="preserve"> </w:t>
       </w:r>
       <w:r>
@@ -15025,132 +16065,32 @@
           <w:rtl w:val="0"/>
           <w:lang w:val="uk-UA"/>
         </w:rPr>
-        <w:t>мають низьку значимість, то їх було видалено із аналізу.</w:t>
-      </w:r>
-    </w:p>
-    <w:p>
-      <w:pPr>
+        <w:t xml:space="preserve">з представлення </w:t>
+      </w:r>
+      <w:r>
         <w:rPr>
           <w:rFonts w:hint="default"/>
           <w:rtl w:val="0"/>
-          <w:lang w:val="uk-UA"/>
-        </w:rPr>
-      </w:pPr>
+          <w:lang w:val="en-US"/>
+        </w:rPr>
+        <w:t xml:space="preserve">main_view </w:t>
+      </w:r>
       <w:r>
         <w:rPr>
           <w:rFonts w:hint="default"/>
           <w:rtl w:val="0"/>
           <w:lang w:val="uk-UA"/>
         </w:rPr>
-        <w:t>Також у зв’язку з мультиколінеарністю було видалено</w:t>
-      </w:r>
-      <w:r>
-        <w:rPr>
-          <w:rFonts w:hint="default"/>
-          <w:rtl w:val="0"/>
-          <w:lang w:val="en-US"/>
-        </w:rPr>
-        <w:t xml:space="preserve"> </w:t>
-      </w:r>
-      <w:r>
-        <w:rPr>
-          <w:rFonts w:hint="default"/>
-          <w:rtl w:val="0"/>
-          <w:lang w:val="ru-RU"/>
-        </w:rPr>
-        <w:t xml:space="preserve">параметр </w:t>
-      </w:r>
-      <w:r>
-        <w:rPr>
-          <w:rFonts w:hint="default"/>
-          <w:rtl w:val="0"/>
-          <w:lang w:val="en-US"/>
-        </w:rPr>
-        <w:t>energy_consumption_per_capita</w:t>
-      </w:r>
-      <w:r>
-        <w:rPr>
-          <w:rFonts w:hint="default"/>
-          <w:rtl w:val="0"/>
-          <w:lang w:val="uk-UA"/>
-        </w:rPr>
-        <w:t xml:space="preserve"> (кореляція із </w:t>
-      </w:r>
-      <w:r>
-        <w:rPr>
-          <w:rFonts w:hint="default"/>
-          <w:rtl w:val="0"/>
-          <w:lang w:val="en-US"/>
-        </w:rPr>
-        <w:t>gdp 0.79</w:t>
-      </w:r>
-      <w:r>
-        <w:rPr>
-          <w:rFonts w:hint="default"/>
-          <w:rtl w:val="0"/>
-          <w:lang w:val="uk-UA"/>
-        </w:rPr>
-        <w:t>).</w:t>
-      </w:r>
-    </w:p>
-    <w:p>
-      <w:pPr>
-        <w:rPr>
-          <w:rFonts w:hint="default"/>
-          <w:rtl w:val="0"/>
-          <w:lang w:val="en-US"/>
-        </w:rPr>
-      </w:pPr>
-      <w:r>
-        <w:rPr>
-          <w:rFonts w:hint="default"/>
-          <w:rtl w:val="0"/>
-          <w:lang w:val="uk-UA"/>
-        </w:rPr>
-        <w:t>Отже, у кінці кінців</w:t>
-      </w:r>
-      <w:r>
-        <w:rPr>
-          <w:rFonts w:hint="default"/>
-          <w:rtl w:val="0"/>
-          <w:lang w:val="en-US"/>
-        </w:rPr>
-        <w:t xml:space="preserve"> </w:t>
-      </w:r>
-      <w:r>
-        <w:rPr>
-          <w:rFonts w:hint="default"/>
-          <w:rtl w:val="0"/>
-          <w:lang w:val="uk-UA"/>
-        </w:rPr>
-        <w:t xml:space="preserve">з представлення </w:t>
-      </w:r>
-      <w:r>
-        <w:rPr>
-          <w:rFonts w:hint="default"/>
-          <w:rtl w:val="0"/>
-          <w:lang w:val="en-US"/>
-        </w:rPr>
-        <w:t xml:space="preserve">main_view </w:t>
-      </w:r>
-      <w:r>
-        <w:rPr>
-          <w:rFonts w:hint="default"/>
-          <w:rtl w:val="0"/>
-          <w:lang w:val="uk-UA"/>
-        </w:rPr>
         <w:t>залишись такі параметри(представлена матриця кореляції).</w:t>
       </w:r>
-      <w:bookmarkStart w:id="39" w:name="_GoBack"/>
-      <w:bookmarkEnd w:id="39"/>
     </w:p>
     <w:p>
       <w:r>
         <w:drawing>
           <wp:inline distT="0" distB="0" distL="114300" distR="114300">
-            <wp:extent cx="6110605" cy="3616325"/>
-            <wp:effectExtent l="0" t="0" r="635" b="10795"/>
-            <wp:docPr id="38" name="Изображение 79"/>
+            <wp:extent cx="6116955" cy="3356610"/>
+            <wp:effectExtent l="0" t="0" r="9525" b="11430"/>
+            <wp:docPr id="26" name="Изображение 11"/>
             <wp:cNvGraphicFramePr>
               <a:graphicFrameLocks xmlns:a="http://schemas.openxmlformats.org/drawingml/2006/main" noChangeAspect="1"/>
             </wp:cNvGraphicFramePr>
@@ -15158,13 +16098,13 @@
               <a:graphicData uri="http://schemas.openxmlformats.org/drawingml/2006/picture">
                 <pic:pic xmlns:pic="http://schemas.openxmlformats.org/drawingml/2006/picture">
                   <pic:nvPicPr>
-                    <pic:cNvPr id="38" name="Изображение 79"/>
+                    <pic:cNvPr id="26" name="Изображение 11"/>
                     <pic:cNvPicPr>
                       <a:picLocks noChangeAspect="1"/>
                     </pic:cNvPicPr>
                   </pic:nvPicPr>
                   <pic:blipFill>
-                    <a:blip r:embed="rId32"/>
+                    <a:blip r:embed="rId35"/>
                     <a:stretch>
                       <a:fillRect/>
                     </a:stretch>
@@ -15172,7 +16112,7 @@
                   <pic:spPr>
                     <a:xfrm>
                       <a:off x="0" y="0"/>
-                      <a:ext cx="6110605" cy="3616325"/>
+                      <a:ext cx="6116955" cy="3356610"/>
                     </a:xfrm>
                     <a:prstGeom prst="rect">
                       <a:avLst/>
@@ -15194,10 +16134,371 @@
         <w:spacing w:line="360" w:lineRule="auto"/>
         <w:jc w:val="center"/>
         <w:rPr>
+          <w:rFonts w:hint="default" w:ascii="Times New Roman" w:hAnsi="Times New Roman" w:eastAsia="Times New Roman" w:cs="Times New Roman"/>
+          <w:color w:val="666666"/>
+          <w:sz w:val="28"/>
+          <w:szCs w:val="28"/>
+          <w:rtl w:val="0"/>
+          <w:lang w:val="uk-UA"/>
+        </w:rPr>
+      </w:pPr>
+      <w:r>
+        <w:rPr>
+          <w:rFonts w:ascii="Times New Roman" w:hAnsi="Times New Roman" w:eastAsia="Times New Roman" w:cs="Times New Roman"/>
+          <w:color w:val="666666"/>
+          <w:sz w:val="28"/>
+          <w:szCs w:val="28"/>
+          <w:rtl w:val="0"/>
+        </w:rPr>
+        <w:t>Рисунок 3.1</w:t>
+      </w:r>
+      <w:r>
+        <w:rPr>
+          <w:rFonts w:hint="default" w:eastAsia="Times New Roman" w:cs="Times New Roman"/>
+          <w:color w:val="666666"/>
+          <w:sz w:val="28"/>
+          <w:szCs w:val="28"/>
+          <w:rtl w:val="0"/>
+          <w:lang w:val="en-US"/>
+        </w:rPr>
+        <w:t>4</w:t>
+      </w:r>
+      <w:r>
+        <w:rPr>
+          <w:rFonts w:ascii="Times New Roman" w:hAnsi="Times New Roman" w:eastAsia="Times New Roman" w:cs="Times New Roman"/>
+          <w:color w:val="666666"/>
+          <w:sz w:val="28"/>
+          <w:szCs w:val="28"/>
+          <w:rtl w:val="0"/>
+        </w:rPr>
+        <w:t xml:space="preserve"> - </w:t>
+      </w:r>
+      <w:r>
+        <w:rPr>
+          <w:rFonts w:ascii="Times New Roman" w:hAnsi="Times New Roman" w:eastAsia="Times New Roman" w:cs="Times New Roman"/>
+          <w:color w:val="666666"/>
+          <w:sz w:val="28"/>
+          <w:szCs w:val="28"/>
+          <w:rtl w:val="0"/>
+          <w:lang w:val="uk-UA"/>
+        </w:rPr>
+        <w:t>Кореляційна</w:t>
+      </w:r>
+      <w:r>
+        <w:rPr>
+          <w:rFonts w:hint="default" w:ascii="Times New Roman" w:hAnsi="Times New Roman" w:eastAsia="Times New Roman" w:cs="Times New Roman"/>
+          <w:color w:val="666666"/>
+          <w:sz w:val="28"/>
+          <w:szCs w:val="28"/>
+          <w:rtl w:val="0"/>
+          <w:lang w:val="uk-UA"/>
+        </w:rPr>
+        <w:t xml:space="preserve"> матриця після добору параметрів</w:t>
+      </w:r>
+    </w:p>
+    <w:p>
+      <w:pPr>
+        <w:rPr>
           <w:rFonts w:hint="default"/>
           <w:rtl w:val="0"/>
+          <w:lang w:val="uk-UA"/>
+        </w:rPr>
+      </w:pPr>
+      <w:r>
+        <w:rPr>
+          <w:rFonts w:hint="default"/>
+          <w:rtl w:val="0"/>
+          <w:lang w:val="uk-UA"/>
+        </w:rPr>
+        <w:t xml:space="preserve">* Зауваження: </w:t>
+      </w:r>
+      <w:r>
+        <w:rPr>
+          <w:rFonts w:hint="default"/>
+          <w:rtl w:val="0"/>
           <w:lang w:val="en-US"/>
         </w:rPr>
+        <w:t xml:space="preserve">happiness_score </w:t>
+      </w:r>
+      <w:r>
+        <w:rPr>
+          <w:rFonts w:hint="default"/>
+          <w:rtl w:val="0"/>
+          <w:lang w:val="uk-UA"/>
+        </w:rPr>
+        <w:t xml:space="preserve">є не предиктором, а результуючим значенням, тому значення значення, наприклад, на перетині </w:t>
+      </w:r>
+      <w:r>
+        <w:rPr>
+          <w:rFonts w:hint="default"/>
+          <w:rtl w:val="0"/>
+          <w:lang w:val="en-US"/>
+        </w:rPr>
+        <w:t xml:space="preserve">happiness_score </w:t>
+      </w:r>
+      <w:r>
+        <w:rPr>
+          <w:rFonts w:hint="default"/>
+          <w:rtl w:val="0"/>
+          <w:lang w:val="uk-UA"/>
+        </w:rPr>
+        <w:t xml:space="preserve">та </w:t>
+      </w:r>
+      <w:r>
+        <w:rPr>
+          <w:rFonts w:hint="default"/>
+          <w:rtl w:val="0"/>
+          <w:lang w:val="en-US"/>
+        </w:rPr>
+        <w:t xml:space="preserve">gdp, </w:t>
+      </w:r>
+      <w:r>
+        <w:rPr>
+          <w:rFonts w:hint="default"/>
+          <w:rtl w:val="0"/>
+          <w:lang w:val="uk-UA"/>
+        </w:rPr>
+        <w:t xml:space="preserve">що рівне 0.79, є не великим значенням кореляції, яке потрібно прибрати, а значення залежності </w:t>
+      </w:r>
+      <w:r>
+        <w:rPr>
+          <w:rFonts w:hint="default"/>
+          <w:rtl w:val="0"/>
+          <w:lang w:val="en-US"/>
+        </w:rPr>
+        <w:t xml:space="preserve">happiness_score </w:t>
+      </w:r>
+      <w:r>
+        <w:rPr>
+          <w:rFonts w:hint="default"/>
+          <w:rtl w:val="0"/>
+          <w:lang w:val="uk-UA"/>
+        </w:rPr>
+        <w:t xml:space="preserve">від предиктора </w:t>
+      </w:r>
+      <w:r>
+        <w:rPr>
+          <w:rFonts w:hint="default"/>
+          <w:rtl w:val="0"/>
+          <w:lang w:val="en-US"/>
+        </w:rPr>
+        <w:t>gdp.</w:t>
+      </w:r>
+    </w:p>
+    <w:p>
+      <w:pPr>
+        <w:jc w:val="both"/>
+        <w:rPr>
+          <w:rFonts w:hint="default"/>
+          <w:rtl w:val="0"/>
+          <w:lang w:val="uk-UA"/>
+        </w:rPr>
+      </w:pPr>
+      <w:r>
+        <w:rPr>
+          <w:rFonts w:hint="default"/>
+          <w:rtl w:val="0"/>
+          <w:lang w:val="uk-UA"/>
+        </w:rPr>
+        <w:t>Розглянемо інше представлення - представлення із причинами смертності. Проаналізувавши таблицю кореляції більш ніж 20 різних причин смертності і їх впливу на рівень щастя населення країн, прийшли до такого висновку, що варто вилучити з розгляду всі параметри, що не задовольняють двома умовам:</w:t>
+      </w:r>
+    </w:p>
+    <w:p>
+      <w:pPr>
+        <w:numPr>
+          <w:ilvl w:val="0"/>
+          <w:numId w:val="5"/>
+        </w:numPr>
+        <w:ind w:left="840" w:leftChars="0" w:hanging="420" w:firstLineChars="0"/>
+        <w:jc w:val="both"/>
+        <w:rPr>
+          <w:rFonts w:hint="default"/>
+          <w:rtl w:val="0"/>
+          <w:lang w:val="en-US"/>
+        </w:rPr>
+      </w:pPr>
+      <w:r>
+        <w:rPr>
+          <w:rFonts w:hint="default"/>
+          <w:rtl w:val="0"/>
+          <w:lang w:val="uk-UA"/>
+        </w:rPr>
+        <w:t>значимість цих параметрів</w:t>
+      </w:r>
+      <w:r>
+        <w:rPr>
+          <w:rFonts w:hint="default"/>
+          <w:rtl w:val="0"/>
+          <w:lang w:val="ru-RU"/>
+        </w:rPr>
+        <w:t xml:space="preserve"> </w:t>
+      </w:r>
+      <w:r>
+        <w:rPr>
+          <w:rFonts w:hint="default"/>
+          <w:rtl w:val="0"/>
+          <w:lang w:val="uk-UA"/>
+        </w:rPr>
+        <w:t xml:space="preserve">(кореляція з </w:t>
+      </w:r>
+      <w:r>
+        <w:rPr>
+          <w:rFonts w:hint="default"/>
+          <w:rtl w:val="0"/>
+          <w:lang w:val="en-US"/>
+        </w:rPr>
+        <w:t>happiness_score</w:t>
+      </w:r>
+      <w:r>
+        <w:rPr>
+          <w:rFonts w:hint="default"/>
+          <w:rtl w:val="0"/>
+          <w:lang w:val="uk-UA"/>
+        </w:rPr>
+        <w:t>)</w:t>
+      </w:r>
+      <w:r>
+        <w:rPr>
+          <w:rFonts w:hint="default"/>
+          <w:rtl w:val="0"/>
+          <w:lang w:val="ru-RU"/>
+        </w:rPr>
+        <w:t xml:space="preserve"> </w:t>
+      </w:r>
+      <w:r>
+        <w:rPr>
+          <w:rFonts w:hint="default"/>
+          <w:rtl w:val="0"/>
+          <w:lang w:val="uk-UA"/>
+        </w:rPr>
+        <w:t xml:space="preserve">за модулем не менша за </w:t>
+      </w:r>
+      <w:r>
+        <w:rPr>
+          <w:rFonts w:hint="default"/>
+          <w:rtl w:val="0"/>
+          <w:lang w:val="en-US"/>
+        </w:rPr>
+        <w:t>0.3;</w:t>
+      </w:r>
+    </w:p>
+    <w:p>
+      <w:pPr>
+        <w:numPr>
+          <w:ilvl w:val="0"/>
+          <w:numId w:val="5"/>
+        </w:numPr>
+        <w:ind w:left="840" w:leftChars="0" w:hanging="420" w:firstLineChars="0"/>
+        <w:jc w:val="both"/>
+        <w:rPr>
+          <w:rFonts w:hint="default"/>
+          <w:rtl w:val="0"/>
+          <w:lang w:val="uk-UA"/>
+        </w:rPr>
+      </w:pPr>
+      <w:r>
+        <w:rPr>
+          <w:rFonts w:hint="default"/>
+          <w:rtl w:val="0"/>
+          <w:lang w:val="uk-UA"/>
+        </w:rPr>
+        <w:t>кореляція між цими параметрами за модулем не більша 0</w:t>
+      </w:r>
+      <w:r>
+        <w:rPr>
+          <w:rFonts w:hint="default"/>
+          <w:rtl w:val="0"/>
+          <w:lang w:val="en-US"/>
+        </w:rPr>
+        <w:t>.6;</w:t>
+      </w:r>
+    </w:p>
+    <w:p>
+      <w:pPr>
+        <w:jc w:val="both"/>
+        <w:rPr>
+          <w:rFonts w:hint="default"/>
+          <w:rtl w:val="0"/>
+          <w:lang w:val="uk-UA"/>
+        </w:rPr>
+      </w:pPr>
+      <w:r>
+        <w:rPr>
+          <w:rFonts w:hint="default"/>
+          <w:rtl w:val="0"/>
+          <w:lang w:val="uk-UA"/>
+        </w:rPr>
+        <w:t>Отримані параметри “примішаємо” до першого представлення і отримаємо кінцевий результат даних, підготовлених до інтелектуального аналізу.</w:t>
+      </w:r>
+    </w:p>
+    <w:p>
+      <w:pPr>
+        <w:ind w:left="0" w:leftChars="0" w:firstLine="0" w:firstLineChars="0"/>
+        <w:jc w:val="both"/>
+        <w:rPr>
+          <w:rFonts w:hint="default"/>
+          <w:rtl w:val="0"/>
+          <w:lang w:val="en-US"/>
+        </w:rPr>
+      </w:pPr>
+      <w:r>
+        <w:rPr>
+          <w:rFonts w:hint="default"/>
+          <w:rtl w:val="0"/>
+          <w:lang w:val="en-US"/>
+        </w:rPr>
+        <w:drawing>
+          <wp:inline distT="0" distB="0" distL="114300" distR="114300">
+            <wp:extent cx="6604000" cy="6931660"/>
+            <wp:effectExtent l="0" t="0" r="10160" b="2540"/>
+            <wp:docPr id="22" name="Изображение 22" descr="illnesses_corr"/>
+            <wp:cNvGraphicFramePr>
+              <a:graphicFrameLocks xmlns:a="http://schemas.openxmlformats.org/drawingml/2006/main" noChangeAspect="1"/>
+            </wp:cNvGraphicFramePr>
+            <a:graphic xmlns:a="http://schemas.openxmlformats.org/drawingml/2006/main">
+              <a:graphicData uri="http://schemas.openxmlformats.org/drawingml/2006/picture">
+                <pic:pic xmlns:pic="http://schemas.openxmlformats.org/drawingml/2006/picture">
+                  <pic:nvPicPr>
+                    <pic:cNvPr id="22" name="Изображение 22" descr="illnesses_corr"/>
+                    <pic:cNvPicPr>
+                      <a:picLocks noChangeAspect="1"/>
+                    </pic:cNvPicPr>
+                  </pic:nvPicPr>
+                  <pic:blipFill>
+                    <a:blip r:embed="rId36"/>
+                    <a:srcRect t="10484" r="14719"/>
+                    <a:stretch>
+                      <a:fillRect/>
+                    </a:stretch>
+                  </pic:blipFill>
+                  <pic:spPr>
+                    <a:xfrm>
+                      <a:off x="0" y="0"/>
+                      <a:ext cx="6604000" cy="6931660"/>
+                    </a:xfrm>
+                    <a:prstGeom prst="rect">
+                      <a:avLst/>
+                    </a:prstGeom>
+                  </pic:spPr>
+                </pic:pic>
+              </a:graphicData>
+            </a:graphic>
+          </wp:inline>
+        </w:drawing>
+      </w:r>
+    </w:p>
+    <w:p>
+      <w:pPr>
+        <w:spacing w:line="360" w:lineRule="auto"/>
+        <w:jc w:val="center"/>
+        <w:rPr>
+          <w:rFonts w:hint="default" w:ascii="Times New Roman" w:hAnsi="Times New Roman" w:eastAsia="Times New Roman" w:cs="Times New Roman"/>
+          <w:color w:val="666666"/>
+          <w:sz w:val="28"/>
+          <w:szCs w:val="28"/>
+          <w:rtl w:val="0"/>
+          <w:lang w:val="uk-UA"/>
+        </w:rPr>
       </w:pPr>
       <w:r>
         <w:rPr>
@@ -15228,18 +16529,29 @@
           <w:szCs w:val="28"/>
           <w:rtl w:val="0"/>
         </w:rPr>
-        <w:t xml:space="preserve"> - </w:t>
-      </w:r>
-      <w:r>
-        <w:rPr>
-          <w:rFonts w:ascii="Times New Roman" w:hAnsi="Times New Roman" w:eastAsia="Times New Roman" w:cs="Times New Roman"/>
-          <w:color w:val="666666"/>
-          <w:sz w:val="28"/>
-          <w:szCs w:val="28"/>
-          <w:rtl w:val="0"/>
-          <w:lang w:val="uk-UA"/>
-        </w:rPr>
-        <w:t>Кореляційна</w:t>
+        <w:t xml:space="preserve"> -</w:t>
+      </w:r>
+      <w:r>
+        <w:rPr>
+          <w:rFonts w:hint="default" w:eastAsia="Times New Roman" w:cs="Times New Roman"/>
+          <w:color w:val="666666"/>
+          <w:sz w:val="28"/>
+          <w:szCs w:val="28"/>
+          <w:rtl w:val="0"/>
+          <w:lang w:val="uk-UA"/>
+        </w:rPr>
+        <w:t xml:space="preserve"> Загальна к</w:t>
+      </w:r>
+      <w:r>
+        <w:rPr>
+          <w:rFonts w:ascii="Times New Roman" w:hAnsi="Times New Roman" w:eastAsia="Times New Roman" w:cs="Times New Roman"/>
+          <w:color w:val="666666"/>
+          <w:sz w:val="28"/>
+          <w:szCs w:val="28"/>
+          <w:rtl w:val="0"/>
+          <w:lang w:val="uk-UA"/>
+        </w:rPr>
+        <w:t>ореляційна</w:t>
       </w:r>
       <w:r>
         <w:rPr>
@@ -15250,7 +16562,199 @@
           <w:rtl w:val="0"/>
           <w:lang w:val="uk-UA"/>
         </w:rPr>
-        <w:t xml:space="preserve"> матриця після добору параметрів</w:t>
+        <w:t xml:space="preserve"> матриця </w:t>
+      </w:r>
+      <w:r>
+        <w:rPr>
+          <w:rFonts w:hint="default" w:eastAsia="Times New Roman" w:cs="Times New Roman"/>
+          <w:color w:val="666666"/>
+          <w:sz w:val="28"/>
+          <w:szCs w:val="28"/>
+          <w:rtl w:val="0"/>
+          <w:lang w:val="uk-UA"/>
+        </w:rPr>
+        <w:t>до добору</w:t>
+      </w:r>
+    </w:p>
+    <w:p>
+      <w:pPr>
+        <w:ind w:left="0" w:leftChars="0" w:firstLine="0" w:firstLineChars="0"/>
+        <w:jc w:val="both"/>
+      </w:pPr>
+      <w:r>
+        <w:rPr>
+          <w:rFonts w:hint="default"/>
+          <w:rtl w:val="0"/>
+          <w:lang w:val="uk-UA"/>
+        </w:rPr>
+        <w:tab/>
+      </w:r>
+      <w:r>
+        <w:drawing>
+          <wp:inline distT="0" distB="0" distL="114300" distR="114300">
+            <wp:extent cx="6112510" cy="3534410"/>
+            <wp:effectExtent l="0" t="0" r="13970" b="1270"/>
+            <wp:docPr id="25" name="Изображение 10"/>
+            <wp:cNvGraphicFramePr>
+              <a:graphicFrameLocks xmlns:a="http://schemas.openxmlformats.org/drawingml/2006/main" noChangeAspect="1"/>
+            </wp:cNvGraphicFramePr>
+            <a:graphic xmlns:a="http://schemas.openxmlformats.org/drawingml/2006/main">
+              <a:graphicData uri="http://schemas.openxmlformats.org/drawingml/2006/picture">
+                <pic:pic xmlns:pic="http://schemas.openxmlformats.org/drawingml/2006/picture">
+                  <pic:nvPicPr>
+                    <pic:cNvPr id="25" name="Изображение 10"/>
+                    <pic:cNvPicPr>
+                      <a:picLocks noChangeAspect="1"/>
+                    </pic:cNvPicPr>
+                  </pic:nvPicPr>
+                  <pic:blipFill>
+                    <a:blip r:embed="rId37"/>
+                    <a:stretch>
+                      <a:fillRect/>
+                    </a:stretch>
+                  </pic:blipFill>
+                  <pic:spPr>
+                    <a:xfrm>
+                      <a:off x="0" y="0"/>
+                      <a:ext cx="6112510" cy="3534410"/>
+                    </a:xfrm>
+                    <a:prstGeom prst="rect">
+                      <a:avLst/>
+                    </a:prstGeom>
+                    <a:noFill/>
+                    <a:ln>
+                      <a:noFill/>
+                    </a:ln>
+                  </pic:spPr>
+                </pic:pic>
+              </a:graphicData>
+            </a:graphic>
+          </wp:inline>
+        </w:drawing>
+      </w:r>
+    </w:p>
+    <w:p>
+      <w:pPr>
+        <w:spacing w:line="360" w:lineRule="auto"/>
+        <w:jc w:val="center"/>
+        <w:rPr>
+          <w:rFonts w:hint="default" w:ascii="Times New Roman" w:hAnsi="Times New Roman" w:eastAsia="Times New Roman" w:cs="Times New Roman"/>
+          <w:color w:val="666666"/>
+          <w:sz w:val="28"/>
+          <w:szCs w:val="28"/>
+          <w:rtl w:val="0"/>
+          <w:lang w:val="uk-UA"/>
+        </w:rPr>
+      </w:pPr>
+      <w:r>
+        <w:rPr>
+          <w:rFonts w:ascii="Times New Roman" w:hAnsi="Times New Roman" w:eastAsia="Times New Roman" w:cs="Times New Roman"/>
+          <w:color w:val="666666"/>
+          <w:sz w:val="28"/>
+          <w:szCs w:val="28"/>
+          <w:rtl w:val="0"/>
+        </w:rPr>
+        <w:t>Рисунок 3.1</w:t>
+      </w:r>
+      <w:r>
+        <w:rPr>
+          <w:rFonts w:hint="default" w:eastAsia="Times New Roman" w:cs="Times New Roman"/>
+          <w:color w:val="666666"/>
+          <w:sz w:val="28"/>
+          <w:szCs w:val="28"/>
+          <w:rtl w:val="0"/>
+          <w:lang w:val="en-US"/>
+        </w:rPr>
+        <w:t>4</w:t>
+      </w:r>
+      <w:r>
+        <w:rPr>
+          <w:rFonts w:ascii="Times New Roman" w:hAnsi="Times New Roman" w:eastAsia="Times New Roman" w:cs="Times New Roman"/>
+          <w:color w:val="666666"/>
+          <w:sz w:val="28"/>
+          <w:szCs w:val="28"/>
+          <w:rtl w:val="0"/>
+        </w:rPr>
+        <w:t xml:space="preserve"> -</w:t>
+      </w:r>
+      <w:r>
+        <w:rPr>
+          <w:rFonts w:hint="default" w:eastAsia="Times New Roman" w:cs="Times New Roman"/>
+          <w:color w:val="666666"/>
+          <w:sz w:val="28"/>
+          <w:szCs w:val="28"/>
+          <w:rtl w:val="0"/>
+          <w:lang w:val="uk-UA"/>
+        </w:rPr>
+        <w:t xml:space="preserve"> Загальна к</w:t>
+      </w:r>
+      <w:r>
+        <w:rPr>
+          <w:rFonts w:ascii="Times New Roman" w:hAnsi="Times New Roman" w:eastAsia="Times New Roman" w:cs="Times New Roman"/>
+          <w:color w:val="666666"/>
+          <w:sz w:val="28"/>
+          <w:szCs w:val="28"/>
+          <w:rtl w:val="0"/>
+          <w:lang w:val="uk-UA"/>
+        </w:rPr>
+        <w:t>ореляційна</w:t>
+      </w:r>
+      <w:r>
+        <w:rPr>
+          <w:rFonts w:hint="default" w:ascii="Times New Roman" w:hAnsi="Times New Roman" w:eastAsia="Times New Roman" w:cs="Times New Roman"/>
+          <w:color w:val="666666"/>
+          <w:sz w:val="28"/>
+          <w:szCs w:val="28"/>
+          <w:rtl w:val="0"/>
+          <w:lang w:val="uk-UA"/>
+        </w:rPr>
+        <w:t xml:space="preserve"> матриця </w:t>
+      </w:r>
+      <w:r>
+        <w:rPr>
+          <w:rFonts w:hint="default" w:eastAsia="Times New Roman" w:cs="Times New Roman"/>
+          <w:color w:val="666666"/>
+          <w:sz w:val="28"/>
+          <w:szCs w:val="28"/>
+          <w:rtl w:val="0"/>
+          <w:lang w:val="uk-UA"/>
+        </w:rPr>
+        <w:t>після добору</w:t>
+      </w:r>
+    </w:p>
+    <w:p>
+      <w:pPr>
+        <w:jc w:val="both"/>
+        <w:rPr>
+          <w:rFonts w:hint="default"/>
+          <w:rtl w:val="0"/>
+          <w:lang w:val="uk-UA"/>
+        </w:rPr>
+      </w:pPr>
+      <w:r>
+        <w:rPr>
+          <w:rFonts w:hint="default"/>
+          <w:rtl w:val="0"/>
+          <w:lang w:val="uk-UA"/>
+        </w:rPr>
+        <w:t>Отже, результатом роботи над цим розділом стали дані, повністю підготовлені до інтелектуального аналізу.</w:t>
+      </w:r>
+    </w:p>
+    <w:p>
+      <w:pPr>
+        <w:rPr>
+          <w:rFonts w:hint="default"/>
+          <w:rtl w:val="0"/>
+          <w:lang w:val="uk-UA"/>
+        </w:rPr>
+      </w:pPr>
+      <w:r>
+        <w:rPr>
+          <w:rFonts w:hint="default"/>
+          <w:rtl w:val="0"/>
+          <w:lang w:val="uk-UA"/>
+        </w:rPr>
+        <w:br w:type="page"/>
       </w:r>
     </w:p>
     <w:p>
@@ -15266,6 +16770,7 @@
           <w:rFonts w:ascii="Times New Roman" w:hAnsi="Times New Roman" w:eastAsia="Times New Roman" w:cs="Times New Roman"/>
         </w:rPr>
       </w:pPr>
+      <w:bookmarkStart w:id="31" w:name="_Toc14369"/>
       <w:r>
         <w:rPr>
           <w:lang w:val="uk-UA"/>
@@ -15279,8 +16784,8 @@
         </w:rPr>
         <w:t xml:space="preserve"> АНАЛІЗ ДАНИХ</w:t>
       </w:r>
-      <w:bookmarkEnd w:id="26"/>
-      <w:bookmarkEnd w:id="27"/>
+      <w:bookmarkEnd w:id="28"/>
+      <w:bookmarkEnd w:id="31"/>
     </w:p>
     <w:p>
       <w:pPr>
@@ -15296,7 +16801,7 @@
           <w:rFonts w:ascii="Times New Roman" w:hAnsi="Times New Roman" w:eastAsia="Times New Roman" w:cs="Times New Roman"/>
         </w:rPr>
       </w:pPr>
-      <w:bookmarkStart w:id="28" w:name="_Toc12121"/>
+      <w:bookmarkStart w:id="32" w:name="_Toc12121"/>
       <w:r>
         <w:rPr>
           <w:rFonts w:hint="default" w:eastAsia="Times New Roman" w:cs="Times New Roman"/>
@@ -15304,7 +16809,7 @@
         </w:rPr>
         <w:t xml:space="preserve"> </w:t>
       </w:r>
-      <w:bookmarkStart w:id="29" w:name="_Toc11036"/>
+      <w:bookmarkStart w:id="33" w:name="_Toc3782"/>
       <w:r>
         <w:rPr>
           <w:rFonts w:ascii="Times New Roman" w:hAnsi="Times New Roman" w:eastAsia="Times New Roman" w:cs="Times New Roman"/>
@@ -15373,7 +16878,7 @@
         </w:rPr>
         <w:t>моделі</w:t>
       </w:r>
-      <w:bookmarkEnd w:id="29"/>
+      <w:bookmarkEnd w:id="33"/>
       <w:r>
         <w:rPr>
           <w:rFonts w:hint="default" w:eastAsia="Times New Roman" w:cs="Times New Roman"/>
@@ -15589,16 +17094,16 @@
                 <w:lang w:val="ru-RU"/>
               </w:rPr>
               <w:object>
-                <v:shape id="_x0000_i1083" o:spt="75" type="#_x0000_t75" style="height:19.5pt;width:149.25pt;" o:ole="t" filled="f" o:preferrelative="t" stroked="f" coordsize="21600,21600">
+                <v:shape id="_x0000_i1025" o:spt="75" type="#_x0000_t75" style="height:19.5pt;width:149.25pt;" o:ole="t" filled="f" o:preferrelative="t" stroked="f" coordsize="21600,21600">
                   <v:path/>
                   <v:fill on="f" focussize="0,0"/>
                   <v:stroke on="f" joinstyle="miter"/>
-                  <v:imagedata r:id="rId34" o:title=""/>
+                  <v:imagedata r:id="rId39" o:title=""/>
                   <o:lock v:ext="edit" aspectratio="t"/>
                   <w10:wrap type="none"/>
                   <w10:anchorlock/>
                 </v:shape>
-                <o:OLEObject Type="Embed" ProgID="Equation.3" ShapeID="_x0000_i1083" DrawAspect="Content" ObjectID="_1468075725" r:id="rId33">
+                <o:OLEObject Type="Embed" ProgID="Equation.3" ShapeID="_x0000_i1025" DrawAspect="Content" ObjectID="_1468075725" r:id="rId38">
                   <o:LockedField>false</o:LockedField>
                 </o:OLEObject>
               </w:object>
@@ -15725,12 +17230,12 @@
             <v:path/>
             <v:fill on="f" focussize="0,0"/>
             <v:stroke on="f" joinstyle="miter"/>
-            <v:imagedata r:id="rId36" o:title=""/>
+            <v:imagedata r:id="rId41" o:title=""/>
             <o:lock v:ext="edit" aspectratio="t"/>
             <w10:wrap type="none"/>
             <w10:anchorlock/>
           </v:shape>
-          <o:OLEObject Type="Embed" ProgID="Equation.3" ShapeID="_x0000_i1026" DrawAspect="Content" ObjectID="_1468075726" r:id="rId35">
+          <o:OLEObject Type="Embed" ProgID="Equation.3" ShapeID="_x0000_i1026" DrawAspect="Content" ObjectID="_1468075726" r:id="rId40">
             <o:LockedField>false</o:LockedField>
           </o:OLEObject>
         </w:object>
@@ -15850,16 +17355,6 @@
     </w:p>
     <w:p>
       <w:pPr>
-        <w:spacing w:line="360" w:lineRule="auto"/>
-        <w:jc w:val="both"/>
-        <w:rPr>
-          <w:rFonts w:hint="default"/>
-          <w:lang w:val="uk-UA"/>
-        </w:rPr>
-      </w:pPr>
-    </w:p>
-    <w:p>
-      <w:pPr>
         <w:spacing w:after="0"/>
         <w:ind w:firstLine="709"/>
         <w:jc w:val="both"/>
@@ -15898,7 +17393,6 @@
         <m:sSup>
           <m:sSupPr>
             <m:ctrlPr>
-              <m:rPr/>
               <w:rPr>
                 <w:rFonts w:ascii="Cambria Math" w:hAnsi="Cambria Math"/>
                 <w:i/>
@@ -15916,7 +17410,6 @@
               <m:t>R</m:t>
             </m:r>
             <m:ctrlPr>
-              <m:rPr/>
               <w:rPr>
                 <w:rFonts w:ascii="Cambria Math" w:hAnsi="Cambria Math"/>
                 <w:i/>
@@ -15934,7 +17427,6 @@
               <m:t>2</m:t>
             </m:r>
             <m:ctrlPr>
-              <m:rPr/>
               <w:rPr>
                 <w:rFonts w:ascii="Cambria Math" w:hAnsi="Cambria Math"/>
                 <w:i/>
@@ -16069,16 +17561,16 @@
                 <w:lang w:val="en-US"/>
               </w:rPr>
               <w:object>
-                <v:shape id="_x0000_i1028" o:spt="75" type="#_x0000_t75" style="height:47.25pt;width:316.75pt;" o:ole="t" filled="f" o:preferrelative="t" stroked="f" coordsize="21600,21600">
+                <v:shape id="_x0000_i1027" o:spt="75" type="#_x0000_t75" style="height:47.25pt;width:316.75pt;" o:ole="t" filled="f" o:preferrelative="t" stroked="f" coordsize="21600,21600">
                   <v:path/>
                   <v:fill on="f" focussize="0,0"/>
                   <v:stroke on="f"/>
-                  <v:imagedata r:id="rId38" o:title=""/>
+                  <v:imagedata r:id="rId43" o:title=""/>
                   <o:lock v:ext="edit" aspectratio="t"/>
                   <w10:wrap type="none"/>
                   <w10:anchorlock/>
                 </v:shape>
-                <o:OLEObject Type="Embed" ProgID="Equation.3" ShapeID="_x0000_i1028" DrawAspect="Content" ObjectID="_1468075727" r:id="rId37">
+                <o:OLEObject Type="Embed" ProgID="Equation.3" ShapeID="_x0000_i1027" DrawAspect="Content" ObjectID="_1468075727" r:id="rId42">
                   <o:LockedField>false</o:LockedField>
                 </o:OLEObject>
               </w:object>
@@ -16216,7 +17708,6 @@
               <m:sSup>
                 <m:sSupPr>
                   <m:ctrlPr>
-                    <m:rPr/>
                     <w:rPr>
                       <w:rFonts w:ascii="Cambria Math" w:hAnsi="Cambria Math"/>
                       <w:i/>
@@ -16237,7 +17728,6 @@
                     <m:t>R</m:t>
                   </m:r>
                   <m:ctrlPr>
-                    <m:rPr/>
                     <w:rPr>
                       <w:rFonts w:ascii="Cambria Math" w:hAnsi="Cambria Math"/>
                       <w:i/>
@@ -16257,7 +17747,6 @@
                     <m:t>2</m:t>
                   </m:r>
                   <m:ctrlPr>
-                    <m:rPr/>
                     <w:rPr>
                       <w:rFonts w:ascii="Cambria Math" w:hAnsi="Cambria Math"/>
                       <w:i/>
@@ -16269,7 +17758,6 @@
               </m:sSup>
             </m:oMath>
             <w:r>
-              <m:rPr/>
               <w:rPr>
                 <w:rFonts w:hint="default" w:hAnsi="Cambria Math"/>
                 <w:i w:val="0"/>
@@ -16445,7 +17933,7 @@
         </w:rPr>
         <w:t>загальна сума квадратів відхилень.</w:t>
       </w:r>
-      <w:bookmarkEnd w:id="28"/>
+      <w:bookmarkEnd w:id="32"/>
     </w:p>
     <w:p>
       <w:pPr>
@@ -16476,7 +17964,7 @@
         </w:rPr>
         <w:t xml:space="preserve"> </w:t>
       </w:r>
-      <w:bookmarkStart w:id="30" w:name="_Toc12355"/>
+      <w:bookmarkStart w:id="34" w:name="_Toc18549"/>
       <w:r>
         <w:rPr>
           <w:rFonts w:ascii="Times New Roman" w:hAnsi="Times New Roman" w:eastAsia="Times New Roman" w:cs="Times New Roman"/>
@@ -16517,7 +18005,7 @@
         </w:rPr>
         <w:t xml:space="preserve"> моделі</w:t>
       </w:r>
-      <w:bookmarkEnd w:id="30"/>
+      <w:bookmarkEnd w:id="34"/>
       <w:r>
         <w:rPr>
           <w:rFonts w:hint="default" w:ascii="Times New Roman" w:hAnsi="Times New Roman" w:eastAsia="Times New Roman" w:cs="Times New Roman"/>
@@ -16612,7 +18100,7 @@
                     </pic:cNvPicPr>
                   </pic:nvPicPr>
                   <pic:blipFill>
-                    <a:blip r:embed="rId39"/>
+                    <a:blip r:embed="rId44"/>
                     <a:stretch>
                       <a:fillRect/>
                     </a:stretch>
@@ -16765,77 +18253,7 @@
           <w:rtl w:val="0"/>
           <w:lang w:val="uk-UA"/>
         </w:rPr>
-        <w:t xml:space="preserve">спочатку розіб’ємо задану вибірку на </w:t>
-      </w:r>
-      <w:r>
-        <w:rPr>
-          <w:rFonts w:hint="default" w:eastAsia="Times New Roman" w:cs="Times New Roman"/>
-          <w:sz w:val="28"/>
-          <w:szCs w:val="28"/>
-          <w:rtl w:val="0"/>
-          <w:lang w:val="uk-UA"/>
-        </w:rPr>
-        <w:t xml:space="preserve">навчальну </w:t>
-      </w:r>
-      <w:r>
-        <w:rPr>
-          <w:rFonts w:hint="default" w:eastAsia="Times New Roman" w:cs="Times New Roman"/>
-          <w:sz w:val="28"/>
-          <w:szCs w:val="28"/>
-          <w:rtl w:val="0"/>
-          <w:lang w:val="uk-UA"/>
-        </w:rPr>
-        <w:t xml:space="preserve">та </w:t>
-      </w:r>
-      <w:r>
-        <w:rPr>
-          <w:rFonts w:hint="default" w:eastAsia="Times New Roman" w:cs="Times New Roman"/>
-          <w:sz w:val="28"/>
-          <w:szCs w:val="28"/>
-          <w:rtl w:val="0"/>
-          <w:lang w:val="uk-UA"/>
-        </w:rPr>
-        <w:t xml:space="preserve">тестову </w:t>
-      </w:r>
-      <w:r>
-        <w:rPr>
-          <w:rFonts w:hint="default" w:eastAsia="Times New Roman" w:cs="Times New Roman"/>
-          <w:sz w:val="28"/>
-          <w:szCs w:val="28"/>
-          <w:rtl w:val="0"/>
-          <w:lang w:val="uk-UA"/>
-        </w:rPr>
-        <w:t xml:space="preserve">частини у відношенні 70% до </w:t>
-      </w:r>
-      <w:r>
-        <w:rPr>
-          <w:rFonts w:hint="default" w:eastAsia="Times New Roman" w:cs="Times New Roman"/>
-          <w:sz w:val="28"/>
-          <w:szCs w:val="28"/>
-          <w:rtl w:val="0"/>
-          <w:lang w:val="uk-UA"/>
-        </w:rPr>
-        <w:t xml:space="preserve">30% </w:t>
-      </w:r>
-      <w:r>
-        <w:rPr>
-          <w:rFonts w:hint="default" w:eastAsia="Times New Roman" w:cs="Times New Roman"/>
-          <w:sz w:val="28"/>
-          <w:szCs w:val="28"/>
-          <w:rtl w:val="0"/>
-          <w:lang w:val="uk-UA"/>
-        </w:rPr>
-        <w:t xml:space="preserve">відповідно. Надалі </w:t>
-      </w:r>
-      <w:r>
-        <w:rPr>
-          <w:rFonts w:hint="default" w:eastAsia="Times New Roman" w:cs="Times New Roman"/>
-          <w:sz w:val="28"/>
-          <w:szCs w:val="28"/>
-          <w:rtl w:val="0"/>
-          <w:lang w:val="uk-UA"/>
-        </w:rPr>
-        <w:t>навчальну вибірку використовуватимемо для навчання моделі, а тестову - для перевірки якості моделі на нових для неї даних задля чистоти експерименту.</w:t>
+        <w:t>спочатку розіб’ємо задану вибірку на навчальну та тестову частини у відношенні 70% до 30% відповідно. Надалі навчальну вибірку використовуватимемо для навчання моделі, а тестову - для перевірки якості моделі на нових для неї даних задля чистоти експерименту.</w:t>
       </w:r>
       <w:r>
         <w:rPr>
@@ -16922,7 +18340,7 @@
       <w:pPr>
         <w:numPr>
           <w:ilvl w:val="0"/>
-          <w:numId w:val="5"/>
+          <w:numId w:val="6"/>
         </w:numPr>
         <w:tabs>
           <w:tab w:val="left" w:pos="170"/>
@@ -16964,7 +18382,7 @@
       <w:pPr>
         <w:numPr>
           <w:ilvl w:val="0"/>
-          <w:numId w:val="5"/>
+          <w:numId w:val="6"/>
         </w:numPr>
         <w:tabs>
           <w:tab w:val="left" w:pos="170"/>
@@ -17006,7 +18424,7 @@
       <w:pPr>
         <w:numPr>
           <w:ilvl w:val="0"/>
-          <w:numId w:val="5"/>
+          <w:numId w:val="6"/>
         </w:numPr>
         <w:tabs>
           <w:tab w:val="left" w:pos="170"/>
@@ -17048,7 +18466,7 @@
       <w:pPr>
         <w:numPr>
           <w:ilvl w:val="0"/>
-          <w:numId w:val="5"/>
+          <w:numId w:val="6"/>
         </w:numPr>
         <w:tabs>
           <w:tab w:val="left" w:pos="170"/>
@@ -17118,7 +18536,7 @@
                     </pic:cNvPicPr>
                   </pic:nvPicPr>
                   <pic:blipFill>
-                    <a:blip r:embed="rId40"/>
+                    <a:blip r:embed="rId45"/>
                     <a:stretch>
                       <a:fillRect/>
                     </a:stretch>
@@ -17231,7 +18649,7 @@
                     </pic:cNvPicPr>
                   </pic:nvPicPr>
                   <pic:blipFill>
-                    <a:blip r:embed="rId41"/>
+                    <a:blip r:embed="rId46"/>
                     <a:stretch>
                       <a:fillRect/>
                     </a:stretch>
@@ -17422,7 +18840,7 @@
                     </pic:cNvPicPr>
                   </pic:nvPicPr>
                   <pic:blipFill>
-                    <a:blip r:embed="rId42"/>
+                    <a:blip r:embed="rId47"/>
                     <a:stretch>
                       <a:fillRect/>
                     </a:stretch>
@@ -17510,7 +18928,7 @@
           <w:rtl w:val="0"/>
         </w:rPr>
       </w:pPr>
-      <w:bookmarkStart w:id="31" w:name="_Toc708"/>
+      <w:bookmarkStart w:id="35" w:name="_Toc708"/>
       <w:r>
         <w:rPr>
           <w:rFonts w:hint="default" w:ascii="Times New Roman" w:hAnsi="Times New Roman" w:eastAsia="Times New Roman" w:cs="Times New Roman"/>
@@ -17525,7 +18943,7 @@
         </w:rPr>
         <w:t xml:space="preserve"> </w:t>
       </w:r>
-      <w:bookmarkStart w:id="32" w:name="_Toc30165"/>
+      <w:bookmarkStart w:id="36" w:name="_Toc24511"/>
       <w:r>
         <w:rPr>
           <w:rFonts w:hint="default" w:ascii="Times New Roman" w:hAnsi="Times New Roman" w:eastAsia="Times New Roman" w:cs="Times New Roman"/>
@@ -17540,7 +18958,7 @@
         </w:rPr>
         <w:t>Валідація моделі</w:t>
       </w:r>
-      <w:bookmarkEnd w:id="32"/>
+      <w:bookmarkEnd w:id="36"/>
       <w:r>
         <w:rPr>
           <w:rFonts w:hint="default" w:ascii="Times New Roman" w:hAnsi="Times New Roman" w:eastAsia="Times New Roman" w:cs="Times New Roman"/>
@@ -17637,7 +19055,7 @@
         <w:t>RSE.</w:t>
       </w:r>
     </w:p>
-    <w:bookmarkEnd w:id="31"/>
+    <w:bookmarkEnd w:id="35"/>
     <w:p>
       <w:pPr>
         <w:bidi w:val="0"/>
@@ -17662,7 +19080,7 @@
                     </pic:cNvPicPr>
                   </pic:nvPicPr>
                   <pic:blipFill>
-                    <a:blip r:embed="rId43"/>
+                    <a:blip r:embed="rId48"/>
                     <a:stretch>
                       <a:fillRect/>
                     </a:stretch>
@@ -17762,7 +19180,7 @@
                     </pic:cNvPicPr>
                   </pic:nvPicPr>
                   <pic:blipFill>
-                    <a:blip r:embed="rId44"/>
+                    <a:blip r:embed="rId49"/>
                     <a:stretch>
                       <a:fillRect/>
                     </a:stretch>
@@ -17898,7 +19316,7 @@
                     </pic:cNvPicPr>
                   </pic:nvPicPr>
                   <pic:blipFill>
-                    <a:blip r:embed="rId45"/>
+                    <a:blip r:embed="rId50"/>
                     <a:stretch>
                       <a:fillRect/>
                     </a:stretch>
@@ -17986,12 +19404,184 @@
         <w:spacing w:line="360" w:lineRule="auto"/>
         <w:jc w:val="center"/>
       </w:pPr>
+    </w:p>
+    <w:p>
+      <w:pPr>
+        <w:jc w:val="center"/>
+        <w:rPr>
+          <w:rFonts w:hint="default" w:ascii="Times New Roman" w:hAnsi="Times New Roman" w:eastAsia="Times New Roman" w:cs="Times New Roman"/>
+          <w:color w:val="666666"/>
+          <w:sz w:val="28"/>
+          <w:szCs w:val="28"/>
+          <w:rtl w:val="0"/>
+          <w:lang w:val="uk-UA"/>
+        </w:rPr>
+      </w:pPr>
+      <w:r>
+        <w:rPr>
+          <w:rFonts w:ascii="Times New Roman" w:hAnsi="Times New Roman" w:eastAsia="Times New Roman" w:cs="Times New Roman"/>
+          <w:color w:val="666666"/>
+          <w:sz w:val="28"/>
+          <w:szCs w:val="28"/>
+          <w:rtl w:val="0"/>
+        </w:rPr>
+        <w:t>Рисунок 3.1</w:t>
+      </w:r>
+      <w:r>
+        <w:rPr>
+          <w:rFonts w:hint="default" w:ascii="Times New Roman" w:hAnsi="Times New Roman" w:eastAsia="Times New Roman" w:cs="Times New Roman"/>
+          <w:color w:val="666666"/>
+          <w:sz w:val="28"/>
+          <w:szCs w:val="28"/>
+          <w:rtl w:val="0"/>
+          <w:lang w:val="en-US"/>
+        </w:rPr>
+        <w:t>4</w:t>
+      </w:r>
+      <w:r>
+        <w:rPr>
+          <w:rFonts w:ascii="Times New Roman" w:hAnsi="Times New Roman" w:eastAsia="Times New Roman" w:cs="Times New Roman"/>
+          <w:color w:val="666666"/>
+          <w:sz w:val="28"/>
+          <w:szCs w:val="28"/>
+          <w:rtl w:val="0"/>
+        </w:rPr>
+        <w:t xml:space="preserve"> -</w:t>
+      </w:r>
+      <w:r>
+        <w:rPr>
+          <w:rFonts w:hint="default" w:ascii="Times New Roman" w:hAnsi="Times New Roman" w:eastAsia="Times New Roman" w:cs="Times New Roman"/>
+          <w:color w:val="666666"/>
+          <w:sz w:val="28"/>
+          <w:szCs w:val="28"/>
+          <w:rtl w:val="0"/>
+          <w:lang w:val="uk-UA"/>
+        </w:rPr>
+        <w:t xml:space="preserve"> Результат роботи функції </w:t>
+      </w:r>
+      <w:r>
+        <w:rPr>
+          <w:rFonts w:hint="default" w:ascii="Times New Roman" w:hAnsi="Times New Roman" w:eastAsia="Times New Roman" w:cs="Times New Roman"/>
+          <w:color w:val="666666"/>
+          <w:sz w:val="28"/>
+          <w:szCs w:val="28"/>
+          <w:rtl w:val="0"/>
+          <w:lang w:val="en-US"/>
+        </w:rPr>
+        <w:t>main_work</w:t>
+      </w:r>
+    </w:p>
+    <w:p>
+      <w:pPr>
+        <w:jc w:val="both"/>
+        <w:rPr>
+          <w:rFonts w:hint="default" w:ascii="Times New Roman" w:hAnsi="Times New Roman"/>
+          <w:rtl w:val="0"/>
+          <w:lang w:val="uk-UA"/>
+        </w:rPr>
+      </w:pPr>
+      <w:r>
+        <w:rPr>
+          <w:rFonts w:hint="default" w:ascii="Times New Roman" w:hAnsi="Times New Roman"/>
+          <w:rtl w:val="0"/>
+          <w:lang w:val="uk-UA"/>
+        </w:rPr>
+        <w:t xml:space="preserve">Із результатів роботи регресії різних степенів очевидно, що поліноміальна регресія степеня 3 має найбільшу оцінку </w:t>
+      </w:r>
+      <m:oMath>
+        <m:sSup>
+          <m:sSupPr>
+            <m:ctrlPr>
+              <w:rPr>
+                <w:rFonts w:hint="default" w:ascii="Cambria Math" w:hAnsi="Cambria Math"/>
+                <w:rtl w:val="0"/>
+                <w:lang w:val="uk-UA"/>
+              </w:rPr>
+            </m:ctrlPr>
+          </m:sSupPr>
+          <m:e>
+            <m:r>
+              <m:rPr>
+                <m:sty m:val="p"/>
+              </m:rPr>
+              <w:rPr>
+                <w:rFonts w:hint="default" w:ascii="Cambria Math" w:hAnsi="Cambria Math"/>
+                <w:rtl w:val="0"/>
+                <w:lang w:val="en-US"/>
+              </w:rPr>
+              <m:t>R</m:t>
+            </m:r>
+            <m:ctrlPr>
+              <w:rPr>
+                <w:rFonts w:hint="default" w:ascii="Cambria Math" w:hAnsi="Cambria Math"/>
+                <w:rtl w:val="0"/>
+                <w:lang w:val="uk-UA"/>
+              </w:rPr>
+            </m:ctrlPr>
+          </m:e>
+          <m:sup>
+            <m:r>
+              <m:rPr>
+                <m:sty m:val="p"/>
+              </m:rPr>
+              <w:rPr>
+                <w:rFonts w:hint="default" w:ascii="Cambria Math" w:hAnsi="Cambria Math"/>
+                <w:rtl w:val="0"/>
+                <w:lang w:val="uk-UA"/>
+              </w:rPr>
+              <m:t>2</m:t>
+            </m:r>
+            <m:ctrlPr>
+              <w:rPr>
+                <w:rFonts w:hint="default" w:ascii="Cambria Math" w:hAnsi="Cambria Math"/>
+                <w:rtl w:val="0"/>
+                <w:lang w:val="uk-UA"/>
+              </w:rPr>
+            </m:ctrlPr>
+          </m:sup>
+        </m:sSup>
+      </m:oMath>
+      <w:r>
+        <w:rPr>
+          <w:rFonts w:hint="default" w:ascii="Times New Roman" w:hAnsi="Times New Roman"/>
+          <w:rtl w:val="0"/>
+          <w:lang w:val="uk-UA"/>
+        </w:rPr>
+        <w:t xml:space="preserve"> та найменшу оцінку </w:t>
+      </w:r>
+      <w:r>
+        <w:rPr>
+          <w:rFonts w:hint="default" w:ascii="Times New Roman" w:hAnsi="Times New Roman"/>
+          <w:rtl w:val="0"/>
+          <w:lang w:val="en-US"/>
+        </w:rPr>
+        <w:t xml:space="preserve">RSE, </w:t>
+      </w:r>
+      <w:r>
+        <w:rPr>
+          <w:rFonts w:hint="default" w:ascii="Times New Roman" w:hAnsi="Times New Roman"/>
+          <w:rtl w:val="0"/>
+          <w:lang w:val="uk-UA"/>
+        </w:rPr>
+        <w:t>що вказує на те, що саме ця модель є найбільш точною серед перелічених. Отже, виберемо її.</w:t>
+      </w:r>
+    </w:p>
+    <w:p>
+      <w:pPr>
+        <w:spacing w:line="360" w:lineRule="auto"/>
+        <w:jc w:val="center"/>
+        <w:rPr>
+          <w:rFonts w:ascii="Times New Roman" w:hAnsi="Times New Roman" w:eastAsia="Times New Roman" w:cs="Times New Roman"/>
+          <w:sz w:val="28"/>
+          <w:szCs w:val="28"/>
+        </w:rPr>
+      </w:pPr>
       <w:r>
         <w:drawing>
           <wp:inline distT="0" distB="0" distL="114300" distR="114300">
-            <wp:extent cx="3348990" cy="3509645"/>
-            <wp:effectExtent l="0" t="0" r="3810" b="10795"/>
-            <wp:docPr id="15" name="Изображение 68"/>
+            <wp:extent cx="4057650" cy="5219700"/>
+            <wp:effectExtent l="0" t="0" r="11430" b="7620"/>
+            <wp:docPr id="37" name="Изображение 13"/>
             <wp:cNvGraphicFramePr>
               <a:graphicFrameLocks xmlns:a="http://schemas.openxmlformats.org/drawingml/2006/main" noChangeAspect="1"/>
             </wp:cNvGraphicFramePr>
@@ -17999,13 +19589,13 @@
               <a:graphicData uri="http://schemas.openxmlformats.org/drawingml/2006/picture">
                 <pic:pic xmlns:pic="http://schemas.openxmlformats.org/drawingml/2006/picture">
                   <pic:nvPicPr>
-                    <pic:cNvPr id="15" name="Изображение 68"/>
+                    <pic:cNvPr id="37" name="Изображение 13"/>
                     <pic:cNvPicPr>
                       <a:picLocks noChangeAspect="1"/>
                     </pic:cNvPicPr>
                   </pic:nvPicPr>
                   <pic:blipFill>
-                    <a:blip r:embed="rId46"/>
+                    <a:blip r:embed="rId51"/>
                     <a:stretch>
                       <a:fillRect/>
                     </a:stretch>
@@ -18013,7 +19603,7 @@
                   <pic:spPr>
                     <a:xfrm>
                       <a:off x="0" y="0"/>
-                      <a:ext cx="3348990" cy="3509645"/>
+                      <a:ext cx="4057650" cy="5219700"/>
                     </a:xfrm>
                     <a:prstGeom prst="rect">
                       <a:avLst/>
@@ -18032,177 +19622,6 @@
     </w:p>
     <w:p>
       <w:pPr>
-        <w:jc w:val="center"/>
-        <w:rPr>
-          <w:rFonts w:hint="default" w:ascii="Times New Roman" w:hAnsi="Times New Roman" w:eastAsia="Times New Roman" w:cs="Times New Roman"/>
-          <w:color w:val="666666"/>
-          <w:sz w:val="28"/>
-          <w:szCs w:val="28"/>
-          <w:rtl w:val="0"/>
-          <w:lang w:val="uk-UA"/>
-        </w:rPr>
-      </w:pPr>
-      <w:r>
-        <w:rPr>
-          <w:rFonts w:ascii="Times New Roman" w:hAnsi="Times New Roman" w:eastAsia="Times New Roman" w:cs="Times New Roman"/>
-          <w:color w:val="666666"/>
-          <w:sz w:val="28"/>
-          <w:szCs w:val="28"/>
-          <w:rtl w:val="0"/>
-        </w:rPr>
-        <w:t>Рисунок 3.1</w:t>
-      </w:r>
-      <w:r>
-        <w:rPr>
-          <w:rFonts w:hint="default" w:ascii="Times New Roman" w:hAnsi="Times New Roman" w:eastAsia="Times New Roman" w:cs="Times New Roman"/>
-          <w:color w:val="666666"/>
-          <w:sz w:val="28"/>
-          <w:szCs w:val="28"/>
-          <w:rtl w:val="0"/>
-          <w:lang w:val="en-US"/>
-        </w:rPr>
-        <w:t>4</w:t>
-      </w:r>
-      <w:r>
-        <w:rPr>
-          <w:rFonts w:ascii="Times New Roman" w:hAnsi="Times New Roman" w:eastAsia="Times New Roman" w:cs="Times New Roman"/>
-          <w:color w:val="666666"/>
-          <w:sz w:val="28"/>
-          <w:szCs w:val="28"/>
-          <w:rtl w:val="0"/>
-        </w:rPr>
-        <w:t xml:space="preserve"> -</w:t>
-      </w:r>
-      <w:r>
-        <w:rPr>
-          <w:rFonts w:hint="default" w:ascii="Times New Roman" w:hAnsi="Times New Roman" w:eastAsia="Times New Roman" w:cs="Times New Roman"/>
-          <w:color w:val="666666"/>
-          <w:sz w:val="28"/>
-          <w:szCs w:val="28"/>
-          <w:rtl w:val="0"/>
-          <w:lang w:val="uk-UA"/>
-        </w:rPr>
-        <w:t xml:space="preserve"> Результат роботи функції </w:t>
-      </w:r>
-      <w:r>
-        <w:rPr>
-          <w:rFonts w:hint="default" w:ascii="Times New Roman" w:hAnsi="Times New Roman" w:eastAsia="Times New Roman" w:cs="Times New Roman"/>
-          <w:color w:val="666666"/>
-          <w:sz w:val="28"/>
-          <w:szCs w:val="28"/>
-          <w:rtl w:val="0"/>
-          <w:lang w:val="en-US"/>
-        </w:rPr>
-        <w:t>main_work</w:t>
-      </w:r>
-    </w:p>
-    <w:p>
-      <w:pPr>
-        <w:jc w:val="both"/>
-        <w:rPr>
-          <w:rFonts w:hint="default" w:ascii="Times New Roman" w:hAnsi="Times New Roman"/>
-          <w:rtl w:val="0"/>
-          <w:lang w:val="uk-UA"/>
-        </w:rPr>
-      </w:pPr>
-      <w:r>
-        <w:rPr>
-          <w:rFonts w:hint="default" w:ascii="Times New Roman" w:hAnsi="Times New Roman"/>
-          <w:rtl w:val="0"/>
-          <w:lang w:val="uk-UA"/>
-        </w:rPr>
-        <w:t xml:space="preserve">Із результатів роботи регресії різних степенів очевидно, що поліноміальна регресія степеня 3 має найбільшу оцінку </w:t>
-      </w:r>
-      <m:oMath>
-        <m:sSup>
-          <m:sSupPr>
-            <m:ctrlPr>
-              <w:rPr>
-                <w:rFonts w:hint="default" w:ascii="Cambria Math" w:hAnsi="Cambria Math"/>
-                <w:rtl w:val="0"/>
-                <w:lang w:val="uk-UA"/>
-              </w:rPr>
-            </m:ctrlPr>
-          </m:sSupPr>
-          <m:e>
-            <m:r>
-              <m:rPr>
-                <m:sty m:val="p"/>
-              </m:rPr>
-              <w:rPr>
-                <w:rFonts w:hint="default" w:ascii="Cambria Math" w:hAnsi="Cambria Math"/>
-                <w:rtl w:val="0"/>
-                <w:lang w:val="en-US"/>
-              </w:rPr>
-              <m:t>R</m:t>
-            </m:r>
-            <m:ctrlPr>
-              <w:rPr>
-                <w:rFonts w:hint="default" w:ascii="Cambria Math" w:hAnsi="Cambria Math"/>
-                <w:rtl w:val="0"/>
-                <w:lang w:val="uk-UA"/>
-              </w:rPr>
-            </m:ctrlPr>
-          </m:e>
-          <m:sup>
-            <m:r>
-              <m:rPr>
-                <m:sty m:val="p"/>
-              </m:rPr>
-              <w:rPr>
-                <w:rFonts w:hint="default" w:ascii="Cambria Math" w:hAnsi="Cambria Math"/>
-                <w:rtl w:val="0"/>
-                <w:lang w:val="uk-UA"/>
-              </w:rPr>
-              <m:t>2</m:t>
-            </m:r>
-            <m:ctrlPr>
-              <w:rPr>
-                <w:rFonts w:hint="default" w:ascii="Cambria Math" w:hAnsi="Cambria Math"/>
-                <w:rtl w:val="0"/>
-                <w:lang w:val="uk-UA"/>
-              </w:rPr>
-            </m:ctrlPr>
-          </m:sup>
-        </m:sSup>
-      </m:oMath>
-      <w:r>
-        <w:rPr>
-          <w:rFonts w:hint="default" w:ascii="Times New Roman" w:hAnsi="Times New Roman"/>
-          <w:rtl w:val="0"/>
-          <w:lang w:val="uk-UA"/>
-        </w:rPr>
-        <w:t xml:space="preserve"> та найменшу оцінку </w:t>
-      </w:r>
-      <w:r>
-        <w:rPr>
-          <w:rFonts w:hint="default" w:ascii="Times New Roman" w:hAnsi="Times New Roman"/>
-          <w:rtl w:val="0"/>
-          <w:lang w:val="en-US"/>
-        </w:rPr>
-        <w:t xml:space="preserve">RSE, </w:t>
-      </w:r>
-      <w:r>
-        <w:rPr>
-          <w:rFonts w:hint="default" w:ascii="Times New Roman" w:hAnsi="Times New Roman"/>
-          <w:rtl w:val="0"/>
-          <w:lang w:val="uk-UA"/>
-        </w:rPr>
-        <w:t>що вказує на те, що саме ця модель є найбільш точною серед перелічених. Отже, виберемо її.</w:t>
-      </w:r>
-    </w:p>
-    <w:p>
-      <w:pPr>
-        <w:spacing w:line="360" w:lineRule="auto"/>
-        <w:rPr>
-          <w:rFonts w:ascii="Times New Roman" w:hAnsi="Times New Roman" w:eastAsia="Times New Roman" w:cs="Times New Roman"/>
-          <w:sz w:val="28"/>
-          <w:szCs w:val="28"/>
-        </w:rPr>
-      </w:pPr>
-    </w:p>
-    <w:p>
-      <w:pPr>
         <w:pStyle w:val="4"/>
         <w:numPr>
           <w:ilvl w:val="1"/>
@@ -18230,7 +19649,7 @@
         </w:rPr>
         <w:t xml:space="preserve"> </w:t>
       </w:r>
-      <w:bookmarkStart w:id="33" w:name="_Toc7868"/>
+      <w:bookmarkStart w:id="37" w:name="_Toc5451"/>
       <w:r>
         <w:rPr>
           <w:rFonts w:hint="default" w:ascii="Times New Roman" w:hAnsi="Times New Roman" w:eastAsia="Times New Roman" w:cs="Times New Roman"/>
@@ -18245,7 +19664,7 @@
         </w:rPr>
         <w:t>Візуалізація результатів регресійного аналізу</w:t>
       </w:r>
-      <w:bookmarkEnd w:id="33"/>
+      <w:bookmarkEnd w:id="37"/>
     </w:p>
     <w:p>
       <w:pPr>
@@ -18290,7 +19709,7 @@
                     </pic:cNvPicPr>
                   </pic:nvPicPr>
                   <pic:blipFill>
-                    <a:blip r:embed="rId47"/>
+                    <a:blip r:embed="rId52"/>
                     <a:stretch>
                       <a:fillRect/>
                     </a:stretch>
@@ -18392,9 +19811,9 @@
       <w:r>
         <w:drawing>
           <wp:inline distT="0" distB="0" distL="114300" distR="114300">
-            <wp:extent cx="6116320" cy="3227705"/>
-            <wp:effectExtent l="0" t="0" r="10160" b="3175"/>
-            <wp:docPr id="21" name="Изображение 72"/>
+            <wp:extent cx="4916170" cy="2633345"/>
+            <wp:effectExtent l="0" t="0" r="6350" b="3175"/>
+            <wp:docPr id="38" name="Изображение 14"/>
             <wp:cNvGraphicFramePr>
               <a:graphicFrameLocks xmlns:a="http://schemas.openxmlformats.org/drawingml/2006/main" noChangeAspect="1"/>
             </wp:cNvGraphicFramePr>
@@ -18402,13 +19821,13 @@
               <a:graphicData uri="http://schemas.openxmlformats.org/drawingml/2006/picture">
                 <pic:pic xmlns:pic="http://schemas.openxmlformats.org/drawingml/2006/picture">
                   <pic:nvPicPr>
-                    <pic:cNvPr id="21" name="Изображение 72"/>
+                    <pic:cNvPr id="38" name="Изображение 14"/>
                     <pic:cNvPicPr>
                       <a:picLocks noChangeAspect="1"/>
                     </pic:cNvPicPr>
                   </pic:nvPicPr>
                   <pic:blipFill>
-                    <a:blip r:embed="rId48"/>
+                    <a:blip r:embed="rId53"/>
                     <a:stretch>
                       <a:fillRect/>
                     </a:stretch>
@@ -18416,7 +19835,7 @@
                   <pic:spPr>
                     <a:xfrm>
                       <a:off x="0" y="0"/>
-                      <a:ext cx="6116320" cy="3227705"/>
+                      <a:ext cx="4916170" cy="2633345"/>
                     </a:xfrm>
                     <a:prstGeom prst="rect">
                       <a:avLst/>
@@ -18437,7 +19856,10 @@
       <w:pPr>
         <w:jc w:val="center"/>
         <w:rPr>
-          <w:rFonts w:hint="default" w:ascii="Times New Roman" w:hAnsi="Times New Roman"/>
+          <w:rFonts w:hint="default" w:eastAsia="Times New Roman" w:cs="Times New Roman"/>
+          <w:color w:val="666666"/>
+          <w:sz w:val="28"/>
+          <w:szCs w:val="28"/>
           <w:rtl w:val="0"/>
           <w:lang w:val="uk-UA"/>
         </w:rPr>
@@ -18484,6 +19906,336 @@
         </w:rPr>
         <w:t xml:space="preserve"> Графічне відображення проекції</w:t>
       </w:r>
+      <w:r>
+        <w:rPr>
+          <w:rFonts w:hint="default" w:eastAsia="Times New Roman" w:cs="Times New Roman"/>
+          <w:color w:val="666666"/>
+          <w:sz w:val="28"/>
+          <w:szCs w:val="28"/>
+          <w:rtl w:val="0"/>
+          <w:lang w:val="uk-UA"/>
+        </w:rPr>
+        <w:t xml:space="preserve"> лінійної регресії</w:t>
+      </w:r>
+    </w:p>
+    <w:p>
+      <w:pPr>
+        <w:jc w:val="center"/>
+      </w:pPr>
+      <w:r>
+        <w:drawing>
+          <wp:inline distT="0" distB="0" distL="114300" distR="114300">
+            <wp:extent cx="4748530" cy="2470785"/>
+            <wp:effectExtent l="0" t="0" r="6350" b="13335"/>
+            <wp:docPr id="43" name="Изображение 16"/>
+            <wp:cNvGraphicFramePr>
+              <a:graphicFrameLocks xmlns:a="http://schemas.openxmlformats.org/drawingml/2006/main" noChangeAspect="1"/>
+            </wp:cNvGraphicFramePr>
+            <a:graphic xmlns:a="http://schemas.openxmlformats.org/drawingml/2006/main">
+              <a:graphicData uri="http://schemas.openxmlformats.org/drawingml/2006/picture">
+                <pic:pic xmlns:pic="http://schemas.openxmlformats.org/drawingml/2006/picture">
+                  <pic:nvPicPr>
+                    <pic:cNvPr id="43" name="Изображение 16"/>
+                    <pic:cNvPicPr>
+                      <a:picLocks noChangeAspect="1"/>
+                    </pic:cNvPicPr>
+                  </pic:nvPicPr>
+                  <pic:blipFill>
+                    <a:blip r:embed="rId54"/>
+                    <a:stretch>
+                      <a:fillRect/>
+                    </a:stretch>
+                  </pic:blipFill>
+                  <pic:spPr>
+                    <a:xfrm>
+                      <a:off x="0" y="0"/>
+                      <a:ext cx="4748530" cy="2470785"/>
+                    </a:xfrm>
+                    <a:prstGeom prst="rect">
+                      <a:avLst/>
+                    </a:prstGeom>
+                    <a:noFill/>
+                    <a:ln>
+                      <a:noFill/>
+                    </a:ln>
+                  </pic:spPr>
+                </pic:pic>
+              </a:graphicData>
+            </a:graphic>
+          </wp:inline>
+        </w:drawing>
+      </w:r>
+    </w:p>
+    <w:p>
+      <w:pPr>
+        <w:jc w:val="center"/>
+        <w:rPr>
+          <w:rFonts w:hint="default" w:eastAsia="Times New Roman" w:cs="Times New Roman"/>
+          <w:color w:val="666666"/>
+          <w:sz w:val="28"/>
+          <w:szCs w:val="28"/>
+          <w:rtl w:val="0"/>
+          <w:lang w:val="uk-UA"/>
+        </w:rPr>
+      </w:pPr>
+      <w:r>
+        <w:rPr>
+          <w:rFonts w:ascii="Times New Roman" w:hAnsi="Times New Roman" w:eastAsia="Times New Roman" w:cs="Times New Roman"/>
+          <w:color w:val="666666"/>
+          <w:sz w:val="28"/>
+          <w:szCs w:val="28"/>
+          <w:rtl w:val="0"/>
+        </w:rPr>
+        <w:t>Рисунок 3.1</w:t>
+      </w:r>
+      <w:r>
+        <w:rPr>
+          <w:rFonts w:hint="default" w:ascii="Times New Roman" w:hAnsi="Times New Roman" w:eastAsia="Times New Roman" w:cs="Times New Roman"/>
+          <w:color w:val="666666"/>
+          <w:sz w:val="28"/>
+          <w:szCs w:val="28"/>
+          <w:rtl w:val="0"/>
+          <w:lang w:val="en-US"/>
+        </w:rPr>
+        <w:t>4</w:t>
+      </w:r>
+      <w:r>
+        <w:rPr>
+          <w:rFonts w:ascii="Times New Roman" w:hAnsi="Times New Roman" w:eastAsia="Times New Roman" w:cs="Times New Roman"/>
+          <w:color w:val="666666"/>
+          <w:sz w:val="28"/>
+          <w:szCs w:val="28"/>
+          <w:rtl w:val="0"/>
+        </w:rPr>
+        <w:t xml:space="preserve"> -</w:t>
+      </w:r>
+      <w:r>
+        <w:rPr>
+          <w:rFonts w:hint="default" w:ascii="Times New Roman" w:hAnsi="Times New Roman" w:eastAsia="Times New Roman" w:cs="Times New Roman"/>
+          <w:color w:val="666666"/>
+          <w:sz w:val="28"/>
+          <w:szCs w:val="28"/>
+          <w:rtl w:val="0"/>
+          <w:lang w:val="uk-UA"/>
+        </w:rPr>
+        <w:t xml:space="preserve"> Графічне відображення проекції</w:t>
+      </w:r>
+      <w:r>
+        <w:rPr>
+          <w:rFonts w:hint="default" w:eastAsia="Times New Roman" w:cs="Times New Roman"/>
+          <w:color w:val="666666"/>
+          <w:sz w:val="28"/>
+          <w:szCs w:val="28"/>
+          <w:rtl w:val="0"/>
+          <w:lang w:val="uk-UA"/>
+        </w:rPr>
+        <w:t xml:space="preserve"> поліноміальної регресії степеня 2</w:t>
+      </w:r>
+    </w:p>
+    <w:p>
+      <w:pPr>
+        <w:jc w:val="center"/>
+      </w:pPr>
+      <w:r>
+        <w:drawing>
+          <wp:inline distT="0" distB="0" distL="114300" distR="114300">
+            <wp:extent cx="4723765" cy="2522220"/>
+            <wp:effectExtent l="0" t="0" r="635" b="7620"/>
+            <wp:docPr id="45" name="Изображение 17"/>
+            <wp:cNvGraphicFramePr>
+              <a:graphicFrameLocks xmlns:a="http://schemas.openxmlformats.org/drawingml/2006/main" noChangeAspect="1"/>
+            </wp:cNvGraphicFramePr>
+            <a:graphic xmlns:a="http://schemas.openxmlformats.org/drawingml/2006/main">
+              <a:graphicData uri="http://schemas.openxmlformats.org/drawingml/2006/picture">
+                <pic:pic xmlns:pic="http://schemas.openxmlformats.org/drawingml/2006/picture">
+                  <pic:nvPicPr>
+                    <pic:cNvPr id="45" name="Изображение 17"/>
+                    <pic:cNvPicPr>
+                      <a:picLocks noChangeAspect="1"/>
+                    </pic:cNvPicPr>
+                  </pic:nvPicPr>
+                  <pic:blipFill>
+                    <a:blip r:embed="rId55"/>
+                    <a:stretch>
+                      <a:fillRect/>
+                    </a:stretch>
+                  </pic:blipFill>
+                  <pic:spPr>
+                    <a:xfrm>
+                      <a:off x="0" y="0"/>
+                      <a:ext cx="4723765" cy="2522220"/>
+                    </a:xfrm>
+                    <a:prstGeom prst="rect">
+                      <a:avLst/>
+                    </a:prstGeom>
+                    <a:noFill/>
+                    <a:ln>
+                      <a:noFill/>
+                    </a:ln>
+                  </pic:spPr>
+                </pic:pic>
+              </a:graphicData>
+            </a:graphic>
+          </wp:inline>
+        </w:drawing>
+      </w:r>
+    </w:p>
+    <w:p>
+      <w:pPr>
+        <w:jc w:val="center"/>
+        <w:rPr>
+          <w:rFonts w:hint="default" w:eastAsia="Times New Roman" w:cs="Times New Roman"/>
+          <w:color w:val="666666"/>
+          <w:sz w:val="28"/>
+          <w:szCs w:val="28"/>
+          <w:rtl w:val="0"/>
+          <w:lang w:val="uk-UA"/>
+        </w:rPr>
+      </w:pPr>
+      <w:r>
+        <w:rPr>
+          <w:rFonts w:ascii="Times New Roman" w:hAnsi="Times New Roman" w:eastAsia="Times New Roman" w:cs="Times New Roman"/>
+          <w:color w:val="666666"/>
+          <w:sz w:val="28"/>
+          <w:szCs w:val="28"/>
+          <w:rtl w:val="0"/>
+        </w:rPr>
+        <w:t>Рисунок 3.1</w:t>
+      </w:r>
+      <w:r>
+        <w:rPr>
+          <w:rFonts w:hint="default" w:ascii="Times New Roman" w:hAnsi="Times New Roman" w:eastAsia="Times New Roman" w:cs="Times New Roman"/>
+          <w:color w:val="666666"/>
+          <w:sz w:val="28"/>
+          <w:szCs w:val="28"/>
+          <w:rtl w:val="0"/>
+          <w:lang w:val="en-US"/>
+        </w:rPr>
+        <w:t>4</w:t>
+      </w:r>
+      <w:r>
+        <w:rPr>
+          <w:rFonts w:ascii="Times New Roman" w:hAnsi="Times New Roman" w:eastAsia="Times New Roman" w:cs="Times New Roman"/>
+          <w:color w:val="666666"/>
+          <w:sz w:val="28"/>
+          <w:szCs w:val="28"/>
+          <w:rtl w:val="0"/>
+        </w:rPr>
+        <w:t xml:space="preserve"> -</w:t>
+      </w:r>
+      <w:r>
+        <w:rPr>
+          <w:rFonts w:hint="default" w:ascii="Times New Roman" w:hAnsi="Times New Roman" w:eastAsia="Times New Roman" w:cs="Times New Roman"/>
+          <w:color w:val="666666"/>
+          <w:sz w:val="28"/>
+          <w:szCs w:val="28"/>
+          <w:rtl w:val="0"/>
+          <w:lang w:val="uk-UA"/>
+        </w:rPr>
+        <w:t xml:space="preserve"> Графічне відображення проекції</w:t>
+      </w:r>
+      <w:r>
+        <w:rPr>
+          <w:rFonts w:hint="default" w:eastAsia="Times New Roman" w:cs="Times New Roman"/>
+          <w:color w:val="666666"/>
+          <w:sz w:val="28"/>
+          <w:szCs w:val="28"/>
+          <w:rtl w:val="0"/>
+          <w:lang w:val="uk-UA"/>
+        </w:rPr>
+        <w:t xml:space="preserve"> поліноміальної регресії степеня 3</w:t>
+      </w:r>
+    </w:p>
+    <w:p>
+      <w:pPr>
+        <w:spacing w:after="160" w:line="360" w:lineRule="auto"/>
+        <w:ind w:left="0" w:leftChars="0" w:firstLine="560" w:firstLineChars="0"/>
+        <w:jc w:val="both"/>
+        <w:rPr>
+          <w:rFonts w:hint="default" w:ascii="Times New Roman" w:hAnsi="Times New Roman" w:eastAsia="Times New Roman" w:cs="Times New Roman"/>
+          <w:b/>
+          <w:sz w:val="28"/>
+          <w:szCs w:val="28"/>
+          <w:rtl w:val="0"/>
+          <w:lang w:val="en-US"/>
+        </w:rPr>
+      </w:pPr>
+      <w:r>
+        <w:rPr>
+          <w:rFonts w:hint="default" w:eastAsia="Times New Roman" w:cs="Times New Roman"/>
+          <w:b w:val="0"/>
+          <w:bCs/>
+          <w:sz w:val="28"/>
+          <w:szCs w:val="28"/>
+          <w:rtl w:val="0"/>
+          <w:lang w:val="uk-UA"/>
+        </w:rPr>
+        <w:t xml:space="preserve">Отже, результатом роботи над цим розділом стала побудована модель регресійного аналізу, причому серед усіх протестованих вибрана найбільш точна. Досягнуто точності 80% за критерієм </w:t>
+      </w:r>
+      <m:oMath>
+        <m:sSup>
+          <m:sSupPr>
+            <m:ctrlPr>
+              <w:rPr>
+                <w:rFonts w:hint="default" w:ascii="Cambria Math" w:hAnsi="Cambria Math"/>
+                <w:rtl w:val="0"/>
+                <w:lang w:val="uk-UA"/>
+              </w:rPr>
+            </m:ctrlPr>
+          </m:sSupPr>
+          <m:e>
+            <m:r>
+              <m:rPr>
+                <m:sty m:val="p"/>
+              </m:rPr>
+              <w:rPr>
+                <w:rFonts w:hint="default" w:ascii="Cambria Math" w:hAnsi="Cambria Math"/>
+                <w:rtl w:val="0"/>
+                <w:lang w:val="en-US"/>
+              </w:rPr>
+              <m:t>R</m:t>
+            </m:r>
+            <m:ctrlPr>
+              <w:rPr>
+                <w:rFonts w:hint="default" w:ascii="Cambria Math" w:hAnsi="Cambria Math"/>
+                <w:rtl w:val="0"/>
+                <w:lang w:val="uk-UA"/>
+              </w:rPr>
+            </m:ctrlPr>
+          </m:e>
+          <m:sup>
+            <m:r>
+              <m:rPr>
+                <m:sty m:val="p"/>
+              </m:rPr>
+              <w:rPr>
+                <w:rFonts w:hint="default" w:ascii="Cambria Math" w:hAnsi="Cambria Math"/>
+                <w:rtl w:val="0"/>
+                <w:lang w:val="uk-UA"/>
+              </w:rPr>
+              <m:t>2</m:t>
+            </m:r>
+            <m:ctrlPr>
+              <w:rPr>
+                <w:rFonts w:hint="default" w:ascii="Cambria Math" w:hAnsi="Cambria Math"/>
+                <w:rtl w:val="0"/>
+                <w:lang w:val="uk-UA"/>
+              </w:rPr>
+            </m:ctrlPr>
+          </m:sup>
+        </m:sSup>
+      </m:oMath>
+      <w:r>
+        <w:rPr>
+          <w:rFonts w:hint="default" w:hAnsi="Cambria Math"/>
+          <w:i w:val="0"/>
+          <w:rtl w:val="0"/>
+          <w:lang w:val="en-US"/>
+        </w:rPr>
+        <w:t>.</w:t>
+      </w:r>
+      <w:bookmarkStart w:id="43" w:name="_GoBack"/>
+      <w:bookmarkEnd w:id="43"/>
     </w:p>
     <w:p>
       <w:pPr>
@@ -18516,16 +20268,6 @@
           <w:szCs w:val="28"/>
         </w:rPr>
       </w:pPr>
-      <w:r>
-        <w:rPr>
-          <w:rFonts w:ascii="Times New Roman" w:hAnsi="Times New Roman" w:eastAsia="Times New Roman" w:cs="Times New Roman"/>
-          <w:b/>
-          <w:sz w:val="28"/>
-          <w:szCs w:val="28"/>
-          <w:rtl w:val="0"/>
-        </w:rPr>
-        <w:tab/>
-      </w:r>
       <w:r>
         <w:rPr>
           <w:rFonts w:ascii="Times New Roman" w:hAnsi="Times New Roman" w:eastAsia="Times New Roman" w:cs="Times New Roman"/>
@@ -18598,8 +20340,8 @@
           <w:szCs w:val="28"/>
         </w:rPr>
       </w:pPr>
-      <w:bookmarkStart w:id="34" w:name="_cpebdbsbolq9" w:colFirst="0" w:colLast="0"/>
-      <w:bookmarkEnd w:id="34"/>
+      <w:bookmarkStart w:id="38" w:name="_cpebdbsbolq9" w:colFirst="0" w:colLast="0"/>
+      <w:bookmarkEnd w:id="38"/>
       <w:r>
         <w:br w:type="page"/>
       </w:r>
@@ -18616,8 +20358,8 @@
           <w:szCs w:val="28"/>
         </w:rPr>
       </w:pPr>
-      <w:bookmarkStart w:id="35" w:name="_Toc5372"/>
-      <w:bookmarkStart w:id="36" w:name="_Toc3361"/>
+      <w:bookmarkStart w:id="39" w:name="_Toc5372"/>
+      <w:bookmarkStart w:id="40" w:name="_Toc26906"/>
       <w:r>
         <w:rPr>
           <w:rFonts w:ascii="Times New Roman" w:hAnsi="Times New Roman" w:eastAsia="Times New Roman" w:cs="Times New Roman"/>
@@ -18627,14 +20369,14 @@
         </w:rPr>
         <w:t>ПЕРЕЛІК ПОСИЛАНЬ</w:t>
       </w:r>
-      <w:bookmarkEnd w:id="35"/>
-      <w:bookmarkEnd w:id="36"/>
+      <w:bookmarkEnd w:id="39"/>
+      <w:bookmarkEnd w:id="40"/>
     </w:p>
     <w:p>
       <w:pPr>
         <w:numPr>
           <w:ilvl w:val="0"/>
-          <w:numId w:val="6"/>
+          <w:numId w:val="7"/>
         </w:numPr>
         <w:spacing w:line="360" w:lineRule="auto"/>
         <w:ind w:left="1080" w:hanging="360"/>
@@ -18681,7 +20423,7 @@
       <w:pPr>
         <w:numPr>
           <w:ilvl w:val="0"/>
-          <w:numId w:val="6"/>
+          <w:numId w:val="7"/>
         </w:numPr>
         <w:spacing w:line="360" w:lineRule="auto"/>
         <w:ind w:left="1080" w:hanging="360"/>
@@ -18728,7 +20470,7 @@
       <w:pPr>
         <w:numPr>
           <w:ilvl w:val="0"/>
-          <w:numId w:val="6"/>
+          <w:numId w:val="7"/>
         </w:numPr>
         <w:spacing w:line="360" w:lineRule="auto"/>
         <w:ind w:left="1080" w:hanging="360"/>
@@ -18775,7 +20517,7 @@
       <w:pPr>
         <w:numPr>
           <w:ilvl w:val="0"/>
-          <w:numId w:val="6"/>
+          <w:numId w:val="7"/>
         </w:numPr>
         <w:spacing w:line="360" w:lineRule="auto"/>
         <w:ind w:left="1080" w:hanging="360"/>
@@ -18822,7 +20564,7 @@
       <w:pPr>
         <w:numPr>
           <w:ilvl w:val="0"/>
-          <w:numId w:val="6"/>
+          <w:numId w:val="7"/>
         </w:numPr>
         <w:spacing w:line="360" w:lineRule="auto"/>
         <w:ind w:left="1080" w:hanging="360"/>
@@ -18869,7 +20611,7 @@
       <w:pPr>
         <w:numPr>
           <w:ilvl w:val="0"/>
-          <w:numId w:val="6"/>
+          <w:numId w:val="7"/>
         </w:numPr>
         <w:spacing w:line="360" w:lineRule="auto"/>
         <w:ind w:left="1080" w:hanging="360"/>
@@ -18894,7 +20636,7 @@
       <w:pPr>
         <w:numPr>
           <w:ilvl w:val="0"/>
-          <w:numId w:val="6"/>
+          <w:numId w:val="7"/>
         </w:numPr>
         <w:spacing w:line="360" w:lineRule="auto"/>
         <w:ind w:left="1080" w:hanging="360"/>
@@ -18919,7 +20661,7 @@
       <w:pPr>
         <w:numPr>
           <w:ilvl w:val="0"/>
-          <w:numId w:val="6"/>
+          <w:numId w:val="7"/>
         </w:numPr>
         <w:spacing w:line="360" w:lineRule="auto"/>
         <w:ind w:left="1080" w:hanging="360"/>
@@ -18966,7 +20708,7 @@
       <w:pPr>
         <w:numPr>
           <w:ilvl w:val="0"/>
-          <w:numId w:val="6"/>
+          <w:numId w:val="7"/>
         </w:numPr>
         <w:spacing w:line="360" w:lineRule="auto"/>
         <w:ind w:left="1080" w:hanging="360"/>
@@ -19013,7 +20755,7 @@
       <w:pPr>
         <w:numPr>
           <w:ilvl w:val="0"/>
-          <w:numId w:val="6"/>
+          <w:numId w:val="7"/>
         </w:numPr>
         <w:spacing w:line="360" w:lineRule="auto"/>
         <w:ind w:left="1080" w:hanging="360"/>
@@ -19069,7 +20811,7 @@
       <w:pPr>
         <w:numPr>
           <w:ilvl w:val="0"/>
-          <w:numId w:val="6"/>
+          <w:numId w:val="7"/>
         </w:numPr>
         <w:spacing w:line="360" w:lineRule="auto"/>
         <w:ind w:left="1080" w:hanging="360"/>
@@ -19159,8 +20901,8 @@
           <w:szCs w:val="28"/>
         </w:rPr>
       </w:pPr>
-      <w:bookmarkStart w:id="37" w:name="_Toc15481"/>
-      <w:bookmarkStart w:id="38" w:name="_Toc17621"/>
+      <w:bookmarkStart w:id="41" w:name="_Toc15481"/>
+      <w:bookmarkStart w:id="42" w:name="_Toc7238"/>
       <w:r>
         <w:rPr>
           <w:rFonts w:ascii="Times New Roman" w:hAnsi="Times New Roman" w:eastAsia="Times New Roman" w:cs="Times New Roman"/>
@@ -19170,8 +20912,8 @@
         </w:rPr>
         <w:t>ДОДАТОК А ТЕКСТИ ПРОГРАМНОГО КОДУ</w:t>
       </w:r>
-      <w:bookmarkEnd w:id="37"/>
-      <w:bookmarkEnd w:id="38"/>
+      <w:bookmarkEnd w:id="41"/>
+      <w:bookmarkEnd w:id="42"/>
     </w:p>
     <w:p>
       <w:pPr>
@@ -19987,6 +21729,27 @@
       </w:rPr>
     </w:lvl>
   </w:abstractNum>
+  <w:abstractNum w:abstractNumId="6">
+    <w:nsid w:val="6171E117"/>
+    <w:multiLevelType w:val="singleLevel"/>
+    <w:tmpl w:val="6171E117"/>
+    <w:lvl w:ilvl="0" w:tentative="0">
+      <w:start w:val="1"/>
+      <w:numFmt w:val="bullet"/>
+      <w:lvlText w:val=""/>
+      <w:lvlJc w:val="left"/>
+      <w:pPr>
+        <w:tabs>
+          <w:tab w:val="left" w:pos="840"/>
+        </w:tabs>
+        <w:ind w:left="840" w:leftChars="0" w:hanging="420" w:firstLineChars="0"/>
+      </w:pPr>
+      <w:rPr>
+        <w:rFonts w:hint="default" w:ascii="Wingdings" w:hAnsi="Wingdings"/>
+        <w:sz w:val="16"/>
+      </w:rPr>
+    </w:lvl>
+  </w:abstractNum>
   <w:num w:numId="1">
     <w:abstractNumId w:val="4"/>
   </w:num>
@@ -20000,9 +21763,12 @@
     <w:abstractNumId w:val="1"/>
   </w:num>
   <w:num w:numId="5">
+    <w:abstractNumId w:val="6"/>
+  </w:num>
+  <w:num w:numId="6">
     <w:abstractNumId w:val="0"/>
   </w:num>
-  <w:num w:numId="6">
+  <w:num w:numId="7">
     <w:abstractNumId w:val="3"/>
   </w:num>
 </w:numbering>
@@ -20024,7 +21790,7 @@
     <w:lsdException w:unhideWhenUsed="0" w:uiPriority="0" w:semiHidden="0" w:name="heading 2"/>
     <w:lsdException w:qFormat="1" w:unhideWhenUsed="0" w:uiPriority="0" w:semiHidden="0" w:name="heading 3"/>
     <w:lsdException w:qFormat="1" w:unhideWhenUsed="0" w:uiPriority="0" w:semiHidden="0" w:name="heading 4"/>
-    <w:lsdException w:unhideWhenUsed="0" w:uiPriority="0" w:semiHidden="0" w:name="heading 5"/>
+    <w:lsdException w:qFormat="1" w:unhideWhenUsed="0" w:uiPriority="0" w:semiHidden="0" w:name="heading 5"/>
     <w:lsdException w:qFormat="1" w:unhideWhenUsed="0" w:uiPriority="0" w:semiHidden="0" w:name="heading 6"/>
     <w:lsdException w:qFormat="1" w:uiPriority="0" w:name="heading 7"/>
     <w:lsdException w:qFormat="1" w:uiPriority="0" w:name="heading 8"/>
@@ -20259,6 +22025,7 @@
     <w:name w:val="heading 5"/>
     <w:basedOn w:val="1"/>
     <w:next w:val="1"/>
+    <w:qFormat/>
     <w:uiPriority w:val="0"/>
     <w:pPr>
       <w:keepNext/>

</xml_diff>